<commit_message>
tilføjet database samt klasse diagrammer og tilføjet til bilag i produktrapport
</commit_message>
<xml_diff>
--- a/Assets/Documents/Produktrapport.docx
+++ b/Assets/Documents/Produktrapport.docx
@@ -46,6 +46,7 @@
       </w:pPr>
       <w:r>
         <w:rPr>
+          <w:noProof/>
           <w:lang w:eastAsia="da-DK"/>
         </w:rPr>
         <w:drawing>
@@ -708,19 +709,7 @@
               <w:rPr>
                 <w:rStyle w:val="Hyperlink"/>
               </w:rPr>
-              <w:t>Kravsp</w:t>
-            </w:r>
-            <w:r>
-              <w:rPr>
-                <w:rStyle w:val="Hyperlink"/>
-              </w:rPr>
-              <w:t>e</w:t>
-            </w:r>
-            <w:r>
-              <w:rPr>
-                <w:rStyle w:val="Hyperlink"/>
-              </w:rPr>
-              <w:t>cifikation</w:t>
+              <w:t>Kravspecifikation</w:t>
             </w:r>
             <w:r>
               <w:rPr>
@@ -2270,10 +2259,7 @@
           </w:tcPr>
           <w:p>
             <w:r>
-              <w:t>Produkt</w:t>
-            </w:r>
-            <w:r>
-              <w:t>visning</w:t>
+              <w:t>Produktvisning</w:t>
             </w:r>
           </w:p>
         </w:tc>
@@ -2467,10 +2453,7 @@
           </w:tcPr>
           <w:p>
             <w:r>
-              <w:t>Responsiv</w:t>
-            </w:r>
-            <w:r>
-              <w:t xml:space="preserve"> design</w:t>
+              <w:t>Responsiv design</w:t>
             </w:r>
           </w:p>
         </w:tc>
@@ -2636,16 +2619,7 @@
     </w:p>
     <w:p>
       <w:r>
-        <w:t>Databasekravspecifikationen</w:t>
-      </w:r>
-      <w:r>
-        <w:t xml:space="preserve"> </w:t>
-      </w:r>
-      <w:r>
-        <w:t>skal sikre en struktureret og effektiv lagring af data</w:t>
-      </w:r>
-      <w:r>
-        <w:t xml:space="preserve"> for webshoppen. </w:t>
+        <w:t xml:space="preserve">Databasekravspecifikationen skal sikre en struktureret og effektiv lagring af data for webshoppen. </w:t>
       </w:r>
     </w:p>
     <w:tbl>
@@ -3753,10 +3727,7 @@
           </w:tcPr>
           <w:p>
             <w:r>
-              <w:t xml:space="preserve">Bog-forfatter </w:t>
-            </w:r>
-            <w:r>
-              <w:t>relations tabel</w:t>
+              <w:t>Bog-forfatter relations tabel</w:t>
             </w:r>
           </w:p>
         </w:tc>
@@ -4425,10 +4396,7 @@
           </w:tcPr>
           <w:p>
             <w:r>
-              <w:t>API ‘er</w:t>
-            </w:r>
-            <w:r>
-              <w:t xml:space="preserve"> til frontend</w:t>
+              <w:t>API ‘er til frontend</w:t>
             </w:r>
           </w:p>
         </w:tc>
@@ -4608,36 +4576,30 @@
           </w:tcPr>
           <w:p>
             <w:r>
-              <w:t>B</w:t>
-            </w:r>
-            <w:r>
-              <w:t>5</w:t>
-            </w:r>
-          </w:p>
-        </w:tc>
-        <w:tc>
-          <w:tcPr>
-            <w:tcW w:w="0" w:type="auto"/>
-            <w:tcBorders>
-              <w:top w:val="single" w:sz="8" w:space="0" w:color="C8AD73"/>
-              <w:left w:val="single" w:sz="8" w:space="0" w:color="C8AD73"/>
-              <w:bottom w:val="single" w:sz="8" w:space="0" w:color="C8AD73"/>
-              <w:right w:val="single" w:sz="8" w:space="0" w:color="C8AD73"/>
-            </w:tcBorders>
-            <w:tcMar>
-              <w:top w:w="100" w:type="dxa"/>
-              <w:left w:w="100" w:type="dxa"/>
-              <w:bottom w:w="100" w:type="dxa"/>
-              <w:right w:w="100" w:type="dxa"/>
-            </w:tcMar>
-            <w:vAlign w:val="center"/>
-          </w:tcPr>
-          <w:p>
-            <w:r>
-              <w:t>Ordre</w:t>
-            </w:r>
-            <w:r>
-              <w:t>håndtering</w:t>
+              <w:t>B5</w:t>
+            </w:r>
+          </w:p>
+        </w:tc>
+        <w:tc>
+          <w:tcPr>
+            <w:tcW w:w="0" w:type="auto"/>
+            <w:tcBorders>
+              <w:top w:val="single" w:sz="8" w:space="0" w:color="C8AD73"/>
+              <w:left w:val="single" w:sz="8" w:space="0" w:color="C8AD73"/>
+              <w:bottom w:val="single" w:sz="8" w:space="0" w:color="C8AD73"/>
+              <w:right w:val="single" w:sz="8" w:space="0" w:color="C8AD73"/>
+            </w:tcBorders>
+            <w:tcMar>
+              <w:top w:w="100" w:type="dxa"/>
+              <w:left w:w="100" w:type="dxa"/>
+              <w:bottom w:w="100" w:type="dxa"/>
+              <w:right w:w="100" w:type="dxa"/>
+            </w:tcMar>
+            <w:vAlign w:val="center"/>
+          </w:tcPr>
+          <w:p>
+            <w:r>
+              <w:t>Ordrehåndtering</w:t>
             </w:r>
           </w:p>
         </w:tc>
@@ -4711,10 +4673,7 @@
           </w:tcPr>
           <w:p>
             <w:r>
-              <w:t>B</w:t>
-            </w:r>
-            <w:r>
-              <w:t>6</w:t>
+              <w:t>B6</w:t>
             </w:r>
           </w:p>
         </w:tc>
@@ -4811,10 +4770,7 @@
           </w:tcPr>
           <w:p>
             <w:r>
-              <w:t>B</w:t>
-            </w:r>
-            <w:r>
-              <w:t>7</w:t>
+              <w:t>B7</w:t>
             </w:r>
           </w:p>
         </w:tc>
@@ -4911,10 +4867,7 @@
           </w:tcPr>
           <w:p>
             <w:r>
-              <w:t>B</w:t>
-            </w:r>
-            <w:r>
-              <w:t>8</w:t>
+              <w:t>B8</w:t>
             </w:r>
           </w:p>
         </w:tc>
@@ -5011,10 +4964,7 @@
           </w:tcPr>
           <w:p>
             <w:r>
-              <w:t>B</w:t>
-            </w:r>
-            <w:r>
-              <w:t>9</w:t>
+              <w:t>B9</w:t>
             </w:r>
           </w:p>
         </w:tc>
@@ -5111,10 +5061,7 @@
           </w:tcPr>
           <w:p>
             <w:r>
-              <w:t>B</w:t>
-            </w:r>
-            <w:r>
-              <w:t>10</w:t>
+              <w:t>B10</w:t>
             </w:r>
           </w:p>
         </w:tc>
@@ -5211,10 +5158,7 @@
           </w:tcPr>
           <w:p>
             <w:r>
-              <w:t>B</w:t>
-            </w:r>
-            <w:r>
-              <w:t>11</w:t>
+              <w:t>B11</w:t>
             </w:r>
           </w:p>
         </w:tc>
@@ -5311,10 +5255,7 @@
           </w:tcPr>
           <w:p>
             <w:r>
-              <w:t>B</w:t>
-            </w:r>
-            <w:r>
-              <w:t>12</w:t>
+              <w:t>B12</w:t>
             </w:r>
           </w:p>
         </w:tc>
@@ -5616,10 +5557,7 @@
           </w:tcPr>
           <w:p>
             <w:r>
-              <w:t>B</w:t>
-            </w:r>
-            <w:r>
-              <w:t>14</w:t>
+              <w:t>B14</w:t>
             </w:r>
           </w:p>
         </w:tc>
@@ -5716,10 +5654,7 @@
           </w:tcPr>
           <w:p>
             <w:r>
-              <w:t>B</w:t>
-            </w:r>
-            <w:r>
-              <w:t>15</w:t>
+              <w:t>B15</w:t>
             </w:r>
           </w:p>
         </w:tc>
@@ -5816,10 +5751,7 @@
           </w:tcPr>
           <w:p>
             <w:r>
-              <w:t>B</w:t>
-            </w:r>
-            <w:r>
-              <w:t>16</w:t>
+              <w:t>B16</w:t>
             </w:r>
           </w:p>
         </w:tc>
@@ -5916,10 +5848,7 @@
           </w:tcPr>
           <w:p>
             <w:r>
-              <w:t>B</w:t>
-            </w:r>
-            <w:r>
-              <w:t>17</w:t>
+              <w:t>B17</w:t>
             </w:r>
           </w:p>
         </w:tc>
@@ -6016,10 +5945,7 @@
           </w:tcPr>
           <w:p>
             <w:r>
-              <w:t>B</w:t>
-            </w:r>
-            <w:r>
-              <w:t>18</w:t>
+              <w:t>B18</w:t>
             </w:r>
           </w:p>
         </w:tc>
@@ -6121,10 +6047,7 @@
     </w:p>
     <w:p>
       <w:r>
-        <w:t>Testspecifikation</w:t>
-      </w:r>
-      <w:r>
-        <w:t xml:space="preserve"> opdelt i henholdsvis Frontend, Backend og Database.</w:t>
+        <w:t>Testspecifikation opdelt i henholdsvis Frontend, Backend og Database.</w:t>
       </w:r>
     </w:p>
     <w:p>
@@ -6340,13 +6263,7 @@
           </w:tcPr>
           <w:p>
             <w:r>
-              <w:t>B</w:t>
-            </w:r>
-            <w:r>
-              <w:t>rugere kan søge efter bøger ved hjælp af forskellige søgekriterier som titel, forfatter, genre</w:t>
-            </w:r>
-            <w:r>
-              <w:t xml:space="preserve"> samt at søgeresultaterne er nøjagtige og relevante for søgningen</w:t>
+              <w:t>Brugere kan søge efter bøger ved hjælp af forskellige søgekriterier som titel, forfatter, genre samt at søgeresultaterne er nøjagtige og relevante for søgningen</w:t>
             </w:r>
           </w:p>
         </w:tc>
@@ -6443,43 +6360,31 @@
           </w:tcPr>
           <w:p>
             <w:r>
-              <w:t>F</w:t>
-            </w:r>
-            <w:r>
-              <w:t>2</w:t>
-            </w:r>
-          </w:p>
-        </w:tc>
-        <w:tc>
-          <w:tcPr>
-            <w:tcW w:w="0" w:type="auto"/>
-            <w:tcBorders>
-              <w:top w:val="single" w:sz="8" w:space="0" w:color="C8AD73"/>
-              <w:left w:val="single" w:sz="8" w:space="0" w:color="C8AD73"/>
-              <w:bottom w:val="single" w:sz="8" w:space="0" w:color="C8AD73"/>
-              <w:right w:val="single" w:sz="8" w:space="0" w:color="C8AD73"/>
-            </w:tcBorders>
-            <w:tcMar>
-              <w:top w:w="100" w:type="dxa"/>
-              <w:left w:w="100" w:type="dxa"/>
-              <w:bottom w:w="100" w:type="dxa"/>
-              <w:right w:w="100" w:type="dxa"/>
-            </w:tcMar>
-            <w:vAlign w:val="center"/>
-            <w:hideMark/>
-          </w:tcPr>
-          <w:p>
-            <w:r>
-              <w:t>B</w:t>
-            </w:r>
-            <w:r>
-              <w:t>rugere kan tilføje varer til deres indkøbskurv og gennemføre købet korrekt</w:t>
-            </w:r>
-            <w:r>
-              <w:t xml:space="preserve"> samt </w:t>
-            </w:r>
-            <w:r>
-              <w:t>betalingsprocessen fungerer problemfrit og sikkert</w:t>
+              <w:t>F2</w:t>
+            </w:r>
+          </w:p>
+        </w:tc>
+        <w:tc>
+          <w:tcPr>
+            <w:tcW w:w="0" w:type="auto"/>
+            <w:tcBorders>
+              <w:top w:val="single" w:sz="8" w:space="0" w:color="C8AD73"/>
+              <w:left w:val="single" w:sz="8" w:space="0" w:color="C8AD73"/>
+              <w:bottom w:val="single" w:sz="8" w:space="0" w:color="C8AD73"/>
+              <w:right w:val="single" w:sz="8" w:space="0" w:color="C8AD73"/>
+            </w:tcBorders>
+            <w:tcMar>
+              <w:top w:w="100" w:type="dxa"/>
+              <w:left w:w="100" w:type="dxa"/>
+              <w:bottom w:w="100" w:type="dxa"/>
+              <w:right w:w="100" w:type="dxa"/>
+            </w:tcMar>
+            <w:vAlign w:val="center"/>
+            <w:hideMark/>
+          </w:tcPr>
+          <w:p>
+            <w:r>
+              <w:t>Brugere kan tilføje varer til deres indkøbskurv og gennemføre købet korrekt samt betalingsprocessen fungerer problemfrit og sikkert</w:t>
             </w:r>
           </w:p>
         </w:tc>
@@ -6576,10 +6481,7 @@
           </w:tcPr>
           <w:p>
             <w:r>
-              <w:t>F</w:t>
-            </w:r>
-            <w:r>
-              <w:t>3</w:t>
+              <w:t>F3</w:t>
             </w:r>
           </w:p>
         </w:tc>
@@ -6700,10 +6602,7 @@
           </w:tcPr>
           <w:p>
             <w:r>
-              <w:t>F</w:t>
-            </w:r>
-            <w:r>
-              <w:t>4</w:t>
+              <w:t>F4</w:t>
             </w:r>
           </w:p>
         </w:tc>
@@ -6730,19 +6629,7 @@
               <w:t>A</w:t>
             </w:r>
             <w:r>
-              <w:t xml:space="preserve">dministratorer kan logge ind på </w:t>
-            </w:r>
-            <w:r>
-              <w:t xml:space="preserve">Adminpanel og har adgang til nødvendige funktioner til styring af bøger, brugere, ordrer osv. Og at </w:t>
-            </w:r>
-            <w:r>
-              <w:t xml:space="preserve">ændringer foretaget i </w:t>
-            </w:r>
-            <w:r>
-              <w:t>Adminpanel</w:t>
-            </w:r>
-            <w:r>
-              <w:t xml:space="preserve"> afspejles korrekt i webshoppen</w:t>
+              <w:t>dministratorer kan logge ind på Adminpanel og har adgang til nødvendige funktioner til styring af bøger, brugere, ordrer osv. Og at ændringer foretaget i Adminpanel afspejles korrekt i webshoppen</w:t>
             </w:r>
           </w:p>
         </w:tc>
@@ -6839,37 +6726,31 @@
           </w:tcPr>
           <w:p>
             <w:r>
-              <w:t>F</w:t>
-            </w:r>
-            <w:r>
-              <w:t>5</w:t>
-            </w:r>
-          </w:p>
-        </w:tc>
-        <w:tc>
-          <w:tcPr>
-            <w:tcW w:w="0" w:type="auto"/>
-            <w:tcBorders>
-              <w:top w:val="single" w:sz="8" w:space="0" w:color="C8AD73"/>
-              <w:left w:val="single" w:sz="8" w:space="0" w:color="C8AD73"/>
-              <w:bottom w:val="single" w:sz="8" w:space="0" w:color="C8AD73"/>
-              <w:right w:val="single" w:sz="8" w:space="0" w:color="C8AD73"/>
-            </w:tcBorders>
-            <w:tcMar>
-              <w:top w:w="100" w:type="dxa"/>
-              <w:left w:w="100" w:type="dxa"/>
-              <w:bottom w:w="100" w:type="dxa"/>
-              <w:right w:w="100" w:type="dxa"/>
-            </w:tcMar>
-            <w:vAlign w:val="center"/>
-            <w:hideMark/>
-          </w:tcPr>
-          <w:p>
-            <w:r>
-              <w:t>P</w:t>
-            </w:r>
-            <w:r>
-              <w:t>rodukter vises korrekt på webshoppen med alle relevante oplysninger såsom titel, forfatter, pris, beskrivelse osv</w:t>
+              <w:t>F5</w:t>
+            </w:r>
+          </w:p>
+        </w:tc>
+        <w:tc>
+          <w:tcPr>
+            <w:tcW w:w="0" w:type="auto"/>
+            <w:tcBorders>
+              <w:top w:val="single" w:sz="8" w:space="0" w:color="C8AD73"/>
+              <w:left w:val="single" w:sz="8" w:space="0" w:color="C8AD73"/>
+              <w:bottom w:val="single" w:sz="8" w:space="0" w:color="C8AD73"/>
+              <w:right w:val="single" w:sz="8" w:space="0" w:color="C8AD73"/>
+            </w:tcBorders>
+            <w:tcMar>
+              <w:top w:w="100" w:type="dxa"/>
+              <w:left w:w="100" w:type="dxa"/>
+              <w:bottom w:w="100" w:type="dxa"/>
+              <w:right w:w="100" w:type="dxa"/>
+            </w:tcMar>
+            <w:vAlign w:val="center"/>
+            <w:hideMark/>
+          </w:tcPr>
+          <w:p>
+            <w:r>
+              <w:t>Produkter vises korrekt på webshoppen med alle relevante oplysninger såsom titel, forfatter, pris, beskrivelse osv</w:t>
             </w:r>
             <w:r>
               <w:t>.</w:t>
@@ -6969,40 +6850,31 @@
           </w:tcPr>
           <w:p>
             <w:r>
-              <w:t>F</w:t>
-            </w:r>
-            <w:r>
-              <w:t>6</w:t>
-            </w:r>
-          </w:p>
-        </w:tc>
-        <w:tc>
-          <w:tcPr>
-            <w:tcW w:w="0" w:type="auto"/>
-            <w:tcBorders>
-              <w:top w:val="single" w:sz="8" w:space="0" w:color="C8AD73"/>
-              <w:left w:val="single" w:sz="8" w:space="0" w:color="C8AD73"/>
-              <w:bottom w:val="single" w:sz="8" w:space="0" w:color="C8AD73"/>
-              <w:right w:val="single" w:sz="8" w:space="0" w:color="C8AD73"/>
-            </w:tcBorders>
-            <w:tcMar>
-              <w:top w:w="100" w:type="dxa"/>
-              <w:left w:w="100" w:type="dxa"/>
-              <w:bottom w:w="100" w:type="dxa"/>
-              <w:right w:w="100" w:type="dxa"/>
-            </w:tcMar>
-            <w:vAlign w:val="center"/>
-            <w:hideMark/>
-          </w:tcPr>
-          <w:p>
-            <w:r>
-              <w:t xml:space="preserve">Kunder </w:t>
-            </w:r>
-            <w:r>
-              <w:t>kan gennemføre betalinger uden problemer</w:t>
-            </w:r>
-            <w:r>
-              <w:t xml:space="preserve"> og betalingen kan findes i Stripe</w:t>
+              <w:t>F6</w:t>
+            </w:r>
+          </w:p>
+        </w:tc>
+        <w:tc>
+          <w:tcPr>
+            <w:tcW w:w="0" w:type="auto"/>
+            <w:tcBorders>
+              <w:top w:val="single" w:sz="8" w:space="0" w:color="C8AD73"/>
+              <w:left w:val="single" w:sz="8" w:space="0" w:color="C8AD73"/>
+              <w:bottom w:val="single" w:sz="8" w:space="0" w:color="C8AD73"/>
+              <w:right w:val="single" w:sz="8" w:space="0" w:color="C8AD73"/>
+            </w:tcBorders>
+            <w:tcMar>
+              <w:top w:w="100" w:type="dxa"/>
+              <w:left w:w="100" w:type="dxa"/>
+              <w:bottom w:w="100" w:type="dxa"/>
+              <w:right w:w="100" w:type="dxa"/>
+            </w:tcMar>
+            <w:vAlign w:val="center"/>
+            <w:hideMark/>
+          </w:tcPr>
+          <w:p>
+            <w:r>
+              <w:t>Kunder kan gennemføre betalinger uden problemer og betalingen kan findes i Stripe</w:t>
             </w:r>
           </w:p>
         </w:tc>
@@ -7098,36 +6970,30 @@
           </w:tcPr>
           <w:p>
             <w:r>
-              <w:t>F</w:t>
-            </w:r>
-            <w:r>
-              <w:t>7</w:t>
-            </w:r>
-          </w:p>
-        </w:tc>
-        <w:tc>
-          <w:tcPr>
-            <w:tcW w:w="0" w:type="auto"/>
-            <w:tcBorders>
-              <w:top w:val="single" w:sz="8" w:space="0" w:color="C8AD73"/>
-              <w:left w:val="single" w:sz="8" w:space="0" w:color="C8AD73"/>
-              <w:bottom w:val="single" w:sz="8" w:space="0" w:color="C8AD73"/>
-              <w:right w:val="single" w:sz="8" w:space="0" w:color="C8AD73"/>
-            </w:tcBorders>
-            <w:tcMar>
-              <w:top w:w="100" w:type="dxa"/>
-              <w:left w:w="100" w:type="dxa"/>
-              <w:bottom w:w="100" w:type="dxa"/>
-              <w:right w:w="100" w:type="dxa"/>
-            </w:tcMar>
-            <w:vAlign w:val="center"/>
-          </w:tcPr>
-          <w:p>
-            <w:r>
-              <w:t>W</w:t>
-            </w:r>
-            <w:r>
-              <w:t>ebshoppen reagerer korrekt på forskellige enheder, herunder desktopcomputere, bærbare computere, tablets og smartphones</w:t>
+              <w:t>F7</w:t>
+            </w:r>
+          </w:p>
+        </w:tc>
+        <w:tc>
+          <w:tcPr>
+            <w:tcW w:w="0" w:type="auto"/>
+            <w:tcBorders>
+              <w:top w:val="single" w:sz="8" w:space="0" w:color="C8AD73"/>
+              <w:left w:val="single" w:sz="8" w:space="0" w:color="C8AD73"/>
+              <w:bottom w:val="single" w:sz="8" w:space="0" w:color="C8AD73"/>
+              <w:right w:val="single" w:sz="8" w:space="0" w:color="C8AD73"/>
+            </w:tcBorders>
+            <w:tcMar>
+              <w:top w:w="100" w:type="dxa"/>
+              <w:left w:w="100" w:type="dxa"/>
+              <w:bottom w:w="100" w:type="dxa"/>
+              <w:right w:w="100" w:type="dxa"/>
+            </w:tcMar>
+            <w:vAlign w:val="center"/>
+          </w:tcPr>
+          <w:p>
+            <w:r>
+              <w:t>Webshoppen reagerer korrekt på forskellige enheder, herunder desktopcomputere, bærbare computere, tablets og smartphones</w:t>
             </w:r>
           </w:p>
         </w:tc>
@@ -7221,39 +7087,30 @@
           <w:p>
             <w:r>
               <w:lastRenderedPageBreak/>
-              <w:t>F</w:t>
-            </w:r>
-            <w:r>
-              <w:t>8</w:t>
-            </w:r>
-          </w:p>
-        </w:tc>
-        <w:tc>
-          <w:tcPr>
-            <w:tcW w:w="0" w:type="auto"/>
-            <w:tcBorders>
-              <w:top w:val="single" w:sz="8" w:space="0" w:color="C8AD73"/>
-              <w:left w:val="single" w:sz="8" w:space="0" w:color="C8AD73"/>
-              <w:bottom w:val="single" w:sz="8" w:space="0" w:color="C8AD73"/>
-              <w:right w:val="single" w:sz="8" w:space="0" w:color="C8AD73"/>
-            </w:tcBorders>
-            <w:tcMar>
-              <w:top w:w="100" w:type="dxa"/>
-              <w:left w:w="100" w:type="dxa"/>
-              <w:bottom w:w="100" w:type="dxa"/>
-              <w:right w:w="100" w:type="dxa"/>
-            </w:tcMar>
-            <w:vAlign w:val="center"/>
-          </w:tcPr>
-          <w:p>
-            <w:r>
-              <w:t>D</w:t>
-            </w:r>
-            <w:r>
-              <w:t xml:space="preserve">er anvendes HTTPS-protokollen for at kryptere kommunikationen mellem webbrowseren og </w:t>
-            </w:r>
-            <w:r>
-              <w:t>web-serveren</w:t>
+              <w:t>F8</w:t>
+            </w:r>
+          </w:p>
+        </w:tc>
+        <w:tc>
+          <w:tcPr>
+            <w:tcW w:w="0" w:type="auto"/>
+            <w:tcBorders>
+              <w:top w:val="single" w:sz="8" w:space="0" w:color="C8AD73"/>
+              <w:left w:val="single" w:sz="8" w:space="0" w:color="C8AD73"/>
+              <w:bottom w:val="single" w:sz="8" w:space="0" w:color="C8AD73"/>
+              <w:right w:val="single" w:sz="8" w:space="0" w:color="C8AD73"/>
+            </w:tcBorders>
+            <w:tcMar>
+              <w:top w:w="100" w:type="dxa"/>
+              <w:left w:w="100" w:type="dxa"/>
+              <w:bottom w:w="100" w:type="dxa"/>
+              <w:right w:w="100" w:type="dxa"/>
+            </w:tcMar>
+            <w:vAlign w:val="center"/>
+          </w:tcPr>
+          <w:p>
+            <w:r>
+              <w:t>Der anvendes HTTPS-protokollen for at kryptere kommunikationen mellem webbrowseren og web-serveren</w:t>
             </w:r>
           </w:p>
         </w:tc>
@@ -7521,10 +7378,7 @@
           </w:tcPr>
           <w:p>
             <w:r>
-              <w:t>D</w:t>
-            </w:r>
-            <w:r>
-              <w:t>1</w:t>
+              <w:t>D1</w:t>
             </w:r>
           </w:p>
         </w:tc>
@@ -7645,40 +7499,31 @@
           </w:tcPr>
           <w:p>
             <w:r>
-              <w:t>D</w:t>
-            </w:r>
-            <w:r>
-              <w:t>2</w:t>
-            </w:r>
-          </w:p>
-        </w:tc>
-        <w:tc>
-          <w:tcPr>
-            <w:tcW w:w="0" w:type="auto"/>
-            <w:tcBorders>
-              <w:top w:val="single" w:sz="8" w:space="0" w:color="C8AD73"/>
-              <w:left w:val="single" w:sz="8" w:space="0" w:color="C8AD73"/>
-              <w:bottom w:val="single" w:sz="8" w:space="0" w:color="C8AD73"/>
-              <w:right w:val="single" w:sz="8" w:space="0" w:color="C8AD73"/>
-            </w:tcBorders>
-            <w:tcMar>
-              <w:top w:w="100" w:type="dxa"/>
-              <w:left w:w="100" w:type="dxa"/>
-              <w:bottom w:w="100" w:type="dxa"/>
-              <w:right w:w="100" w:type="dxa"/>
-            </w:tcMar>
-            <w:vAlign w:val="center"/>
-            <w:hideMark/>
-          </w:tcPr>
-          <w:p>
-            <w:r>
-              <w:t>I</w:t>
-            </w:r>
-            <w:r>
-              <w:t>ndeholder alle nødvendige felter til lagring af</w:t>
-            </w:r>
-            <w:r>
-              <w:t xml:space="preserve"> udgivere</w:t>
+              <w:t>D2</w:t>
+            </w:r>
+          </w:p>
+        </w:tc>
+        <w:tc>
+          <w:tcPr>
+            <w:tcW w:w="0" w:type="auto"/>
+            <w:tcBorders>
+              <w:top w:val="single" w:sz="8" w:space="0" w:color="C8AD73"/>
+              <w:left w:val="single" w:sz="8" w:space="0" w:color="C8AD73"/>
+              <w:bottom w:val="single" w:sz="8" w:space="0" w:color="C8AD73"/>
+              <w:right w:val="single" w:sz="8" w:space="0" w:color="C8AD73"/>
+            </w:tcBorders>
+            <w:tcMar>
+              <w:top w:w="100" w:type="dxa"/>
+              <w:left w:w="100" w:type="dxa"/>
+              <w:bottom w:w="100" w:type="dxa"/>
+              <w:right w:w="100" w:type="dxa"/>
+            </w:tcMar>
+            <w:vAlign w:val="center"/>
+            <w:hideMark/>
+          </w:tcPr>
+          <w:p>
+            <w:r>
+              <w:t>Indeholder alle nødvendige felter til lagring af udgivere</w:t>
             </w:r>
           </w:p>
         </w:tc>
@@ -7775,37 +7620,31 @@
           </w:tcPr>
           <w:p>
             <w:r>
-              <w:t>D</w:t>
-            </w:r>
-            <w:r>
-              <w:t>3</w:t>
-            </w:r>
-          </w:p>
-        </w:tc>
-        <w:tc>
-          <w:tcPr>
-            <w:tcW w:w="0" w:type="auto"/>
-            <w:tcBorders>
-              <w:top w:val="single" w:sz="8" w:space="0" w:color="C8AD73"/>
-              <w:left w:val="single" w:sz="8" w:space="0" w:color="C8AD73"/>
-              <w:bottom w:val="single" w:sz="8" w:space="0" w:color="C8AD73"/>
-              <w:right w:val="single" w:sz="8" w:space="0" w:color="C8AD73"/>
-            </w:tcBorders>
-            <w:tcMar>
-              <w:top w:w="100" w:type="dxa"/>
-              <w:left w:w="100" w:type="dxa"/>
-              <w:bottom w:w="100" w:type="dxa"/>
-              <w:right w:w="100" w:type="dxa"/>
-            </w:tcMar>
-            <w:vAlign w:val="center"/>
-            <w:hideMark/>
-          </w:tcPr>
-          <w:p>
-            <w:r>
-              <w:t xml:space="preserve">Indeholder alle nødvendige felter til lagring af </w:t>
-            </w:r>
-            <w:r>
-              <w:t>bog formater</w:t>
+              <w:t>D3</w:t>
+            </w:r>
+          </w:p>
+        </w:tc>
+        <w:tc>
+          <w:tcPr>
+            <w:tcW w:w="0" w:type="auto"/>
+            <w:tcBorders>
+              <w:top w:val="single" w:sz="8" w:space="0" w:color="C8AD73"/>
+              <w:left w:val="single" w:sz="8" w:space="0" w:color="C8AD73"/>
+              <w:bottom w:val="single" w:sz="8" w:space="0" w:color="C8AD73"/>
+              <w:right w:val="single" w:sz="8" w:space="0" w:color="C8AD73"/>
+            </w:tcBorders>
+            <w:tcMar>
+              <w:top w:w="100" w:type="dxa"/>
+              <w:left w:w="100" w:type="dxa"/>
+              <w:bottom w:w="100" w:type="dxa"/>
+              <w:right w:w="100" w:type="dxa"/>
+            </w:tcMar>
+            <w:vAlign w:val="center"/>
+            <w:hideMark/>
+          </w:tcPr>
+          <w:p>
+            <w:r>
+              <w:t>Indeholder alle nødvendige felter til lagring af bog formater</w:t>
             </w:r>
           </w:p>
         </w:tc>
@@ -7902,37 +7741,31 @@
           </w:tcPr>
           <w:p>
             <w:r>
-              <w:t>D</w:t>
-            </w:r>
-            <w:r>
-              <w:t>4</w:t>
-            </w:r>
-          </w:p>
-        </w:tc>
-        <w:tc>
-          <w:tcPr>
-            <w:tcW w:w="0" w:type="auto"/>
-            <w:tcBorders>
-              <w:top w:val="single" w:sz="8" w:space="0" w:color="C8AD73"/>
-              <w:left w:val="single" w:sz="8" w:space="0" w:color="C8AD73"/>
-              <w:bottom w:val="single" w:sz="8" w:space="0" w:color="C8AD73"/>
-              <w:right w:val="single" w:sz="8" w:space="0" w:color="C8AD73"/>
-            </w:tcBorders>
-            <w:tcMar>
-              <w:top w:w="100" w:type="dxa"/>
-              <w:left w:w="100" w:type="dxa"/>
-              <w:bottom w:w="100" w:type="dxa"/>
-              <w:right w:w="100" w:type="dxa"/>
-            </w:tcMar>
-            <w:vAlign w:val="center"/>
-            <w:hideMark/>
-          </w:tcPr>
-          <w:p>
-            <w:r>
-              <w:t xml:space="preserve">Indeholder alle nødvendige felter til lagring af </w:t>
-            </w:r>
-            <w:r>
-              <w:t>bog tilstande</w:t>
+              <w:t>D4</w:t>
+            </w:r>
+          </w:p>
+        </w:tc>
+        <w:tc>
+          <w:tcPr>
+            <w:tcW w:w="0" w:type="auto"/>
+            <w:tcBorders>
+              <w:top w:val="single" w:sz="8" w:space="0" w:color="C8AD73"/>
+              <w:left w:val="single" w:sz="8" w:space="0" w:color="C8AD73"/>
+              <w:bottom w:val="single" w:sz="8" w:space="0" w:color="C8AD73"/>
+              <w:right w:val="single" w:sz="8" w:space="0" w:color="C8AD73"/>
+            </w:tcBorders>
+            <w:tcMar>
+              <w:top w:w="100" w:type="dxa"/>
+              <w:left w:w="100" w:type="dxa"/>
+              <w:bottom w:w="100" w:type="dxa"/>
+              <w:right w:w="100" w:type="dxa"/>
+            </w:tcMar>
+            <w:vAlign w:val="center"/>
+            <w:hideMark/>
+          </w:tcPr>
+          <w:p>
+            <w:r>
+              <w:t>Indeholder alle nødvendige felter til lagring af bog tilstande</w:t>
             </w:r>
           </w:p>
         </w:tc>
@@ -8029,37 +7862,31 @@
           </w:tcPr>
           <w:p>
             <w:r>
-              <w:t>D</w:t>
-            </w:r>
-            <w:r>
-              <w:t>5</w:t>
-            </w:r>
-          </w:p>
-        </w:tc>
-        <w:tc>
-          <w:tcPr>
-            <w:tcW w:w="0" w:type="auto"/>
-            <w:tcBorders>
-              <w:top w:val="single" w:sz="8" w:space="0" w:color="C8AD73"/>
-              <w:left w:val="single" w:sz="8" w:space="0" w:color="C8AD73"/>
-              <w:bottom w:val="single" w:sz="8" w:space="0" w:color="C8AD73"/>
-              <w:right w:val="single" w:sz="8" w:space="0" w:color="C8AD73"/>
-            </w:tcBorders>
-            <w:tcMar>
-              <w:top w:w="100" w:type="dxa"/>
-              <w:left w:w="100" w:type="dxa"/>
-              <w:bottom w:w="100" w:type="dxa"/>
-              <w:right w:w="100" w:type="dxa"/>
-            </w:tcMar>
-            <w:vAlign w:val="center"/>
-            <w:hideMark/>
-          </w:tcPr>
-          <w:p>
-            <w:r>
-              <w:t xml:space="preserve">Indeholder alle nødvendige felter til lagring af </w:t>
-            </w:r>
-            <w:r>
-              <w:t>genre</w:t>
+              <w:t>D5</w:t>
+            </w:r>
+          </w:p>
+        </w:tc>
+        <w:tc>
+          <w:tcPr>
+            <w:tcW w:w="0" w:type="auto"/>
+            <w:tcBorders>
+              <w:top w:val="single" w:sz="8" w:space="0" w:color="C8AD73"/>
+              <w:left w:val="single" w:sz="8" w:space="0" w:color="C8AD73"/>
+              <w:bottom w:val="single" w:sz="8" w:space="0" w:color="C8AD73"/>
+              <w:right w:val="single" w:sz="8" w:space="0" w:color="C8AD73"/>
+            </w:tcBorders>
+            <w:tcMar>
+              <w:top w:w="100" w:type="dxa"/>
+              <w:left w:w="100" w:type="dxa"/>
+              <w:bottom w:w="100" w:type="dxa"/>
+              <w:right w:w="100" w:type="dxa"/>
+            </w:tcMar>
+            <w:vAlign w:val="center"/>
+            <w:hideMark/>
+          </w:tcPr>
+          <w:p>
+            <w:r>
+              <w:t>Indeholder alle nødvendige felter til lagring af genre</w:t>
             </w:r>
           </w:p>
         </w:tc>
@@ -8156,37 +7983,31 @@
           </w:tcPr>
           <w:p>
             <w:r>
-              <w:t>D</w:t>
-            </w:r>
-            <w:r>
-              <w:t>6</w:t>
-            </w:r>
-          </w:p>
-        </w:tc>
-        <w:tc>
-          <w:tcPr>
-            <w:tcW w:w="0" w:type="auto"/>
-            <w:tcBorders>
-              <w:top w:val="single" w:sz="8" w:space="0" w:color="C8AD73"/>
-              <w:left w:val="single" w:sz="8" w:space="0" w:color="C8AD73"/>
-              <w:bottom w:val="single" w:sz="8" w:space="0" w:color="C8AD73"/>
-              <w:right w:val="single" w:sz="8" w:space="0" w:color="C8AD73"/>
-            </w:tcBorders>
-            <w:tcMar>
-              <w:top w:w="100" w:type="dxa"/>
-              <w:left w:w="100" w:type="dxa"/>
-              <w:bottom w:w="100" w:type="dxa"/>
-              <w:right w:w="100" w:type="dxa"/>
-            </w:tcMar>
-            <w:vAlign w:val="center"/>
-            <w:hideMark/>
-          </w:tcPr>
-          <w:p>
-            <w:r>
-              <w:t xml:space="preserve">Indeholder alle nødvendige felter til lagring af </w:t>
-            </w:r>
-            <w:r>
-              <w:t>sprog</w:t>
+              <w:t>D6</w:t>
+            </w:r>
+          </w:p>
+        </w:tc>
+        <w:tc>
+          <w:tcPr>
+            <w:tcW w:w="0" w:type="auto"/>
+            <w:tcBorders>
+              <w:top w:val="single" w:sz="8" w:space="0" w:color="C8AD73"/>
+              <w:left w:val="single" w:sz="8" w:space="0" w:color="C8AD73"/>
+              <w:bottom w:val="single" w:sz="8" w:space="0" w:color="C8AD73"/>
+              <w:right w:val="single" w:sz="8" w:space="0" w:color="C8AD73"/>
+            </w:tcBorders>
+            <w:tcMar>
+              <w:top w:w="100" w:type="dxa"/>
+              <w:left w:w="100" w:type="dxa"/>
+              <w:bottom w:w="100" w:type="dxa"/>
+              <w:right w:w="100" w:type="dxa"/>
+            </w:tcMar>
+            <w:vAlign w:val="center"/>
+            <w:hideMark/>
+          </w:tcPr>
+          <w:p>
+            <w:r>
+              <w:t>Indeholder alle nødvendige felter til lagring af sprog</w:t>
             </w:r>
           </w:p>
         </w:tc>
@@ -8282,36 +8103,30 @@
           </w:tcPr>
           <w:p>
             <w:r>
-              <w:t>D</w:t>
-            </w:r>
-            <w:r>
-              <w:t>7</w:t>
-            </w:r>
-          </w:p>
-        </w:tc>
-        <w:tc>
-          <w:tcPr>
-            <w:tcW w:w="0" w:type="auto"/>
-            <w:tcBorders>
-              <w:top w:val="single" w:sz="8" w:space="0" w:color="C8AD73"/>
-              <w:left w:val="single" w:sz="8" w:space="0" w:color="C8AD73"/>
-              <w:bottom w:val="single" w:sz="8" w:space="0" w:color="C8AD73"/>
-              <w:right w:val="single" w:sz="8" w:space="0" w:color="C8AD73"/>
-            </w:tcBorders>
-            <w:tcMar>
-              <w:top w:w="100" w:type="dxa"/>
-              <w:left w:w="100" w:type="dxa"/>
-              <w:bottom w:w="100" w:type="dxa"/>
-              <w:right w:w="100" w:type="dxa"/>
-            </w:tcMar>
-            <w:vAlign w:val="center"/>
-          </w:tcPr>
-          <w:p>
-            <w:r>
-              <w:t xml:space="preserve">Indeholder alle nødvendige felter til lagring af </w:t>
-            </w:r>
-            <w:r>
-              <w:t>forfattere</w:t>
+              <w:t>D7</w:t>
+            </w:r>
+          </w:p>
+        </w:tc>
+        <w:tc>
+          <w:tcPr>
+            <w:tcW w:w="0" w:type="auto"/>
+            <w:tcBorders>
+              <w:top w:val="single" w:sz="8" w:space="0" w:color="C8AD73"/>
+              <w:left w:val="single" w:sz="8" w:space="0" w:color="C8AD73"/>
+              <w:bottom w:val="single" w:sz="8" w:space="0" w:color="C8AD73"/>
+              <w:right w:val="single" w:sz="8" w:space="0" w:color="C8AD73"/>
+            </w:tcBorders>
+            <w:tcMar>
+              <w:top w:w="100" w:type="dxa"/>
+              <w:left w:w="100" w:type="dxa"/>
+              <w:bottom w:w="100" w:type="dxa"/>
+              <w:right w:w="100" w:type="dxa"/>
+            </w:tcMar>
+            <w:vAlign w:val="center"/>
+          </w:tcPr>
+          <w:p>
+            <w:r>
+              <w:t>Indeholder alle nødvendige felter til lagring af forfattere</w:t>
             </w:r>
           </w:p>
         </w:tc>
@@ -8404,36 +8219,30 @@
           </w:tcPr>
           <w:p>
             <w:r>
-              <w:t>D</w:t>
-            </w:r>
-            <w:r>
-              <w:t>8</w:t>
-            </w:r>
-          </w:p>
-        </w:tc>
-        <w:tc>
-          <w:tcPr>
-            <w:tcW w:w="0" w:type="auto"/>
-            <w:tcBorders>
-              <w:top w:val="single" w:sz="8" w:space="0" w:color="C8AD73"/>
-              <w:left w:val="single" w:sz="8" w:space="0" w:color="C8AD73"/>
-              <w:bottom w:val="single" w:sz="8" w:space="0" w:color="C8AD73"/>
-              <w:right w:val="single" w:sz="8" w:space="0" w:color="C8AD73"/>
-            </w:tcBorders>
-            <w:tcMar>
-              <w:top w:w="100" w:type="dxa"/>
-              <w:left w:w="100" w:type="dxa"/>
-              <w:bottom w:w="100" w:type="dxa"/>
-              <w:right w:w="100" w:type="dxa"/>
-            </w:tcMar>
-            <w:vAlign w:val="center"/>
-          </w:tcPr>
-          <w:p>
-            <w:r>
-              <w:t xml:space="preserve">Indeholder alle nødvendige felter til lagring af </w:t>
-            </w:r>
-            <w:r>
-              <w:t>bøger</w:t>
+              <w:t>D8</w:t>
+            </w:r>
+          </w:p>
+        </w:tc>
+        <w:tc>
+          <w:tcPr>
+            <w:tcW w:w="0" w:type="auto"/>
+            <w:tcBorders>
+              <w:top w:val="single" w:sz="8" w:space="0" w:color="C8AD73"/>
+              <w:left w:val="single" w:sz="8" w:space="0" w:color="C8AD73"/>
+              <w:bottom w:val="single" w:sz="8" w:space="0" w:color="C8AD73"/>
+              <w:right w:val="single" w:sz="8" w:space="0" w:color="C8AD73"/>
+            </w:tcBorders>
+            <w:tcMar>
+              <w:top w:w="100" w:type="dxa"/>
+              <w:left w:w="100" w:type="dxa"/>
+              <w:bottom w:w="100" w:type="dxa"/>
+              <w:right w:w="100" w:type="dxa"/>
+            </w:tcMar>
+            <w:vAlign w:val="center"/>
+          </w:tcPr>
+          <w:p>
+            <w:r>
+              <w:t>Indeholder alle nødvendige felter til lagring af bøger</w:t>
             </w:r>
           </w:p>
         </w:tc>
@@ -8666,19 +8475,7 @@
           </w:tcPr>
           <w:p>
             <w:r>
-              <w:t xml:space="preserve">Indeholder bog id og </w:t>
-            </w:r>
-            <w:r>
-              <w:t xml:space="preserve">forfatter </w:t>
-            </w:r>
-            <w:r>
-              <w:t xml:space="preserve">id for at lave en </w:t>
-            </w:r>
-            <w:r>
-              <w:t>b</w:t>
-            </w:r>
-            <w:r>
-              <w:t>og-forfatter relation</w:t>
+              <w:t>Indeholder bog id og forfatter id for at lave en bog-forfatter relation</w:t>
             </w:r>
           </w:p>
         </w:tc>
@@ -8794,10 +8591,7 @@
           </w:tcPr>
           <w:p>
             <w:r>
-              <w:t xml:space="preserve">Indeholder alle nødvendige felter til lagring af </w:t>
-            </w:r>
-            <w:r>
-              <w:t>administrator aktiviteter</w:t>
+              <w:t>Indeholder alle nødvendige felter til lagring af administrator aktiviteter</w:t>
             </w:r>
           </w:p>
         </w:tc>
@@ -8913,10 +8707,7 @@
           </w:tcPr>
           <w:p>
             <w:r>
-              <w:t xml:space="preserve">Indeholder alle nødvendige felter til lagring </w:t>
-            </w:r>
-            <w:r>
-              <w:t>af ordreoplysninger</w:t>
+              <w:t>Indeholder alle nødvendige felter til lagring af ordreoplysninger</w:t>
             </w:r>
           </w:p>
         </w:tc>
@@ -9177,37 +8968,31 @@
           </w:tcPr>
           <w:p>
             <w:r>
-              <w:t>B</w:t>
-            </w:r>
-            <w:r>
-              <w:t>1</w:t>
-            </w:r>
-          </w:p>
-        </w:tc>
-        <w:tc>
-          <w:tcPr>
-            <w:tcW w:w="0" w:type="auto"/>
-            <w:tcBorders>
-              <w:top w:val="single" w:sz="8" w:space="0" w:color="C8AD73"/>
-              <w:left w:val="single" w:sz="8" w:space="0" w:color="C8AD73"/>
-              <w:bottom w:val="single" w:sz="8" w:space="0" w:color="C8AD73"/>
-              <w:right w:val="single" w:sz="8" w:space="0" w:color="C8AD73"/>
-            </w:tcBorders>
-            <w:tcMar>
-              <w:top w:w="100" w:type="dxa"/>
-              <w:left w:w="100" w:type="dxa"/>
-              <w:bottom w:w="100" w:type="dxa"/>
-              <w:right w:w="100" w:type="dxa"/>
-            </w:tcMar>
-            <w:vAlign w:val="center"/>
-            <w:hideMark/>
-          </w:tcPr>
-          <w:p>
-            <w:r>
-              <w:t>backend håndterer alle typer fejl og undtagelser korrekt</w:t>
-            </w:r>
-            <w:r>
-              <w:t xml:space="preserve"> samt logger hændelsesaktivitet til databasen.</w:t>
+              <w:t>B1</w:t>
+            </w:r>
+          </w:p>
+        </w:tc>
+        <w:tc>
+          <w:tcPr>
+            <w:tcW w:w="0" w:type="auto"/>
+            <w:tcBorders>
+              <w:top w:val="single" w:sz="8" w:space="0" w:color="C8AD73"/>
+              <w:left w:val="single" w:sz="8" w:space="0" w:color="C8AD73"/>
+              <w:bottom w:val="single" w:sz="8" w:space="0" w:color="C8AD73"/>
+              <w:right w:val="single" w:sz="8" w:space="0" w:color="C8AD73"/>
+            </w:tcBorders>
+            <w:tcMar>
+              <w:top w:w="100" w:type="dxa"/>
+              <w:left w:w="100" w:type="dxa"/>
+              <w:bottom w:w="100" w:type="dxa"/>
+              <w:right w:w="100" w:type="dxa"/>
+            </w:tcMar>
+            <w:vAlign w:val="center"/>
+            <w:hideMark/>
+          </w:tcPr>
+          <w:p>
+            <w:r>
+              <w:t>backend håndterer alle typer fejl og undtagelser korrekt samt logger hændelsesaktivitet til databasen.</w:t>
             </w:r>
           </w:p>
         </w:tc>
@@ -9304,37 +9089,31 @@
           </w:tcPr>
           <w:p>
             <w:r>
-              <w:t>B</w:t>
-            </w:r>
-            <w:r>
-              <w:t>2</w:t>
-            </w:r>
-          </w:p>
-        </w:tc>
-        <w:tc>
-          <w:tcPr>
-            <w:tcW w:w="0" w:type="auto"/>
-            <w:tcBorders>
-              <w:top w:val="single" w:sz="8" w:space="0" w:color="C8AD73"/>
-              <w:left w:val="single" w:sz="8" w:space="0" w:color="C8AD73"/>
-              <w:bottom w:val="single" w:sz="8" w:space="0" w:color="C8AD73"/>
-              <w:right w:val="single" w:sz="8" w:space="0" w:color="C8AD73"/>
-            </w:tcBorders>
-            <w:tcMar>
-              <w:top w:w="100" w:type="dxa"/>
-              <w:left w:w="100" w:type="dxa"/>
-              <w:bottom w:w="100" w:type="dxa"/>
-              <w:right w:w="100" w:type="dxa"/>
-            </w:tcMar>
-            <w:vAlign w:val="center"/>
-            <w:hideMark/>
-          </w:tcPr>
-          <w:p>
-            <w:r>
-              <w:t>brugere kan logge ind ved</w:t>
-            </w:r>
-            <w:r>
-              <w:t xml:space="preserve"> brug af brugernavn/adgangskode og systemet kan skelne mellem normal bruger og administrator brugere</w:t>
+              <w:t>B2</w:t>
+            </w:r>
+          </w:p>
+        </w:tc>
+        <w:tc>
+          <w:tcPr>
+            <w:tcW w:w="0" w:type="auto"/>
+            <w:tcBorders>
+              <w:top w:val="single" w:sz="8" w:space="0" w:color="C8AD73"/>
+              <w:left w:val="single" w:sz="8" w:space="0" w:color="C8AD73"/>
+              <w:bottom w:val="single" w:sz="8" w:space="0" w:color="C8AD73"/>
+              <w:right w:val="single" w:sz="8" w:space="0" w:color="C8AD73"/>
+            </w:tcBorders>
+            <w:tcMar>
+              <w:top w:w="100" w:type="dxa"/>
+              <w:left w:w="100" w:type="dxa"/>
+              <w:bottom w:w="100" w:type="dxa"/>
+              <w:right w:w="100" w:type="dxa"/>
+            </w:tcMar>
+            <w:vAlign w:val="center"/>
+            <w:hideMark/>
+          </w:tcPr>
+          <w:p>
+            <w:r>
+              <w:t>brugere kan logge ind ved brug af brugernavn/adgangskode og systemet kan skelne mellem normal bruger og administrator brugere</w:t>
             </w:r>
           </w:p>
         </w:tc>
@@ -9431,43 +9210,31 @@
           </w:tcPr>
           <w:p>
             <w:r>
-              <w:t>B</w:t>
-            </w:r>
-            <w:r>
-              <w:t>3</w:t>
-            </w:r>
-          </w:p>
-        </w:tc>
-        <w:tc>
-          <w:tcPr>
-            <w:tcW w:w="0" w:type="auto"/>
-            <w:tcBorders>
-              <w:top w:val="single" w:sz="8" w:space="0" w:color="C8AD73"/>
-              <w:left w:val="single" w:sz="8" w:space="0" w:color="C8AD73"/>
-              <w:bottom w:val="single" w:sz="8" w:space="0" w:color="C8AD73"/>
-              <w:right w:val="single" w:sz="8" w:space="0" w:color="C8AD73"/>
-            </w:tcBorders>
-            <w:tcMar>
-              <w:top w:w="100" w:type="dxa"/>
-              <w:left w:w="100" w:type="dxa"/>
-              <w:bottom w:w="100" w:type="dxa"/>
-              <w:right w:w="100" w:type="dxa"/>
-            </w:tcMar>
-            <w:vAlign w:val="center"/>
-            <w:hideMark/>
-          </w:tcPr>
-          <w:p>
-            <w:r>
-              <w:t>API</w:t>
-            </w:r>
-            <w:r>
-              <w:t xml:space="preserve"> </w:t>
-            </w:r>
-            <w:r>
-              <w:t>'er til frontend er korrekt implementeret og leverer data</w:t>
-            </w:r>
-            <w:r>
-              <w:t xml:space="preserve"> som vises på websitet samt håndtere fejl korrekt og returnere passende fejl/succes beskeder</w:t>
+              <w:t>B3</w:t>
+            </w:r>
+          </w:p>
+        </w:tc>
+        <w:tc>
+          <w:tcPr>
+            <w:tcW w:w="0" w:type="auto"/>
+            <w:tcBorders>
+              <w:top w:val="single" w:sz="8" w:space="0" w:color="C8AD73"/>
+              <w:left w:val="single" w:sz="8" w:space="0" w:color="C8AD73"/>
+              <w:bottom w:val="single" w:sz="8" w:space="0" w:color="C8AD73"/>
+              <w:right w:val="single" w:sz="8" w:space="0" w:color="C8AD73"/>
+            </w:tcBorders>
+            <w:tcMar>
+              <w:top w:w="100" w:type="dxa"/>
+              <w:left w:w="100" w:type="dxa"/>
+              <w:bottom w:w="100" w:type="dxa"/>
+              <w:right w:w="100" w:type="dxa"/>
+            </w:tcMar>
+            <w:vAlign w:val="center"/>
+            <w:hideMark/>
+          </w:tcPr>
+          <w:p>
+            <w:r>
+              <w:t>API 'er til frontend er korrekt implementeret og leverer data som vises på websitet samt håndtere fejl korrekt og returnere passende fejl/succes beskeder</w:t>
             </w:r>
           </w:p>
         </w:tc>
@@ -9564,40 +9331,31 @@
           </w:tcPr>
           <w:p>
             <w:r>
-              <w:t>B</w:t>
-            </w:r>
-            <w:r>
-              <w:t>4</w:t>
-            </w:r>
-          </w:p>
-        </w:tc>
-        <w:tc>
-          <w:tcPr>
-            <w:tcW w:w="0" w:type="auto"/>
-            <w:tcBorders>
-              <w:top w:val="single" w:sz="8" w:space="0" w:color="C8AD73"/>
-              <w:left w:val="single" w:sz="8" w:space="0" w:color="C8AD73"/>
-              <w:bottom w:val="single" w:sz="8" w:space="0" w:color="C8AD73"/>
-              <w:right w:val="single" w:sz="8" w:space="0" w:color="C8AD73"/>
-            </w:tcBorders>
-            <w:tcMar>
-              <w:top w:w="100" w:type="dxa"/>
-              <w:left w:w="100" w:type="dxa"/>
-              <w:bottom w:w="100" w:type="dxa"/>
-              <w:right w:w="100" w:type="dxa"/>
-            </w:tcMar>
-            <w:vAlign w:val="center"/>
-            <w:hideMark/>
-          </w:tcPr>
-          <w:p>
-            <w:r>
-              <w:t>A</w:t>
-            </w:r>
-            <w:r>
-              <w:t>dministrationspanelet indeholder alle nødvendige funktioner og værktøjer til at administrere bøger, kunder, ordrer osv.</w:t>
-            </w:r>
-            <w:r>
-              <w:t xml:space="preserve"> Samt se hændelseslog for admin aktivitet</w:t>
+              <w:t>B4</w:t>
+            </w:r>
+          </w:p>
+        </w:tc>
+        <w:tc>
+          <w:tcPr>
+            <w:tcW w:w="0" w:type="auto"/>
+            <w:tcBorders>
+              <w:top w:val="single" w:sz="8" w:space="0" w:color="C8AD73"/>
+              <w:left w:val="single" w:sz="8" w:space="0" w:color="C8AD73"/>
+              <w:bottom w:val="single" w:sz="8" w:space="0" w:color="C8AD73"/>
+              <w:right w:val="single" w:sz="8" w:space="0" w:color="C8AD73"/>
+            </w:tcBorders>
+            <w:tcMar>
+              <w:top w:w="100" w:type="dxa"/>
+              <w:left w:w="100" w:type="dxa"/>
+              <w:bottom w:w="100" w:type="dxa"/>
+              <w:right w:w="100" w:type="dxa"/>
+            </w:tcMar>
+            <w:vAlign w:val="center"/>
+            <w:hideMark/>
+          </w:tcPr>
+          <w:p>
+            <w:r>
+              <w:t>Administrationspanelet indeholder alle nødvendige funktioner og værktøjer til at administrere bøger, kunder, ordrer osv. Samt se hændelseslog for admin aktivitet</w:t>
             </w:r>
           </w:p>
         </w:tc>
@@ -9694,37 +9452,31 @@
           </w:tcPr>
           <w:p>
             <w:r>
-              <w:t>B</w:t>
-            </w:r>
-            <w:r>
-              <w:t>5</w:t>
-            </w:r>
-          </w:p>
-        </w:tc>
-        <w:tc>
-          <w:tcPr>
-            <w:tcW w:w="0" w:type="auto"/>
-            <w:tcBorders>
-              <w:top w:val="single" w:sz="8" w:space="0" w:color="C8AD73"/>
-              <w:left w:val="single" w:sz="8" w:space="0" w:color="C8AD73"/>
-              <w:bottom w:val="single" w:sz="8" w:space="0" w:color="C8AD73"/>
-              <w:right w:val="single" w:sz="8" w:space="0" w:color="C8AD73"/>
-            </w:tcBorders>
-            <w:tcMar>
-              <w:top w:w="100" w:type="dxa"/>
-              <w:left w:w="100" w:type="dxa"/>
-              <w:bottom w:w="100" w:type="dxa"/>
-              <w:right w:w="100" w:type="dxa"/>
-            </w:tcMar>
-            <w:vAlign w:val="center"/>
-            <w:hideMark/>
-          </w:tcPr>
-          <w:p>
-            <w:r>
-              <w:t>A</w:t>
-            </w:r>
-            <w:r>
-              <w:t>pplikationen kan modtage, behandle og opdatere ordrer korrekt</w:t>
+              <w:t>B5</w:t>
+            </w:r>
+          </w:p>
+        </w:tc>
+        <w:tc>
+          <w:tcPr>
+            <w:tcW w:w="0" w:type="auto"/>
+            <w:tcBorders>
+              <w:top w:val="single" w:sz="8" w:space="0" w:color="C8AD73"/>
+              <w:left w:val="single" w:sz="8" w:space="0" w:color="C8AD73"/>
+              <w:bottom w:val="single" w:sz="8" w:space="0" w:color="C8AD73"/>
+              <w:right w:val="single" w:sz="8" w:space="0" w:color="C8AD73"/>
+            </w:tcBorders>
+            <w:tcMar>
+              <w:top w:w="100" w:type="dxa"/>
+              <w:left w:w="100" w:type="dxa"/>
+              <w:bottom w:w="100" w:type="dxa"/>
+              <w:right w:w="100" w:type="dxa"/>
+            </w:tcMar>
+            <w:vAlign w:val="center"/>
+            <w:hideMark/>
+          </w:tcPr>
+          <w:p>
+            <w:r>
+              <w:t>Applikationen kan modtage, behandle og opdatere ordrer korrekt</w:t>
             </w:r>
           </w:p>
         </w:tc>
@@ -9822,40 +9574,31 @@
           <w:p>
             <w:r>
               <w:lastRenderedPageBreak/>
-              <w:t>B</w:t>
-            </w:r>
-            <w:r>
-              <w:t>6</w:t>
-            </w:r>
-          </w:p>
-        </w:tc>
-        <w:tc>
-          <w:tcPr>
-            <w:tcW w:w="0" w:type="auto"/>
-            <w:tcBorders>
-              <w:top w:val="single" w:sz="8" w:space="0" w:color="C8AD73"/>
-              <w:left w:val="single" w:sz="8" w:space="0" w:color="C8AD73"/>
-              <w:bottom w:val="single" w:sz="8" w:space="0" w:color="C8AD73"/>
-              <w:right w:val="single" w:sz="8" w:space="0" w:color="C8AD73"/>
-            </w:tcBorders>
-            <w:tcMar>
-              <w:top w:w="100" w:type="dxa"/>
-              <w:left w:w="100" w:type="dxa"/>
-              <w:bottom w:w="100" w:type="dxa"/>
-              <w:right w:w="100" w:type="dxa"/>
-            </w:tcMar>
-            <w:vAlign w:val="center"/>
-            <w:hideMark/>
-          </w:tcPr>
-          <w:p>
-            <w:r>
-              <w:t xml:space="preserve">Applikationen giver mulighed for oprettelse, redigering og sletning af </w:t>
-            </w:r>
-            <w:r>
-              <w:t>brugere</w:t>
-            </w:r>
-            <w:r>
-              <w:t xml:space="preserve"> med tilhørende informationer</w:t>
+              <w:t>B6</w:t>
+            </w:r>
+          </w:p>
+        </w:tc>
+        <w:tc>
+          <w:tcPr>
+            <w:tcW w:w="0" w:type="auto"/>
+            <w:tcBorders>
+              <w:top w:val="single" w:sz="8" w:space="0" w:color="C8AD73"/>
+              <w:left w:val="single" w:sz="8" w:space="0" w:color="C8AD73"/>
+              <w:bottom w:val="single" w:sz="8" w:space="0" w:color="C8AD73"/>
+              <w:right w:val="single" w:sz="8" w:space="0" w:color="C8AD73"/>
+            </w:tcBorders>
+            <w:tcMar>
+              <w:top w:w="100" w:type="dxa"/>
+              <w:left w:w="100" w:type="dxa"/>
+              <w:bottom w:w="100" w:type="dxa"/>
+              <w:right w:w="100" w:type="dxa"/>
+            </w:tcMar>
+            <w:vAlign w:val="center"/>
+            <w:hideMark/>
+          </w:tcPr>
+          <w:p>
+            <w:r>
+              <w:t>Applikationen giver mulighed for oprettelse, redigering og sletning af brugere med tilhørende informationer</w:t>
             </w:r>
           </w:p>
         </w:tc>
@@ -9951,36 +9694,30 @@
           </w:tcPr>
           <w:p>
             <w:r>
-              <w:t>B</w:t>
-            </w:r>
-            <w:r>
-              <w:t>7</w:t>
-            </w:r>
-          </w:p>
-        </w:tc>
-        <w:tc>
-          <w:tcPr>
-            <w:tcW w:w="0" w:type="auto"/>
-            <w:tcBorders>
-              <w:top w:val="single" w:sz="8" w:space="0" w:color="C8AD73"/>
-              <w:left w:val="single" w:sz="8" w:space="0" w:color="C8AD73"/>
-              <w:bottom w:val="single" w:sz="8" w:space="0" w:color="C8AD73"/>
-              <w:right w:val="single" w:sz="8" w:space="0" w:color="C8AD73"/>
-            </w:tcBorders>
-            <w:tcMar>
-              <w:top w:w="100" w:type="dxa"/>
-              <w:left w:w="100" w:type="dxa"/>
-              <w:bottom w:w="100" w:type="dxa"/>
-              <w:right w:w="100" w:type="dxa"/>
-            </w:tcMar>
-            <w:vAlign w:val="center"/>
-          </w:tcPr>
-          <w:p>
-            <w:r>
-              <w:t>A</w:t>
-            </w:r>
-            <w:r>
-              <w:t>pplikationen giver mulighed for oprettelse, redigering og sletning af udgivere med tilhørende informationer</w:t>
+              <w:t>B7</w:t>
+            </w:r>
+          </w:p>
+        </w:tc>
+        <w:tc>
+          <w:tcPr>
+            <w:tcW w:w="0" w:type="auto"/>
+            <w:tcBorders>
+              <w:top w:val="single" w:sz="8" w:space="0" w:color="C8AD73"/>
+              <w:left w:val="single" w:sz="8" w:space="0" w:color="C8AD73"/>
+              <w:bottom w:val="single" w:sz="8" w:space="0" w:color="C8AD73"/>
+              <w:right w:val="single" w:sz="8" w:space="0" w:color="C8AD73"/>
+            </w:tcBorders>
+            <w:tcMar>
+              <w:top w:w="100" w:type="dxa"/>
+              <w:left w:w="100" w:type="dxa"/>
+              <w:bottom w:w="100" w:type="dxa"/>
+              <w:right w:w="100" w:type="dxa"/>
+            </w:tcMar>
+            <w:vAlign w:val="center"/>
+          </w:tcPr>
+          <w:p>
+            <w:r>
+              <w:t>Applikationen giver mulighed for oprettelse, redigering og sletning af udgivere med tilhørende informationer</w:t>
             </w:r>
           </w:p>
         </w:tc>
@@ -10073,39 +9810,30 @@
           </w:tcPr>
           <w:p>
             <w:r>
-              <w:t>B</w:t>
-            </w:r>
-            <w:r>
-              <w:t>8</w:t>
-            </w:r>
-          </w:p>
-        </w:tc>
-        <w:tc>
-          <w:tcPr>
-            <w:tcW w:w="0" w:type="auto"/>
-            <w:tcBorders>
-              <w:top w:val="single" w:sz="8" w:space="0" w:color="C8AD73"/>
-              <w:left w:val="single" w:sz="8" w:space="0" w:color="C8AD73"/>
-              <w:bottom w:val="single" w:sz="8" w:space="0" w:color="C8AD73"/>
-              <w:right w:val="single" w:sz="8" w:space="0" w:color="C8AD73"/>
-            </w:tcBorders>
-            <w:tcMar>
-              <w:top w:w="100" w:type="dxa"/>
-              <w:left w:w="100" w:type="dxa"/>
-              <w:bottom w:w="100" w:type="dxa"/>
-              <w:right w:w="100" w:type="dxa"/>
-            </w:tcMar>
-            <w:vAlign w:val="center"/>
-          </w:tcPr>
-          <w:p>
-            <w:r>
-              <w:t xml:space="preserve">Applikationen giver mulighed for oprettelse, redigering og sletning af </w:t>
-            </w:r>
-            <w:r>
-              <w:t>formater</w:t>
-            </w:r>
-            <w:r>
-              <w:t xml:space="preserve"> med tilhørende informationer</w:t>
+              <w:t>B8</w:t>
+            </w:r>
+          </w:p>
+        </w:tc>
+        <w:tc>
+          <w:tcPr>
+            <w:tcW w:w="0" w:type="auto"/>
+            <w:tcBorders>
+              <w:top w:val="single" w:sz="8" w:space="0" w:color="C8AD73"/>
+              <w:left w:val="single" w:sz="8" w:space="0" w:color="C8AD73"/>
+              <w:bottom w:val="single" w:sz="8" w:space="0" w:color="C8AD73"/>
+              <w:right w:val="single" w:sz="8" w:space="0" w:color="C8AD73"/>
+            </w:tcBorders>
+            <w:tcMar>
+              <w:top w:w="100" w:type="dxa"/>
+              <w:left w:w="100" w:type="dxa"/>
+              <w:bottom w:w="100" w:type="dxa"/>
+              <w:right w:w="100" w:type="dxa"/>
+            </w:tcMar>
+            <w:vAlign w:val="center"/>
+          </w:tcPr>
+          <w:p>
+            <w:r>
+              <w:t>Applikationen giver mulighed for oprettelse, redigering og sletning af formater med tilhørende informationer</w:t>
             </w:r>
           </w:p>
         </w:tc>
@@ -10198,39 +9926,30 @@
           </w:tcPr>
           <w:p>
             <w:r>
-              <w:t>B</w:t>
-            </w:r>
-            <w:r>
-              <w:t>9</w:t>
-            </w:r>
-          </w:p>
-        </w:tc>
-        <w:tc>
-          <w:tcPr>
-            <w:tcW w:w="0" w:type="auto"/>
-            <w:tcBorders>
-              <w:top w:val="single" w:sz="8" w:space="0" w:color="C8AD73"/>
-              <w:left w:val="single" w:sz="8" w:space="0" w:color="C8AD73"/>
-              <w:bottom w:val="single" w:sz="8" w:space="0" w:color="C8AD73"/>
-              <w:right w:val="single" w:sz="8" w:space="0" w:color="C8AD73"/>
-            </w:tcBorders>
-            <w:tcMar>
-              <w:top w:w="100" w:type="dxa"/>
-              <w:left w:w="100" w:type="dxa"/>
-              <w:bottom w:w="100" w:type="dxa"/>
-              <w:right w:w="100" w:type="dxa"/>
-            </w:tcMar>
-            <w:vAlign w:val="center"/>
-          </w:tcPr>
-          <w:p>
-            <w:r>
-              <w:t xml:space="preserve">Applikationen giver mulighed for oprettelse, redigering og sletning af </w:t>
-            </w:r>
-            <w:r>
-              <w:t xml:space="preserve">tilstande </w:t>
-            </w:r>
-            <w:r>
-              <w:t>med tilhørende informationer</w:t>
+              <w:t>B9</w:t>
+            </w:r>
+          </w:p>
+        </w:tc>
+        <w:tc>
+          <w:tcPr>
+            <w:tcW w:w="0" w:type="auto"/>
+            <w:tcBorders>
+              <w:top w:val="single" w:sz="8" w:space="0" w:color="C8AD73"/>
+              <w:left w:val="single" w:sz="8" w:space="0" w:color="C8AD73"/>
+              <w:bottom w:val="single" w:sz="8" w:space="0" w:color="C8AD73"/>
+              <w:right w:val="single" w:sz="8" w:space="0" w:color="C8AD73"/>
+            </w:tcBorders>
+            <w:tcMar>
+              <w:top w:w="100" w:type="dxa"/>
+              <w:left w:w="100" w:type="dxa"/>
+              <w:bottom w:w="100" w:type="dxa"/>
+              <w:right w:w="100" w:type="dxa"/>
+            </w:tcMar>
+            <w:vAlign w:val="center"/>
+          </w:tcPr>
+          <w:p>
+            <w:r>
+              <w:t>Applikationen giver mulighed for oprettelse, redigering og sletning af tilstande med tilhørende informationer</w:t>
             </w:r>
           </w:p>
         </w:tc>
@@ -10323,39 +10042,30 @@
           </w:tcPr>
           <w:p>
             <w:r>
-              <w:t>B</w:t>
-            </w:r>
-            <w:r>
-              <w:t>10</w:t>
-            </w:r>
-          </w:p>
-        </w:tc>
-        <w:tc>
-          <w:tcPr>
-            <w:tcW w:w="0" w:type="auto"/>
-            <w:tcBorders>
-              <w:top w:val="single" w:sz="8" w:space="0" w:color="C8AD73"/>
-              <w:left w:val="single" w:sz="8" w:space="0" w:color="C8AD73"/>
-              <w:bottom w:val="single" w:sz="8" w:space="0" w:color="C8AD73"/>
-              <w:right w:val="single" w:sz="8" w:space="0" w:color="C8AD73"/>
-            </w:tcBorders>
-            <w:tcMar>
-              <w:top w:w="100" w:type="dxa"/>
-              <w:left w:w="100" w:type="dxa"/>
-              <w:bottom w:w="100" w:type="dxa"/>
-              <w:right w:w="100" w:type="dxa"/>
-            </w:tcMar>
-            <w:vAlign w:val="center"/>
-          </w:tcPr>
-          <w:p>
-            <w:r>
-              <w:t xml:space="preserve">Applikationen giver mulighed for oprettelse, redigering og sletning af </w:t>
-            </w:r>
-            <w:r>
-              <w:t>genre</w:t>
-            </w:r>
-            <w:r>
-              <w:t xml:space="preserve"> med tilhørende informationer</w:t>
+              <w:t>B10</w:t>
+            </w:r>
+          </w:p>
+        </w:tc>
+        <w:tc>
+          <w:tcPr>
+            <w:tcW w:w="0" w:type="auto"/>
+            <w:tcBorders>
+              <w:top w:val="single" w:sz="8" w:space="0" w:color="C8AD73"/>
+              <w:left w:val="single" w:sz="8" w:space="0" w:color="C8AD73"/>
+              <w:bottom w:val="single" w:sz="8" w:space="0" w:color="C8AD73"/>
+              <w:right w:val="single" w:sz="8" w:space="0" w:color="C8AD73"/>
+            </w:tcBorders>
+            <w:tcMar>
+              <w:top w:w="100" w:type="dxa"/>
+              <w:left w:w="100" w:type="dxa"/>
+              <w:bottom w:w="100" w:type="dxa"/>
+              <w:right w:w="100" w:type="dxa"/>
+            </w:tcMar>
+            <w:vAlign w:val="center"/>
+          </w:tcPr>
+          <w:p>
+            <w:r>
+              <w:t>Applikationen giver mulighed for oprettelse, redigering og sletning af genre med tilhørende informationer</w:t>
             </w:r>
           </w:p>
         </w:tc>
@@ -10448,39 +10158,30 @@
           </w:tcPr>
           <w:p>
             <w:r>
-              <w:t>B</w:t>
-            </w:r>
-            <w:r>
-              <w:t>11</w:t>
-            </w:r>
-          </w:p>
-        </w:tc>
-        <w:tc>
-          <w:tcPr>
-            <w:tcW w:w="0" w:type="auto"/>
-            <w:tcBorders>
-              <w:top w:val="single" w:sz="8" w:space="0" w:color="C8AD73"/>
-              <w:left w:val="single" w:sz="8" w:space="0" w:color="C8AD73"/>
-              <w:bottom w:val="single" w:sz="8" w:space="0" w:color="C8AD73"/>
-              <w:right w:val="single" w:sz="8" w:space="0" w:color="C8AD73"/>
-            </w:tcBorders>
-            <w:tcMar>
-              <w:top w:w="100" w:type="dxa"/>
-              <w:left w:w="100" w:type="dxa"/>
-              <w:bottom w:w="100" w:type="dxa"/>
-              <w:right w:w="100" w:type="dxa"/>
-            </w:tcMar>
-            <w:vAlign w:val="center"/>
-          </w:tcPr>
-          <w:p>
-            <w:r>
-              <w:t xml:space="preserve">Applikationen giver mulighed for oprettelse, redigering og sletning af </w:t>
-            </w:r>
-            <w:r>
-              <w:t xml:space="preserve">sprog </w:t>
-            </w:r>
-            <w:r>
-              <w:t>med tilhørende informationer</w:t>
+              <w:t>B11</w:t>
+            </w:r>
+          </w:p>
+        </w:tc>
+        <w:tc>
+          <w:tcPr>
+            <w:tcW w:w="0" w:type="auto"/>
+            <w:tcBorders>
+              <w:top w:val="single" w:sz="8" w:space="0" w:color="C8AD73"/>
+              <w:left w:val="single" w:sz="8" w:space="0" w:color="C8AD73"/>
+              <w:bottom w:val="single" w:sz="8" w:space="0" w:color="C8AD73"/>
+              <w:right w:val="single" w:sz="8" w:space="0" w:color="C8AD73"/>
+            </w:tcBorders>
+            <w:tcMar>
+              <w:top w:w="100" w:type="dxa"/>
+              <w:left w:w="100" w:type="dxa"/>
+              <w:bottom w:w="100" w:type="dxa"/>
+              <w:right w:w="100" w:type="dxa"/>
+            </w:tcMar>
+            <w:vAlign w:val="center"/>
+          </w:tcPr>
+          <w:p>
+            <w:r>
+              <w:t>Applikationen giver mulighed for oprettelse, redigering og sletning af sprog med tilhørende informationer</w:t>
             </w:r>
           </w:p>
         </w:tc>
@@ -10573,39 +10274,30 @@
           </w:tcPr>
           <w:p>
             <w:r>
-              <w:t>B</w:t>
-            </w:r>
-            <w:r>
-              <w:t>12</w:t>
-            </w:r>
-          </w:p>
-        </w:tc>
-        <w:tc>
-          <w:tcPr>
-            <w:tcW w:w="0" w:type="auto"/>
-            <w:tcBorders>
-              <w:top w:val="single" w:sz="8" w:space="0" w:color="C8AD73"/>
-              <w:left w:val="single" w:sz="8" w:space="0" w:color="C8AD73"/>
-              <w:bottom w:val="single" w:sz="8" w:space="0" w:color="C8AD73"/>
-              <w:right w:val="single" w:sz="8" w:space="0" w:color="C8AD73"/>
-            </w:tcBorders>
-            <w:tcMar>
-              <w:top w:w="100" w:type="dxa"/>
-              <w:left w:w="100" w:type="dxa"/>
-              <w:bottom w:w="100" w:type="dxa"/>
-              <w:right w:w="100" w:type="dxa"/>
-            </w:tcMar>
-            <w:vAlign w:val="center"/>
-          </w:tcPr>
-          <w:p>
-            <w:r>
-              <w:t xml:space="preserve">Applikationen giver mulighed for oprettelse, redigering og sletning af </w:t>
-            </w:r>
-            <w:r>
-              <w:t>forfattere</w:t>
-            </w:r>
-            <w:r>
-              <w:t xml:space="preserve"> med tilhørende informationer</w:t>
+              <w:t>B12</w:t>
+            </w:r>
+          </w:p>
+        </w:tc>
+        <w:tc>
+          <w:tcPr>
+            <w:tcW w:w="0" w:type="auto"/>
+            <w:tcBorders>
+              <w:top w:val="single" w:sz="8" w:space="0" w:color="C8AD73"/>
+              <w:left w:val="single" w:sz="8" w:space="0" w:color="C8AD73"/>
+              <w:bottom w:val="single" w:sz="8" w:space="0" w:color="C8AD73"/>
+              <w:right w:val="single" w:sz="8" w:space="0" w:color="C8AD73"/>
+            </w:tcBorders>
+            <w:tcMar>
+              <w:top w:w="100" w:type="dxa"/>
+              <w:left w:w="100" w:type="dxa"/>
+              <w:bottom w:w="100" w:type="dxa"/>
+              <w:right w:w="100" w:type="dxa"/>
+            </w:tcMar>
+            <w:vAlign w:val="center"/>
+          </w:tcPr>
+          <w:p>
+            <w:r>
+              <w:t>Applikationen giver mulighed for oprettelse, redigering og sletning af forfattere med tilhørende informationer</w:t>
             </w:r>
           </w:p>
         </w:tc>
@@ -10721,13 +10413,7 @@
           </w:tcPr>
           <w:p>
             <w:r>
-              <w:t xml:space="preserve">Applikationen giver mulighed for oprettelse, redigering og sletning af </w:t>
-            </w:r>
-            <w:r>
-              <w:t xml:space="preserve">bøger </w:t>
-            </w:r>
-            <w:r>
-              <w:t>med tilhørende informationer</w:t>
+              <w:t>Applikationen giver mulighed for oprettelse, redigering og sletning af bøger med tilhørende informationer</w:t>
             </w:r>
           </w:p>
         </w:tc>
@@ -10959,13 +10645,7 @@
           </w:tcPr>
           <w:p>
             <w:r>
-              <w:t>B</w:t>
-            </w:r>
-            <w:r>
-              <w:t>ackend</w:t>
-            </w:r>
-            <w:r>
-              <w:t xml:space="preserve"> håndterer fejl og sender relevante fejlbeskeder videre til frontend hvis muligt</w:t>
+              <w:t>Backend håndterer fejl og sender relevante fejlbeskeder videre til frontend hvis muligt</w:t>
             </w:r>
           </w:p>
         </w:tc>
@@ -11198,22 +10878,7 @@
           </w:tcPr>
           <w:p>
             <w:r>
-              <w:t>K</w:t>
-            </w:r>
-            <w:r>
-              <w:t>orrekt håndter</w:t>
-            </w:r>
-            <w:r>
-              <w:t>ing af</w:t>
-            </w:r>
-            <w:r>
-              <w:t xml:space="preserve"> brugerens søgeforespørgsler og returner</w:t>
-            </w:r>
-            <w:r>
-              <w:t>ing af</w:t>
-            </w:r>
-            <w:r>
-              <w:t xml:space="preserve"> relevante resultater baseret på søgekriterier som titel, forfatter, kategori</w:t>
+              <w:t>Korrekt håndtering af brugerens søgeforespørgsler og returnering af relevante resultater baseret på søgekriterier som titel, forfatter, kategori</w:t>
             </w:r>
           </w:p>
         </w:tc>
@@ -11418,13 +11083,7 @@
     </w:p>
     <w:p>
       <w:r>
-        <w:t>Sikkerhed udgør en fundamental del af enhver udviklingsproces, især når der er involveret brugerlogin med opbevaring af følsomme oplysninger</w:t>
-      </w:r>
-      <w:r>
-        <w:t xml:space="preserve">. </w:t>
-      </w:r>
-      <w:r>
-        <w:t>Det åbner op for en lang række muligheder for hackere at udnytte, og derfor er det af afgørende betydning at implementere effektive sikkerhedsforanstaltninger for at beskytte mod potentielle trusler. Webshoppen tager dette ansvar alvorligt og benytter en række værktøjer og teknologier til at opretholde en høj sikkerhed.</w:t>
+        <w:t>Sikkerhed udgør en fundamental del af enhver udviklingsproces, især når der er involveret brugerlogin med opbevaring af følsomme oplysninger. Det åbner op for en lang række muligheder for hackere at udnytte, og derfor er det af afgørende betydning at implementere effektive sikkerhedsforanstaltninger for at beskytte mod potentielle trusler. Webshoppen tager dette ansvar alvorligt og benytter en række værktøjer og teknologier til at opretholde en høj sikkerhed.</w:t>
       </w:r>
     </w:p>
     <w:p>
@@ -11453,19 +11112,7 @@
       </w:r>
       <w:proofErr w:type="spellEnd"/>
       <w:r>
-        <w:t xml:space="preserve"> (CSRF),</w:t>
-      </w:r>
-      <w:r>
-        <w:t xml:space="preserve"> som er et angreb</w:t>
-      </w:r>
-      <w:r>
-        <w:t xml:space="preserve"> hvor uautoriserede handlinger kan udføres af en bruger, der er blevet narret til at udføre en handling på en anden hjemmeside</w:t>
-      </w:r>
-      <w:r>
-        <w:t>, eksempelvis en falsk hjemmeside eller en forklædt url</w:t>
-      </w:r>
-      <w:r>
-        <w:t>.</w:t>
+        <w:t xml:space="preserve"> (CSRF), som er et angreb hvor uautoriserede handlinger kan udføres af en bruger, der er blevet narret til at udføre en handling på en anden hjemmeside, eksempelvis en falsk hjemmeside eller en forklædt url.</w:t>
       </w:r>
     </w:p>
     <w:p>
@@ -11487,22 +11134,11 @@
     </w:p>
     <w:p>
       <w:r>
-        <w:t>Ved go-live af webshoppen vil der skulle benyttes HTTPS (</w:t>
-      </w:r>
-      <w:r>
-        <w:t>Hypertext Transfer Protocol Secure</w:t>
-      </w:r>
-      <w:r>
-        <w:t>) som er en afgørende faktor for at overholde høj sikkerhedsstandard. HTTPS er en krypteret protokol som sikrer at kommunikationen mellem brugerens browser og web-serveren er krypteret og dermed beskyttet mod potentielle angreb eller aflytninger af data under kommunikation mellem browser og web-serveren.</w:t>
+        <w:t>Ved go-live af webshoppen vil der skulle benyttes HTTPS (Hypertext Transfer Protocol Secure) som er en afgørende faktor for at overholde høj sikkerhedsstandard. HTTPS er en krypteret protokol som sikrer at kommunikationen mellem brugerens browser og web-serveren er krypteret og dermed beskyttet mod potentielle angreb eller aflytninger af data under kommunikation mellem browser og web-serveren.</w:t>
       </w:r>
       <w:r>
         <w:br/>
-      </w:r>
-      <w:r>
-        <w:t>Ved at bruge HTTPS sikres følsomme oplysninger</w:t>
-      </w:r>
-      <w:r>
-        <w:t>, såsom adgangskoder og betalingsoplysninger.</w:t>
+        <w:t>Ved at bruge HTTPS sikres følsomme oplysninger, såsom adgangskoder og betalingsoplysninger.</w:t>
       </w:r>
     </w:p>
     <w:p>
@@ -11515,19 +11151,10 @@
         </w:rPr>
       </w:pPr>
       <w:r>
-        <w:t xml:space="preserve">HTTPS giver også </w:t>
-      </w:r>
-      <w:r>
-        <w:t>brugerne tillid til, at webshoppen er autentisk og legitim, da det er forbundet med et SSL-certifikat, der bekræfter webstedets identitet</w:t>
-      </w:r>
-      <w:r>
-        <w:t xml:space="preserve">, hvilket også bidrager til en god </w:t>
-      </w:r>
-      <w:r>
-        <w:t>brugeroplevelse</w:t>
-      </w:r>
-      <w:r>
-        <w:t>.</w:t>
+        <w:t>HTTPS giver også brugerne tillid til, at webshoppen er autentisk og legitim, da det er forbundet med et SSL-certifikat, der bekræfter webstedets identitet</w:t>
+      </w:r>
+      <w:r>
+        <w:t>, hvilket også bidrager til en god brugeroplevelse.</w:t>
       </w:r>
       <w:r>
         <w:br w:type="page"/>
@@ -11691,6 +11318,18 @@
         <w:t>Bilag</w:t>
       </w:r>
       <w:bookmarkEnd w:id="16"/>
+    </w:p>
+    <w:p>
+      <w:r>
+        <w:t>Database diagram</w:t>
+      </w:r>
+      <w:r>
+        <w:br/>
+        <w:t>Kan også findes via GitHub url:</w:t>
+      </w:r>
+      <w:r>
+        <w:br/>
+      </w:r>
     </w:p>
     <w:sectPr>
       <w:footerReference w:type="default" r:id="rId10"/>
@@ -13428,6 +13067,7 @@
   <w:style w:type="character" w:default="1" w:styleId="Standardskrifttypeiafsnit">
     <w:name w:val="Default Paragraph Font"/>
     <w:uiPriority w:val="1"/>
+    <w:semiHidden/>
     <w:unhideWhenUsed/>
   </w:style>
   <w:style w:type="table" w:default="1" w:styleId="Tabel-Normal">

</xml_diff>

<commit_message>
Tilføjet bilag for workflows til produktrapport.
</commit_message>
<xml_diff>
--- a/Assets/Documents/Produktrapport.docx
+++ b/Assets/Documents/Produktrapport.docx
@@ -46,7 +46,6 @@
       </w:pPr>
       <w:r>
         <w:rPr>
-          <w:noProof/>
           <w:lang w:eastAsia="da-DK"/>
         </w:rPr>
         <w:drawing>
@@ -185,7 +184,6 @@
               <w:tab w:val="right" w:leader="dot" w:pos="8608"/>
             </w:tabs>
             <w:rPr>
-              <w:noProof/>
               <w:color w:val="auto"/>
               <w:kern w:val="2"/>
               <w:lang w:eastAsia="da-DK"/>
@@ -205,54 +203,46 @@
             <w:r>
               <w:rPr>
                 <w:rStyle w:val="Hyperlink"/>
-                <w:noProof/>
               </w:rPr>
               <w:t>Indledning</w:t>
             </w:r>
             <w:r>
               <w:rPr>
-                <w:noProof/>
                 <w:webHidden/>
               </w:rPr>
               <w:tab/>
             </w:r>
             <w:r>
               <w:rPr>
-                <w:noProof/>
                 <w:webHidden/>
               </w:rPr>
               <w:fldChar w:fldCharType="begin"/>
             </w:r>
             <w:r>
               <w:rPr>
-                <w:noProof/>
                 <w:webHidden/>
               </w:rPr>
               <w:instrText xml:space="preserve"> PAGEREF _Toc163740129 \h </w:instrText>
             </w:r>
             <w:r>
               <w:rPr>
-                <w:noProof/>
-                <w:webHidden/>
-              </w:rPr>
-            </w:r>
-            <w:r>
-              <w:rPr>
-                <w:noProof/>
+                <w:webHidden/>
+              </w:rPr>
+            </w:r>
+            <w:r>
+              <w:rPr>
                 <w:webHidden/>
               </w:rPr>
               <w:fldChar w:fldCharType="separate"/>
             </w:r>
             <w:r>
               <w:rPr>
-                <w:noProof/>
                 <w:webHidden/>
               </w:rPr>
               <w:t>2</w:t>
             </w:r>
             <w:r>
               <w:rPr>
-                <w:noProof/>
                 <w:webHidden/>
               </w:rPr>
               <w:fldChar w:fldCharType="end"/>
@@ -266,7 +256,6 @@
               <w:tab w:val="right" w:leader="dot" w:pos="8608"/>
             </w:tabs>
             <w:rPr>
-              <w:noProof/>
               <w:color w:val="auto"/>
               <w:kern w:val="2"/>
               <w:lang w:eastAsia="da-DK"/>
@@ -277,54 +266,46 @@
             <w:r>
               <w:rPr>
                 <w:rStyle w:val="Hyperlink"/>
-                <w:noProof/>
               </w:rPr>
               <w:t>Læsevejledning</w:t>
             </w:r>
             <w:r>
               <w:rPr>
-                <w:noProof/>
                 <w:webHidden/>
               </w:rPr>
               <w:tab/>
             </w:r>
             <w:r>
               <w:rPr>
-                <w:noProof/>
                 <w:webHidden/>
               </w:rPr>
               <w:fldChar w:fldCharType="begin"/>
             </w:r>
             <w:r>
               <w:rPr>
-                <w:noProof/>
                 <w:webHidden/>
               </w:rPr>
               <w:instrText xml:space="preserve"> PAGEREF _Toc163740130 \h </w:instrText>
             </w:r>
             <w:r>
               <w:rPr>
-                <w:noProof/>
-                <w:webHidden/>
-              </w:rPr>
-            </w:r>
-            <w:r>
-              <w:rPr>
-                <w:noProof/>
+                <w:webHidden/>
+              </w:rPr>
+            </w:r>
+            <w:r>
+              <w:rPr>
                 <w:webHidden/>
               </w:rPr>
               <w:fldChar w:fldCharType="separate"/>
             </w:r>
             <w:r>
               <w:rPr>
-                <w:noProof/>
                 <w:webHidden/>
               </w:rPr>
               <w:t>2</w:t>
             </w:r>
             <w:r>
               <w:rPr>
-                <w:noProof/>
                 <w:webHidden/>
               </w:rPr>
               <w:fldChar w:fldCharType="end"/>
@@ -338,7 +319,6 @@
               <w:tab w:val="right" w:leader="dot" w:pos="8608"/>
             </w:tabs>
             <w:rPr>
-              <w:noProof/>
               <w:color w:val="auto"/>
               <w:kern w:val="2"/>
               <w:lang w:eastAsia="da-DK"/>
@@ -349,54 +329,46 @@
             <w:r>
               <w:rPr>
                 <w:rStyle w:val="Hyperlink"/>
-                <w:noProof/>
               </w:rPr>
               <w:t>Case</w:t>
             </w:r>
             <w:r>
               <w:rPr>
-                <w:noProof/>
                 <w:webHidden/>
               </w:rPr>
               <w:tab/>
             </w:r>
             <w:r>
               <w:rPr>
-                <w:noProof/>
                 <w:webHidden/>
               </w:rPr>
               <w:fldChar w:fldCharType="begin"/>
             </w:r>
             <w:r>
               <w:rPr>
-                <w:noProof/>
                 <w:webHidden/>
               </w:rPr>
               <w:instrText xml:space="preserve"> PAGEREF _Toc163740131 \h </w:instrText>
             </w:r>
             <w:r>
               <w:rPr>
-                <w:noProof/>
-                <w:webHidden/>
-              </w:rPr>
-            </w:r>
-            <w:r>
-              <w:rPr>
-                <w:noProof/>
+                <w:webHidden/>
+              </w:rPr>
+            </w:r>
+            <w:r>
+              <w:rPr>
                 <w:webHidden/>
               </w:rPr>
               <w:fldChar w:fldCharType="separate"/>
             </w:r>
             <w:r>
               <w:rPr>
-                <w:noProof/>
                 <w:webHidden/>
               </w:rPr>
               <w:t>3</w:t>
             </w:r>
             <w:r>
               <w:rPr>
-                <w:noProof/>
                 <w:webHidden/>
               </w:rPr>
               <w:fldChar w:fldCharType="end"/>
@@ -410,7 +382,6 @@
               <w:tab w:val="right" w:leader="dot" w:pos="8608"/>
             </w:tabs>
             <w:rPr>
-              <w:noProof/>
               <w:color w:val="auto"/>
               <w:kern w:val="2"/>
               <w:lang w:eastAsia="da-DK"/>
@@ -421,54 +392,46 @@
             <w:r>
               <w:rPr>
                 <w:rStyle w:val="Hyperlink"/>
-                <w:noProof/>
               </w:rPr>
               <w:t>Problemformulering</w:t>
             </w:r>
             <w:r>
               <w:rPr>
-                <w:noProof/>
                 <w:webHidden/>
               </w:rPr>
               <w:tab/>
             </w:r>
             <w:r>
               <w:rPr>
-                <w:noProof/>
                 <w:webHidden/>
               </w:rPr>
               <w:fldChar w:fldCharType="begin"/>
             </w:r>
             <w:r>
               <w:rPr>
-                <w:noProof/>
                 <w:webHidden/>
               </w:rPr>
               <w:instrText xml:space="preserve"> PAGEREF _Toc163740132 \h </w:instrText>
             </w:r>
             <w:r>
               <w:rPr>
-                <w:noProof/>
-                <w:webHidden/>
-              </w:rPr>
-            </w:r>
-            <w:r>
-              <w:rPr>
-                <w:noProof/>
+                <w:webHidden/>
+              </w:rPr>
+            </w:r>
+            <w:r>
+              <w:rPr>
                 <w:webHidden/>
               </w:rPr>
               <w:fldChar w:fldCharType="separate"/>
             </w:r>
             <w:r>
               <w:rPr>
-                <w:noProof/>
                 <w:webHidden/>
               </w:rPr>
               <w:t>3</w:t>
             </w:r>
             <w:r>
               <w:rPr>
-                <w:noProof/>
                 <w:webHidden/>
               </w:rPr>
               <w:fldChar w:fldCharType="end"/>
@@ -482,7 +445,6 @@
               <w:tab w:val="right" w:leader="dot" w:pos="8608"/>
             </w:tabs>
             <w:rPr>
-              <w:noProof/>
               <w:color w:val="auto"/>
               <w:kern w:val="2"/>
               <w:lang w:eastAsia="da-DK"/>
@@ -493,54 +455,46 @@
             <w:r>
               <w:rPr>
                 <w:rStyle w:val="Hyperlink"/>
-                <w:noProof/>
               </w:rPr>
               <w:t>Arkitektur</w:t>
             </w:r>
             <w:r>
               <w:rPr>
-                <w:noProof/>
                 <w:webHidden/>
               </w:rPr>
               <w:tab/>
             </w:r>
             <w:r>
               <w:rPr>
-                <w:noProof/>
                 <w:webHidden/>
               </w:rPr>
               <w:fldChar w:fldCharType="begin"/>
             </w:r>
             <w:r>
               <w:rPr>
-                <w:noProof/>
                 <w:webHidden/>
               </w:rPr>
               <w:instrText xml:space="preserve"> PAGEREF _Toc163740133 \h </w:instrText>
             </w:r>
             <w:r>
               <w:rPr>
-                <w:noProof/>
-                <w:webHidden/>
-              </w:rPr>
-            </w:r>
-            <w:r>
-              <w:rPr>
-                <w:noProof/>
+                <w:webHidden/>
+              </w:rPr>
+            </w:r>
+            <w:r>
+              <w:rPr>
                 <w:webHidden/>
               </w:rPr>
               <w:fldChar w:fldCharType="separate"/>
             </w:r>
             <w:r>
               <w:rPr>
-                <w:noProof/>
                 <w:webHidden/>
               </w:rPr>
               <w:t>4</w:t>
             </w:r>
             <w:r>
               <w:rPr>
-                <w:noProof/>
                 <w:webHidden/>
               </w:rPr>
               <w:fldChar w:fldCharType="end"/>
@@ -554,7 +508,6 @@
               <w:tab w:val="right" w:leader="dot" w:pos="8608"/>
             </w:tabs>
             <w:rPr>
-              <w:noProof/>
               <w:color w:val="auto"/>
               <w:kern w:val="2"/>
               <w:lang w:eastAsia="da-DK"/>
@@ -565,54 +518,46 @@
             <w:r>
               <w:rPr>
                 <w:rStyle w:val="Hyperlink"/>
-                <w:noProof/>
               </w:rPr>
               <w:t>Teknisk produktdokumentation</w:t>
             </w:r>
             <w:r>
               <w:rPr>
-                <w:noProof/>
                 <w:webHidden/>
               </w:rPr>
               <w:tab/>
             </w:r>
             <w:r>
               <w:rPr>
-                <w:noProof/>
                 <w:webHidden/>
               </w:rPr>
               <w:fldChar w:fldCharType="begin"/>
             </w:r>
             <w:r>
               <w:rPr>
-                <w:noProof/>
                 <w:webHidden/>
               </w:rPr>
               <w:instrText xml:space="preserve"> PAGEREF _Toc163740134 \h </w:instrText>
             </w:r>
             <w:r>
               <w:rPr>
-                <w:noProof/>
-                <w:webHidden/>
-              </w:rPr>
-            </w:r>
-            <w:r>
-              <w:rPr>
-                <w:noProof/>
+                <w:webHidden/>
+              </w:rPr>
+            </w:r>
+            <w:r>
+              <w:rPr>
                 <w:webHidden/>
               </w:rPr>
               <w:fldChar w:fldCharType="separate"/>
             </w:r>
             <w:r>
               <w:rPr>
-                <w:noProof/>
                 <w:webHidden/>
               </w:rPr>
               <w:t>5</w:t>
             </w:r>
             <w:r>
               <w:rPr>
-                <w:noProof/>
                 <w:webHidden/>
               </w:rPr>
               <w:fldChar w:fldCharType="end"/>
@@ -626,7 +571,6 @@
               <w:tab w:val="right" w:leader="dot" w:pos="8608"/>
             </w:tabs>
             <w:rPr>
-              <w:noProof/>
               <w:color w:val="auto"/>
               <w:kern w:val="2"/>
               <w:lang w:eastAsia="da-DK"/>
@@ -637,54 +581,46 @@
             <w:r>
               <w:rPr>
                 <w:rStyle w:val="Hyperlink"/>
-                <w:noProof/>
               </w:rPr>
               <w:t>Frontend</w:t>
             </w:r>
             <w:r>
               <w:rPr>
-                <w:noProof/>
                 <w:webHidden/>
               </w:rPr>
               <w:tab/>
             </w:r>
             <w:r>
               <w:rPr>
-                <w:noProof/>
                 <w:webHidden/>
               </w:rPr>
               <w:fldChar w:fldCharType="begin"/>
             </w:r>
             <w:r>
               <w:rPr>
-                <w:noProof/>
                 <w:webHidden/>
               </w:rPr>
               <w:instrText xml:space="preserve"> PAGEREF _Toc163740135 \h </w:instrText>
             </w:r>
             <w:r>
               <w:rPr>
-                <w:noProof/>
-                <w:webHidden/>
-              </w:rPr>
-            </w:r>
-            <w:r>
-              <w:rPr>
-                <w:noProof/>
+                <w:webHidden/>
+              </w:rPr>
+            </w:r>
+            <w:r>
+              <w:rPr>
                 <w:webHidden/>
               </w:rPr>
               <w:fldChar w:fldCharType="separate"/>
             </w:r>
             <w:r>
               <w:rPr>
-                <w:noProof/>
                 <w:webHidden/>
               </w:rPr>
               <w:t>5</w:t>
             </w:r>
             <w:r>
               <w:rPr>
-                <w:noProof/>
                 <w:webHidden/>
               </w:rPr>
               <w:fldChar w:fldCharType="end"/>
@@ -700,7 +636,6 @@
             <w:rPr>
               <w:i w:val="0"/>
               <w:iCs w:val="0"/>
-              <w:noProof/>
               <w:color w:val="auto"/>
               <w:kern w:val="2"/>
               <w:lang w:eastAsia="da-DK"/>
@@ -711,54 +646,46 @@
             <w:r>
               <w:rPr>
                 <w:rStyle w:val="Hyperlink"/>
-                <w:noProof/>
               </w:rPr>
               <w:t>Laravel Blade</w:t>
             </w:r>
             <w:r>
               <w:rPr>
-                <w:noProof/>
                 <w:webHidden/>
               </w:rPr>
               <w:tab/>
             </w:r>
             <w:r>
               <w:rPr>
-                <w:noProof/>
                 <w:webHidden/>
               </w:rPr>
               <w:fldChar w:fldCharType="begin"/>
             </w:r>
             <w:r>
               <w:rPr>
-                <w:noProof/>
                 <w:webHidden/>
               </w:rPr>
               <w:instrText xml:space="preserve"> PAGEREF _Toc163740136 \h </w:instrText>
             </w:r>
             <w:r>
               <w:rPr>
-                <w:noProof/>
-                <w:webHidden/>
-              </w:rPr>
-            </w:r>
-            <w:r>
-              <w:rPr>
-                <w:noProof/>
+                <w:webHidden/>
+              </w:rPr>
+            </w:r>
+            <w:r>
+              <w:rPr>
                 <w:webHidden/>
               </w:rPr>
               <w:fldChar w:fldCharType="separate"/>
             </w:r>
             <w:r>
               <w:rPr>
-                <w:noProof/>
                 <w:webHidden/>
               </w:rPr>
               <w:t>5</w:t>
             </w:r>
             <w:r>
               <w:rPr>
-                <w:noProof/>
                 <w:webHidden/>
               </w:rPr>
               <w:fldChar w:fldCharType="end"/>
@@ -774,7 +701,6 @@
             <w:rPr>
               <w:i w:val="0"/>
               <w:iCs w:val="0"/>
-              <w:noProof/>
               <w:color w:val="auto"/>
               <w:kern w:val="2"/>
               <w:lang w:eastAsia="da-DK"/>
@@ -785,54 +711,46 @@
             <w:r>
               <w:rPr>
                 <w:rStyle w:val="Hyperlink"/>
-                <w:noProof/>
               </w:rPr>
               <w:t>Bootstrap</w:t>
             </w:r>
             <w:r>
               <w:rPr>
-                <w:noProof/>
                 <w:webHidden/>
               </w:rPr>
               <w:tab/>
             </w:r>
             <w:r>
               <w:rPr>
-                <w:noProof/>
                 <w:webHidden/>
               </w:rPr>
               <w:fldChar w:fldCharType="begin"/>
             </w:r>
             <w:r>
               <w:rPr>
-                <w:noProof/>
                 <w:webHidden/>
               </w:rPr>
               <w:instrText xml:space="preserve"> PAGEREF _Toc163740137 \h </w:instrText>
             </w:r>
             <w:r>
               <w:rPr>
-                <w:noProof/>
-                <w:webHidden/>
-              </w:rPr>
-            </w:r>
-            <w:r>
-              <w:rPr>
-                <w:noProof/>
+                <w:webHidden/>
+              </w:rPr>
+            </w:r>
+            <w:r>
+              <w:rPr>
                 <w:webHidden/>
               </w:rPr>
               <w:fldChar w:fldCharType="separate"/>
             </w:r>
             <w:r>
               <w:rPr>
-                <w:noProof/>
                 <w:webHidden/>
               </w:rPr>
               <w:t>5</w:t>
             </w:r>
             <w:r>
               <w:rPr>
-                <w:noProof/>
                 <w:webHidden/>
               </w:rPr>
               <w:fldChar w:fldCharType="end"/>
@@ -846,7 +764,6 @@
               <w:tab w:val="right" w:leader="dot" w:pos="8608"/>
             </w:tabs>
             <w:rPr>
-              <w:noProof/>
               <w:color w:val="auto"/>
               <w:kern w:val="2"/>
               <w:lang w:eastAsia="da-DK"/>
@@ -857,54 +774,46 @@
             <w:r>
               <w:rPr>
                 <w:rStyle w:val="Hyperlink"/>
-                <w:noProof/>
               </w:rPr>
               <w:t>Backend</w:t>
             </w:r>
             <w:r>
               <w:rPr>
-                <w:noProof/>
                 <w:webHidden/>
               </w:rPr>
               <w:tab/>
             </w:r>
             <w:r>
               <w:rPr>
-                <w:noProof/>
                 <w:webHidden/>
               </w:rPr>
               <w:fldChar w:fldCharType="begin"/>
             </w:r>
             <w:r>
               <w:rPr>
-                <w:noProof/>
                 <w:webHidden/>
               </w:rPr>
               <w:instrText xml:space="preserve"> PAGEREF _Toc163740138 \h </w:instrText>
             </w:r>
             <w:r>
               <w:rPr>
-                <w:noProof/>
-                <w:webHidden/>
-              </w:rPr>
-            </w:r>
-            <w:r>
-              <w:rPr>
-                <w:noProof/>
+                <w:webHidden/>
+              </w:rPr>
+            </w:r>
+            <w:r>
+              <w:rPr>
                 <w:webHidden/>
               </w:rPr>
               <w:fldChar w:fldCharType="separate"/>
             </w:r>
             <w:r>
               <w:rPr>
-                <w:noProof/>
                 <w:webHidden/>
               </w:rPr>
               <w:t>5</w:t>
             </w:r>
             <w:r>
               <w:rPr>
-                <w:noProof/>
                 <w:webHidden/>
               </w:rPr>
               <w:fldChar w:fldCharType="end"/>
@@ -918,7 +827,6 @@
               <w:tab w:val="right" w:leader="dot" w:pos="8608"/>
             </w:tabs>
             <w:rPr>
-              <w:noProof/>
               <w:color w:val="auto"/>
               <w:kern w:val="2"/>
               <w:lang w:eastAsia="da-DK"/>
@@ -929,54 +837,46 @@
             <w:r>
               <w:rPr>
                 <w:rStyle w:val="Hyperlink"/>
-                <w:noProof/>
               </w:rPr>
               <w:t>Database</w:t>
             </w:r>
             <w:r>
               <w:rPr>
-                <w:noProof/>
                 <w:webHidden/>
               </w:rPr>
               <w:tab/>
             </w:r>
             <w:r>
               <w:rPr>
-                <w:noProof/>
                 <w:webHidden/>
               </w:rPr>
               <w:fldChar w:fldCharType="begin"/>
             </w:r>
             <w:r>
               <w:rPr>
-                <w:noProof/>
                 <w:webHidden/>
               </w:rPr>
               <w:instrText xml:space="preserve"> PAGEREF _Toc163740139 \h </w:instrText>
             </w:r>
             <w:r>
               <w:rPr>
-                <w:noProof/>
-                <w:webHidden/>
-              </w:rPr>
-            </w:r>
-            <w:r>
-              <w:rPr>
-                <w:noProof/>
+                <w:webHidden/>
+              </w:rPr>
+            </w:r>
+            <w:r>
+              <w:rPr>
                 <w:webHidden/>
               </w:rPr>
               <w:fldChar w:fldCharType="separate"/>
             </w:r>
             <w:r>
               <w:rPr>
-                <w:noProof/>
                 <w:webHidden/>
               </w:rPr>
               <w:t>6</w:t>
             </w:r>
             <w:r>
               <w:rPr>
-                <w:noProof/>
                 <w:webHidden/>
               </w:rPr>
               <w:fldChar w:fldCharType="end"/>
@@ -990,7 +890,6 @@
               <w:tab w:val="right" w:leader="dot" w:pos="8608"/>
             </w:tabs>
             <w:rPr>
-              <w:noProof/>
               <w:color w:val="auto"/>
               <w:kern w:val="2"/>
               <w:lang w:eastAsia="da-DK"/>
@@ -1001,54 +900,46 @@
             <w:r>
               <w:rPr>
                 <w:rStyle w:val="Hyperlink"/>
-                <w:noProof/>
               </w:rPr>
               <w:t>Server</w:t>
             </w:r>
             <w:r>
               <w:rPr>
-                <w:noProof/>
                 <w:webHidden/>
               </w:rPr>
               <w:tab/>
             </w:r>
             <w:r>
               <w:rPr>
-                <w:noProof/>
                 <w:webHidden/>
               </w:rPr>
               <w:fldChar w:fldCharType="begin"/>
             </w:r>
             <w:r>
               <w:rPr>
-                <w:noProof/>
                 <w:webHidden/>
               </w:rPr>
               <w:instrText xml:space="preserve"> PAGEREF _Toc163740140 \h </w:instrText>
             </w:r>
             <w:r>
               <w:rPr>
-                <w:noProof/>
-                <w:webHidden/>
-              </w:rPr>
-            </w:r>
-            <w:r>
-              <w:rPr>
-                <w:noProof/>
+                <w:webHidden/>
+              </w:rPr>
+            </w:r>
+            <w:r>
+              <w:rPr>
                 <w:webHidden/>
               </w:rPr>
               <w:fldChar w:fldCharType="separate"/>
             </w:r>
             <w:r>
               <w:rPr>
-                <w:noProof/>
                 <w:webHidden/>
               </w:rPr>
               <w:t>7</w:t>
             </w:r>
             <w:r>
               <w:rPr>
-                <w:noProof/>
                 <w:webHidden/>
               </w:rPr>
               <w:fldChar w:fldCharType="end"/>
@@ -1062,7 +953,6 @@
               <w:tab w:val="right" w:leader="dot" w:pos="8608"/>
             </w:tabs>
             <w:rPr>
-              <w:noProof/>
               <w:color w:val="auto"/>
               <w:kern w:val="2"/>
               <w:lang w:eastAsia="da-DK"/>
@@ -1073,54 +963,46 @@
             <w:r>
               <w:rPr>
                 <w:rStyle w:val="Hyperlink"/>
-                <w:noProof/>
               </w:rPr>
               <w:t>Versionsstyring</w:t>
             </w:r>
             <w:r>
               <w:rPr>
-                <w:noProof/>
                 <w:webHidden/>
               </w:rPr>
               <w:tab/>
             </w:r>
             <w:r>
               <w:rPr>
-                <w:noProof/>
                 <w:webHidden/>
               </w:rPr>
               <w:fldChar w:fldCharType="begin"/>
             </w:r>
             <w:r>
               <w:rPr>
-                <w:noProof/>
                 <w:webHidden/>
               </w:rPr>
               <w:instrText xml:space="preserve"> PAGEREF _Toc163740141 \h </w:instrText>
             </w:r>
             <w:r>
               <w:rPr>
-                <w:noProof/>
-                <w:webHidden/>
-              </w:rPr>
-            </w:r>
-            <w:r>
-              <w:rPr>
-                <w:noProof/>
+                <w:webHidden/>
+              </w:rPr>
+            </w:r>
+            <w:r>
+              <w:rPr>
                 <w:webHidden/>
               </w:rPr>
               <w:fldChar w:fldCharType="separate"/>
             </w:r>
             <w:r>
               <w:rPr>
-                <w:noProof/>
                 <w:webHidden/>
               </w:rPr>
               <w:t>7</w:t>
             </w:r>
             <w:r>
               <w:rPr>
-                <w:noProof/>
                 <w:webHidden/>
               </w:rPr>
               <w:fldChar w:fldCharType="end"/>
@@ -1134,7 +1016,6 @@
               <w:tab w:val="right" w:leader="dot" w:pos="8608"/>
             </w:tabs>
             <w:rPr>
-              <w:noProof/>
               <w:color w:val="auto"/>
               <w:kern w:val="2"/>
               <w:lang w:eastAsia="da-DK"/>
@@ -1145,54 +1026,46 @@
             <w:r>
               <w:rPr>
                 <w:rStyle w:val="Hyperlink"/>
-                <w:noProof/>
               </w:rPr>
               <w:t>Kravspecifikation</w:t>
             </w:r>
             <w:r>
               <w:rPr>
-                <w:noProof/>
                 <w:webHidden/>
               </w:rPr>
               <w:tab/>
             </w:r>
             <w:r>
               <w:rPr>
-                <w:noProof/>
                 <w:webHidden/>
               </w:rPr>
               <w:fldChar w:fldCharType="begin"/>
             </w:r>
             <w:r>
               <w:rPr>
-                <w:noProof/>
                 <w:webHidden/>
               </w:rPr>
               <w:instrText xml:space="preserve"> PAGEREF _Toc163740142 \h </w:instrText>
             </w:r>
             <w:r>
               <w:rPr>
-                <w:noProof/>
-                <w:webHidden/>
-              </w:rPr>
-            </w:r>
-            <w:r>
-              <w:rPr>
-                <w:noProof/>
+                <w:webHidden/>
+              </w:rPr>
+            </w:r>
+            <w:r>
+              <w:rPr>
                 <w:webHidden/>
               </w:rPr>
               <w:fldChar w:fldCharType="separate"/>
             </w:r>
             <w:r>
               <w:rPr>
-                <w:noProof/>
                 <w:webHidden/>
               </w:rPr>
               <w:t>8</w:t>
             </w:r>
             <w:r>
               <w:rPr>
-                <w:noProof/>
                 <w:webHidden/>
               </w:rPr>
               <w:fldChar w:fldCharType="end"/>
@@ -1206,7 +1079,6 @@
               <w:tab w:val="right" w:leader="dot" w:pos="8608"/>
             </w:tabs>
             <w:rPr>
-              <w:noProof/>
               <w:color w:val="auto"/>
               <w:kern w:val="2"/>
               <w:lang w:eastAsia="da-DK"/>
@@ -1217,54 +1089,46 @@
             <w:r>
               <w:rPr>
                 <w:rStyle w:val="Hyperlink"/>
-                <w:noProof/>
               </w:rPr>
               <w:t>Frontend</w:t>
             </w:r>
             <w:r>
               <w:rPr>
-                <w:noProof/>
                 <w:webHidden/>
               </w:rPr>
               <w:tab/>
             </w:r>
             <w:r>
               <w:rPr>
-                <w:noProof/>
                 <w:webHidden/>
               </w:rPr>
               <w:fldChar w:fldCharType="begin"/>
             </w:r>
             <w:r>
               <w:rPr>
-                <w:noProof/>
                 <w:webHidden/>
               </w:rPr>
               <w:instrText xml:space="preserve"> PAGEREF _Toc163740143 \h </w:instrText>
             </w:r>
             <w:r>
               <w:rPr>
-                <w:noProof/>
-                <w:webHidden/>
-              </w:rPr>
-            </w:r>
-            <w:r>
-              <w:rPr>
-                <w:noProof/>
+                <w:webHidden/>
+              </w:rPr>
+            </w:r>
+            <w:r>
+              <w:rPr>
                 <w:webHidden/>
               </w:rPr>
               <w:fldChar w:fldCharType="separate"/>
             </w:r>
             <w:r>
               <w:rPr>
-                <w:noProof/>
                 <w:webHidden/>
               </w:rPr>
               <w:t>8</w:t>
             </w:r>
             <w:r>
               <w:rPr>
-                <w:noProof/>
                 <w:webHidden/>
               </w:rPr>
               <w:fldChar w:fldCharType="end"/>
@@ -1278,7 +1142,6 @@
               <w:tab w:val="right" w:leader="dot" w:pos="8608"/>
             </w:tabs>
             <w:rPr>
-              <w:noProof/>
               <w:color w:val="auto"/>
               <w:kern w:val="2"/>
               <w:lang w:eastAsia="da-DK"/>
@@ -1289,54 +1152,46 @@
             <w:r>
               <w:rPr>
                 <w:rStyle w:val="Hyperlink"/>
-                <w:noProof/>
               </w:rPr>
               <w:t>Database</w:t>
             </w:r>
             <w:r>
               <w:rPr>
-                <w:noProof/>
                 <w:webHidden/>
               </w:rPr>
               <w:tab/>
             </w:r>
             <w:r>
               <w:rPr>
-                <w:noProof/>
                 <w:webHidden/>
               </w:rPr>
               <w:fldChar w:fldCharType="begin"/>
             </w:r>
             <w:r>
               <w:rPr>
-                <w:noProof/>
                 <w:webHidden/>
               </w:rPr>
               <w:instrText xml:space="preserve"> PAGEREF _Toc163740144 \h </w:instrText>
             </w:r>
             <w:r>
               <w:rPr>
-                <w:noProof/>
-                <w:webHidden/>
-              </w:rPr>
-            </w:r>
-            <w:r>
-              <w:rPr>
-                <w:noProof/>
+                <w:webHidden/>
+              </w:rPr>
+            </w:r>
+            <w:r>
+              <w:rPr>
                 <w:webHidden/>
               </w:rPr>
               <w:fldChar w:fldCharType="separate"/>
             </w:r>
             <w:r>
               <w:rPr>
-                <w:noProof/>
                 <w:webHidden/>
               </w:rPr>
               <w:t>9</w:t>
             </w:r>
             <w:r>
               <w:rPr>
-                <w:noProof/>
                 <w:webHidden/>
               </w:rPr>
               <w:fldChar w:fldCharType="end"/>
@@ -1350,7 +1205,6 @@
               <w:tab w:val="right" w:leader="dot" w:pos="8608"/>
             </w:tabs>
             <w:rPr>
-              <w:noProof/>
               <w:color w:val="auto"/>
               <w:kern w:val="2"/>
               <w:lang w:eastAsia="da-DK"/>
@@ -1361,54 +1215,46 @@
             <w:r>
               <w:rPr>
                 <w:rStyle w:val="Hyperlink"/>
-                <w:noProof/>
               </w:rPr>
               <w:t>Backend</w:t>
             </w:r>
             <w:r>
               <w:rPr>
-                <w:noProof/>
                 <w:webHidden/>
               </w:rPr>
               <w:tab/>
             </w:r>
             <w:r>
               <w:rPr>
-                <w:noProof/>
                 <w:webHidden/>
               </w:rPr>
               <w:fldChar w:fldCharType="begin"/>
             </w:r>
             <w:r>
               <w:rPr>
-                <w:noProof/>
                 <w:webHidden/>
               </w:rPr>
               <w:instrText xml:space="preserve"> PAGEREF _Toc163740145 \h </w:instrText>
             </w:r>
             <w:r>
               <w:rPr>
-                <w:noProof/>
-                <w:webHidden/>
-              </w:rPr>
-            </w:r>
-            <w:r>
-              <w:rPr>
-                <w:noProof/>
+                <w:webHidden/>
+              </w:rPr>
+            </w:r>
+            <w:r>
+              <w:rPr>
                 <w:webHidden/>
               </w:rPr>
               <w:fldChar w:fldCharType="separate"/>
             </w:r>
             <w:r>
               <w:rPr>
-                <w:noProof/>
                 <w:webHidden/>
               </w:rPr>
               <w:t>10</w:t>
             </w:r>
             <w:r>
               <w:rPr>
-                <w:noProof/>
                 <w:webHidden/>
               </w:rPr>
               <w:fldChar w:fldCharType="end"/>
@@ -1422,7 +1268,6 @@
               <w:tab w:val="right" w:leader="dot" w:pos="8608"/>
             </w:tabs>
             <w:rPr>
-              <w:noProof/>
               <w:color w:val="auto"/>
               <w:kern w:val="2"/>
               <w:lang w:eastAsia="da-DK"/>
@@ -1433,54 +1278,46 @@
             <w:r>
               <w:rPr>
                 <w:rStyle w:val="Hyperlink"/>
-                <w:noProof/>
               </w:rPr>
               <w:t>Testspecifikation</w:t>
             </w:r>
             <w:r>
               <w:rPr>
-                <w:noProof/>
                 <w:webHidden/>
               </w:rPr>
               <w:tab/>
             </w:r>
             <w:r>
               <w:rPr>
-                <w:noProof/>
                 <w:webHidden/>
               </w:rPr>
               <w:fldChar w:fldCharType="begin"/>
             </w:r>
             <w:r>
               <w:rPr>
-                <w:noProof/>
                 <w:webHidden/>
               </w:rPr>
               <w:instrText xml:space="preserve"> PAGEREF _Toc163740146 \h </w:instrText>
             </w:r>
             <w:r>
               <w:rPr>
-                <w:noProof/>
-                <w:webHidden/>
-              </w:rPr>
-            </w:r>
-            <w:r>
-              <w:rPr>
-                <w:noProof/>
+                <w:webHidden/>
+              </w:rPr>
+            </w:r>
+            <w:r>
+              <w:rPr>
                 <w:webHidden/>
               </w:rPr>
               <w:fldChar w:fldCharType="separate"/>
             </w:r>
             <w:r>
               <w:rPr>
-                <w:noProof/>
                 <w:webHidden/>
               </w:rPr>
               <w:t>12</w:t>
             </w:r>
             <w:r>
               <w:rPr>
-                <w:noProof/>
                 <w:webHidden/>
               </w:rPr>
               <w:fldChar w:fldCharType="end"/>
@@ -1494,7 +1331,6 @@
               <w:tab w:val="right" w:leader="dot" w:pos="8608"/>
             </w:tabs>
             <w:rPr>
-              <w:noProof/>
               <w:color w:val="auto"/>
               <w:kern w:val="2"/>
               <w:lang w:eastAsia="da-DK"/>
@@ -1505,54 +1341,46 @@
             <w:r>
               <w:rPr>
                 <w:rStyle w:val="Hyperlink"/>
-                <w:noProof/>
               </w:rPr>
               <w:t>Frontend</w:t>
             </w:r>
             <w:r>
               <w:rPr>
-                <w:noProof/>
                 <w:webHidden/>
               </w:rPr>
               <w:tab/>
             </w:r>
             <w:r>
               <w:rPr>
-                <w:noProof/>
                 <w:webHidden/>
               </w:rPr>
               <w:fldChar w:fldCharType="begin"/>
             </w:r>
             <w:r>
               <w:rPr>
-                <w:noProof/>
                 <w:webHidden/>
               </w:rPr>
               <w:instrText xml:space="preserve"> PAGEREF _Toc163740147 \h </w:instrText>
             </w:r>
             <w:r>
               <w:rPr>
-                <w:noProof/>
-                <w:webHidden/>
-              </w:rPr>
-            </w:r>
-            <w:r>
-              <w:rPr>
-                <w:noProof/>
+                <w:webHidden/>
+              </w:rPr>
+            </w:r>
+            <w:r>
+              <w:rPr>
                 <w:webHidden/>
               </w:rPr>
               <w:fldChar w:fldCharType="separate"/>
             </w:r>
             <w:r>
               <w:rPr>
-                <w:noProof/>
                 <w:webHidden/>
               </w:rPr>
               <w:t>12</w:t>
             </w:r>
             <w:r>
               <w:rPr>
-                <w:noProof/>
                 <w:webHidden/>
               </w:rPr>
               <w:fldChar w:fldCharType="end"/>
@@ -1566,7 +1394,6 @@
               <w:tab w:val="right" w:leader="dot" w:pos="8608"/>
             </w:tabs>
             <w:rPr>
-              <w:noProof/>
               <w:color w:val="auto"/>
               <w:kern w:val="2"/>
               <w:lang w:eastAsia="da-DK"/>
@@ -1577,54 +1404,46 @@
             <w:r>
               <w:rPr>
                 <w:rStyle w:val="Hyperlink"/>
-                <w:noProof/>
               </w:rPr>
               <w:t>Database</w:t>
             </w:r>
             <w:r>
               <w:rPr>
-                <w:noProof/>
                 <w:webHidden/>
               </w:rPr>
               <w:tab/>
             </w:r>
             <w:r>
               <w:rPr>
-                <w:noProof/>
                 <w:webHidden/>
               </w:rPr>
               <w:fldChar w:fldCharType="begin"/>
             </w:r>
             <w:r>
               <w:rPr>
-                <w:noProof/>
                 <w:webHidden/>
               </w:rPr>
               <w:instrText xml:space="preserve"> PAGEREF _Toc163740148 \h </w:instrText>
             </w:r>
             <w:r>
               <w:rPr>
-                <w:noProof/>
-                <w:webHidden/>
-              </w:rPr>
-            </w:r>
-            <w:r>
-              <w:rPr>
-                <w:noProof/>
+                <w:webHidden/>
+              </w:rPr>
+            </w:r>
+            <w:r>
+              <w:rPr>
                 <w:webHidden/>
               </w:rPr>
               <w:fldChar w:fldCharType="separate"/>
             </w:r>
             <w:r>
               <w:rPr>
-                <w:noProof/>
                 <w:webHidden/>
               </w:rPr>
               <w:t>13</w:t>
             </w:r>
             <w:r>
               <w:rPr>
-                <w:noProof/>
                 <w:webHidden/>
               </w:rPr>
               <w:fldChar w:fldCharType="end"/>
@@ -1638,7 +1457,6 @@
               <w:tab w:val="right" w:leader="dot" w:pos="8608"/>
             </w:tabs>
             <w:rPr>
-              <w:noProof/>
               <w:color w:val="auto"/>
               <w:kern w:val="2"/>
               <w:lang w:eastAsia="da-DK"/>
@@ -1649,54 +1467,46 @@
             <w:r>
               <w:rPr>
                 <w:rStyle w:val="Hyperlink"/>
-                <w:noProof/>
               </w:rPr>
               <w:t>Backend</w:t>
             </w:r>
             <w:r>
               <w:rPr>
-                <w:noProof/>
                 <w:webHidden/>
               </w:rPr>
               <w:tab/>
             </w:r>
             <w:r>
               <w:rPr>
-                <w:noProof/>
                 <w:webHidden/>
               </w:rPr>
               <w:fldChar w:fldCharType="begin"/>
             </w:r>
             <w:r>
               <w:rPr>
-                <w:noProof/>
                 <w:webHidden/>
               </w:rPr>
               <w:instrText xml:space="preserve"> PAGEREF _Toc163740149 \h </w:instrText>
             </w:r>
             <w:r>
               <w:rPr>
-                <w:noProof/>
-                <w:webHidden/>
-              </w:rPr>
-            </w:r>
-            <w:r>
-              <w:rPr>
-                <w:noProof/>
+                <w:webHidden/>
+              </w:rPr>
+            </w:r>
+            <w:r>
+              <w:rPr>
                 <w:webHidden/>
               </w:rPr>
               <w:fldChar w:fldCharType="separate"/>
             </w:r>
             <w:r>
               <w:rPr>
-                <w:noProof/>
                 <w:webHidden/>
               </w:rPr>
               <w:t>14</w:t>
             </w:r>
             <w:r>
               <w:rPr>
-                <w:noProof/>
                 <w:webHidden/>
               </w:rPr>
               <w:fldChar w:fldCharType="end"/>
@@ -1710,7 +1520,6 @@
               <w:tab w:val="right" w:leader="dot" w:pos="8608"/>
             </w:tabs>
             <w:rPr>
-              <w:noProof/>
               <w:color w:val="auto"/>
               <w:kern w:val="2"/>
               <w:lang w:eastAsia="da-DK"/>
@@ -1721,54 +1530,46 @@
             <w:r>
               <w:rPr>
                 <w:rStyle w:val="Hyperlink"/>
-                <w:noProof/>
               </w:rPr>
               <w:t>Sikkerhed</w:t>
             </w:r>
             <w:r>
               <w:rPr>
-                <w:noProof/>
                 <w:webHidden/>
               </w:rPr>
               <w:tab/>
             </w:r>
             <w:r>
               <w:rPr>
-                <w:noProof/>
                 <w:webHidden/>
               </w:rPr>
               <w:fldChar w:fldCharType="begin"/>
             </w:r>
             <w:r>
               <w:rPr>
-                <w:noProof/>
                 <w:webHidden/>
               </w:rPr>
               <w:instrText xml:space="preserve"> PAGEREF _Toc163740150 \h </w:instrText>
             </w:r>
             <w:r>
               <w:rPr>
-                <w:noProof/>
-                <w:webHidden/>
-              </w:rPr>
-            </w:r>
-            <w:r>
-              <w:rPr>
-                <w:noProof/>
+                <w:webHidden/>
+              </w:rPr>
+            </w:r>
+            <w:r>
+              <w:rPr>
                 <w:webHidden/>
               </w:rPr>
               <w:fldChar w:fldCharType="separate"/>
             </w:r>
             <w:r>
               <w:rPr>
-                <w:noProof/>
                 <w:webHidden/>
               </w:rPr>
               <w:t>17</w:t>
             </w:r>
             <w:r>
               <w:rPr>
-                <w:noProof/>
                 <w:webHidden/>
               </w:rPr>
               <w:fldChar w:fldCharType="end"/>
@@ -1782,7 +1583,6 @@
               <w:tab w:val="right" w:leader="dot" w:pos="8608"/>
             </w:tabs>
             <w:rPr>
-              <w:noProof/>
               <w:color w:val="auto"/>
               <w:kern w:val="2"/>
               <w:lang w:eastAsia="da-DK"/>
@@ -1793,54 +1593,46 @@
             <w:r>
               <w:rPr>
                 <w:rStyle w:val="Hyperlink"/>
-                <w:noProof/>
               </w:rPr>
               <w:t>Test</w:t>
             </w:r>
             <w:r>
               <w:rPr>
-                <w:noProof/>
                 <w:webHidden/>
               </w:rPr>
               <w:tab/>
             </w:r>
             <w:r>
               <w:rPr>
-                <w:noProof/>
                 <w:webHidden/>
               </w:rPr>
               <w:fldChar w:fldCharType="begin"/>
             </w:r>
             <w:r>
               <w:rPr>
-                <w:noProof/>
                 <w:webHidden/>
               </w:rPr>
               <w:instrText xml:space="preserve"> PAGEREF _Toc163740151 \h </w:instrText>
             </w:r>
             <w:r>
               <w:rPr>
-                <w:noProof/>
-                <w:webHidden/>
-              </w:rPr>
-            </w:r>
-            <w:r>
-              <w:rPr>
-                <w:noProof/>
+                <w:webHidden/>
+              </w:rPr>
+            </w:r>
+            <w:r>
+              <w:rPr>
                 <w:webHidden/>
               </w:rPr>
               <w:fldChar w:fldCharType="separate"/>
             </w:r>
             <w:r>
               <w:rPr>
-                <w:noProof/>
                 <w:webHidden/>
               </w:rPr>
               <w:t>18</w:t>
             </w:r>
             <w:r>
               <w:rPr>
-                <w:noProof/>
                 <w:webHidden/>
               </w:rPr>
               <w:fldChar w:fldCharType="end"/>
@@ -1854,7 +1646,6 @@
               <w:tab w:val="right" w:leader="dot" w:pos="8608"/>
             </w:tabs>
             <w:rPr>
-              <w:noProof/>
               <w:color w:val="auto"/>
               <w:kern w:val="2"/>
               <w:lang w:eastAsia="da-DK"/>
@@ -1865,54 +1656,46 @@
             <w:r>
               <w:rPr>
                 <w:rStyle w:val="Hyperlink"/>
-                <w:noProof/>
               </w:rPr>
               <w:t>Laravel Applikationstest Workflow</w:t>
             </w:r>
             <w:r>
               <w:rPr>
-                <w:noProof/>
                 <w:webHidden/>
               </w:rPr>
               <w:tab/>
             </w:r>
             <w:r>
               <w:rPr>
-                <w:noProof/>
                 <w:webHidden/>
               </w:rPr>
               <w:fldChar w:fldCharType="begin"/>
             </w:r>
             <w:r>
               <w:rPr>
-                <w:noProof/>
                 <w:webHidden/>
               </w:rPr>
               <w:instrText xml:space="preserve"> PAGEREF _Toc163740152 \h </w:instrText>
             </w:r>
             <w:r>
               <w:rPr>
-                <w:noProof/>
-                <w:webHidden/>
-              </w:rPr>
-            </w:r>
-            <w:r>
-              <w:rPr>
-                <w:noProof/>
+                <w:webHidden/>
+              </w:rPr>
+            </w:r>
+            <w:r>
+              <w:rPr>
                 <w:webHidden/>
               </w:rPr>
               <w:fldChar w:fldCharType="separate"/>
             </w:r>
             <w:r>
               <w:rPr>
-                <w:noProof/>
                 <w:webHidden/>
               </w:rPr>
               <w:t>18</w:t>
             </w:r>
             <w:r>
               <w:rPr>
-                <w:noProof/>
                 <w:webHidden/>
               </w:rPr>
               <w:fldChar w:fldCharType="end"/>
@@ -1926,7 +1709,6 @@
               <w:tab w:val="right" w:leader="dot" w:pos="8608"/>
             </w:tabs>
             <w:rPr>
-              <w:noProof/>
               <w:color w:val="auto"/>
               <w:kern w:val="2"/>
               <w:lang w:eastAsia="da-DK"/>
@@ -1937,54 +1719,46 @@
             <w:r>
               <w:rPr>
                 <w:rStyle w:val="Hyperlink"/>
-                <w:noProof/>
               </w:rPr>
               <w:t>Tredjeparts biblioteker sikkerhedstest</w:t>
             </w:r>
             <w:r>
               <w:rPr>
-                <w:noProof/>
                 <w:webHidden/>
               </w:rPr>
               <w:tab/>
             </w:r>
             <w:r>
               <w:rPr>
-                <w:noProof/>
                 <w:webHidden/>
               </w:rPr>
               <w:fldChar w:fldCharType="begin"/>
             </w:r>
             <w:r>
               <w:rPr>
-                <w:noProof/>
                 <w:webHidden/>
               </w:rPr>
               <w:instrText xml:space="preserve"> PAGEREF _Toc163740153 \h </w:instrText>
             </w:r>
             <w:r>
               <w:rPr>
-                <w:noProof/>
-                <w:webHidden/>
-              </w:rPr>
-            </w:r>
-            <w:r>
-              <w:rPr>
-                <w:noProof/>
+                <w:webHidden/>
+              </w:rPr>
+            </w:r>
+            <w:r>
+              <w:rPr>
                 <w:webHidden/>
               </w:rPr>
               <w:fldChar w:fldCharType="separate"/>
             </w:r>
             <w:r>
               <w:rPr>
-                <w:noProof/>
                 <w:webHidden/>
               </w:rPr>
               <w:t>18</w:t>
             </w:r>
             <w:r>
               <w:rPr>
-                <w:noProof/>
                 <w:webHidden/>
               </w:rPr>
               <w:fldChar w:fldCharType="end"/>
@@ -1998,7 +1772,6 @@
               <w:tab w:val="right" w:leader="dot" w:pos="8608"/>
             </w:tabs>
             <w:rPr>
-              <w:noProof/>
               <w:color w:val="auto"/>
               <w:kern w:val="2"/>
               <w:lang w:eastAsia="da-DK"/>
@@ -2009,54 +1782,46 @@
             <w:r>
               <w:rPr>
                 <w:rStyle w:val="Hyperlink"/>
-                <w:noProof/>
               </w:rPr>
               <w:t>Larastan workflow</w:t>
             </w:r>
             <w:r>
               <w:rPr>
-                <w:noProof/>
                 <w:webHidden/>
               </w:rPr>
               <w:tab/>
             </w:r>
             <w:r>
               <w:rPr>
-                <w:noProof/>
                 <w:webHidden/>
               </w:rPr>
               <w:fldChar w:fldCharType="begin"/>
             </w:r>
             <w:r>
               <w:rPr>
-                <w:noProof/>
                 <w:webHidden/>
               </w:rPr>
               <w:instrText xml:space="preserve"> PAGEREF _Toc163740154 \h </w:instrText>
             </w:r>
             <w:r>
               <w:rPr>
-                <w:noProof/>
-                <w:webHidden/>
-              </w:rPr>
-            </w:r>
-            <w:r>
-              <w:rPr>
-                <w:noProof/>
+                <w:webHidden/>
+              </w:rPr>
+            </w:r>
+            <w:r>
+              <w:rPr>
                 <w:webHidden/>
               </w:rPr>
               <w:fldChar w:fldCharType="separate"/>
             </w:r>
             <w:r>
               <w:rPr>
-                <w:noProof/>
                 <w:webHidden/>
               </w:rPr>
               <w:t>18</w:t>
             </w:r>
             <w:r>
               <w:rPr>
-                <w:noProof/>
                 <w:webHidden/>
               </w:rPr>
               <w:fldChar w:fldCharType="end"/>
@@ -2070,7 +1835,6 @@
               <w:tab w:val="right" w:leader="dot" w:pos="8608"/>
             </w:tabs>
             <w:rPr>
-              <w:noProof/>
               <w:color w:val="auto"/>
               <w:kern w:val="2"/>
               <w:lang w:eastAsia="da-DK"/>
@@ -2081,54 +1845,46 @@
             <w:r>
               <w:rPr>
                 <w:rStyle w:val="Hyperlink"/>
-                <w:noProof/>
               </w:rPr>
               <w:t>Installationsvejledning</w:t>
             </w:r>
             <w:r>
               <w:rPr>
-                <w:noProof/>
                 <w:webHidden/>
               </w:rPr>
               <w:tab/>
             </w:r>
             <w:r>
               <w:rPr>
-                <w:noProof/>
                 <w:webHidden/>
               </w:rPr>
               <w:fldChar w:fldCharType="begin"/>
             </w:r>
             <w:r>
               <w:rPr>
-                <w:noProof/>
                 <w:webHidden/>
               </w:rPr>
               <w:instrText xml:space="preserve"> PAGEREF _Toc163740155 \h </w:instrText>
             </w:r>
             <w:r>
               <w:rPr>
-                <w:noProof/>
-                <w:webHidden/>
-              </w:rPr>
-            </w:r>
-            <w:r>
-              <w:rPr>
-                <w:noProof/>
+                <w:webHidden/>
+              </w:rPr>
+            </w:r>
+            <w:r>
+              <w:rPr>
                 <w:webHidden/>
               </w:rPr>
               <w:fldChar w:fldCharType="separate"/>
             </w:r>
             <w:r>
               <w:rPr>
-                <w:noProof/>
                 <w:webHidden/>
               </w:rPr>
               <w:t>19</w:t>
             </w:r>
             <w:r>
               <w:rPr>
-                <w:noProof/>
                 <w:webHidden/>
               </w:rPr>
               <w:fldChar w:fldCharType="end"/>
@@ -2142,7 +1898,6 @@
               <w:tab w:val="right" w:leader="dot" w:pos="8608"/>
             </w:tabs>
             <w:rPr>
-              <w:noProof/>
               <w:color w:val="auto"/>
               <w:kern w:val="2"/>
               <w:lang w:eastAsia="da-DK"/>
@@ -2153,54 +1908,46 @@
             <w:r>
               <w:rPr>
                 <w:rStyle w:val="Hyperlink"/>
-                <w:noProof/>
               </w:rPr>
               <w:t>Brugervejledning</w:t>
             </w:r>
             <w:r>
               <w:rPr>
-                <w:noProof/>
                 <w:webHidden/>
               </w:rPr>
               <w:tab/>
             </w:r>
             <w:r>
               <w:rPr>
-                <w:noProof/>
                 <w:webHidden/>
               </w:rPr>
               <w:fldChar w:fldCharType="begin"/>
             </w:r>
             <w:r>
               <w:rPr>
-                <w:noProof/>
                 <w:webHidden/>
               </w:rPr>
               <w:instrText xml:space="preserve"> PAGEREF _Toc163740156 \h </w:instrText>
             </w:r>
             <w:r>
               <w:rPr>
-                <w:noProof/>
-                <w:webHidden/>
-              </w:rPr>
-            </w:r>
-            <w:r>
-              <w:rPr>
-                <w:noProof/>
+                <w:webHidden/>
+              </w:rPr>
+            </w:r>
+            <w:r>
+              <w:rPr>
                 <w:webHidden/>
               </w:rPr>
               <w:fldChar w:fldCharType="separate"/>
             </w:r>
             <w:r>
               <w:rPr>
-                <w:noProof/>
                 <w:webHidden/>
               </w:rPr>
               <w:t>20</w:t>
             </w:r>
             <w:r>
               <w:rPr>
-                <w:noProof/>
                 <w:webHidden/>
               </w:rPr>
               <w:fldChar w:fldCharType="end"/>
@@ -2214,7 +1961,6 @@
               <w:tab w:val="right" w:leader="dot" w:pos="8608"/>
             </w:tabs>
             <w:rPr>
-              <w:noProof/>
               <w:color w:val="auto"/>
               <w:kern w:val="2"/>
               <w:lang w:eastAsia="da-DK"/>
@@ -2225,54 +1971,46 @@
             <w:r>
               <w:rPr>
                 <w:rStyle w:val="Hyperlink"/>
-                <w:noProof/>
               </w:rPr>
               <w:t>Konklusion</w:t>
             </w:r>
             <w:r>
               <w:rPr>
-                <w:noProof/>
                 <w:webHidden/>
               </w:rPr>
               <w:tab/>
             </w:r>
             <w:r>
               <w:rPr>
-                <w:noProof/>
                 <w:webHidden/>
               </w:rPr>
               <w:fldChar w:fldCharType="begin"/>
             </w:r>
             <w:r>
               <w:rPr>
-                <w:noProof/>
                 <w:webHidden/>
               </w:rPr>
               <w:instrText xml:space="preserve"> PAGEREF _Toc163740157 \h </w:instrText>
             </w:r>
             <w:r>
               <w:rPr>
-                <w:noProof/>
-                <w:webHidden/>
-              </w:rPr>
-            </w:r>
-            <w:r>
-              <w:rPr>
-                <w:noProof/>
+                <w:webHidden/>
+              </w:rPr>
+            </w:r>
+            <w:r>
+              <w:rPr>
                 <w:webHidden/>
               </w:rPr>
               <w:fldChar w:fldCharType="separate"/>
             </w:r>
             <w:r>
               <w:rPr>
-                <w:noProof/>
                 <w:webHidden/>
               </w:rPr>
               <w:t>21</w:t>
             </w:r>
             <w:r>
               <w:rPr>
-                <w:noProof/>
                 <w:webHidden/>
               </w:rPr>
               <w:fldChar w:fldCharType="end"/>
@@ -2286,7 +2024,6 @@
               <w:tab w:val="right" w:leader="dot" w:pos="8608"/>
             </w:tabs>
             <w:rPr>
-              <w:noProof/>
               <w:color w:val="auto"/>
               <w:kern w:val="2"/>
               <w:lang w:eastAsia="da-DK"/>
@@ -2297,54 +2034,46 @@
             <w:r>
               <w:rPr>
                 <w:rStyle w:val="Hyperlink"/>
-                <w:noProof/>
               </w:rPr>
               <w:t>Bilag</w:t>
             </w:r>
             <w:r>
               <w:rPr>
-                <w:noProof/>
                 <w:webHidden/>
               </w:rPr>
               <w:tab/>
             </w:r>
             <w:r>
               <w:rPr>
-                <w:noProof/>
                 <w:webHidden/>
               </w:rPr>
               <w:fldChar w:fldCharType="begin"/>
             </w:r>
             <w:r>
               <w:rPr>
-                <w:noProof/>
                 <w:webHidden/>
               </w:rPr>
               <w:instrText xml:space="preserve"> PAGEREF _Toc163740158 \h </w:instrText>
             </w:r>
             <w:r>
               <w:rPr>
-                <w:noProof/>
-                <w:webHidden/>
-              </w:rPr>
-            </w:r>
-            <w:r>
-              <w:rPr>
-                <w:noProof/>
+                <w:webHidden/>
+              </w:rPr>
+            </w:r>
+            <w:r>
+              <w:rPr>
                 <w:webHidden/>
               </w:rPr>
               <w:fldChar w:fldCharType="separate"/>
             </w:r>
             <w:r>
               <w:rPr>
-                <w:noProof/>
                 <w:webHidden/>
               </w:rPr>
               <w:t>22</w:t>
             </w:r>
             <w:r>
               <w:rPr>
-                <w:noProof/>
                 <w:webHidden/>
               </w:rPr>
               <w:fldChar w:fldCharType="end"/>
@@ -2811,21 +2540,12 @@
         <w:t xml:space="preserve">SQLite er en standard understøttelse i Laravel hvilket gør det let </w:t>
       </w:r>
       <w:r>
-        <w:t xml:space="preserve">at </w:t>
-      </w:r>
-      <w:r>
-        <w:t>interagere med tabeller og data som PHP-objekter gennem Laravel's Eloquent ORM</w:t>
-      </w:r>
-      <w:r>
-        <w:t>.</w:t>
+        <w:t>at interagere med tabeller og data som PHP-objekter gennem Laravel's Eloquent ORM.</w:t>
       </w:r>
     </w:p>
     <w:p>
       <w:r>
-        <w:t>For at sikre kvaliteten af koden kan SQLite også bruges til at køre tests i et isoleret miljø</w:t>
-      </w:r>
-      <w:r>
-        <w:t>.</w:t>
+        <w:t>For at sikre kvaliteten af koden kan SQLite også bruges til at køre tests i et isoleret miljø.</w:t>
       </w:r>
     </w:p>
     <w:p>
@@ -2902,42 +2622,12 @@
     </w:p>
     <w:p>
       <w:r>
-        <w:t xml:space="preserve">Webshoppens servermiljø er sat op ved hjælp af Laravel Sail på en Ubuntu-server, </w:t>
-      </w:r>
-      <w:r>
-        <w:t>som</w:t>
-      </w:r>
-      <w:r>
-        <w:t xml:space="preserve"> kører </w:t>
-      </w:r>
-      <w:r>
-        <w:t>lokalt via</w:t>
-      </w:r>
-      <w:r>
-        <w:t xml:space="preserve"> WSL2 (Windows Subsystem for Linux 2). Dette miljø udnytter Docker til at skabe en ensartet udviklingsplatform, hvor alle nødvendige komponenter er containeriserede.</w:t>
+        <w:t>Webshoppens servermiljø er sat op ved hjælp af Laravel Sail på en Ubuntu-server, som kører lokalt via WSL2 (Windows Subsystem for Linux 2). Dette miljø udnytter Docker til at skabe en ensartet udviklingsplatform, hvor alle nødvendige komponenter er containeriserede.</w:t>
       </w:r>
     </w:p>
     <w:p>
       <w:r>
-        <w:t>Laravel Sail</w:t>
-      </w:r>
-      <w:r>
-        <w:t xml:space="preserve"> er</w:t>
-      </w:r>
-      <w:r>
-        <w:t xml:space="preserve"> optimeret til Laravel-applikationer</w:t>
-      </w:r>
-      <w:r>
-        <w:t xml:space="preserve"> og</w:t>
-      </w:r>
-      <w:r>
-        <w:t xml:space="preserve"> automatiserer opsætningen af Docker-miljøet. Under opsætningen kan konfigurationer tilpasses, herunder valget af </w:t>
-      </w:r>
-      <w:r>
-        <w:t>web-server</w:t>
-      </w:r>
-      <w:r>
-        <w:t xml:space="preserve"> og database.</w:t>
+        <w:t>Laravel Sail er optimeret til Laravel-applikationer og automatiserer opsætningen af Docker-miljøet. Under opsætningen kan konfigurationer tilpasses, herunder valget af web-server og database.</w:t>
       </w:r>
     </w:p>
     <w:p>
@@ -4172,10 +3862,7 @@
           </w:tcPr>
           <w:p>
             <w:r>
-              <w:t>D</w:t>
-            </w:r>
-            <w:r>
-              <w:t>1</w:t>
+              <w:t>D1</w:t>
             </w:r>
           </w:p>
         </w:tc>
@@ -5543,10 +5230,7 @@
           </w:tcPr>
           <w:p>
             <w:r>
-              <w:t>B</w:t>
-            </w:r>
-            <w:r>
-              <w:t>1</w:t>
+              <w:t>B1</w:t>
             </w:r>
           </w:p>
         </w:tc>
@@ -5647,10 +5331,7 @@
           </w:tcPr>
           <w:p>
             <w:r>
-              <w:t>B</w:t>
-            </w:r>
-            <w:r>
-              <w:t>2</w:t>
+              <w:t>B2</w:t>
             </w:r>
           </w:p>
         </w:tc>
@@ -5751,10 +5432,7 @@
           </w:tcPr>
           <w:p>
             <w:r>
-              <w:t>B</w:t>
-            </w:r>
-            <w:r>
-              <w:t>3</w:t>
+              <w:t>B3</w:t>
             </w:r>
           </w:p>
         </w:tc>
@@ -5855,10 +5533,7 @@
           </w:tcPr>
           <w:p>
             <w:r>
-              <w:t>B</w:t>
-            </w:r>
-            <w:r>
-              <w:t>4</w:t>
+              <w:t>B4</w:t>
             </w:r>
           </w:p>
         </w:tc>
@@ -6836,13 +6511,7 @@
           </w:tcPr>
           <w:p>
             <w:r>
-              <w:t>B</w:t>
-            </w:r>
-            <w:r>
-              <w:t>1</w:t>
-            </w:r>
-            <w:r>
-              <w:t>3</w:t>
+              <w:t>B13</w:t>
             </w:r>
           </w:p>
         </w:tc>
@@ -12543,6 +12212,14 @@
         <w:t>-workflows for at automatisere testprocessen og sikre at kodebasen forbliver stabil og pålidelig efter enhver ændring.</w:t>
       </w:r>
     </w:p>
+    <w:p>
+      <w:r>
+        <w:t xml:space="preserve">(Se bilag: Workflow Runs, s. </w:t>
+      </w:r>
+      <w:r>
+        <w:t>213123)</w:t>
+      </w:r>
+    </w:p>
     <w:p/>
     <w:p>
       <w:pPr>
@@ -12556,10 +12233,7 @@
     </w:p>
     <w:p>
       <w:r>
-        <w:t xml:space="preserve">Dette workflow tester Laravel applikationen ved at bygge den </w:t>
-      </w:r>
-      <w:r>
-        <w:t xml:space="preserve">og verificere at den bygger korrekt. </w:t>
+        <w:t xml:space="preserve">Dette workflow tester Laravel applikationen ved at bygge den og verificere at den bygger korrekt. </w:t>
       </w:r>
       <w:r>
         <w:br/>
@@ -12614,13 +12288,7 @@
     </w:p>
     <w:p>
       <w:r>
-        <w:t xml:space="preserve">Dette workflow installerer alle tredjeparts biblioteker, validerer PHP-koden for eventuelle </w:t>
-      </w:r>
-      <w:r>
-        <w:t>syntaksfejl</w:t>
-      </w:r>
-      <w:r>
-        <w:t>, efterfølgende køres der en dybdegående analyse af kodebasen for at identificere potentielle problemer eller brug af indbyggede forældede PHP-funktionaliteter, der tjekkers også for kendte sikkerheds fejl eller fejllogikker i koden.</w:t>
+        <w:t>Dette workflow installerer alle tredjeparts biblioteker, validerer PHP-koden for eventuelle syntaksfejl, efterfølgende køres der en dybdegående analyse af kodebasen for at identificere potentielle problemer eller brug af indbyggede forældede PHP-funktionaliteter, der tjekkers også for kendte sikkerheds fejl eller fejllogikker i koden.</w:t>
       </w:r>
       <w:r>
         <w:br/>
@@ -12691,6 +12359,10 @@
     </w:p>
     <w:p>
       <w:r>
+        <w:rPr>
+          <w:sz w:val="28"/>
+          <w:szCs w:val="28"/>
+        </w:rPr>
         <w:t>Database diagram</w:t>
       </w:r>
       <w:r>
@@ -12748,8 +12420,78 @@
         </w:drawing>
       </w:r>
     </w:p>
+    <w:p>
+      <w:r>
+        <w:br w:type="page"/>
+      </w:r>
+    </w:p>
+    <w:p>
+      <w:r>
+        <w:rPr>
+          <w:sz w:val="28"/>
+          <w:szCs w:val="28"/>
+        </w:rPr>
+        <w:lastRenderedPageBreak/>
+        <w:t>Workflow runs</w:t>
+      </w:r>
+      <w:r>
+        <w:br/>
+        <w:t>Kan også findes via GitHub url:</w:t>
+      </w:r>
+      <w:r>
+        <w:br/>
+      </w:r>
+      <w:hyperlink r:id="rId12" w:history="1">
+        <w:r>
+          <w:rPr>
+            <w:rStyle w:val="Hyperlink"/>
+          </w:rPr>
+          <w:t>https://github.com/MichaelAggerholm/Apprentice_Test/actions</w:t>
+        </w:r>
+      </w:hyperlink>
+    </w:p>
+    <w:p>
+      <w:r>
+        <w:drawing>
+          <wp:inline distT="0" distB="0" distL="0" distR="0" wp14:anchorId="340748AC" wp14:editId="10174F03">
+            <wp:extent cx="5472430" cy="2162810"/>
+            <wp:effectExtent l="0" t="0" r="0" b="8890"/>
+            <wp:docPr id="1014940826" name="Billede 1"/>
+            <wp:cNvGraphicFramePr>
+              <a:graphicFrameLocks xmlns:a="http://schemas.openxmlformats.org/drawingml/2006/main" noChangeAspect="1"/>
+            </wp:cNvGraphicFramePr>
+            <a:graphic xmlns:a="http://schemas.openxmlformats.org/drawingml/2006/main">
+              <a:graphicData uri="http://schemas.openxmlformats.org/drawingml/2006/picture">
+                <pic:pic xmlns:pic="http://schemas.openxmlformats.org/drawingml/2006/picture">
+                  <pic:nvPicPr>
+                    <pic:cNvPr id="1014940826" name=""/>
+                    <pic:cNvPicPr/>
+                  </pic:nvPicPr>
+                  <pic:blipFill>
+                    <a:blip r:embed="rId13"/>
+                    <a:stretch>
+                      <a:fillRect/>
+                    </a:stretch>
+                  </pic:blipFill>
+                  <pic:spPr>
+                    <a:xfrm>
+                      <a:off x="0" y="0"/>
+                      <a:ext cx="5472430" cy="2162810"/>
+                    </a:xfrm>
+                    <a:prstGeom prst="rect">
+                      <a:avLst/>
+                    </a:prstGeom>
+                  </pic:spPr>
+                </pic:pic>
+              </a:graphicData>
+            </a:graphic>
+          </wp:inline>
+        </w:drawing>
+      </w:r>
+    </w:p>
+    <w:p/>
     <w:sectPr>
-      <w:footerReference w:type="default" r:id="rId12"/>
+      <w:footerReference w:type="default" r:id="rId14"/>
       <w:pgSz w:w="11906" w:h="16838" w:code="9"/>
       <w:pgMar w:top="1440" w:right="1644" w:bottom="1440" w:left="1644" w:header="720" w:footer="720" w:gutter="0"/>
       <w:pgNumType w:start="0"/>
@@ -14326,7 +14068,7 @@
   <w:style w:type="paragraph" w:default="1" w:styleId="Normal">
     <w:name w:val="Normal"/>
     <w:qFormat/>
-    <w:rsid w:val="00B7548E"/>
+    <w:rsid w:val="004C0EBA"/>
   </w:style>
   <w:style w:type="paragraph" w:styleId="Overskrift1">
     <w:name w:val="heading 1"/>
@@ -14484,6 +14226,7 @@
   <w:style w:type="character" w:default="1" w:styleId="Standardskrifttypeiafsnit">
     <w:name w:val="Default Paragraph Font"/>
     <w:uiPriority w:val="1"/>
+    <w:semiHidden/>
     <w:unhideWhenUsed/>
   </w:style>
   <w:style w:type="table" w:default="1" w:styleId="Tabel-Normal">

</xml_diff>

<commit_message>
tilføjelse af referencer i produktrapport
</commit_message>
<xml_diff>
--- a/Assets/Documents/Produktrapport.docx
+++ b/Assets/Documents/Produktrapport.docx
@@ -46,6 +46,7 @@
       </w:pPr>
       <w:r>
         <w:rPr>
+          <w:noProof/>
           <w:lang w:eastAsia="da-DK"/>
         </w:rPr>
         <w:drawing>
@@ -2564,6 +2565,7 @@
         <w:rPr>
           <w:b/>
           <w:bCs/>
+          <w:noProof/>
         </w:rPr>
         <w:drawing>
           <wp:inline distT="0" distB="0" distL="0" distR="0" wp14:anchorId="09A552E6" wp14:editId="31D99C47">
@@ -12214,10 +12216,61 @@
     </w:p>
     <w:p>
       <w:r>
-        <w:t xml:space="preserve">(Se bilag: Workflow Runs, s. </w:t>
-      </w:r>
-      <w:r>
-        <w:t>213123)</w:t>
+        <w:rPr>
+          <w:lang w:val="en-US"/>
+        </w:rPr>
+        <w:t>(</w:t>
+      </w:r>
+      <w:proofErr w:type="spellStart"/>
+      <w:r>
+        <w:rPr>
+          <w:lang w:val="en-US"/>
+        </w:rPr>
+        <w:t>Se</w:t>
+      </w:r>
+      <w:proofErr w:type="spellEnd"/>
+      <w:r>
+        <w:rPr>
+          <w:lang w:val="en-US"/>
+        </w:rPr>
+        <w:t xml:space="preserve"> </w:t>
+      </w:r>
+      <w:proofErr w:type="spellStart"/>
+      <w:r>
+        <w:rPr>
+          <w:lang w:val="en-US"/>
+        </w:rPr>
+        <w:t>bilag</w:t>
+      </w:r>
+      <w:proofErr w:type="spellEnd"/>
+      <w:r>
+        <w:rPr>
+          <w:lang w:val="en-US"/>
+        </w:rPr>
+        <w:t>: Workflow Runs, s. 213123</w:t>
+      </w:r>
+      <w:proofErr w:type="gramStart"/>
+      <w:r>
+        <w:rPr>
+          <w:lang w:val="en-US"/>
+        </w:rPr>
+        <w:t>)</w:t>
+      </w:r>
+      <w:r>
+        <w:rPr>
+          <w:lang w:val="en-US"/>
+        </w:rPr>
+        <w:t xml:space="preserve"> ??</w:t>
+      </w:r>
+      <w:proofErr w:type="gramEnd"/>
+      <w:r>
+        <w:rPr>
+          <w:lang w:val="en-US"/>
+        </w:rPr>
+        <w:t xml:space="preserve"> </w:t>
+      </w:r>
+      <w:r>
+        <w:t xml:space="preserve">Eller referencer? </w:t>
       </w:r>
     </w:p>
     <w:p/>
@@ -12265,7 +12318,14 @@
         <w:t>starter med at scanne alle tredjeparts biblioteker for kendte sikkerhedsbrud, efterfølgende kontrolleres det om der i projektet benyttes forældede versioner samt sikrer at de versioner som benyttes, er sikkerhedsmæssigt opdateret.</w:t>
       </w:r>
     </w:p>
-    <w:p/>
+    <w:p>
+      <w:pPr>
+        <w:rPr>
+          <w:b/>
+          <w:bCs/>
+        </w:rPr>
+      </w:pPr>
+    </w:p>
     <w:p>
       <w:pPr>
         <w:pStyle w:val="Overskrift2"/>
@@ -12278,7 +12338,10 @@
     </w:p>
     <w:p>
       <w:r>
-        <w:t>Larastan er en udvidelse af Phpstan, tilpasset Laravel miljøet, det er et PHP analyseværktøj som benyttes til at opdage fejl og potentielle problemer i Laravel koden og PHP-koden.</w:t>
+        <w:t>Larastan er en udvidelse af Phpstan, tilpasset Laravel miljøet, det er et PHP analyseværktøj som benyttes til at opdage fejl og potentielle problemer i Laravel koden og PHP-koden</w:t>
+      </w:r>
+      <w:r>
+        <w:t xml:space="preserve"> (Se bilag: Larastan, s. 123).</w:t>
       </w:r>
     </w:p>
     <w:p>
@@ -12342,6 +12405,79 @@
       <w:bookmarkEnd w:id="29"/>
     </w:p>
     <w:p>
+      <w:r>
+        <w:br w:type="page"/>
+      </w:r>
+    </w:p>
+    <w:p>
+      <w:pPr>
+        <w:pStyle w:val="Overskrift1"/>
+      </w:pPr>
+      <w:r>
+        <w:lastRenderedPageBreak/>
+        <w:t>Referencer</w:t>
+      </w:r>
+    </w:p>
+    <w:p/>
+    <w:p>
+      <w:pPr>
+        <w:pStyle w:val="Listeafsnit"/>
+        <w:numPr>
+          <w:ilvl w:val="0"/>
+          <w:numId w:val="24"/>
+        </w:numPr>
+      </w:pPr>
+      <w:r>
+        <w:t>https://packagist.org/packages/spatie/laravel-activitylog</w:t>
+      </w:r>
+      <w:r>
+        <w:t xml:space="preserve"> </w:t>
+      </w:r>
+    </w:p>
+    <w:p>
+      <w:pPr>
+        <w:pStyle w:val="Listeafsnit"/>
+        <w:numPr>
+          <w:ilvl w:val="0"/>
+          <w:numId w:val="24"/>
+        </w:numPr>
+      </w:pPr>
+      <w:r>
+        <w:t>https://packagist.org/packages/larastan/larastan</w:t>
+      </w:r>
+      <w:r>
+        <w:t xml:space="preserve"> </w:t>
+      </w:r>
+    </w:p>
+    <w:p>
+      <w:pPr>
+        <w:pStyle w:val="Listeafsnit"/>
+        <w:numPr>
+          <w:ilvl w:val="0"/>
+          <w:numId w:val="24"/>
+        </w:numPr>
+      </w:pPr>
+      <w:r>
+        <w:t>https://github.com/laravel/ui</w:t>
+      </w:r>
+      <w:r>
+        <w:t xml:space="preserve"> </w:t>
+      </w:r>
+    </w:p>
+    <w:p>
+      <w:pPr>
+        <w:pStyle w:val="Listeafsnit"/>
+        <w:numPr>
+          <w:ilvl w:val="0"/>
+          <w:numId w:val="24"/>
+        </w:numPr>
+      </w:pPr>
+      <w:r>
+        <w:t>https://github.com/laravel/sail</w:t>
+      </w:r>
+      <w:r>
+        <w:t xml:space="preserve"> </w:t>
+      </w:r>
       <w:r>
         <w:br w:type="page"/>
       </w:r>
@@ -12383,6 +12519,9 @@
     </w:p>
     <w:p>
       <w:r>
+        <w:rPr>
+          <w:noProof/>
+        </w:rPr>
         <w:drawing>
           <wp:inline distT="0" distB="0" distL="0" distR="0" wp14:anchorId="62CEA059" wp14:editId="1167E6D3">
             <wp:extent cx="5472430" cy="4048125"/>
@@ -12452,6 +12591,9 @@
     </w:p>
     <w:p>
       <w:r>
+        <w:rPr>
+          <w:noProof/>
+        </w:rPr>
         <w:drawing>
           <wp:inline distT="0" distB="0" distL="0" distR="0" wp14:anchorId="340748AC" wp14:editId="10174F03">
             <wp:extent cx="5472430" cy="2162810"/>
@@ -13222,6 +13364,95 @@
     </w:lvl>
   </w:abstractNum>
   <w:abstractNum w:abstractNumId="15" w15:restartNumberingAfterBreak="0">
+    <w:nsid w:val="30D47241"/>
+    <w:multiLevelType w:val="hybridMultilevel"/>
+    <w:tmpl w:val="32A89F8E"/>
+    <w:lvl w:ilvl="0" w:tplc="0406000F">
+      <w:start w:val="1"/>
+      <w:numFmt w:val="decimal"/>
+      <w:lvlText w:val="%1."/>
+      <w:lvlJc w:val="left"/>
+      <w:pPr>
+        <w:ind w:left="720" w:hanging="360"/>
+      </w:pPr>
+      <w:rPr>
+        <w:rFonts w:hint="default"/>
+      </w:rPr>
+    </w:lvl>
+    <w:lvl w:ilvl="1" w:tplc="04060019" w:tentative="1">
+      <w:start w:val="1"/>
+      <w:numFmt w:val="lowerLetter"/>
+      <w:lvlText w:val="%2."/>
+      <w:lvlJc w:val="left"/>
+      <w:pPr>
+        <w:ind w:left="1440" w:hanging="360"/>
+      </w:pPr>
+    </w:lvl>
+    <w:lvl w:ilvl="2" w:tplc="0406001B" w:tentative="1">
+      <w:start w:val="1"/>
+      <w:numFmt w:val="lowerRoman"/>
+      <w:lvlText w:val="%3."/>
+      <w:lvlJc w:val="right"/>
+      <w:pPr>
+        <w:ind w:left="2160" w:hanging="180"/>
+      </w:pPr>
+    </w:lvl>
+    <w:lvl w:ilvl="3" w:tplc="0406000F" w:tentative="1">
+      <w:start w:val="1"/>
+      <w:numFmt w:val="decimal"/>
+      <w:lvlText w:val="%4."/>
+      <w:lvlJc w:val="left"/>
+      <w:pPr>
+        <w:ind w:left="2880" w:hanging="360"/>
+      </w:pPr>
+    </w:lvl>
+    <w:lvl w:ilvl="4" w:tplc="04060019" w:tentative="1">
+      <w:start w:val="1"/>
+      <w:numFmt w:val="lowerLetter"/>
+      <w:lvlText w:val="%5."/>
+      <w:lvlJc w:val="left"/>
+      <w:pPr>
+        <w:ind w:left="3600" w:hanging="360"/>
+      </w:pPr>
+    </w:lvl>
+    <w:lvl w:ilvl="5" w:tplc="0406001B" w:tentative="1">
+      <w:start w:val="1"/>
+      <w:numFmt w:val="lowerRoman"/>
+      <w:lvlText w:val="%6."/>
+      <w:lvlJc w:val="right"/>
+      <w:pPr>
+        <w:ind w:left="4320" w:hanging="180"/>
+      </w:pPr>
+    </w:lvl>
+    <w:lvl w:ilvl="6" w:tplc="0406000F" w:tentative="1">
+      <w:start w:val="1"/>
+      <w:numFmt w:val="decimal"/>
+      <w:lvlText w:val="%7."/>
+      <w:lvlJc w:val="left"/>
+      <w:pPr>
+        <w:ind w:left="5040" w:hanging="360"/>
+      </w:pPr>
+    </w:lvl>
+    <w:lvl w:ilvl="7" w:tplc="04060019" w:tentative="1">
+      <w:start w:val="1"/>
+      <w:numFmt w:val="lowerLetter"/>
+      <w:lvlText w:val="%8."/>
+      <w:lvlJc w:val="left"/>
+      <w:pPr>
+        <w:ind w:left="5760" w:hanging="360"/>
+      </w:pPr>
+    </w:lvl>
+    <w:lvl w:ilvl="8" w:tplc="0406001B" w:tentative="1">
+      <w:start w:val="1"/>
+      <w:numFmt w:val="lowerRoman"/>
+      <w:lvlText w:val="%9."/>
+      <w:lvlJc w:val="right"/>
+      <w:pPr>
+        <w:ind w:left="6480" w:hanging="180"/>
+      </w:pPr>
+    </w:lvl>
+  </w:abstractNum>
+  <w:abstractNum w:abstractNumId="16" w15:restartNumberingAfterBreak="0">
     <w:nsid w:val="521003B4"/>
     <w:multiLevelType w:val="hybridMultilevel"/>
     <w:tmpl w:val="9EA6B476"/>
@@ -13334,7 +13565,7 @@
       </w:rPr>
     </w:lvl>
   </w:abstractNum>
-  <w:abstractNum w:abstractNumId="16" w15:restartNumberingAfterBreak="0">
+  <w:abstractNum w:abstractNumId="17" w15:restartNumberingAfterBreak="0">
     <w:nsid w:val="65BC2713"/>
     <w:multiLevelType w:val="multilevel"/>
     <w:tmpl w:val="04090023"/>
@@ -13421,7 +13652,7 @@
       </w:pPr>
     </w:lvl>
   </w:abstractNum>
-  <w:abstractNum w:abstractNumId="17" w15:restartNumberingAfterBreak="0">
+  <w:abstractNum w:abstractNumId="18" w15:restartNumberingAfterBreak="0">
     <w:nsid w:val="6BE0360C"/>
     <w:multiLevelType w:val="multilevel"/>
     <w:tmpl w:val="2E969558"/>
@@ -13508,7 +13739,7 @@
       </w:pPr>
     </w:lvl>
   </w:abstractNum>
-  <w:abstractNum w:abstractNumId="18" w15:restartNumberingAfterBreak="0">
+  <w:abstractNum w:abstractNumId="19" w15:restartNumberingAfterBreak="0">
     <w:nsid w:val="704A1EC9"/>
     <w:multiLevelType w:val="hybridMultilevel"/>
     <w:tmpl w:val="70D87B3A"/>
@@ -13628,10 +13859,10 @@
     <w:abstractNumId w:val="13"/>
   </w:num>
   <w:num w:numId="11" w16cid:durableId="1867403432">
-    <w:abstractNumId w:val="17"/>
+    <w:abstractNumId w:val="18"/>
   </w:num>
   <w:num w:numId="12" w16cid:durableId="1752043898">
-    <w:abstractNumId w:val="16"/>
+    <w:abstractNumId w:val="17"/>
   </w:num>
   <w:num w:numId="13" w16cid:durableId="2088920176">
     <w:abstractNumId w:val="7"/>
@@ -13658,12 +13889,15 @@
     <w:abstractNumId w:val="0"/>
   </w:num>
   <w:num w:numId="21" w16cid:durableId="1292205856">
-    <w:abstractNumId w:val="18"/>
+    <w:abstractNumId w:val="19"/>
   </w:num>
   <w:num w:numId="22" w16cid:durableId="1925607892">
     <w:abstractNumId w:val="11"/>
   </w:num>
   <w:num w:numId="23" w16cid:durableId="1704212046">
+    <w:abstractNumId w:val="16"/>
+  </w:num>
+  <w:num w:numId="24" w16cid:durableId="851726098">
     <w:abstractNumId w:val="15"/>
   </w:num>
 </w:numbering>

</xml_diff>

<commit_message>
opdatering af arkitektur afsnittet i produktrapporten.
</commit_message>
<xml_diff>
--- a/Assets/Documents/Produktrapport.docx
+++ b/Assets/Documents/Produktrapport.docx
@@ -185,6 +185,7 @@
               <w:tab w:val="right" w:leader="dot" w:pos="8608"/>
             </w:tabs>
             <w:rPr>
+              <w:noProof/>
               <w:color w:val="auto"/>
               <w:kern w:val="2"/>
               <w:lang w:eastAsia="da-DK"/>
@@ -200,50 +201,58 @@
           <w:r>
             <w:fldChar w:fldCharType="separate"/>
           </w:r>
-          <w:hyperlink w:anchor="_Toc163740129" w:history="1">
+          <w:hyperlink w:anchor="_Toc164086696" w:history="1">
             <w:r>
               <w:rPr>
                 <w:rStyle w:val="Hyperlink"/>
+                <w:noProof/>
               </w:rPr>
               <w:t>Indledning</w:t>
             </w:r>
             <w:r>
               <w:rPr>
+                <w:noProof/>
                 <w:webHidden/>
               </w:rPr>
               <w:tab/>
             </w:r>
             <w:r>
               <w:rPr>
+                <w:noProof/>
                 <w:webHidden/>
               </w:rPr>
               <w:fldChar w:fldCharType="begin"/>
             </w:r>
             <w:r>
               <w:rPr>
-                <w:webHidden/>
-              </w:rPr>
-              <w:instrText xml:space="preserve"> PAGEREF _Toc163740129 \h </w:instrText>
-            </w:r>
-            <w:r>
-              <w:rPr>
-                <w:webHidden/>
-              </w:rPr>
-            </w:r>
-            <w:r>
-              <w:rPr>
+                <w:noProof/>
+                <w:webHidden/>
+              </w:rPr>
+              <w:instrText xml:space="preserve"> PAGEREF _Toc164086696 \h </w:instrText>
+            </w:r>
+            <w:r>
+              <w:rPr>
+                <w:noProof/>
+                <w:webHidden/>
+              </w:rPr>
+            </w:r>
+            <w:r>
+              <w:rPr>
+                <w:noProof/>
                 <w:webHidden/>
               </w:rPr>
               <w:fldChar w:fldCharType="separate"/>
             </w:r>
             <w:r>
               <w:rPr>
-                <w:webHidden/>
-              </w:rPr>
-              <w:t>2</w:t>
-            </w:r>
-            <w:r>
-              <w:rPr>
+                <w:noProof/>
+                <w:webHidden/>
+              </w:rPr>
+              <w:t>3</w:t>
+            </w:r>
+            <w:r>
+              <w:rPr>
+                <w:noProof/>
                 <w:webHidden/>
               </w:rPr>
               <w:fldChar w:fldCharType="end"/>
@@ -257,56 +266,65 @@
               <w:tab w:val="right" w:leader="dot" w:pos="8608"/>
             </w:tabs>
             <w:rPr>
+              <w:noProof/>
               <w:color w:val="auto"/>
               <w:kern w:val="2"/>
               <w:lang w:eastAsia="da-DK"/>
               <w14:ligatures w14:val="standardContextual"/>
             </w:rPr>
           </w:pPr>
-          <w:hyperlink w:anchor="_Toc163740130" w:history="1">
+          <w:hyperlink w:anchor="_Toc164086697" w:history="1">
             <w:r>
               <w:rPr>
                 <w:rStyle w:val="Hyperlink"/>
+                <w:noProof/>
               </w:rPr>
               <w:t>Læsevejledning</w:t>
             </w:r>
             <w:r>
               <w:rPr>
+                <w:noProof/>
                 <w:webHidden/>
               </w:rPr>
               <w:tab/>
             </w:r>
             <w:r>
               <w:rPr>
+                <w:noProof/>
                 <w:webHidden/>
               </w:rPr>
               <w:fldChar w:fldCharType="begin"/>
             </w:r>
             <w:r>
               <w:rPr>
-                <w:webHidden/>
-              </w:rPr>
-              <w:instrText xml:space="preserve"> PAGEREF _Toc163740130 \h </w:instrText>
-            </w:r>
-            <w:r>
-              <w:rPr>
-                <w:webHidden/>
-              </w:rPr>
-            </w:r>
-            <w:r>
-              <w:rPr>
+                <w:noProof/>
+                <w:webHidden/>
+              </w:rPr>
+              <w:instrText xml:space="preserve"> PAGEREF _Toc164086697 \h </w:instrText>
+            </w:r>
+            <w:r>
+              <w:rPr>
+                <w:noProof/>
+                <w:webHidden/>
+              </w:rPr>
+            </w:r>
+            <w:r>
+              <w:rPr>
+                <w:noProof/>
                 <w:webHidden/>
               </w:rPr>
               <w:fldChar w:fldCharType="separate"/>
             </w:r>
             <w:r>
               <w:rPr>
-                <w:webHidden/>
-              </w:rPr>
-              <w:t>2</w:t>
-            </w:r>
-            <w:r>
-              <w:rPr>
+                <w:noProof/>
+                <w:webHidden/>
+              </w:rPr>
+              <w:t>3</w:t>
+            </w:r>
+            <w:r>
+              <w:rPr>
+                <w:noProof/>
                 <w:webHidden/>
               </w:rPr>
               <w:fldChar w:fldCharType="end"/>
@@ -320,56 +338,65 @@
               <w:tab w:val="right" w:leader="dot" w:pos="8608"/>
             </w:tabs>
             <w:rPr>
+              <w:noProof/>
               <w:color w:val="auto"/>
               <w:kern w:val="2"/>
               <w:lang w:eastAsia="da-DK"/>
               <w14:ligatures w14:val="standardContextual"/>
             </w:rPr>
           </w:pPr>
-          <w:hyperlink w:anchor="_Toc163740131" w:history="1">
+          <w:hyperlink w:anchor="_Toc164086698" w:history="1">
             <w:r>
               <w:rPr>
                 <w:rStyle w:val="Hyperlink"/>
+                <w:noProof/>
               </w:rPr>
               <w:t>Case</w:t>
             </w:r>
             <w:r>
               <w:rPr>
+                <w:noProof/>
                 <w:webHidden/>
               </w:rPr>
               <w:tab/>
             </w:r>
             <w:r>
               <w:rPr>
+                <w:noProof/>
                 <w:webHidden/>
               </w:rPr>
               <w:fldChar w:fldCharType="begin"/>
             </w:r>
             <w:r>
               <w:rPr>
-                <w:webHidden/>
-              </w:rPr>
-              <w:instrText xml:space="preserve"> PAGEREF _Toc163740131 \h </w:instrText>
-            </w:r>
-            <w:r>
-              <w:rPr>
-                <w:webHidden/>
-              </w:rPr>
-            </w:r>
-            <w:r>
-              <w:rPr>
+                <w:noProof/>
+                <w:webHidden/>
+              </w:rPr>
+              <w:instrText xml:space="preserve"> PAGEREF _Toc164086698 \h </w:instrText>
+            </w:r>
+            <w:r>
+              <w:rPr>
+                <w:noProof/>
+                <w:webHidden/>
+              </w:rPr>
+            </w:r>
+            <w:r>
+              <w:rPr>
+                <w:noProof/>
                 <w:webHidden/>
               </w:rPr>
               <w:fldChar w:fldCharType="separate"/>
             </w:r>
             <w:r>
               <w:rPr>
-                <w:webHidden/>
-              </w:rPr>
-              <w:t>3</w:t>
-            </w:r>
-            <w:r>
-              <w:rPr>
+                <w:noProof/>
+                <w:webHidden/>
+              </w:rPr>
+              <w:t>4</w:t>
+            </w:r>
+            <w:r>
+              <w:rPr>
+                <w:noProof/>
                 <w:webHidden/>
               </w:rPr>
               <w:fldChar w:fldCharType="end"/>
@@ -383,56 +410,65 @@
               <w:tab w:val="right" w:leader="dot" w:pos="8608"/>
             </w:tabs>
             <w:rPr>
+              <w:noProof/>
               <w:color w:val="auto"/>
               <w:kern w:val="2"/>
               <w:lang w:eastAsia="da-DK"/>
               <w14:ligatures w14:val="standardContextual"/>
             </w:rPr>
           </w:pPr>
-          <w:hyperlink w:anchor="_Toc163740132" w:history="1">
+          <w:hyperlink w:anchor="_Toc164086699" w:history="1">
             <w:r>
               <w:rPr>
                 <w:rStyle w:val="Hyperlink"/>
+                <w:noProof/>
               </w:rPr>
               <w:t>Problemformulering</w:t>
             </w:r>
             <w:r>
               <w:rPr>
+                <w:noProof/>
                 <w:webHidden/>
               </w:rPr>
               <w:tab/>
             </w:r>
             <w:r>
               <w:rPr>
+                <w:noProof/>
                 <w:webHidden/>
               </w:rPr>
               <w:fldChar w:fldCharType="begin"/>
             </w:r>
             <w:r>
               <w:rPr>
-                <w:webHidden/>
-              </w:rPr>
-              <w:instrText xml:space="preserve"> PAGEREF _Toc163740132 \h </w:instrText>
-            </w:r>
-            <w:r>
-              <w:rPr>
-                <w:webHidden/>
-              </w:rPr>
-            </w:r>
-            <w:r>
-              <w:rPr>
+                <w:noProof/>
+                <w:webHidden/>
+              </w:rPr>
+              <w:instrText xml:space="preserve"> PAGEREF _Toc164086699 \h </w:instrText>
+            </w:r>
+            <w:r>
+              <w:rPr>
+                <w:noProof/>
+                <w:webHidden/>
+              </w:rPr>
+            </w:r>
+            <w:r>
+              <w:rPr>
+                <w:noProof/>
                 <w:webHidden/>
               </w:rPr>
               <w:fldChar w:fldCharType="separate"/>
             </w:r>
             <w:r>
               <w:rPr>
-                <w:webHidden/>
-              </w:rPr>
-              <w:t>3</w:t>
-            </w:r>
-            <w:r>
-              <w:rPr>
+                <w:noProof/>
+                <w:webHidden/>
+              </w:rPr>
+              <w:t>4</w:t>
+            </w:r>
+            <w:r>
+              <w:rPr>
+                <w:noProof/>
                 <w:webHidden/>
               </w:rPr>
               <w:fldChar w:fldCharType="end"/>
@@ -446,56 +482,65 @@
               <w:tab w:val="right" w:leader="dot" w:pos="8608"/>
             </w:tabs>
             <w:rPr>
+              <w:noProof/>
               <w:color w:val="auto"/>
               <w:kern w:val="2"/>
               <w:lang w:eastAsia="da-DK"/>
               <w14:ligatures w14:val="standardContextual"/>
             </w:rPr>
           </w:pPr>
-          <w:hyperlink w:anchor="_Toc163740133" w:history="1">
+          <w:hyperlink w:anchor="_Toc164086700" w:history="1">
             <w:r>
               <w:rPr>
                 <w:rStyle w:val="Hyperlink"/>
+                <w:noProof/>
               </w:rPr>
               <w:t>Arkitektur</w:t>
             </w:r>
             <w:r>
               <w:rPr>
+                <w:noProof/>
                 <w:webHidden/>
               </w:rPr>
               <w:tab/>
             </w:r>
             <w:r>
               <w:rPr>
+                <w:noProof/>
                 <w:webHidden/>
               </w:rPr>
               <w:fldChar w:fldCharType="begin"/>
             </w:r>
             <w:r>
               <w:rPr>
-                <w:webHidden/>
-              </w:rPr>
-              <w:instrText xml:space="preserve"> PAGEREF _Toc163740133 \h </w:instrText>
-            </w:r>
-            <w:r>
-              <w:rPr>
-                <w:webHidden/>
-              </w:rPr>
-            </w:r>
-            <w:r>
-              <w:rPr>
+                <w:noProof/>
+                <w:webHidden/>
+              </w:rPr>
+              <w:instrText xml:space="preserve"> PAGEREF _Toc164086700 \h </w:instrText>
+            </w:r>
+            <w:r>
+              <w:rPr>
+                <w:noProof/>
+                <w:webHidden/>
+              </w:rPr>
+            </w:r>
+            <w:r>
+              <w:rPr>
+                <w:noProof/>
                 <w:webHidden/>
               </w:rPr>
               <w:fldChar w:fldCharType="separate"/>
             </w:r>
             <w:r>
               <w:rPr>
-                <w:webHidden/>
-              </w:rPr>
-              <w:t>4</w:t>
-            </w:r>
-            <w:r>
-              <w:rPr>
+                <w:noProof/>
+                <w:webHidden/>
+              </w:rPr>
+              <w:t>5</w:t>
+            </w:r>
+            <w:r>
+              <w:rPr>
+                <w:noProof/>
                 <w:webHidden/>
               </w:rPr>
               <w:fldChar w:fldCharType="end"/>
@@ -509,56 +554,65 @@
               <w:tab w:val="right" w:leader="dot" w:pos="8608"/>
             </w:tabs>
             <w:rPr>
+              <w:noProof/>
               <w:color w:val="auto"/>
               <w:kern w:val="2"/>
               <w:lang w:eastAsia="da-DK"/>
               <w14:ligatures w14:val="standardContextual"/>
             </w:rPr>
           </w:pPr>
-          <w:hyperlink w:anchor="_Toc163740134" w:history="1">
+          <w:hyperlink w:anchor="_Toc164086701" w:history="1">
             <w:r>
               <w:rPr>
                 <w:rStyle w:val="Hyperlink"/>
+                <w:noProof/>
               </w:rPr>
               <w:t>Teknisk produktdokumentation</w:t>
             </w:r>
             <w:r>
               <w:rPr>
+                <w:noProof/>
                 <w:webHidden/>
               </w:rPr>
               <w:tab/>
             </w:r>
             <w:r>
               <w:rPr>
+                <w:noProof/>
                 <w:webHidden/>
               </w:rPr>
               <w:fldChar w:fldCharType="begin"/>
             </w:r>
             <w:r>
               <w:rPr>
-                <w:webHidden/>
-              </w:rPr>
-              <w:instrText xml:space="preserve"> PAGEREF _Toc163740134 \h </w:instrText>
-            </w:r>
-            <w:r>
-              <w:rPr>
-                <w:webHidden/>
-              </w:rPr>
-            </w:r>
-            <w:r>
-              <w:rPr>
+                <w:noProof/>
+                <w:webHidden/>
+              </w:rPr>
+              <w:instrText xml:space="preserve"> PAGEREF _Toc164086701 \h </w:instrText>
+            </w:r>
+            <w:r>
+              <w:rPr>
+                <w:noProof/>
+                <w:webHidden/>
+              </w:rPr>
+            </w:r>
+            <w:r>
+              <w:rPr>
+                <w:noProof/>
                 <w:webHidden/>
               </w:rPr>
               <w:fldChar w:fldCharType="separate"/>
             </w:r>
             <w:r>
               <w:rPr>
-                <w:webHidden/>
-              </w:rPr>
-              <w:t>5</w:t>
-            </w:r>
-            <w:r>
-              <w:rPr>
+                <w:noProof/>
+                <w:webHidden/>
+              </w:rPr>
+              <w:t>6</w:t>
+            </w:r>
+            <w:r>
+              <w:rPr>
+                <w:noProof/>
                 <w:webHidden/>
               </w:rPr>
               <w:fldChar w:fldCharType="end"/>
@@ -572,56 +626,65 @@
               <w:tab w:val="right" w:leader="dot" w:pos="8608"/>
             </w:tabs>
             <w:rPr>
+              <w:noProof/>
               <w:color w:val="auto"/>
               <w:kern w:val="2"/>
               <w:lang w:eastAsia="da-DK"/>
               <w14:ligatures w14:val="standardContextual"/>
             </w:rPr>
           </w:pPr>
-          <w:hyperlink w:anchor="_Toc163740135" w:history="1">
+          <w:hyperlink w:anchor="_Toc164086702" w:history="1">
             <w:r>
               <w:rPr>
                 <w:rStyle w:val="Hyperlink"/>
+                <w:noProof/>
               </w:rPr>
               <w:t>Frontend</w:t>
             </w:r>
             <w:r>
               <w:rPr>
+                <w:noProof/>
                 <w:webHidden/>
               </w:rPr>
               <w:tab/>
             </w:r>
             <w:r>
               <w:rPr>
+                <w:noProof/>
                 <w:webHidden/>
               </w:rPr>
               <w:fldChar w:fldCharType="begin"/>
             </w:r>
             <w:r>
               <w:rPr>
-                <w:webHidden/>
-              </w:rPr>
-              <w:instrText xml:space="preserve"> PAGEREF _Toc163740135 \h </w:instrText>
-            </w:r>
-            <w:r>
-              <w:rPr>
-                <w:webHidden/>
-              </w:rPr>
-            </w:r>
-            <w:r>
-              <w:rPr>
+                <w:noProof/>
+                <w:webHidden/>
+              </w:rPr>
+              <w:instrText xml:space="preserve"> PAGEREF _Toc164086702 \h </w:instrText>
+            </w:r>
+            <w:r>
+              <w:rPr>
+                <w:noProof/>
+                <w:webHidden/>
+              </w:rPr>
+            </w:r>
+            <w:r>
+              <w:rPr>
+                <w:noProof/>
                 <w:webHidden/>
               </w:rPr>
               <w:fldChar w:fldCharType="separate"/>
             </w:r>
             <w:r>
               <w:rPr>
-                <w:webHidden/>
-              </w:rPr>
-              <w:t>5</w:t>
-            </w:r>
-            <w:r>
-              <w:rPr>
+                <w:noProof/>
+                <w:webHidden/>
+              </w:rPr>
+              <w:t>6</w:t>
+            </w:r>
+            <w:r>
+              <w:rPr>
+                <w:noProof/>
                 <w:webHidden/>
               </w:rPr>
               <w:fldChar w:fldCharType="end"/>
@@ -637,56 +700,65 @@
             <w:rPr>
               <w:i w:val="0"/>
               <w:iCs w:val="0"/>
+              <w:noProof/>
               <w:color w:val="auto"/>
               <w:kern w:val="2"/>
               <w:lang w:eastAsia="da-DK"/>
               <w14:ligatures w14:val="standardContextual"/>
             </w:rPr>
           </w:pPr>
-          <w:hyperlink w:anchor="_Toc163740136" w:history="1">
+          <w:hyperlink w:anchor="_Toc164086703" w:history="1">
             <w:r>
               <w:rPr>
                 <w:rStyle w:val="Hyperlink"/>
+                <w:noProof/>
               </w:rPr>
               <w:t>Laravel Blade</w:t>
             </w:r>
             <w:r>
               <w:rPr>
+                <w:noProof/>
                 <w:webHidden/>
               </w:rPr>
               <w:tab/>
             </w:r>
             <w:r>
               <w:rPr>
+                <w:noProof/>
                 <w:webHidden/>
               </w:rPr>
               <w:fldChar w:fldCharType="begin"/>
             </w:r>
             <w:r>
               <w:rPr>
-                <w:webHidden/>
-              </w:rPr>
-              <w:instrText xml:space="preserve"> PAGEREF _Toc163740136 \h </w:instrText>
-            </w:r>
-            <w:r>
-              <w:rPr>
-                <w:webHidden/>
-              </w:rPr>
-            </w:r>
-            <w:r>
-              <w:rPr>
+                <w:noProof/>
+                <w:webHidden/>
+              </w:rPr>
+              <w:instrText xml:space="preserve"> PAGEREF _Toc164086703 \h </w:instrText>
+            </w:r>
+            <w:r>
+              <w:rPr>
+                <w:noProof/>
+                <w:webHidden/>
+              </w:rPr>
+            </w:r>
+            <w:r>
+              <w:rPr>
+                <w:noProof/>
                 <w:webHidden/>
               </w:rPr>
               <w:fldChar w:fldCharType="separate"/>
             </w:r>
             <w:r>
               <w:rPr>
-                <w:webHidden/>
-              </w:rPr>
-              <w:t>5</w:t>
-            </w:r>
-            <w:r>
-              <w:rPr>
+                <w:noProof/>
+                <w:webHidden/>
+              </w:rPr>
+              <w:t>6</w:t>
+            </w:r>
+            <w:r>
+              <w:rPr>
+                <w:noProof/>
                 <w:webHidden/>
               </w:rPr>
               <w:fldChar w:fldCharType="end"/>
@@ -702,56 +774,65 @@
             <w:rPr>
               <w:i w:val="0"/>
               <w:iCs w:val="0"/>
+              <w:noProof/>
               <w:color w:val="auto"/>
               <w:kern w:val="2"/>
               <w:lang w:eastAsia="da-DK"/>
               <w14:ligatures w14:val="standardContextual"/>
             </w:rPr>
           </w:pPr>
-          <w:hyperlink w:anchor="_Toc163740137" w:history="1">
+          <w:hyperlink w:anchor="_Toc164086704" w:history="1">
             <w:r>
               <w:rPr>
                 <w:rStyle w:val="Hyperlink"/>
+                <w:noProof/>
               </w:rPr>
               <w:t>Bootstrap</w:t>
             </w:r>
             <w:r>
               <w:rPr>
+                <w:noProof/>
                 <w:webHidden/>
               </w:rPr>
               <w:tab/>
             </w:r>
             <w:r>
               <w:rPr>
+                <w:noProof/>
                 <w:webHidden/>
               </w:rPr>
               <w:fldChar w:fldCharType="begin"/>
             </w:r>
             <w:r>
               <w:rPr>
-                <w:webHidden/>
-              </w:rPr>
-              <w:instrText xml:space="preserve"> PAGEREF _Toc163740137 \h </w:instrText>
-            </w:r>
-            <w:r>
-              <w:rPr>
-                <w:webHidden/>
-              </w:rPr>
-            </w:r>
-            <w:r>
-              <w:rPr>
+                <w:noProof/>
+                <w:webHidden/>
+              </w:rPr>
+              <w:instrText xml:space="preserve"> PAGEREF _Toc164086704 \h </w:instrText>
+            </w:r>
+            <w:r>
+              <w:rPr>
+                <w:noProof/>
+                <w:webHidden/>
+              </w:rPr>
+            </w:r>
+            <w:r>
+              <w:rPr>
+                <w:noProof/>
                 <w:webHidden/>
               </w:rPr>
               <w:fldChar w:fldCharType="separate"/>
             </w:r>
             <w:r>
               <w:rPr>
-                <w:webHidden/>
-              </w:rPr>
-              <w:t>5</w:t>
-            </w:r>
-            <w:r>
-              <w:rPr>
+                <w:noProof/>
+                <w:webHidden/>
+              </w:rPr>
+              <w:t>6</w:t>
+            </w:r>
+            <w:r>
+              <w:rPr>
+                <w:noProof/>
                 <w:webHidden/>
               </w:rPr>
               <w:fldChar w:fldCharType="end"/>
@@ -765,56 +846,65 @@
               <w:tab w:val="right" w:leader="dot" w:pos="8608"/>
             </w:tabs>
             <w:rPr>
+              <w:noProof/>
               <w:color w:val="auto"/>
               <w:kern w:val="2"/>
               <w:lang w:eastAsia="da-DK"/>
               <w14:ligatures w14:val="standardContextual"/>
             </w:rPr>
           </w:pPr>
-          <w:hyperlink w:anchor="_Toc163740138" w:history="1">
+          <w:hyperlink w:anchor="_Toc164086705" w:history="1">
             <w:r>
               <w:rPr>
                 <w:rStyle w:val="Hyperlink"/>
+                <w:noProof/>
               </w:rPr>
               <w:t>Backend</w:t>
             </w:r>
             <w:r>
               <w:rPr>
+                <w:noProof/>
                 <w:webHidden/>
               </w:rPr>
               <w:tab/>
             </w:r>
             <w:r>
               <w:rPr>
+                <w:noProof/>
                 <w:webHidden/>
               </w:rPr>
               <w:fldChar w:fldCharType="begin"/>
             </w:r>
             <w:r>
               <w:rPr>
-                <w:webHidden/>
-              </w:rPr>
-              <w:instrText xml:space="preserve"> PAGEREF _Toc163740138 \h </w:instrText>
-            </w:r>
-            <w:r>
-              <w:rPr>
-                <w:webHidden/>
-              </w:rPr>
-            </w:r>
-            <w:r>
-              <w:rPr>
+                <w:noProof/>
+                <w:webHidden/>
+              </w:rPr>
+              <w:instrText xml:space="preserve"> PAGEREF _Toc164086705 \h </w:instrText>
+            </w:r>
+            <w:r>
+              <w:rPr>
+                <w:noProof/>
+                <w:webHidden/>
+              </w:rPr>
+            </w:r>
+            <w:r>
+              <w:rPr>
+                <w:noProof/>
                 <w:webHidden/>
               </w:rPr>
               <w:fldChar w:fldCharType="separate"/>
             </w:r>
             <w:r>
               <w:rPr>
-                <w:webHidden/>
-              </w:rPr>
-              <w:t>5</w:t>
-            </w:r>
-            <w:r>
-              <w:rPr>
+                <w:noProof/>
+                <w:webHidden/>
+              </w:rPr>
+              <w:t>6</w:t>
+            </w:r>
+            <w:r>
+              <w:rPr>
+                <w:noProof/>
                 <w:webHidden/>
               </w:rPr>
               <w:fldChar w:fldCharType="end"/>
@@ -828,56 +918,65 @@
               <w:tab w:val="right" w:leader="dot" w:pos="8608"/>
             </w:tabs>
             <w:rPr>
+              <w:noProof/>
               <w:color w:val="auto"/>
               <w:kern w:val="2"/>
               <w:lang w:eastAsia="da-DK"/>
               <w14:ligatures w14:val="standardContextual"/>
             </w:rPr>
           </w:pPr>
-          <w:hyperlink w:anchor="_Toc163740139" w:history="1">
+          <w:hyperlink w:anchor="_Toc164086706" w:history="1">
             <w:r>
               <w:rPr>
                 <w:rStyle w:val="Hyperlink"/>
+                <w:noProof/>
               </w:rPr>
               <w:t>Database</w:t>
             </w:r>
             <w:r>
               <w:rPr>
+                <w:noProof/>
                 <w:webHidden/>
               </w:rPr>
               <w:tab/>
             </w:r>
             <w:r>
               <w:rPr>
+                <w:noProof/>
                 <w:webHidden/>
               </w:rPr>
               <w:fldChar w:fldCharType="begin"/>
             </w:r>
             <w:r>
               <w:rPr>
-                <w:webHidden/>
-              </w:rPr>
-              <w:instrText xml:space="preserve"> PAGEREF _Toc163740139 \h </w:instrText>
-            </w:r>
-            <w:r>
-              <w:rPr>
-                <w:webHidden/>
-              </w:rPr>
-            </w:r>
-            <w:r>
-              <w:rPr>
+                <w:noProof/>
+                <w:webHidden/>
+              </w:rPr>
+              <w:instrText xml:space="preserve"> PAGEREF _Toc164086706 \h </w:instrText>
+            </w:r>
+            <w:r>
+              <w:rPr>
+                <w:noProof/>
+                <w:webHidden/>
+              </w:rPr>
+            </w:r>
+            <w:r>
+              <w:rPr>
+                <w:noProof/>
                 <w:webHidden/>
               </w:rPr>
               <w:fldChar w:fldCharType="separate"/>
             </w:r>
             <w:r>
               <w:rPr>
-                <w:webHidden/>
-              </w:rPr>
-              <w:t>6</w:t>
-            </w:r>
-            <w:r>
-              <w:rPr>
+                <w:noProof/>
+                <w:webHidden/>
+              </w:rPr>
+              <w:t>7</w:t>
+            </w:r>
+            <w:r>
+              <w:rPr>
+                <w:noProof/>
                 <w:webHidden/>
               </w:rPr>
               <w:fldChar w:fldCharType="end"/>
@@ -891,56 +990,65 @@
               <w:tab w:val="right" w:leader="dot" w:pos="8608"/>
             </w:tabs>
             <w:rPr>
+              <w:noProof/>
               <w:color w:val="auto"/>
               <w:kern w:val="2"/>
               <w:lang w:eastAsia="da-DK"/>
               <w14:ligatures w14:val="standardContextual"/>
             </w:rPr>
           </w:pPr>
-          <w:hyperlink w:anchor="_Toc163740140" w:history="1">
+          <w:hyperlink w:anchor="_Toc164086707" w:history="1">
             <w:r>
               <w:rPr>
                 <w:rStyle w:val="Hyperlink"/>
+                <w:noProof/>
               </w:rPr>
               <w:t>Server</w:t>
             </w:r>
             <w:r>
               <w:rPr>
+                <w:noProof/>
                 <w:webHidden/>
               </w:rPr>
               <w:tab/>
             </w:r>
             <w:r>
               <w:rPr>
+                <w:noProof/>
                 <w:webHidden/>
               </w:rPr>
               <w:fldChar w:fldCharType="begin"/>
             </w:r>
             <w:r>
               <w:rPr>
-                <w:webHidden/>
-              </w:rPr>
-              <w:instrText xml:space="preserve"> PAGEREF _Toc163740140 \h </w:instrText>
-            </w:r>
-            <w:r>
-              <w:rPr>
-                <w:webHidden/>
-              </w:rPr>
-            </w:r>
-            <w:r>
-              <w:rPr>
+                <w:noProof/>
+                <w:webHidden/>
+              </w:rPr>
+              <w:instrText xml:space="preserve"> PAGEREF _Toc164086707 \h </w:instrText>
+            </w:r>
+            <w:r>
+              <w:rPr>
+                <w:noProof/>
+                <w:webHidden/>
+              </w:rPr>
+            </w:r>
+            <w:r>
+              <w:rPr>
+                <w:noProof/>
                 <w:webHidden/>
               </w:rPr>
               <w:fldChar w:fldCharType="separate"/>
             </w:r>
             <w:r>
               <w:rPr>
-                <w:webHidden/>
-              </w:rPr>
-              <w:t>7</w:t>
-            </w:r>
-            <w:r>
-              <w:rPr>
+                <w:noProof/>
+                <w:webHidden/>
+              </w:rPr>
+              <w:t>8</w:t>
+            </w:r>
+            <w:r>
+              <w:rPr>
+                <w:noProof/>
                 <w:webHidden/>
               </w:rPr>
               <w:fldChar w:fldCharType="end"/>
@@ -954,56 +1062,65 @@
               <w:tab w:val="right" w:leader="dot" w:pos="8608"/>
             </w:tabs>
             <w:rPr>
+              <w:noProof/>
               <w:color w:val="auto"/>
               <w:kern w:val="2"/>
               <w:lang w:eastAsia="da-DK"/>
               <w14:ligatures w14:val="standardContextual"/>
             </w:rPr>
           </w:pPr>
-          <w:hyperlink w:anchor="_Toc163740141" w:history="1">
+          <w:hyperlink w:anchor="_Toc164086708" w:history="1">
             <w:r>
               <w:rPr>
                 <w:rStyle w:val="Hyperlink"/>
+                <w:noProof/>
               </w:rPr>
               <w:t>Versionsstyring</w:t>
             </w:r>
             <w:r>
               <w:rPr>
+                <w:noProof/>
                 <w:webHidden/>
               </w:rPr>
               <w:tab/>
             </w:r>
             <w:r>
               <w:rPr>
+                <w:noProof/>
                 <w:webHidden/>
               </w:rPr>
               <w:fldChar w:fldCharType="begin"/>
             </w:r>
             <w:r>
               <w:rPr>
-                <w:webHidden/>
-              </w:rPr>
-              <w:instrText xml:space="preserve"> PAGEREF _Toc163740141 \h </w:instrText>
-            </w:r>
-            <w:r>
-              <w:rPr>
-                <w:webHidden/>
-              </w:rPr>
-            </w:r>
-            <w:r>
-              <w:rPr>
+                <w:noProof/>
+                <w:webHidden/>
+              </w:rPr>
+              <w:instrText xml:space="preserve"> PAGEREF _Toc164086708 \h </w:instrText>
+            </w:r>
+            <w:r>
+              <w:rPr>
+                <w:noProof/>
+                <w:webHidden/>
+              </w:rPr>
+            </w:r>
+            <w:r>
+              <w:rPr>
+                <w:noProof/>
                 <w:webHidden/>
               </w:rPr>
               <w:fldChar w:fldCharType="separate"/>
             </w:r>
             <w:r>
               <w:rPr>
-                <w:webHidden/>
-              </w:rPr>
-              <w:t>7</w:t>
-            </w:r>
-            <w:r>
-              <w:rPr>
+                <w:noProof/>
+                <w:webHidden/>
+              </w:rPr>
+              <w:t>8</w:t>
+            </w:r>
+            <w:r>
+              <w:rPr>
+                <w:noProof/>
                 <w:webHidden/>
               </w:rPr>
               <w:fldChar w:fldCharType="end"/>
@@ -1017,56 +1134,65 @@
               <w:tab w:val="right" w:leader="dot" w:pos="8608"/>
             </w:tabs>
             <w:rPr>
+              <w:noProof/>
               <w:color w:val="auto"/>
               <w:kern w:val="2"/>
               <w:lang w:eastAsia="da-DK"/>
               <w14:ligatures w14:val="standardContextual"/>
             </w:rPr>
           </w:pPr>
-          <w:hyperlink w:anchor="_Toc163740142" w:history="1">
+          <w:hyperlink w:anchor="_Toc164086709" w:history="1">
             <w:r>
               <w:rPr>
                 <w:rStyle w:val="Hyperlink"/>
+                <w:noProof/>
               </w:rPr>
               <w:t>Kravspecifikation</w:t>
             </w:r>
             <w:r>
               <w:rPr>
+                <w:noProof/>
                 <w:webHidden/>
               </w:rPr>
               <w:tab/>
             </w:r>
             <w:r>
               <w:rPr>
+                <w:noProof/>
                 <w:webHidden/>
               </w:rPr>
               <w:fldChar w:fldCharType="begin"/>
             </w:r>
             <w:r>
               <w:rPr>
-                <w:webHidden/>
-              </w:rPr>
-              <w:instrText xml:space="preserve"> PAGEREF _Toc163740142 \h </w:instrText>
-            </w:r>
-            <w:r>
-              <w:rPr>
-                <w:webHidden/>
-              </w:rPr>
-            </w:r>
-            <w:r>
-              <w:rPr>
+                <w:noProof/>
+                <w:webHidden/>
+              </w:rPr>
+              <w:instrText xml:space="preserve"> PAGEREF _Toc164086709 \h </w:instrText>
+            </w:r>
+            <w:r>
+              <w:rPr>
+                <w:noProof/>
+                <w:webHidden/>
+              </w:rPr>
+            </w:r>
+            <w:r>
+              <w:rPr>
+                <w:noProof/>
                 <w:webHidden/>
               </w:rPr>
               <w:fldChar w:fldCharType="separate"/>
             </w:r>
             <w:r>
               <w:rPr>
-                <w:webHidden/>
-              </w:rPr>
-              <w:t>8</w:t>
-            </w:r>
-            <w:r>
-              <w:rPr>
+                <w:noProof/>
+                <w:webHidden/>
+              </w:rPr>
+              <w:t>9</w:t>
+            </w:r>
+            <w:r>
+              <w:rPr>
+                <w:noProof/>
                 <w:webHidden/>
               </w:rPr>
               <w:fldChar w:fldCharType="end"/>
@@ -1080,56 +1206,65 @@
               <w:tab w:val="right" w:leader="dot" w:pos="8608"/>
             </w:tabs>
             <w:rPr>
+              <w:noProof/>
               <w:color w:val="auto"/>
               <w:kern w:val="2"/>
               <w:lang w:eastAsia="da-DK"/>
               <w14:ligatures w14:val="standardContextual"/>
             </w:rPr>
           </w:pPr>
-          <w:hyperlink w:anchor="_Toc163740143" w:history="1">
+          <w:hyperlink w:anchor="_Toc164086710" w:history="1">
             <w:r>
               <w:rPr>
                 <w:rStyle w:val="Hyperlink"/>
+                <w:noProof/>
               </w:rPr>
               <w:t>Frontend</w:t>
             </w:r>
             <w:r>
               <w:rPr>
+                <w:noProof/>
                 <w:webHidden/>
               </w:rPr>
               <w:tab/>
             </w:r>
             <w:r>
               <w:rPr>
+                <w:noProof/>
                 <w:webHidden/>
               </w:rPr>
               <w:fldChar w:fldCharType="begin"/>
             </w:r>
             <w:r>
               <w:rPr>
-                <w:webHidden/>
-              </w:rPr>
-              <w:instrText xml:space="preserve"> PAGEREF _Toc163740143 \h </w:instrText>
-            </w:r>
-            <w:r>
-              <w:rPr>
-                <w:webHidden/>
-              </w:rPr>
-            </w:r>
-            <w:r>
-              <w:rPr>
+                <w:noProof/>
+                <w:webHidden/>
+              </w:rPr>
+              <w:instrText xml:space="preserve"> PAGEREF _Toc164086710 \h </w:instrText>
+            </w:r>
+            <w:r>
+              <w:rPr>
+                <w:noProof/>
+                <w:webHidden/>
+              </w:rPr>
+            </w:r>
+            <w:r>
+              <w:rPr>
+                <w:noProof/>
                 <w:webHidden/>
               </w:rPr>
               <w:fldChar w:fldCharType="separate"/>
             </w:r>
             <w:r>
               <w:rPr>
-                <w:webHidden/>
-              </w:rPr>
-              <w:t>8</w:t>
-            </w:r>
-            <w:r>
-              <w:rPr>
+                <w:noProof/>
+                <w:webHidden/>
+              </w:rPr>
+              <w:t>9</w:t>
+            </w:r>
+            <w:r>
+              <w:rPr>
+                <w:noProof/>
                 <w:webHidden/>
               </w:rPr>
               <w:fldChar w:fldCharType="end"/>
@@ -1143,56 +1278,65 @@
               <w:tab w:val="right" w:leader="dot" w:pos="8608"/>
             </w:tabs>
             <w:rPr>
+              <w:noProof/>
               <w:color w:val="auto"/>
               <w:kern w:val="2"/>
               <w:lang w:eastAsia="da-DK"/>
               <w14:ligatures w14:val="standardContextual"/>
             </w:rPr>
           </w:pPr>
-          <w:hyperlink w:anchor="_Toc163740144" w:history="1">
+          <w:hyperlink w:anchor="_Toc164086711" w:history="1">
             <w:r>
               <w:rPr>
                 <w:rStyle w:val="Hyperlink"/>
+                <w:noProof/>
               </w:rPr>
               <w:t>Database</w:t>
             </w:r>
             <w:r>
               <w:rPr>
+                <w:noProof/>
                 <w:webHidden/>
               </w:rPr>
               <w:tab/>
             </w:r>
             <w:r>
               <w:rPr>
+                <w:noProof/>
                 <w:webHidden/>
               </w:rPr>
               <w:fldChar w:fldCharType="begin"/>
             </w:r>
             <w:r>
               <w:rPr>
-                <w:webHidden/>
-              </w:rPr>
-              <w:instrText xml:space="preserve"> PAGEREF _Toc163740144 \h </w:instrText>
-            </w:r>
-            <w:r>
-              <w:rPr>
-                <w:webHidden/>
-              </w:rPr>
-            </w:r>
-            <w:r>
-              <w:rPr>
+                <w:noProof/>
+                <w:webHidden/>
+              </w:rPr>
+              <w:instrText xml:space="preserve"> PAGEREF _Toc164086711 \h </w:instrText>
+            </w:r>
+            <w:r>
+              <w:rPr>
+                <w:noProof/>
+                <w:webHidden/>
+              </w:rPr>
+            </w:r>
+            <w:r>
+              <w:rPr>
+                <w:noProof/>
                 <w:webHidden/>
               </w:rPr>
               <w:fldChar w:fldCharType="separate"/>
             </w:r>
             <w:r>
               <w:rPr>
-                <w:webHidden/>
-              </w:rPr>
-              <w:t>9</w:t>
-            </w:r>
-            <w:r>
-              <w:rPr>
+                <w:noProof/>
+                <w:webHidden/>
+              </w:rPr>
+              <w:t>10</w:t>
+            </w:r>
+            <w:r>
+              <w:rPr>
+                <w:noProof/>
                 <w:webHidden/>
               </w:rPr>
               <w:fldChar w:fldCharType="end"/>
@@ -1206,56 +1350,65 @@
               <w:tab w:val="right" w:leader="dot" w:pos="8608"/>
             </w:tabs>
             <w:rPr>
+              <w:noProof/>
               <w:color w:val="auto"/>
               <w:kern w:val="2"/>
               <w:lang w:eastAsia="da-DK"/>
               <w14:ligatures w14:val="standardContextual"/>
             </w:rPr>
           </w:pPr>
-          <w:hyperlink w:anchor="_Toc163740145" w:history="1">
+          <w:hyperlink w:anchor="_Toc164086712" w:history="1">
             <w:r>
               <w:rPr>
                 <w:rStyle w:val="Hyperlink"/>
+                <w:noProof/>
               </w:rPr>
               <w:t>Backend</w:t>
             </w:r>
             <w:r>
               <w:rPr>
+                <w:noProof/>
                 <w:webHidden/>
               </w:rPr>
               <w:tab/>
             </w:r>
             <w:r>
               <w:rPr>
+                <w:noProof/>
                 <w:webHidden/>
               </w:rPr>
               <w:fldChar w:fldCharType="begin"/>
             </w:r>
             <w:r>
               <w:rPr>
-                <w:webHidden/>
-              </w:rPr>
-              <w:instrText xml:space="preserve"> PAGEREF _Toc163740145 \h </w:instrText>
-            </w:r>
-            <w:r>
-              <w:rPr>
-                <w:webHidden/>
-              </w:rPr>
-            </w:r>
-            <w:r>
-              <w:rPr>
+                <w:noProof/>
+                <w:webHidden/>
+              </w:rPr>
+              <w:instrText xml:space="preserve"> PAGEREF _Toc164086712 \h </w:instrText>
+            </w:r>
+            <w:r>
+              <w:rPr>
+                <w:noProof/>
+                <w:webHidden/>
+              </w:rPr>
+            </w:r>
+            <w:r>
+              <w:rPr>
+                <w:noProof/>
                 <w:webHidden/>
               </w:rPr>
               <w:fldChar w:fldCharType="separate"/>
             </w:r>
             <w:r>
               <w:rPr>
-                <w:webHidden/>
-              </w:rPr>
-              <w:t>10</w:t>
-            </w:r>
-            <w:r>
-              <w:rPr>
+                <w:noProof/>
+                <w:webHidden/>
+              </w:rPr>
+              <w:t>11</w:t>
+            </w:r>
+            <w:r>
+              <w:rPr>
+                <w:noProof/>
                 <w:webHidden/>
               </w:rPr>
               <w:fldChar w:fldCharType="end"/>
@@ -1269,56 +1422,65 @@
               <w:tab w:val="right" w:leader="dot" w:pos="8608"/>
             </w:tabs>
             <w:rPr>
+              <w:noProof/>
               <w:color w:val="auto"/>
               <w:kern w:val="2"/>
               <w:lang w:eastAsia="da-DK"/>
               <w14:ligatures w14:val="standardContextual"/>
             </w:rPr>
           </w:pPr>
-          <w:hyperlink w:anchor="_Toc163740146" w:history="1">
+          <w:hyperlink w:anchor="_Toc164086713" w:history="1">
             <w:r>
               <w:rPr>
                 <w:rStyle w:val="Hyperlink"/>
+                <w:noProof/>
               </w:rPr>
               <w:t>Testspecifikation</w:t>
             </w:r>
             <w:r>
               <w:rPr>
+                <w:noProof/>
                 <w:webHidden/>
               </w:rPr>
               <w:tab/>
             </w:r>
             <w:r>
               <w:rPr>
+                <w:noProof/>
                 <w:webHidden/>
               </w:rPr>
               <w:fldChar w:fldCharType="begin"/>
             </w:r>
             <w:r>
               <w:rPr>
-                <w:webHidden/>
-              </w:rPr>
-              <w:instrText xml:space="preserve"> PAGEREF _Toc163740146 \h </w:instrText>
-            </w:r>
-            <w:r>
-              <w:rPr>
-                <w:webHidden/>
-              </w:rPr>
-            </w:r>
-            <w:r>
-              <w:rPr>
+                <w:noProof/>
+                <w:webHidden/>
+              </w:rPr>
+              <w:instrText xml:space="preserve"> PAGEREF _Toc164086713 \h </w:instrText>
+            </w:r>
+            <w:r>
+              <w:rPr>
+                <w:noProof/>
+                <w:webHidden/>
+              </w:rPr>
+            </w:r>
+            <w:r>
+              <w:rPr>
+                <w:noProof/>
                 <w:webHidden/>
               </w:rPr>
               <w:fldChar w:fldCharType="separate"/>
             </w:r>
             <w:r>
               <w:rPr>
-                <w:webHidden/>
-              </w:rPr>
-              <w:t>12</w:t>
-            </w:r>
-            <w:r>
-              <w:rPr>
+                <w:noProof/>
+                <w:webHidden/>
+              </w:rPr>
+              <w:t>13</w:t>
+            </w:r>
+            <w:r>
+              <w:rPr>
+                <w:noProof/>
                 <w:webHidden/>
               </w:rPr>
               <w:fldChar w:fldCharType="end"/>
@@ -1332,56 +1494,65 @@
               <w:tab w:val="right" w:leader="dot" w:pos="8608"/>
             </w:tabs>
             <w:rPr>
+              <w:noProof/>
               <w:color w:val="auto"/>
               <w:kern w:val="2"/>
               <w:lang w:eastAsia="da-DK"/>
               <w14:ligatures w14:val="standardContextual"/>
             </w:rPr>
           </w:pPr>
-          <w:hyperlink w:anchor="_Toc163740147" w:history="1">
+          <w:hyperlink w:anchor="_Toc164086714" w:history="1">
             <w:r>
               <w:rPr>
                 <w:rStyle w:val="Hyperlink"/>
+                <w:noProof/>
               </w:rPr>
               <w:t>Frontend</w:t>
             </w:r>
             <w:r>
               <w:rPr>
+                <w:noProof/>
                 <w:webHidden/>
               </w:rPr>
               <w:tab/>
             </w:r>
             <w:r>
               <w:rPr>
+                <w:noProof/>
                 <w:webHidden/>
               </w:rPr>
               <w:fldChar w:fldCharType="begin"/>
             </w:r>
             <w:r>
               <w:rPr>
-                <w:webHidden/>
-              </w:rPr>
-              <w:instrText xml:space="preserve"> PAGEREF _Toc163740147 \h </w:instrText>
-            </w:r>
-            <w:r>
-              <w:rPr>
-                <w:webHidden/>
-              </w:rPr>
-            </w:r>
-            <w:r>
-              <w:rPr>
+                <w:noProof/>
+                <w:webHidden/>
+              </w:rPr>
+              <w:instrText xml:space="preserve"> PAGEREF _Toc164086714 \h </w:instrText>
+            </w:r>
+            <w:r>
+              <w:rPr>
+                <w:noProof/>
+                <w:webHidden/>
+              </w:rPr>
+            </w:r>
+            <w:r>
+              <w:rPr>
+                <w:noProof/>
                 <w:webHidden/>
               </w:rPr>
               <w:fldChar w:fldCharType="separate"/>
             </w:r>
             <w:r>
               <w:rPr>
-                <w:webHidden/>
-              </w:rPr>
-              <w:t>12</w:t>
-            </w:r>
-            <w:r>
-              <w:rPr>
+                <w:noProof/>
+                <w:webHidden/>
+              </w:rPr>
+              <w:t>13</w:t>
+            </w:r>
+            <w:r>
+              <w:rPr>
+                <w:noProof/>
                 <w:webHidden/>
               </w:rPr>
               <w:fldChar w:fldCharType="end"/>
@@ -1395,56 +1566,65 @@
               <w:tab w:val="right" w:leader="dot" w:pos="8608"/>
             </w:tabs>
             <w:rPr>
+              <w:noProof/>
               <w:color w:val="auto"/>
               <w:kern w:val="2"/>
               <w:lang w:eastAsia="da-DK"/>
               <w14:ligatures w14:val="standardContextual"/>
             </w:rPr>
           </w:pPr>
-          <w:hyperlink w:anchor="_Toc163740148" w:history="1">
+          <w:hyperlink w:anchor="_Toc164086715" w:history="1">
             <w:r>
               <w:rPr>
                 <w:rStyle w:val="Hyperlink"/>
+                <w:noProof/>
               </w:rPr>
               <w:t>Database</w:t>
             </w:r>
             <w:r>
               <w:rPr>
+                <w:noProof/>
                 <w:webHidden/>
               </w:rPr>
               <w:tab/>
             </w:r>
             <w:r>
               <w:rPr>
+                <w:noProof/>
                 <w:webHidden/>
               </w:rPr>
               <w:fldChar w:fldCharType="begin"/>
             </w:r>
             <w:r>
               <w:rPr>
-                <w:webHidden/>
-              </w:rPr>
-              <w:instrText xml:space="preserve"> PAGEREF _Toc163740148 \h </w:instrText>
-            </w:r>
-            <w:r>
-              <w:rPr>
-                <w:webHidden/>
-              </w:rPr>
-            </w:r>
-            <w:r>
-              <w:rPr>
+                <w:noProof/>
+                <w:webHidden/>
+              </w:rPr>
+              <w:instrText xml:space="preserve"> PAGEREF _Toc164086715 \h </w:instrText>
+            </w:r>
+            <w:r>
+              <w:rPr>
+                <w:noProof/>
+                <w:webHidden/>
+              </w:rPr>
+            </w:r>
+            <w:r>
+              <w:rPr>
+                <w:noProof/>
                 <w:webHidden/>
               </w:rPr>
               <w:fldChar w:fldCharType="separate"/>
             </w:r>
             <w:r>
               <w:rPr>
-                <w:webHidden/>
-              </w:rPr>
-              <w:t>13</w:t>
-            </w:r>
-            <w:r>
-              <w:rPr>
+                <w:noProof/>
+                <w:webHidden/>
+              </w:rPr>
+              <w:t>14</w:t>
+            </w:r>
+            <w:r>
+              <w:rPr>
+                <w:noProof/>
                 <w:webHidden/>
               </w:rPr>
               <w:fldChar w:fldCharType="end"/>
@@ -1458,56 +1638,65 @@
               <w:tab w:val="right" w:leader="dot" w:pos="8608"/>
             </w:tabs>
             <w:rPr>
+              <w:noProof/>
               <w:color w:val="auto"/>
               <w:kern w:val="2"/>
               <w:lang w:eastAsia="da-DK"/>
               <w14:ligatures w14:val="standardContextual"/>
             </w:rPr>
           </w:pPr>
-          <w:hyperlink w:anchor="_Toc163740149" w:history="1">
+          <w:hyperlink w:anchor="_Toc164086716" w:history="1">
             <w:r>
               <w:rPr>
                 <w:rStyle w:val="Hyperlink"/>
+                <w:noProof/>
               </w:rPr>
               <w:t>Backend</w:t>
             </w:r>
             <w:r>
               <w:rPr>
+                <w:noProof/>
                 <w:webHidden/>
               </w:rPr>
               <w:tab/>
             </w:r>
             <w:r>
               <w:rPr>
+                <w:noProof/>
                 <w:webHidden/>
               </w:rPr>
               <w:fldChar w:fldCharType="begin"/>
             </w:r>
             <w:r>
               <w:rPr>
-                <w:webHidden/>
-              </w:rPr>
-              <w:instrText xml:space="preserve"> PAGEREF _Toc163740149 \h </w:instrText>
-            </w:r>
-            <w:r>
-              <w:rPr>
-                <w:webHidden/>
-              </w:rPr>
-            </w:r>
-            <w:r>
-              <w:rPr>
+                <w:noProof/>
+                <w:webHidden/>
+              </w:rPr>
+              <w:instrText xml:space="preserve"> PAGEREF _Toc164086716 \h </w:instrText>
+            </w:r>
+            <w:r>
+              <w:rPr>
+                <w:noProof/>
+                <w:webHidden/>
+              </w:rPr>
+            </w:r>
+            <w:r>
+              <w:rPr>
+                <w:noProof/>
                 <w:webHidden/>
               </w:rPr>
               <w:fldChar w:fldCharType="separate"/>
             </w:r>
             <w:r>
               <w:rPr>
-                <w:webHidden/>
-              </w:rPr>
-              <w:t>14</w:t>
-            </w:r>
-            <w:r>
-              <w:rPr>
+                <w:noProof/>
+                <w:webHidden/>
+              </w:rPr>
+              <w:t>15</w:t>
+            </w:r>
+            <w:r>
+              <w:rPr>
+                <w:noProof/>
                 <w:webHidden/>
               </w:rPr>
               <w:fldChar w:fldCharType="end"/>
@@ -1521,56 +1710,65 @@
               <w:tab w:val="right" w:leader="dot" w:pos="8608"/>
             </w:tabs>
             <w:rPr>
+              <w:noProof/>
               <w:color w:val="auto"/>
               <w:kern w:val="2"/>
               <w:lang w:eastAsia="da-DK"/>
               <w14:ligatures w14:val="standardContextual"/>
             </w:rPr>
           </w:pPr>
-          <w:hyperlink w:anchor="_Toc163740150" w:history="1">
+          <w:hyperlink w:anchor="_Toc164086717" w:history="1">
             <w:r>
               <w:rPr>
                 <w:rStyle w:val="Hyperlink"/>
+                <w:noProof/>
               </w:rPr>
               <w:t>Sikkerhed</w:t>
             </w:r>
             <w:r>
               <w:rPr>
+                <w:noProof/>
                 <w:webHidden/>
               </w:rPr>
               <w:tab/>
             </w:r>
             <w:r>
               <w:rPr>
+                <w:noProof/>
                 <w:webHidden/>
               </w:rPr>
               <w:fldChar w:fldCharType="begin"/>
             </w:r>
             <w:r>
               <w:rPr>
-                <w:webHidden/>
-              </w:rPr>
-              <w:instrText xml:space="preserve"> PAGEREF _Toc163740150 \h </w:instrText>
-            </w:r>
-            <w:r>
-              <w:rPr>
-                <w:webHidden/>
-              </w:rPr>
-            </w:r>
-            <w:r>
-              <w:rPr>
+                <w:noProof/>
+                <w:webHidden/>
+              </w:rPr>
+              <w:instrText xml:space="preserve"> PAGEREF _Toc164086717 \h </w:instrText>
+            </w:r>
+            <w:r>
+              <w:rPr>
+                <w:noProof/>
+                <w:webHidden/>
+              </w:rPr>
+            </w:r>
+            <w:r>
+              <w:rPr>
+                <w:noProof/>
                 <w:webHidden/>
               </w:rPr>
               <w:fldChar w:fldCharType="separate"/>
             </w:r>
             <w:r>
               <w:rPr>
-                <w:webHidden/>
-              </w:rPr>
-              <w:t>17</w:t>
-            </w:r>
-            <w:r>
-              <w:rPr>
+                <w:noProof/>
+                <w:webHidden/>
+              </w:rPr>
+              <w:t>18</w:t>
+            </w:r>
+            <w:r>
+              <w:rPr>
+                <w:noProof/>
                 <w:webHidden/>
               </w:rPr>
               <w:fldChar w:fldCharType="end"/>
@@ -1584,56 +1782,65 @@
               <w:tab w:val="right" w:leader="dot" w:pos="8608"/>
             </w:tabs>
             <w:rPr>
+              <w:noProof/>
               <w:color w:val="auto"/>
               <w:kern w:val="2"/>
               <w:lang w:eastAsia="da-DK"/>
               <w14:ligatures w14:val="standardContextual"/>
             </w:rPr>
           </w:pPr>
-          <w:hyperlink w:anchor="_Toc163740151" w:history="1">
+          <w:hyperlink w:anchor="_Toc164086718" w:history="1">
             <w:r>
               <w:rPr>
                 <w:rStyle w:val="Hyperlink"/>
+                <w:noProof/>
               </w:rPr>
               <w:t>Test</w:t>
             </w:r>
             <w:r>
               <w:rPr>
+                <w:noProof/>
                 <w:webHidden/>
               </w:rPr>
               <w:tab/>
             </w:r>
             <w:r>
               <w:rPr>
+                <w:noProof/>
                 <w:webHidden/>
               </w:rPr>
               <w:fldChar w:fldCharType="begin"/>
             </w:r>
             <w:r>
               <w:rPr>
-                <w:webHidden/>
-              </w:rPr>
-              <w:instrText xml:space="preserve"> PAGEREF _Toc163740151 \h </w:instrText>
-            </w:r>
-            <w:r>
-              <w:rPr>
-                <w:webHidden/>
-              </w:rPr>
-            </w:r>
-            <w:r>
-              <w:rPr>
+                <w:noProof/>
+                <w:webHidden/>
+              </w:rPr>
+              <w:instrText xml:space="preserve"> PAGEREF _Toc164086718 \h </w:instrText>
+            </w:r>
+            <w:r>
+              <w:rPr>
+                <w:noProof/>
+                <w:webHidden/>
+              </w:rPr>
+            </w:r>
+            <w:r>
+              <w:rPr>
+                <w:noProof/>
                 <w:webHidden/>
               </w:rPr>
               <w:fldChar w:fldCharType="separate"/>
             </w:r>
             <w:r>
               <w:rPr>
-                <w:webHidden/>
-              </w:rPr>
-              <w:t>18</w:t>
-            </w:r>
-            <w:r>
-              <w:rPr>
+                <w:noProof/>
+                <w:webHidden/>
+              </w:rPr>
+              <w:t>19</w:t>
+            </w:r>
+            <w:r>
+              <w:rPr>
+                <w:noProof/>
                 <w:webHidden/>
               </w:rPr>
               <w:fldChar w:fldCharType="end"/>
@@ -1647,56 +1854,65 @@
               <w:tab w:val="right" w:leader="dot" w:pos="8608"/>
             </w:tabs>
             <w:rPr>
+              <w:noProof/>
               <w:color w:val="auto"/>
               <w:kern w:val="2"/>
               <w:lang w:eastAsia="da-DK"/>
               <w14:ligatures w14:val="standardContextual"/>
             </w:rPr>
           </w:pPr>
-          <w:hyperlink w:anchor="_Toc163740152" w:history="1">
+          <w:hyperlink w:anchor="_Toc164086719" w:history="1">
             <w:r>
               <w:rPr>
                 <w:rStyle w:val="Hyperlink"/>
+                <w:noProof/>
               </w:rPr>
               <w:t>Laravel Applikationstest Workflow</w:t>
             </w:r>
             <w:r>
               <w:rPr>
+                <w:noProof/>
                 <w:webHidden/>
               </w:rPr>
               <w:tab/>
             </w:r>
             <w:r>
               <w:rPr>
+                <w:noProof/>
                 <w:webHidden/>
               </w:rPr>
               <w:fldChar w:fldCharType="begin"/>
             </w:r>
             <w:r>
               <w:rPr>
-                <w:webHidden/>
-              </w:rPr>
-              <w:instrText xml:space="preserve"> PAGEREF _Toc163740152 \h </w:instrText>
-            </w:r>
-            <w:r>
-              <w:rPr>
-                <w:webHidden/>
-              </w:rPr>
-            </w:r>
-            <w:r>
-              <w:rPr>
+                <w:noProof/>
+                <w:webHidden/>
+              </w:rPr>
+              <w:instrText xml:space="preserve"> PAGEREF _Toc164086719 \h </w:instrText>
+            </w:r>
+            <w:r>
+              <w:rPr>
+                <w:noProof/>
+                <w:webHidden/>
+              </w:rPr>
+            </w:r>
+            <w:r>
+              <w:rPr>
+                <w:noProof/>
                 <w:webHidden/>
               </w:rPr>
               <w:fldChar w:fldCharType="separate"/>
             </w:r>
             <w:r>
               <w:rPr>
-                <w:webHidden/>
-              </w:rPr>
-              <w:t>18</w:t>
-            </w:r>
-            <w:r>
-              <w:rPr>
+                <w:noProof/>
+                <w:webHidden/>
+              </w:rPr>
+              <w:t>19</w:t>
+            </w:r>
+            <w:r>
+              <w:rPr>
+                <w:noProof/>
                 <w:webHidden/>
               </w:rPr>
               <w:fldChar w:fldCharType="end"/>
@@ -1710,56 +1926,65 @@
               <w:tab w:val="right" w:leader="dot" w:pos="8608"/>
             </w:tabs>
             <w:rPr>
+              <w:noProof/>
               <w:color w:val="auto"/>
               <w:kern w:val="2"/>
               <w:lang w:eastAsia="da-DK"/>
               <w14:ligatures w14:val="standardContextual"/>
             </w:rPr>
           </w:pPr>
-          <w:hyperlink w:anchor="_Toc163740153" w:history="1">
+          <w:hyperlink w:anchor="_Toc164086720" w:history="1">
             <w:r>
               <w:rPr>
                 <w:rStyle w:val="Hyperlink"/>
+                <w:noProof/>
               </w:rPr>
               <w:t>Tredjeparts biblioteker sikkerhedstest</w:t>
             </w:r>
             <w:r>
               <w:rPr>
+                <w:noProof/>
                 <w:webHidden/>
               </w:rPr>
               <w:tab/>
             </w:r>
             <w:r>
               <w:rPr>
+                <w:noProof/>
                 <w:webHidden/>
               </w:rPr>
               <w:fldChar w:fldCharType="begin"/>
             </w:r>
             <w:r>
               <w:rPr>
-                <w:webHidden/>
-              </w:rPr>
-              <w:instrText xml:space="preserve"> PAGEREF _Toc163740153 \h </w:instrText>
-            </w:r>
-            <w:r>
-              <w:rPr>
-                <w:webHidden/>
-              </w:rPr>
-            </w:r>
-            <w:r>
-              <w:rPr>
+                <w:noProof/>
+                <w:webHidden/>
+              </w:rPr>
+              <w:instrText xml:space="preserve"> PAGEREF _Toc164086720 \h </w:instrText>
+            </w:r>
+            <w:r>
+              <w:rPr>
+                <w:noProof/>
+                <w:webHidden/>
+              </w:rPr>
+            </w:r>
+            <w:r>
+              <w:rPr>
+                <w:noProof/>
                 <w:webHidden/>
               </w:rPr>
               <w:fldChar w:fldCharType="separate"/>
             </w:r>
             <w:r>
               <w:rPr>
-                <w:webHidden/>
-              </w:rPr>
-              <w:t>18</w:t>
-            </w:r>
-            <w:r>
-              <w:rPr>
+                <w:noProof/>
+                <w:webHidden/>
+              </w:rPr>
+              <w:t>19</w:t>
+            </w:r>
+            <w:r>
+              <w:rPr>
+                <w:noProof/>
                 <w:webHidden/>
               </w:rPr>
               <w:fldChar w:fldCharType="end"/>
@@ -1773,56 +1998,65 @@
               <w:tab w:val="right" w:leader="dot" w:pos="8608"/>
             </w:tabs>
             <w:rPr>
+              <w:noProof/>
               <w:color w:val="auto"/>
               <w:kern w:val="2"/>
               <w:lang w:eastAsia="da-DK"/>
               <w14:ligatures w14:val="standardContextual"/>
             </w:rPr>
           </w:pPr>
-          <w:hyperlink w:anchor="_Toc163740154" w:history="1">
+          <w:hyperlink w:anchor="_Toc164086721" w:history="1">
             <w:r>
               <w:rPr>
                 <w:rStyle w:val="Hyperlink"/>
+                <w:noProof/>
               </w:rPr>
               <w:t>Larastan workflow</w:t>
             </w:r>
             <w:r>
               <w:rPr>
+                <w:noProof/>
                 <w:webHidden/>
               </w:rPr>
               <w:tab/>
             </w:r>
             <w:r>
               <w:rPr>
+                <w:noProof/>
                 <w:webHidden/>
               </w:rPr>
               <w:fldChar w:fldCharType="begin"/>
             </w:r>
             <w:r>
               <w:rPr>
-                <w:webHidden/>
-              </w:rPr>
-              <w:instrText xml:space="preserve"> PAGEREF _Toc163740154 \h </w:instrText>
-            </w:r>
-            <w:r>
-              <w:rPr>
-                <w:webHidden/>
-              </w:rPr>
-            </w:r>
-            <w:r>
-              <w:rPr>
+                <w:noProof/>
+                <w:webHidden/>
+              </w:rPr>
+              <w:instrText xml:space="preserve"> PAGEREF _Toc164086721 \h </w:instrText>
+            </w:r>
+            <w:r>
+              <w:rPr>
+                <w:noProof/>
+                <w:webHidden/>
+              </w:rPr>
+            </w:r>
+            <w:r>
+              <w:rPr>
+                <w:noProof/>
                 <w:webHidden/>
               </w:rPr>
               <w:fldChar w:fldCharType="separate"/>
             </w:r>
             <w:r>
               <w:rPr>
-                <w:webHidden/>
-              </w:rPr>
-              <w:t>18</w:t>
-            </w:r>
-            <w:r>
-              <w:rPr>
+                <w:noProof/>
+                <w:webHidden/>
+              </w:rPr>
+              <w:t>19</w:t>
+            </w:r>
+            <w:r>
+              <w:rPr>
+                <w:noProof/>
                 <w:webHidden/>
               </w:rPr>
               <w:fldChar w:fldCharType="end"/>
@@ -1836,56 +2070,65 @@
               <w:tab w:val="right" w:leader="dot" w:pos="8608"/>
             </w:tabs>
             <w:rPr>
+              <w:noProof/>
               <w:color w:val="auto"/>
               <w:kern w:val="2"/>
               <w:lang w:eastAsia="da-DK"/>
               <w14:ligatures w14:val="standardContextual"/>
             </w:rPr>
           </w:pPr>
-          <w:hyperlink w:anchor="_Toc163740155" w:history="1">
+          <w:hyperlink w:anchor="_Toc164086722" w:history="1">
             <w:r>
               <w:rPr>
                 <w:rStyle w:val="Hyperlink"/>
+                <w:noProof/>
               </w:rPr>
               <w:t>Installationsvejledning</w:t>
             </w:r>
             <w:r>
               <w:rPr>
+                <w:noProof/>
                 <w:webHidden/>
               </w:rPr>
               <w:tab/>
             </w:r>
             <w:r>
               <w:rPr>
+                <w:noProof/>
                 <w:webHidden/>
               </w:rPr>
               <w:fldChar w:fldCharType="begin"/>
             </w:r>
             <w:r>
               <w:rPr>
-                <w:webHidden/>
-              </w:rPr>
-              <w:instrText xml:space="preserve"> PAGEREF _Toc163740155 \h </w:instrText>
-            </w:r>
-            <w:r>
-              <w:rPr>
-                <w:webHidden/>
-              </w:rPr>
-            </w:r>
-            <w:r>
-              <w:rPr>
+                <w:noProof/>
+                <w:webHidden/>
+              </w:rPr>
+              <w:instrText xml:space="preserve"> PAGEREF _Toc164086722 \h </w:instrText>
+            </w:r>
+            <w:r>
+              <w:rPr>
+                <w:noProof/>
+                <w:webHidden/>
+              </w:rPr>
+            </w:r>
+            <w:r>
+              <w:rPr>
+                <w:noProof/>
                 <w:webHidden/>
               </w:rPr>
               <w:fldChar w:fldCharType="separate"/>
             </w:r>
             <w:r>
               <w:rPr>
-                <w:webHidden/>
-              </w:rPr>
-              <w:t>19</w:t>
-            </w:r>
-            <w:r>
-              <w:rPr>
+                <w:noProof/>
+                <w:webHidden/>
+              </w:rPr>
+              <w:t>20</w:t>
+            </w:r>
+            <w:r>
+              <w:rPr>
+                <w:noProof/>
                 <w:webHidden/>
               </w:rPr>
               <w:fldChar w:fldCharType="end"/>
@@ -1899,56 +2142,65 @@
               <w:tab w:val="right" w:leader="dot" w:pos="8608"/>
             </w:tabs>
             <w:rPr>
+              <w:noProof/>
               <w:color w:val="auto"/>
               <w:kern w:val="2"/>
               <w:lang w:eastAsia="da-DK"/>
               <w14:ligatures w14:val="standardContextual"/>
             </w:rPr>
           </w:pPr>
-          <w:hyperlink w:anchor="_Toc163740156" w:history="1">
+          <w:hyperlink w:anchor="_Toc164086723" w:history="1">
             <w:r>
               <w:rPr>
                 <w:rStyle w:val="Hyperlink"/>
+                <w:noProof/>
               </w:rPr>
               <w:t>Brugervejledning</w:t>
             </w:r>
             <w:r>
               <w:rPr>
+                <w:noProof/>
                 <w:webHidden/>
               </w:rPr>
               <w:tab/>
             </w:r>
             <w:r>
               <w:rPr>
+                <w:noProof/>
                 <w:webHidden/>
               </w:rPr>
               <w:fldChar w:fldCharType="begin"/>
             </w:r>
             <w:r>
               <w:rPr>
-                <w:webHidden/>
-              </w:rPr>
-              <w:instrText xml:space="preserve"> PAGEREF _Toc163740156 \h </w:instrText>
-            </w:r>
-            <w:r>
-              <w:rPr>
-                <w:webHidden/>
-              </w:rPr>
-            </w:r>
-            <w:r>
-              <w:rPr>
+                <w:noProof/>
+                <w:webHidden/>
+              </w:rPr>
+              <w:instrText xml:space="preserve"> PAGEREF _Toc164086723 \h </w:instrText>
+            </w:r>
+            <w:r>
+              <w:rPr>
+                <w:noProof/>
+                <w:webHidden/>
+              </w:rPr>
+            </w:r>
+            <w:r>
+              <w:rPr>
+                <w:noProof/>
                 <w:webHidden/>
               </w:rPr>
               <w:fldChar w:fldCharType="separate"/>
             </w:r>
             <w:r>
               <w:rPr>
-                <w:webHidden/>
-              </w:rPr>
-              <w:t>20</w:t>
-            </w:r>
-            <w:r>
-              <w:rPr>
+                <w:noProof/>
+                <w:webHidden/>
+              </w:rPr>
+              <w:t>21</w:t>
+            </w:r>
+            <w:r>
+              <w:rPr>
+                <w:noProof/>
                 <w:webHidden/>
               </w:rPr>
               <w:fldChar w:fldCharType="end"/>
@@ -1962,56 +2214,65 @@
               <w:tab w:val="right" w:leader="dot" w:pos="8608"/>
             </w:tabs>
             <w:rPr>
+              <w:noProof/>
               <w:color w:val="auto"/>
               <w:kern w:val="2"/>
               <w:lang w:eastAsia="da-DK"/>
               <w14:ligatures w14:val="standardContextual"/>
             </w:rPr>
           </w:pPr>
-          <w:hyperlink w:anchor="_Toc163740157" w:history="1">
+          <w:hyperlink w:anchor="_Toc164086724" w:history="1">
             <w:r>
               <w:rPr>
                 <w:rStyle w:val="Hyperlink"/>
+                <w:noProof/>
               </w:rPr>
               <w:t>Konklusion</w:t>
             </w:r>
             <w:r>
               <w:rPr>
+                <w:noProof/>
                 <w:webHidden/>
               </w:rPr>
               <w:tab/>
             </w:r>
             <w:r>
               <w:rPr>
+                <w:noProof/>
                 <w:webHidden/>
               </w:rPr>
               <w:fldChar w:fldCharType="begin"/>
             </w:r>
             <w:r>
               <w:rPr>
-                <w:webHidden/>
-              </w:rPr>
-              <w:instrText xml:space="preserve"> PAGEREF _Toc163740157 \h </w:instrText>
-            </w:r>
-            <w:r>
-              <w:rPr>
-                <w:webHidden/>
-              </w:rPr>
-            </w:r>
-            <w:r>
-              <w:rPr>
+                <w:noProof/>
+                <w:webHidden/>
+              </w:rPr>
+              <w:instrText xml:space="preserve"> PAGEREF _Toc164086724 \h </w:instrText>
+            </w:r>
+            <w:r>
+              <w:rPr>
+                <w:noProof/>
+                <w:webHidden/>
+              </w:rPr>
+            </w:r>
+            <w:r>
+              <w:rPr>
+                <w:noProof/>
                 <w:webHidden/>
               </w:rPr>
               <w:fldChar w:fldCharType="separate"/>
             </w:r>
             <w:r>
               <w:rPr>
-                <w:webHidden/>
-              </w:rPr>
-              <w:t>21</w:t>
-            </w:r>
-            <w:r>
-              <w:rPr>
+                <w:noProof/>
+                <w:webHidden/>
+              </w:rPr>
+              <w:t>22</w:t>
+            </w:r>
+            <w:r>
+              <w:rPr>
+                <w:noProof/>
                 <w:webHidden/>
               </w:rPr>
               <w:fldChar w:fldCharType="end"/>
@@ -2025,56 +2286,65 @@
               <w:tab w:val="right" w:leader="dot" w:pos="8608"/>
             </w:tabs>
             <w:rPr>
+              <w:noProof/>
               <w:color w:val="auto"/>
               <w:kern w:val="2"/>
               <w:lang w:eastAsia="da-DK"/>
               <w14:ligatures w14:val="standardContextual"/>
             </w:rPr>
           </w:pPr>
-          <w:hyperlink w:anchor="_Toc163740158" w:history="1">
+          <w:hyperlink w:anchor="_Toc164086725" w:history="1">
             <w:r>
               <w:rPr>
                 <w:rStyle w:val="Hyperlink"/>
-              </w:rPr>
-              <w:t>Bilag</w:t>
-            </w:r>
-            <w:r>
-              <w:rPr>
+                <w:noProof/>
+              </w:rPr>
+              <w:t>Referencer</w:t>
+            </w:r>
+            <w:r>
+              <w:rPr>
+                <w:noProof/>
                 <w:webHidden/>
               </w:rPr>
               <w:tab/>
             </w:r>
             <w:r>
               <w:rPr>
+                <w:noProof/>
                 <w:webHidden/>
               </w:rPr>
               <w:fldChar w:fldCharType="begin"/>
             </w:r>
             <w:r>
               <w:rPr>
-                <w:webHidden/>
-              </w:rPr>
-              <w:instrText xml:space="preserve"> PAGEREF _Toc163740158 \h </w:instrText>
-            </w:r>
-            <w:r>
-              <w:rPr>
-                <w:webHidden/>
-              </w:rPr>
-            </w:r>
-            <w:r>
-              <w:rPr>
+                <w:noProof/>
+                <w:webHidden/>
+              </w:rPr>
+              <w:instrText xml:space="preserve"> PAGEREF _Toc164086725 \h </w:instrText>
+            </w:r>
+            <w:r>
+              <w:rPr>
+                <w:noProof/>
+                <w:webHidden/>
+              </w:rPr>
+            </w:r>
+            <w:r>
+              <w:rPr>
+                <w:noProof/>
                 <w:webHidden/>
               </w:rPr>
               <w:fldChar w:fldCharType="separate"/>
             </w:r>
             <w:r>
               <w:rPr>
-                <w:webHidden/>
-              </w:rPr>
-              <w:t>22</w:t>
-            </w:r>
-            <w:r>
-              <w:rPr>
+                <w:noProof/>
+                <w:webHidden/>
+              </w:rPr>
+              <w:t>23</w:t>
+            </w:r>
+            <w:r>
+              <w:rPr>
+                <w:noProof/>
                 <w:webHidden/>
               </w:rPr>
               <w:fldChar w:fldCharType="end"/>
@@ -2082,11 +2352,85 @@
           </w:hyperlink>
         </w:p>
         <w:p>
-          <w:r>
+          <w:pPr>
+            <w:pStyle w:val="Indholdsfortegnelse1"/>
+            <w:tabs>
+              <w:tab w:val="right" w:leader="dot" w:pos="8608"/>
+            </w:tabs>
+            <w:rPr>
+              <w:noProof/>
+              <w:color w:val="auto"/>
+              <w:kern w:val="2"/>
+              <w:lang w:eastAsia="da-DK"/>
+              <w14:ligatures w14:val="standardContextual"/>
+            </w:rPr>
+          </w:pPr>
+          <w:hyperlink w:anchor="_Toc164086726" w:history="1">
+            <w:r>
+              <w:rPr>
+                <w:rStyle w:val="Hyperlink"/>
+                <w:noProof/>
+              </w:rPr>
+              <w:t>Bilag</w:t>
+            </w:r>
+            <w:r>
+              <w:rPr>
+                <w:noProof/>
+                <w:webHidden/>
+              </w:rPr>
+              <w:tab/>
+            </w:r>
+            <w:r>
+              <w:rPr>
+                <w:noProof/>
+                <w:webHidden/>
+              </w:rPr>
+              <w:fldChar w:fldCharType="begin"/>
+            </w:r>
+            <w:r>
+              <w:rPr>
+                <w:noProof/>
+                <w:webHidden/>
+              </w:rPr>
+              <w:instrText xml:space="preserve"> PAGEREF _Toc164086726 \h </w:instrText>
+            </w:r>
+            <w:r>
+              <w:rPr>
+                <w:noProof/>
+                <w:webHidden/>
+              </w:rPr>
+            </w:r>
+            <w:r>
+              <w:rPr>
+                <w:noProof/>
+                <w:webHidden/>
+              </w:rPr>
+              <w:fldChar w:fldCharType="separate"/>
+            </w:r>
+            <w:r>
+              <w:rPr>
+                <w:noProof/>
+                <w:webHidden/>
+              </w:rPr>
+              <w:t>24</w:t>
+            </w:r>
+            <w:r>
+              <w:rPr>
+                <w:noProof/>
+                <w:webHidden/>
+              </w:rPr>
+              <w:fldChar w:fldCharType="end"/>
+            </w:r>
+          </w:hyperlink>
+        </w:p>
+        <w:p>
+          <w:pPr>
             <w:rPr>
               <w:b/>
               <w:bCs/>
             </w:rPr>
+          </w:pPr>
+          <w:r>
             <w:fldChar w:fldCharType="end"/>
           </w:r>
         </w:p>
@@ -2094,25 +2438,12 @@
     </w:sdt>
     <w:p>
       <w:pPr>
-        <w:rPr>
-          <w:rFonts w:asciiTheme="majorHAnsi" w:eastAsiaTheme="majorEastAsia" w:hAnsiTheme="majorHAnsi" w:cstheme="majorBidi"/>
-          <w:color w:val="3F251D" w:themeColor="accent1"/>
-          <w:sz w:val="30"/>
-          <w:szCs w:val="30"/>
-        </w:rPr>
-      </w:pPr>
-      <w:r>
-        <w:br w:type="page"/>
-      </w:r>
-    </w:p>
-    <w:p>
-      <w:pPr>
         <w:pStyle w:val="Overskrift1"/>
         <w:tabs>
           <w:tab w:val="center" w:pos="4309"/>
         </w:tabs>
       </w:pPr>
-      <w:bookmarkStart w:id="0" w:name="_Toc163740129"/>
+      <w:bookmarkStart w:id="0" w:name="_Toc164086696"/>
       <w:r>
         <w:lastRenderedPageBreak/>
         <w:t>Indledning</w:t>
@@ -2165,7 +2496,7 @@
       <w:pPr>
         <w:pStyle w:val="Overskrift1"/>
       </w:pPr>
-      <w:bookmarkStart w:id="1" w:name="_Toc163740130"/>
+      <w:bookmarkStart w:id="1" w:name="_Toc164086697"/>
       <w:r>
         <w:t>Læsevejledning</w:t>
       </w:r>
@@ -2201,7 +2532,7 @@
       <w:pPr>
         <w:pStyle w:val="Overskrift1"/>
       </w:pPr>
-      <w:bookmarkStart w:id="2" w:name="_Toc163740131"/>
+      <w:bookmarkStart w:id="2" w:name="_Toc164086698"/>
       <w:r>
         <w:lastRenderedPageBreak/>
         <w:t>Case</w:t>
@@ -2233,7 +2564,7 @@
       <w:pPr>
         <w:pStyle w:val="Overskrift1"/>
       </w:pPr>
-      <w:bookmarkStart w:id="3" w:name="_Toc163740132"/>
+      <w:bookmarkStart w:id="3" w:name="_Toc164086699"/>
       <w:r>
         <w:t>Problemformulering</w:t>
       </w:r>
@@ -2253,7 +2584,7 @@
       <w:pPr>
         <w:pStyle w:val="Overskrift1"/>
       </w:pPr>
-      <w:bookmarkStart w:id="4" w:name="_Toc163740133"/>
+      <w:bookmarkStart w:id="4" w:name="_Toc164086700"/>
       <w:r>
         <w:lastRenderedPageBreak/>
         <w:t>Arkitektur</w:t>
@@ -2262,7 +2593,22 @@
     </w:p>
     <w:p>
       <w:r>
-        <w:t>Produktet består af tre separate komponenter: en frontend for brugere, en backend for administratorer og en database til lagring af data.</w:t>
+        <w:t xml:space="preserve">Produktet </w:t>
+      </w:r>
+      <w:r>
+        <w:t xml:space="preserve">er struktureret med tre hovedkomponenter, </w:t>
+      </w:r>
+      <w:r>
+        <w:t>som hver især opfylder specifikke funktioner inden for systemets struktur.</w:t>
+      </w:r>
+      <w:r>
+        <w:t xml:space="preserve"> E</w:t>
+      </w:r>
+      <w:r>
+        <w:t>n frontend, hvor brugerne kan interagere med systemet</w:t>
+      </w:r>
+      <w:r>
+        <w:t>, en backend for administration, og en database til opbevaring af data.</w:t>
       </w:r>
     </w:p>
     <w:p>
@@ -2277,12 +2623,15 @@
           <w:b/>
           <w:bCs/>
         </w:rPr>
-        <w:t xml:space="preserve">Frontend: </w:t>
+        <w:t>Frontend:</w:t>
       </w:r>
     </w:p>
     <w:p>
       <w:r>
-        <w:t>Frontenden er det interface som brugerne interagerer med for at finde og købe bøger på webshoppen. Den er udviklet i Laravel blade med HTML, CSS og JavaScript for at skabe en responsiv og brugervenlig oplevelse på tværs af forskellige enheder og skærmstørrelser.</w:t>
+        <w:t>Frontend-komponenten udgør det brugerorienterede interface, som muliggør interaktion med systemet gennem e</w:t>
+      </w:r>
+      <w:r>
+        <w:t>t web interface. Denne del er designet til at give brugeren en intuitiv og responsiv brugeroplevelse på diverse enheder og skærmstørrelser.</w:t>
       </w:r>
     </w:p>
     <w:p>
@@ -2302,37 +2651,13 @@
     </w:p>
     <w:p>
       <w:r>
-        <w:t>Backend ’en</w:t>
-      </w:r>
-      <w:r>
-        <w:t xml:space="preserve"> fungerer som det administrative interface til webshoppen som giver administratorer mulighed for at administrere og overvåge alle aspekter af </w:t>
-      </w:r>
-      <w:r>
-        <w:t>webshoppen</w:t>
-      </w:r>
-      <w:r>
-        <w:t>.</w:t>
+        <w:t>Backend-komponenten fungerer som systemets administrative kerne, hvor det er muligt for administratorer at håndtere og overvåge systemets forskellige funktioner.</w:t>
       </w:r>
       <w:r>
         <w:br/>
       </w:r>
       <w:r>
-        <w:t>Backend ‘en</w:t>
-      </w:r>
-      <w:r>
-        <w:t xml:space="preserve"> er også udviklet i Laravel og består af et sæt af </w:t>
-      </w:r>
-      <w:r>
-        <w:t>API ‘er</w:t>
-      </w:r>
-      <w:r>
-        <w:t xml:space="preserve"> og </w:t>
-      </w:r>
-      <w:r>
-        <w:t>kontrolklasser</w:t>
-      </w:r>
-      <w:r>
-        <w:t>, der håndterer data og logik bagved frontend-interaktionerne.</w:t>
+        <w:t>Denne del af systemet tilbyder administrering af alle webshoppens data.</w:t>
       </w:r>
     </w:p>
     <w:p>
@@ -2352,40 +2677,10 @@
     </w:p>
     <w:p>
       <w:r>
-        <w:t xml:space="preserve">Databasen lagrer alle data der er relateret til webshoppen, herunder informationer om bøger, forfattere, </w:t>
-      </w:r>
-      <w:r>
-        <w:t>udgivere</w:t>
-      </w:r>
-      <w:r>
-        <w:t>, salg, brugere og hændelsesloggen. SQLite databasen er integreret direkte i projektet og er valgt på grund af sin lette konfiguration og brug, hvilket gør det ideelt til mindre og mellemstore webprojekter som dette.</w:t>
-      </w:r>
-    </w:p>
-    <w:p/>
-    <w:p>
-      <w:r>
-        <w:t xml:space="preserve">Arkitekturen er modulær hvilket vil sige at de tre komponenter er adskilt fra hinanden og kan opdateres, testes og vedligeholdes uafhængigt af hinanden, hvilket øger projektets fleksibilitet og skalerbarhed. </w:t>
-      </w:r>
-    </w:p>
-    <w:p>
-      <w:r>
-        <w:br w:type="page"/>
-      </w:r>
-    </w:p>
-    <w:p>
-      <w:pPr>
-        <w:pStyle w:val="Overskrift1"/>
-      </w:pPr>
-      <w:bookmarkStart w:id="5" w:name="_Toc163740134"/>
-      <w:r>
-        <w:lastRenderedPageBreak/>
-        <w:t>Teknisk produktdokumentation</w:t>
-      </w:r>
-      <w:bookmarkEnd w:id="5"/>
-    </w:p>
-    <w:p>
-      <w:r>
-        <w:t>Beskrivelse af den tekniske opbygning og miljøet for de tre udviklede komponenter.</w:t>
+        <w:t>Databasen er ansvarlig for lagring af alle data</w:t>
+      </w:r>
+      <w:r>
+        <w:t xml:space="preserve"> og giver en struktureret og effektiv håndtering af webshoppens data som er essentielle for systemets drift.</w:t>
       </w:r>
     </w:p>
     <w:p>
@@ -2395,7 +2690,56 @@
           <w:bCs/>
         </w:rPr>
       </w:pPr>
-      <w:bookmarkStart w:id="6" w:name="_Toc163740135"/>
+      <w:r>
+        <w:rPr>
+          <w:b/>
+          <w:bCs/>
+        </w:rPr>
+        <w:t>Modulær struktur</w:t>
+      </w:r>
+      <w:r>
+        <w:rPr>
+          <w:b/>
+          <w:bCs/>
+        </w:rPr>
+        <w:t>:</w:t>
+      </w:r>
+    </w:p>
+    <w:p>
+      <w:r>
+        <w:t>Arkitekturens modulære design betyder, at de tre hovedkomponenter er adskilte og kan opdateres, testes og vedligeholdes uafhængigt af hinanden. Dette</w:t>
+      </w:r>
+      <w:r>
+        <w:t xml:space="preserve"> giver en høj grad af fleksibilitet og skalerbarhed for webshoppen, hvilket gør det muligt at tilpasse og forbedre eller udskifte hver del uden at påvirke resten af systemets elementer. </w:t>
+      </w:r>
+      <w:r>
+        <w:br w:type="page"/>
+      </w:r>
+    </w:p>
+    <w:p>
+      <w:pPr>
+        <w:pStyle w:val="Overskrift1"/>
+      </w:pPr>
+      <w:bookmarkStart w:id="5" w:name="_Toc164086701"/>
+      <w:r>
+        <w:lastRenderedPageBreak/>
+        <w:t>Teknisk produktdokumentation</w:t>
+      </w:r>
+      <w:bookmarkEnd w:id="5"/>
+    </w:p>
+    <w:p>
+      <w:r>
+        <w:t>Beskrivelse af den tekniske opbygning og miljøet for de tre udviklede komponenter.</w:t>
+      </w:r>
+    </w:p>
+    <w:p>
+      <w:pPr>
+        <w:rPr>
+          <w:b/>
+          <w:bCs/>
+        </w:rPr>
+      </w:pPr>
+      <w:bookmarkStart w:id="6" w:name="_Toc164086702"/>
       <w:r>
         <w:rPr>
           <w:rStyle w:val="Overskrift2Tegn"/>
@@ -2413,7 +2757,7 @@
       <w:pPr>
         <w:pStyle w:val="Overskrift3"/>
       </w:pPr>
-      <w:bookmarkStart w:id="7" w:name="_Toc163740136"/>
+      <w:bookmarkStart w:id="7" w:name="_Toc164086703"/>
       <w:r>
         <w:t>Laravel Blade</w:t>
       </w:r>
@@ -2434,7 +2778,7 @@
       <w:pPr>
         <w:pStyle w:val="Overskrift3"/>
       </w:pPr>
-      <w:bookmarkStart w:id="8" w:name="_Toc163740137"/>
+      <w:bookmarkStart w:id="8" w:name="_Toc164086704"/>
       <w:r>
         <w:t>Bootstrap</w:t>
       </w:r>
@@ -2449,7 +2793,7 @@
       <w:pPr>
         <w:pStyle w:val="Overskrift2"/>
       </w:pPr>
-      <w:bookmarkStart w:id="9" w:name="_Toc163740138"/>
+      <w:bookmarkStart w:id="9" w:name="_Toc164086705"/>
       <w:r>
         <w:t>Backend</w:t>
       </w:r>
@@ -2512,7 +2856,7 @@
           <w:bCs/>
         </w:rPr>
       </w:pPr>
-      <w:bookmarkStart w:id="10" w:name="_Toc163740139"/>
+      <w:bookmarkStart w:id="10" w:name="_Toc164086706"/>
       <w:r>
         <w:rPr>
           <w:rStyle w:val="Overskrift2Tegn"/>
@@ -2615,7 +2959,7 @@
       <w:pPr>
         <w:pStyle w:val="Overskrift1"/>
       </w:pPr>
-      <w:bookmarkStart w:id="11" w:name="_Toc163740140"/>
+      <w:bookmarkStart w:id="11" w:name="_Toc164086707"/>
       <w:r>
         <w:lastRenderedPageBreak/>
         <w:t>Server</w:t>
@@ -2652,7 +2996,7 @@
       <w:pPr>
         <w:pStyle w:val="Overskrift1"/>
       </w:pPr>
-      <w:bookmarkStart w:id="12" w:name="_Toc163740141"/>
+      <w:bookmarkStart w:id="12" w:name="_Toc164086708"/>
       <w:r>
         <w:t>Versionsstyring</w:t>
       </w:r>
@@ -2688,7 +3032,7 @@
       <w:pPr>
         <w:pStyle w:val="Overskrift1"/>
       </w:pPr>
-      <w:bookmarkStart w:id="13" w:name="_Toc163740142"/>
+      <w:bookmarkStart w:id="13" w:name="_Toc164086709"/>
       <w:r>
         <w:lastRenderedPageBreak/>
         <w:t>Kravspecifikation</w:t>
@@ -2704,7 +3048,7 @@
       <w:pPr>
         <w:pStyle w:val="Overskrift2"/>
       </w:pPr>
-      <w:bookmarkStart w:id="14" w:name="_Toc163740143"/>
+      <w:bookmarkStart w:id="14" w:name="_Toc164086710"/>
       <w:r>
         <w:t>Frontend</w:t>
       </w:r>
@@ -3682,7 +4026,7 @@
       <w:pPr>
         <w:pStyle w:val="Overskrift2"/>
       </w:pPr>
-      <w:bookmarkStart w:id="15" w:name="_Toc163740144"/>
+      <w:bookmarkStart w:id="15" w:name="_Toc164086711"/>
       <w:r>
         <w:lastRenderedPageBreak/>
         <w:t>Database</w:t>
@@ -5048,7 +5392,7 @@
       <w:pPr>
         <w:pStyle w:val="Overskrift2"/>
       </w:pPr>
-      <w:bookmarkStart w:id="16" w:name="_Toc163740145"/>
+      <w:bookmarkStart w:id="16" w:name="_Toc164086712"/>
       <w:r>
         <w:t>Backend</w:t>
       </w:r>
@@ -7091,7 +7435,7 @@
       <w:pPr>
         <w:pStyle w:val="Overskrift1"/>
       </w:pPr>
-      <w:bookmarkStart w:id="17" w:name="_Toc163740146"/>
+      <w:bookmarkStart w:id="17" w:name="_Toc164086713"/>
       <w:r>
         <w:lastRenderedPageBreak/>
         <w:t>Testspecifikation</w:t>
@@ -7107,7 +7451,7 @@
       <w:pPr>
         <w:pStyle w:val="Overskrift2"/>
       </w:pPr>
-      <w:bookmarkStart w:id="18" w:name="_Toc163740147"/>
+      <w:bookmarkStart w:id="18" w:name="_Toc164086714"/>
       <w:r>
         <w:t>Frontend</w:t>
       </w:r>
@@ -8246,7 +8590,7 @@
       <w:pPr>
         <w:pStyle w:val="Overskrift2"/>
       </w:pPr>
-      <w:bookmarkStart w:id="20" w:name="_Toc163740148"/>
+      <w:bookmarkStart w:id="20" w:name="_Toc164086715"/>
       <w:r>
         <w:t>Database</w:t>
       </w:r>
@@ -9841,7 +10185,7 @@
       <w:pPr>
         <w:pStyle w:val="Overskrift2"/>
       </w:pPr>
-      <w:bookmarkStart w:id="21" w:name="_Toc163740149"/>
+      <w:bookmarkStart w:id="21" w:name="_Toc164086716"/>
       <w:r>
         <w:t>Backend</w:t>
       </w:r>
@@ -12133,7 +12477,7 @@
       <w:pPr>
         <w:pStyle w:val="Overskrift1"/>
       </w:pPr>
-      <w:bookmarkStart w:id="22" w:name="_Toc163740150"/>
+      <w:bookmarkStart w:id="22" w:name="_Toc164086717"/>
       <w:r>
         <w:lastRenderedPageBreak/>
         <w:t>Sikkerhed</w:t>
@@ -12199,7 +12543,7 @@
       <w:pPr>
         <w:pStyle w:val="Overskrift1"/>
       </w:pPr>
-      <w:bookmarkStart w:id="23" w:name="_Toc163740151"/>
+      <w:bookmarkStart w:id="23" w:name="_Toc164086718"/>
       <w:r>
         <w:lastRenderedPageBreak/>
         <w:t>Test</w:t>
@@ -12278,7 +12622,7 @@
       <w:pPr>
         <w:pStyle w:val="Overskrift2"/>
       </w:pPr>
-      <w:bookmarkStart w:id="24" w:name="_Toc163740152"/>
+      <w:bookmarkStart w:id="24" w:name="_Toc164086719"/>
       <w:r>
         <w:t>Laravel Applikationstest Workflow</w:t>
       </w:r>
@@ -12300,7 +12644,7 @@
       <w:pPr>
         <w:pStyle w:val="Overskrift2"/>
       </w:pPr>
-      <w:bookmarkStart w:id="25" w:name="_Toc163740153"/>
+      <w:bookmarkStart w:id="25" w:name="_Toc164086720"/>
       <w:r>
         <w:t>Tredjeparts biblioteker sikkerhedstest</w:t>
       </w:r>
@@ -12330,7 +12674,7 @@
       <w:pPr>
         <w:pStyle w:val="Overskrift2"/>
       </w:pPr>
-      <w:bookmarkStart w:id="26" w:name="_Toc163740154"/>
+      <w:bookmarkStart w:id="26" w:name="_Toc164086721"/>
       <w:r>
         <w:t>Larastan workflow</w:t>
       </w:r>
@@ -12365,7 +12709,7 @@
       <w:pPr>
         <w:pStyle w:val="Overskrift1"/>
       </w:pPr>
-      <w:bookmarkStart w:id="27" w:name="_Toc163740155"/>
+      <w:bookmarkStart w:id="27" w:name="_Toc164086722"/>
       <w:r>
         <w:lastRenderedPageBreak/>
         <w:t>Installationsvejledning</w:t>
@@ -12381,7 +12725,7 @@
       <w:pPr>
         <w:pStyle w:val="Overskrift1"/>
       </w:pPr>
-      <w:bookmarkStart w:id="28" w:name="_Toc163740156"/>
+      <w:bookmarkStart w:id="28" w:name="_Toc164086723"/>
       <w:r>
         <w:lastRenderedPageBreak/>
         <w:t>Brugervejledning</w:t>
@@ -12397,7 +12741,7 @@
       <w:pPr>
         <w:pStyle w:val="Overskrift1"/>
       </w:pPr>
-      <w:bookmarkStart w:id="29" w:name="_Toc163740157"/>
+      <w:bookmarkStart w:id="29" w:name="_Toc164086724"/>
       <w:r>
         <w:lastRenderedPageBreak/>
         <w:t>Konklusion</w:t>
@@ -12413,10 +12757,12 @@
       <w:pPr>
         <w:pStyle w:val="Overskrift1"/>
       </w:pPr>
+      <w:bookmarkStart w:id="30" w:name="_Toc164086725"/>
       <w:r>
         <w:lastRenderedPageBreak/>
         <w:t>Referencer</w:t>
       </w:r>
+      <w:bookmarkEnd w:id="30"/>
     </w:p>
     <w:p/>
     <w:p>
@@ -12428,10 +12774,7 @@
         </w:numPr>
       </w:pPr>
       <w:r>
-        <w:t>https://packagist.org/packages/spatie/laravel-activitylog</w:t>
-      </w:r>
-      <w:r>
-        <w:t xml:space="preserve"> </w:t>
+        <w:t xml:space="preserve">https://packagist.org/packages/spatie/laravel-activitylog </w:t>
       </w:r>
     </w:p>
     <w:p>
@@ -12443,10 +12786,7 @@
         </w:numPr>
       </w:pPr>
       <w:r>
-        <w:t>https://packagist.org/packages/larastan/larastan</w:t>
-      </w:r>
-      <w:r>
-        <w:t xml:space="preserve"> </w:t>
+        <w:t xml:space="preserve">https://packagist.org/packages/larastan/larastan </w:t>
       </w:r>
     </w:p>
     <w:p>
@@ -12458,10 +12798,7 @@
         </w:numPr>
       </w:pPr>
       <w:r>
-        <w:t>https://github.com/laravel/ui</w:t>
-      </w:r>
-      <w:r>
-        <w:t xml:space="preserve"> </w:t>
+        <w:t xml:space="preserve">https://github.com/laravel/ui </w:t>
       </w:r>
     </w:p>
     <w:p>
@@ -12473,11 +12810,10 @@
         </w:numPr>
       </w:pPr>
       <w:r>
-        <w:t>https://github.com/laravel/sail</w:t>
-      </w:r>
-      <w:r>
-        <w:t xml:space="preserve"> </w:t>
-      </w:r>
+        <w:t xml:space="preserve">https://github.com/laravel/sail </w:t>
+      </w:r>
+    </w:p>
+    <w:p>
       <w:r>
         <w:br w:type="page"/>
       </w:r>
@@ -12486,12 +12822,12 @@
       <w:pPr>
         <w:pStyle w:val="Overskrift1"/>
       </w:pPr>
-      <w:bookmarkStart w:id="30" w:name="_Toc163740158"/>
+      <w:bookmarkStart w:id="31" w:name="_Toc164086726"/>
       <w:r>
         <w:lastRenderedPageBreak/>
         <w:t>Bilag</w:t>
       </w:r>
-      <w:bookmarkEnd w:id="30"/>
+      <w:bookmarkEnd w:id="31"/>
     </w:p>
     <w:p>
       <w:r>
@@ -14460,7 +14796,6 @@
   <w:style w:type="character" w:default="1" w:styleId="Standardskrifttypeiafsnit">
     <w:name w:val="Default Paragraph Font"/>
     <w:uiPriority w:val="1"/>
-    <w:semiHidden/>
     <w:unhideWhenUsed/>
   </w:style>
   <w:style w:type="table" w:default="1" w:styleId="Tabel-Normal">

</xml_diff>

<commit_message>
opdateret produktrapport med tilpasset arkitektur
</commit_message>
<xml_diff>
--- a/Assets/Documents/Produktrapport.docx
+++ b/Assets/Documents/Produktrapport.docx
@@ -2786,7 +2786,7 @@
     </w:p>
     <w:p>
       <w:r>
-        <w:t>Bootstrap er et populært CSS-framework som tilbyder en stor samling af foruddefinerede komponenter og layouts. Bootstrap komponenter understøtter som standard responsiv visning på tværs af forskellige enhedsstørrelser.</w:t>
+        <w:t>Bootstrap er et CSS-framework som tilbyder en stor samling af foruddefinerede komponenter og layouts. Bootstrap komponenter understøtter som standard responsiv visning på tværs af forskellige enhedsstørrelser.</w:t>
       </w:r>
     </w:p>
     <w:p>
@@ -12563,55 +12563,13 @@
         <w:rPr>
           <w:lang w:val="en-US"/>
         </w:rPr>
-        <w:t>(</w:t>
-      </w:r>
-      <w:proofErr w:type="spellStart"/>
+        <w:t>(Se bilag: Workflow Runs, s. 213123)</w:t>
+      </w:r>
       <w:r>
         <w:rPr>
           <w:lang w:val="en-US"/>
         </w:rPr>
-        <w:t>Se</w:t>
-      </w:r>
-      <w:proofErr w:type="spellEnd"/>
-      <w:r>
-        <w:rPr>
-          <w:lang w:val="en-US"/>
-        </w:rPr>
-        <w:t xml:space="preserve"> </w:t>
-      </w:r>
-      <w:proofErr w:type="spellStart"/>
-      <w:r>
-        <w:rPr>
-          <w:lang w:val="en-US"/>
-        </w:rPr>
-        <w:t>bilag</w:t>
-      </w:r>
-      <w:proofErr w:type="spellEnd"/>
-      <w:r>
-        <w:rPr>
-          <w:lang w:val="en-US"/>
-        </w:rPr>
-        <w:t>: Workflow Runs, s. 213123</w:t>
-      </w:r>
-      <w:proofErr w:type="gramStart"/>
-      <w:r>
-        <w:rPr>
-          <w:lang w:val="en-US"/>
-        </w:rPr>
-        <w:t>)</w:t>
-      </w:r>
-      <w:r>
-        <w:rPr>
-          <w:lang w:val="en-US"/>
-        </w:rPr>
-        <w:t xml:space="preserve"> ??</w:t>
-      </w:r>
-      <w:proofErr w:type="gramEnd"/>
-      <w:r>
-        <w:rPr>
-          <w:lang w:val="en-US"/>
-        </w:rPr>
-        <w:t xml:space="preserve"> </w:t>
+        <w:t xml:space="preserve"> ?? </w:t>
       </w:r>
       <w:r>
         <w:t xml:space="preserve">Eller referencer? </w:t>
@@ -14796,6 +14754,7 @@
   <w:style w:type="character" w:default="1" w:styleId="Standardskrifttypeiafsnit">
     <w:name w:val="Default Paragraph Font"/>
     <w:uiPriority w:val="1"/>
+    <w:semiHidden/>
     <w:unhideWhenUsed/>
   </w:style>
   <w:style w:type="table" w:default="1" w:styleId="Tabel-Normal">

</xml_diff>

<commit_message>
Opdateret produktrapport for softdelete.
</commit_message>
<xml_diff>
--- a/Assets/Documents/Produktrapport.docx
+++ b/Assets/Documents/Produktrapport.docx
@@ -5418,10 +5418,10 @@
         <w:tblLook w:val="04A0" w:firstRow="1" w:lastRow="0" w:firstColumn="1" w:lastColumn="0" w:noHBand="0" w:noVBand="1"/>
       </w:tblPr>
       <w:tblGrid>
-        <w:gridCol w:w="755"/>
-        <w:gridCol w:w="4573"/>
-        <w:gridCol w:w="1455"/>
-        <w:gridCol w:w="1922"/>
+        <w:gridCol w:w="737"/>
+        <w:gridCol w:w="4684"/>
+        <w:gridCol w:w="1415"/>
+        <w:gridCol w:w="1869"/>
       </w:tblGrid>
       <w:tr>
         <w:trPr>
@@ -7389,6 +7389,103 @@
           <w:p>
             <w:r>
               <w:t>Høj</w:t>
+            </w:r>
+          </w:p>
+        </w:tc>
+        <w:tc>
+          <w:tcPr>
+            <w:tcW w:w="0" w:type="auto"/>
+            <w:tcBorders>
+              <w:top w:val="single" w:sz="8" w:space="0" w:color="C8AD73"/>
+              <w:left w:val="single" w:sz="8" w:space="0" w:color="C8AD73"/>
+              <w:bottom w:val="single" w:sz="8" w:space="0" w:color="C8AD73"/>
+              <w:right w:val="single" w:sz="8" w:space="0" w:color="C8AD73"/>
+            </w:tcBorders>
+            <w:tcMar>
+              <w:top w:w="100" w:type="dxa"/>
+              <w:left w:w="100" w:type="dxa"/>
+              <w:bottom w:w="100" w:type="dxa"/>
+              <w:right w:w="100" w:type="dxa"/>
+            </w:tcMar>
+            <w:vAlign w:val="center"/>
+          </w:tcPr>
+          <w:p>
+            <w:r>
+              <w:t>Funktionel</w:t>
+            </w:r>
+          </w:p>
+        </w:tc>
+      </w:tr>
+      <w:tr>
+        <w:trPr>
+          <w:trHeight w:val="697"/>
+        </w:trPr>
+        <w:tc>
+          <w:tcPr>
+            <w:tcW w:w="0" w:type="auto"/>
+            <w:tcBorders>
+              <w:top w:val="single" w:sz="8" w:space="0" w:color="C8AD73"/>
+              <w:left w:val="single" w:sz="8" w:space="0" w:color="C8AD73"/>
+              <w:bottom w:val="single" w:sz="8" w:space="0" w:color="C8AD73"/>
+              <w:right w:val="single" w:sz="8" w:space="0" w:color="C8AD73"/>
+            </w:tcBorders>
+            <w:tcMar>
+              <w:top w:w="100" w:type="dxa"/>
+              <w:left w:w="100" w:type="dxa"/>
+              <w:bottom w:w="100" w:type="dxa"/>
+              <w:right w:w="100" w:type="dxa"/>
+            </w:tcMar>
+            <w:vAlign w:val="center"/>
+          </w:tcPr>
+          <w:p>
+            <w:r>
+              <w:t>B19</w:t>
+            </w:r>
+          </w:p>
+        </w:tc>
+        <w:tc>
+          <w:tcPr>
+            <w:tcW w:w="0" w:type="auto"/>
+            <w:tcBorders>
+              <w:top w:val="single" w:sz="8" w:space="0" w:color="C8AD73"/>
+              <w:left w:val="single" w:sz="8" w:space="0" w:color="C8AD73"/>
+              <w:bottom w:val="single" w:sz="8" w:space="0" w:color="C8AD73"/>
+              <w:right w:val="single" w:sz="8" w:space="0" w:color="C8AD73"/>
+            </w:tcBorders>
+            <w:tcMar>
+              <w:top w:w="100" w:type="dxa"/>
+              <w:left w:w="100" w:type="dxa"/>
+              <w:bottom w:w="100" w:type="dxa"/>
+              <w:right w:w="100" w:type="dxa"/>
+            </w:tcMar>
+            <w:vAlign w:val="center"/>
+          </w:tcPr>
+          <w:p>
+            <w:r>
+              <w:t>Gendannelse af slettede objekter</w:t>
+            </w:r>
+          </w:p>
+        </w:tc>
+        <w:tc>
+          <w:tcPr>
+            <w:tcW w:w="0" w:type="auto"/>
+            <w:tcBorders>
+              <w:top w:val="single" w:sz="8" w:space="0" w:color="C8AD73"/>
+              <w:left w:val="single" w:sz="8" w:space="0" w:color="C8AD73"/>
+              <w:bottom w:val="single" w:sz="8" w:space="0" w:color="C8AD73"/>
+              <w:right w:val="single" w:sz="8" w:space="0" w:color="C8AD73"/>
+            </w:tcBorders>
+            <w:tcMar>
+              <w:top w:w="100" w:type="dxa"/>
+              <w:left w:w="100" w:type="dxa"/>
+              <w:bottom w:w="100" w:type="dxa"/>
+              <w:right w:w="100" w:type="dxa"/>
+            </w:tcMar>
+            <w:vAlign w:val="center"/>
+          </w:tcPr>
+          <w:p>
+            <w:r>
+              <w:t>Middel</w:t>
             </w:r>
           </w:p>
         </w:tc>
@@ -10211,8 +10308,8 @@
         <w:tblLook w:val="04A0" w:firstRow="1" w:lastRow="0" w:firstColumn="1" w:lastColumn="0" w:noHBand="0" w:noVBand="1"/>
       </w:tblPr>
       <w:tblGrid>
-        <w:gridCol w:w="520"/>
-        <w:gridCol w:w="5335"/>
+        <w:gridCol w:w="521"/>
+        <w:gridCol w:w="5334"/>
         <w:gridCol w:w="839"/>
         <w:gridCol w:w="1152"/>
         <w:gridCol w:w="752"/>
@@ -12398,6 +12495,122 @@
           <w:p>
             <w:r>
               <w:t>Der er begrænsning af adgang til beskyttede ressourcer og funktioner baseret på brugerens rolle samt inputvalidering for at forhindre SQL-injektioner, XSS og lignende former for angreb, alle forms er beskyttet med CSRF beskyttelse</w:t>
+            </w:r>
+          </w:p>
+        </w:tc>
+        <w:tc>
+          <w:tcPr>
+            <w:tcW w:w="0" w:type="auto"/>
+            <w:tcBorders>
+              <w:top w:val="single" w:sz="8" w:space="0" w:color="C8AD73"/>
+              <w:left w:val="single" w:sz="8" w:space="0" w:color="C8AD73"/>
+              <w:bottom w:val="single" w:sz="8" w:space="0" w:color="C8AD73"/>
+              <w:right w:val="single" w:sz="8" w:space="0" w:color="C8AD73"/>
+            </w:tcBorders>
+            <w:tcMar>
+              <w:top w:w="100" w:type="dxa"/>
+              <w:left w:w="100" w:type="dxa"/>
+              <w:bottom w:w="100" w:type="dxa"/>
+              <w:right w:w="100" w:type="dxa"/>
+            </w:tcMar>
+            <w:vAlign w:val="center"/>
+          </w:tcPr>
+          <w:p>
+            <w:r>
+              <w:t>Ja</w:t>
+            </w:r>
+          </w:p>
+        </w:tc>
+        <w:tc>
+          <w:tcPr>
+            <w:tcW w:w="0" w:type="auto"/>
+            <w:tcBorders>
+              <w:top w:val="single" w:sz="8" w:space="0" w:color="C8AD73"/>
+              <w:left w:val="single" w:sz="8" w:space="0" w:color="C8AD73"/>
+              <w:bottom w:val="single" w:sz="8" w:space="0" w:color="C8AD73"/>
+              <w:right w:val="single" w:sz="8" w:space="0" w:color="C8AD73"/>
+            </w:tcBorders>
+            <w:tcMar>
+              <w:top w:w="100" w:type="dxa"/>
+              <w:left w:w="100" w:type="dxa"/>
+              <w:bottom w:w="100" w:type="dxa"/>
+              <w:right w:w="100" w:type="dxa"/>
+            </w:tcMar>
+            <w:vAlign w:val="center"/>
+          </w:tcPr>
+          <w:p>
+            <w:r>
+              <w:t>Ja</w:t>
+            </w:r>
+          </w:p>
+        </w:tc>
+        <w:tc>
+          <w:tcPr>
+            <w:tcW w:w="0" w:type="auto"/>
+            <w:tcBorders>
+              <w:top w:val="single" w:sz="8" w:space="0" w:color="C8AD73"/>
+              <w:left w:val="single" w:sz="8" w:space="0" w:color="C8AD73"/>
+              <w:bottom w:val="single" w:sz="8" w:space="0" w:color="C8AD73"/>
+              <w:right w:val="single" w:sz="8" w:space="0" w:color="C8AD73"/>
+            </w:tcBorders>
+            <w:tcMar>
+              <w:top w:w="100" w:type="dxa"/>
+              <w:left w:w="100" w:type="dxa"/>
+              <w:bottom w:w="100" w:type="dxa"/>
+              <w:right w:w="100" w:type="dxa"/>
+            </w:tcMar>
+            <w:vAlign w:val="center"/>
+          </w:tcPr>
+          <w:p/>
+        </w:tc>
+      </w:tr>
+      <w:tr>
+        <w:trPr>
+          <w:trHeight w:val="720"/>
+        </w:trPr>
+        <w:tc>
+          <w:tcPr>
+            <w:tcW w:w="0" w:type="auto"/>
+            <w:tcBorders>
+              <w:top w:val="single" w:sz="8" w:space="0" w:color="C8AD73"/>
+              <w:left w:val="single" w:sz="8" w:space="0" w:color="C8AD73"/>
+              <w:bottom w:val="single" w:sz="8" w:space="0" w:color="C8AD73"/>
+              <w:right w:val="single" w:sz="8" w:space="0" w:color="C8AD73"/>
+            </w:tcBorders>
+            <w:tcMar>
+              <w:top w:w="100" w:type="dxa"/>
+              <w:left w:w="100" w:type="dxa"/>
+              <w:bottom w:w="100" w:type="dxa"/>
+              <w:right w:w="100" w:type="dxa"/>
+            </w:tcMar>
+            <w:vAlign w:val="center"/>
+          </w:tcPr>
+          <w:p>
+            <w:r>
+              <w:t>B19</w:t>
+            </w:r>
+          </w:p>
+        </w:tc>
+        <w:tc>
+          <w:tcPr>
+            <w:tcW w:w="0" w:type="auto"/>
+            <w:tcBorders>
+              <w:top w:val="single" w:sz="8" w:space="0" w:color="C8AD73"/>
+              <w:left w:val="single" w:sz="8" w:space="0" w:color="C8AD73"/>
+              <w:bottom w:val="single" w:sz="8" w:space="0" w:color="C8AD73"/>
+              <w:right w:val="single" w:sz="8" w:space="0" w:color="C8AD73"/>
+            </w:tcBorders>
+            <w:tcMar>
+              <w:top w:w="100" w:type="dxa"/>
+              <w:left w:w="100" w:type="dxa"/>
+              <w:bottom w:w="100" w:type="dxa"/>
+              <w:right w:w="100" w:type="dxa"/>
+            </w:tcMar>
+            <w:vAlign w:val="center"/>
+          </w:tcPr>
+          <w:p>
+            <w:r>
+              <w:t xml:space="preserve">Efter sletning af ethvert objekt som forfatter, sprog eller udgiver, skal det slettede objekt kunne gendannes fra administratorpanel. </w:t>
             </w:r>
           </w:p>
         </w:tc>
@@ -12563,13 +12776,55 @@
         <w:rPr>
           <w:lang w:val="en-US"/>
         </w:rPr>
-        <w:t>(Se bilag: Workflow Runs, s. 213123)</w:t>
-      </w:r>
+        <w:t>(</w:t>
+      </w:r>
+      <w:proofErr w:type="spellStart"/>
       <w:r>
         <w:rPr>
           <w:lang w:val="en-US"/>
         </w:rPr>
-        <w:t xml:space="preserve"> ?? </w:t>
+        <w:t>Se</w:t>
+      </w:r>
+      <w:proofErr w:type="spellEnd"/>
+      <w:r>
+        <w:rPr>
+          <w:lang w:val="en-US"/>
+        </w:rPr>
+        <w:t xml:space="preserve"> </w:t>
+      </w:r>
+      <w:proofErr w:type="spellStart"/>
+      <w:r>
+        <w:rPr>
+          <w:lang w:val="en-US"/>
+        </w:rPr>
+        <w:t>bilag</w:t>
+      </w:r>
+      <w:proofErr w:type="spellEnd"/>
+      <w:r>
+        <w:rPr>
+          <w:lang w:val="en-US"/>
+        </w:rPr>
+        <w:t>: Workflow Runs, s. 213123</w:t>
+      </w:r>
+      <w:proofErr w:type="gramStart"/>
+      <w:r>
+        <w:rPr>
+          <w:lang w:val="en-US"/>
+        </w:rPr>
+        <w:t>)</w:t>
+      </w:r>
+      <w:r>
+        <w:rPr>
+          <w:lang w:val="en-US"/>
+        </w:rPr>
+        <w:t xml:space="preserve"> ??</w:t>
+      </w:r>
+      <w:proofErr w:type="gramEnd"/>
+      <w:r>
+        <w:rPr>
+          <w:lang w:val="en-US"/>
+        </w:rPr>
+        <w:t xml:space="preserve"> </w:t>
       </w:r>
       <w:r>
         <w:t xml:space="preserve">Eller referencer? </w:t>

</xml_diff>

<commit_message>
opdatering af teknisk produkt dokumentation
</commit_message>
<xml_diff>
--- a/Assets/Documents/Produktrapport.docx
+++ b/Assets/Documents/Produktrapport.docx
@@ -201,7 +201,7 @@
           <w:r>
             <w:fldChar w:fldCharType="separate"/>
           </w:r>
-          <w:hyperlink w:anchor="_Toc164086696" w:history="1">
+          <w:hyperlink w:anchor="_Toc164241831" w:history="1">
             <w:r>
               <w:rPr>
                 <w:rStyle w:val="Hyperlink"/>
@@ -228,7 +228,7 @@
                 <w:noProof/>
                 <w:webHidden/>
               </w:rPr>
-              <w:instrText xml:space="preserve"> PAGEREF _Toc164086696 \h </w:instrText>
+              <w:instrText xml:space="preserve"> PAGEREF _Toc164241831 \h </w:instrText>
             </w:r>
             <w:r>
               <w:rPr>
@@ -248,7 +248,7 @@
                 <w:noProof/>
                 <w:webHidden/>
               </w:rPr>
-              <w:t>3</w:t>
+              <w:t>2</w:t>
             </w:r>
             <w:r>
               <w:rPr>
@@ -273,7 +273,7 @@
               <w14:ligatures w14:val="standardContextual"/>
             </w:rPr>
           </w:pPr>
-          <w:hyperlink w:anchor="_Toc164086697" w:history="1">
+          <w:hyperlink w:anchor="_Toc164241832" w:history="1">
             <w:r>
               <w:rPr>
                 <w:rStyle w:val="Hyperlink"/>
@@ -300,7 +300,7 @@
                 <w:noProof/>
                 <w:webHidden/>
               </w:rPr>
-              <w:instrText xml:space="preserve"> PAGEREF _Toc164086697 \h </w:instrText>
+              <w:instrText xml:space="preserve"> PAGEREF _Toc164241832 \h </w:instrText>
             </w:r>
             <w:r>
               <w:rPr>
@@ -320,7 +320,7 @@
                 <w:noProof/>
                 <w:webHidden/>
               </w:rPr>
-              <w:t>3</w:t>
+              <w:t>2</w:t>
             </w:r>
             <w:r>
               <w:rPr>
@@ -345,7 +345,7 @@
               <w14:ligatures w14:val="standardContextual"/>
             </w:rPr>
           </w:pPr>
-          <w:hyperlink w:anchor="_Toc164086698" w:history="1">
+          <w:hyperlink w:anchor="_Toc164241833" w:history="1">
             <w:r>
               <w:rPr>
                 <w:rStyle w:val="Hyperlink"/>
@@ -372,7 +372,7 @@
                 <w:noProof/>
                 <w:webHidden/>
               </w:rPr>
-              <w:instrText xml:space="preserve"> PAGEREF _Toc164086698 \h </w:instrText>
+              <w:instrText xml:space="preserve"> PAGEREF _Toc164241833 \h </w:instrText>
             </w:r>
             <w:r>
               <w:rPr>
@@ -392,7 +392,7 @@
                 <w:noProof/>
                 <w:webHidden/>
               </w:rPr>
-              <w:t>4</w:t>
+              <w:t>3</w:t>
             </w:r>
             <w:r>
               <w:rPr>
@@ -417,7 +417,7 @@
               <w14:ligatures w14:val="standardContextual"/>
             </w:rPr>
           </w:pPr>
-          <w:hyperlink w:anchor="_Toc164086699" w:history="1">
+          <w:hyperlink w:anchor="_Toc164241834" w:history="1">
             <w:r>
               <w:rPr>
                 <w:rStyle w:val="Hyperlink"/>
@@ -444,7 +444,7 @@
                 <w:noProof/>
                 <w:webHidden/>
               </w:rPr>
-              <w:instrText xml:space="preserve"> PAGEREF _Toc164086699 \h </w:instrText>
+              <w:instrText xml:space="preserve"> PAGEREF _Toc164241834 \h </w:instrText>
             </w:r>
             <w:r>
               <w:rPr>
@@ -464,7 +464,7 @@
                 <w:noProof/>
                 <w:webHidden/>
               </w:rPr>
-              <w:t>4</w:t>
+              <w:t>3</w:t>
             </w:r>
             <w:r>
               <w:rPr>
@@ -489,7 +489,7 @@
               <w14:ligatures w14:val="standardContextual"/>
             </w:rPr>
           </w:pPr>
-          <w:hyperlink w:anchor="_Toc164086700" w:history="1">
+          <w:hyperlink w:anchor="_Toc164241835" w:history="1">
             <w:r>
               <w:rPr>
                 <w:rStyle w:val="Hyperlink"/>
@@ -516,7 +516,7 @@
                 <w:noProof/>
                 <w:webHidden/>
               </w:rPr>
-              <w:instrText xml:space="preserve"> PAGEREF _Toc164086700 \h </w:instrText>
+              <w:instrText xml:space="preserve"> PAGEREF _Toc164241835 \h </w:instrText>
             </w:r>
             <w:r>
               <w:rPr>
@@ -536,7 +536,7 @@
                 <w:noProof/>
                 <w:webHidden/>
               </w:rPr>
-              <w:t>5</w:t>
+              <w:t>4</w:t>
             </w:r>
             <w:r>
               <w:rPr>
@@ -561,7 +561,7 @@
               <w14:ligatures w14:val="standardContextual"/>
             </w:rPr>
           </w:pPr>
-          <w:hyperlink w:anchor="_Toc164086701" w:history="1">
+          <w:hyperlink w:anchor="_Toc164241836" w:history="1">
             <w:r>
               <w:rPr>
                 <w:rStyle w:val="Hyperlink"/>
@@ -588,7 +588,7 @@
                 <w:noProof/>
                 <w:webHidden/>
               </w:rPr>
-              <w:instrText xml:space="preserve"> PAGEREF _Toc164086701 \h </w:instrText>
+              <w:instrText xml:space="preserve"> PAGEREF _Toc164241836 \h </w:instrText>
             </w:r>
             <w:r>
               <w:rPr>
@@ -608,7 +608,7 @@
                 <w:noProof/>
                 <w:webHidden/>
               </w:rPr>
-              <w:t>6</w:t>
+              <w:t>5</w:t>
             </w:r>
             <w:r>
               <w:rPr>
@@ -633,7 +633,7 @@
               <w14:ligatures w14:val="standardContextual"/>
             </w:rPr>
           </w:pPr>
-          <w:hyperlink w:anchor="_Toc164086702" w:history="1">
+          <w:hyperlink w:anchor="_Toc164241837" w:history="1">
             <w:r>
               <w:rPr>
                 <w:rStyle w:val="Hyperlink"/>
@@ -660,7 +660,7 @@
                 <w:noProof/>
                 <w:webHidden/>
               </w:rPr>
-              <w:instrText xml:space="preserve"> PAGEREF _Toc164086702 \h </w:instrText>
+              <w:instrText xml:space="preserve"> PAGEREF _Toc164241837 \h </w:instrText>
             </w:r>
             <w:r>
               <w:rPr>
@@ -680,7 +680,7 @@
                 <w:noProof/>
                 <w:webHidden/>
               </w:rPr>
-              <w:t>6</w:t>
+              <w:t>5</w:t>
             </w:r>
             <w:r>
               <w:rPr>
@@ -707,7 +707,7 @@
               <w14:ligatures w14:val="standardContextual"/>
             </w:rPr>
           </w:pPr>
-          <w:hyperlink w:anchor="_Toc164086703" w:history="1">
+          <w:hyperlink w:anchor="_Toc164241838" w:history="1">
             <w:r>
               <w:rPr>
                 <w:rStyle w:val="Hyperlink"/>
@@ -734,7 +734,7 @@
                 <w:noProof/>
                 <w:webHidden/>
               </w:rPr>
-              <w:instrText xml:space="preserve"> PAGEREF _Toc164086703 \h </w:instrText>
+              <w:instrText xml:space="preserve"> PAGEREF _Toc164241838 \h </w:instrText>
             </w:r>
             <w:r>
               <w:rPr>
@@ -754,7 +754,7 @@
                 <w:noProof/>
                 <w:webHidden/>
               </w:rPr>
-              <w:t>6</w:t>
+              <w:t>5</w:t>
             </w:r>
             <w:r>
               <w:rPr>
@@ -781,7 +781,7 @@
               <w14:ligatures w14:val="standardContextual"/>
             </w:rPr>
           </w:pPr>
-          <w:hyperlink w:anchor="_Toc164086704" w:history="1">
+          <w:hyperlink w:anchor="_Toc164241839" w:history="1">
             <w:r>
               <w:rPr>
                 <w:rStyle w:val="Hyperlink"/>
@@ -808,7 +808,7 @@
                 <w:noProof/>
                 <w:webHidden/>
               </w:rPr>
-              <w:instrText xml:space="preserve"> PAGEREF _Toc164086704 \h </w:instrText>
+              <w:instrText xml:space="preserve"> PAGEREF _Toc164241839 \h </w:instrText>
             </w:r>
             <w:r>
               <w:rPr>
@@ -828,7 +828,7 @@
                 <w:noProof/>
                 <w:webHidden/>
               </w:rPr>
-              <w:t>6</w:t>
+              <w:t>5</w:t>
             </w:r>
             <w:r>
               <w:rPr>
@@ -853,7 +853,7 @@
               <w14:ligatures w14:val="standardContextual"/>
             </w:rPr>
           </w:pPr>
-          <w:hyperlink w:anchor="_Toc164086705" w:history="1">
+          <w:hyperlink w:anchor="_Toc164241840" w:history="1">
             <w:r>
               <w:rPr>
                 <w:rStyle w:val="Hyperlink"/>
@@ -880,7 +880,7 @@
                 <w:noProof/>
                 <w:webHidden/>
               </w:rPr>
-              <w:instrText xml:space="preserve"> PAGEREF _Toc164086705 \h </w:instrText>
+              <w:instrText xml:space="preserve"> PAGEREF _Toc164241840 \h </w:instrText>
             </w:r>
             <w:r>
               <w:rPr>
@@ -900,7 +900,7 @@
                 <w:noProof/>
                 <w:webHidden/>
               </w:rPr>
-              <w:t>6</w:t>
+              <w:t>5</w:t>
             </w:r>
             <w:r>
               <w:rPr>
@@ -925,7 +925,7 @@
               <w14:ligatures w14:val="standardContextual"/>
             </w:rPr>
           </w:pPr>
-          <w:hyperlink w:anchor="_Toc164086706" w:history="1">
+          <w:hyperlink w:anchor="_Toc164241841" w:history="1">
             <w:r>
               <w:rPr>
                 <w:rStyle w:val="Hyperlink"/>
@@ -952,7 +952,7 @@
                 <w:noProof/>
                 <w:webHidden/>
               </w:rPr>
-              <w:instrText xml:space="preserve"> PAGEREF _Toc164086706 \h </w:instrText>
+              <w:instrText xml:space="preserve"> PAGEREF _Toc164241841 \h </w:instrText>
             </w:r>
             <w:r>
               <w:rPr>
@@ -972,7 +972,7 @@
                 <w:noProof/>
                 <w:webHidden/>
               </w:rPr>
-              <w:t>7</w:t>
+              <w:t>6</w:t>
             </w:r>
             <w:r>
               <w:rPr>
@@ -997,7 +997,7 @@
               <w14:ligatures w14:val="standardContextual"/>
             </w:rPr>
           </w:pPr>
-          <w:hyperlink w:anchor="_Toc164086707" w:history="1">
+          <w:hyperlink w:anchor="_Toc164241842" w:history="1">
             <w:r>
               <w:rPr>
                 <w:rStyle w:val="Hyperlink"/>
@@ -1024,7 +1024,7 @@
                 <w:noProof/>
                 <w:webHidden/>
               </w:rPr>
-              <w:instrText xml:space="preserve"> PAGEREF _Toc164086707 \h </w:instrText>
+              <w:instrText xml:space="preserve"> PAGEREF _Toc164241842 \h </w:instrText>
             </w:r>
             <w:r>
               <w:rPr>
@@ -1044,7 +1044,7 @@
                 <w:noProof/>
                 <w:webHidden/>
               </w:rPr>
-              <w:t>8</w:t>
+              <w:t>7</w:t>
             </w:r>
             <w:r>
               <w:rPr>
@@ -1069,7 +1069,7 @@
               <w14:ligatures w14:val="standardContextual"/>
             </w:rPr>
           </w:pPr>
-          <w:hyperlink w:anchor="_Toc164086708" w:history="1">
+          <w:hyperlink w:anchor="_Toc164241843" w:history="1">
             <w:r>
               <w:rPr>
                 <w:rStyle w:val="Hyperlink"/>
@@ -1096,7 +1096,7 @@
                 <w:noProof/>
                 <w:webHidden/>
               </w:rPr>
-              <w:instrText xml:space="preserve"> PAGEREF _Toc164086708 \h </w:instrText>
+              <w:instrText xml:space="preserve"> PAGEREF _Toc164241843 \h </w:instrText>
             </w:r>
             <w:r>
               <w:rPr>
@@ -1116,7 +1116,7 @@
                 <w:noProof/>
                 <w:webHidden/>
               </w:rPr>
-              <w:t>8</w:t>
+              <w:t>7</w:t>
             </w:r>
             <w:r>
               <w:rPr>
@@ -1141,7 +1141,7 @@
               <w14:ligatures w14:val="standardContextual"/>
             </w:rPr>
           </w:pPr>
-          <w:hyperlink w:anchor="_Toc164086709" w:history="1">
+          <w:hyperlink w:anchor="_Toc164241844" w:history="1">
             <w:r>
               <w:rPr>
                 <w:rStyle w:val="Hyperlink"/>
@@ -1168,7 +1168,7 @@
                 <w:noProof/>
                 <w:webHidden/>
               </w:rPr>
-              <w:instrText xml:space="preserve"> PAGEREF _Toc164086709 \h </w:instrText>
+              <w:instrText xml:space="preserve"> PAGEREF _Toc164241844 \h </w:instrText>
             </w:r>
             <w:r>
               <w:rPr>
@@ -1188,7 +1188,7 @@
                 <w:noProof/>
                 <w:webHidden/>
               </w:rPr>
-              <w:t>9</w:t>
+              <w:t>8</w:t>
             </w:r>
             <w:r>
               <w:rPr>
@@ -1213,7 +1213,7 @@
               <w14:ligatures w14:val="standardContextual"/>
             </w:rPr>
           </w:pPr>
-          <w:hyperlink w:anchor="_Toc164086710" w:history="1">
+          <w:hyperlink w:anchor="_Toc164241845" w:history="1">
             <w:r>
               <w:rPr>
                 <w:rStyle w:val="Hyperlink"/>
@@ -1240,7 +1240,7 @@
                 <w:noProof/>
                 <w:webHidden/>
               </w:rPr>
-              <w:instrText xml:space="preserve"> PAGEREF _Toc164086710 \h </w:instrText>
+              <w:instrText xml:space="preserve"> PAGEREF _Toc164241845 \h </w:instrText>
             </w:r>
             <w:r>
               <w:rPr>
@@ -1260,7 +1260,7 @@
                 <w:noProof/>
                 <w:webHidden/>
               </w:rPr>
-              <w:t>9</w:t>
+              <w:t>8</w:t>
             </w:r>
             <w:r>
               <w:rPr>
@@ -1285,7 +1285,7 @@
               <w14:ligatures w14:val="standardContextual"/>
             </w:rPr>
           </w:pPr>
-          <w:hyperlink w:anchor="_Toc164086711" w:history="1">
+          <w:hyperlink w:anchor="_Toc164241846" w:history="1">
             <w:r>
               <w:rPr>
                 <w:rStyle w:val="Hyperlink"/>
@@ -1312,7 +1312,7 @@
                 <w:noProof/>
                 <w:webHidden/>
               </w:rPr>
-              <w:instrText xml:space="preserve"> PAGEREF _Toc164086711 \h </w:instrText>
+              <w:instrText xml:space="preserve"> PAGEREF _Toc164241846 \h </w:instrText>
             </w:r>
             <w:r>
               <w:rPr>
@@ -1332,7 +1332,7 @@
                 <w:noProof/>
                 <w:webHidden/>
               </w:rPr>
-              <w:t>10</w:t>
+              <w:t>9</w:t>
             </w:r>
             <w:r>
               <w:rPr>
@@ -1357,7 +1357,7 @@
               <w14:ligatures w14:val="standardContextual"/>
             </w:rPr>
           </w:pPr>
-          <w:hyperlink w:anchor="_Toc164086712" w:history="1">
+          <w:hyperlink w:anchor="_Toc164241847" w:history="1">
             <w:r>
               <w:rPr>
                 <w:rStyle w:val="Hyperlink"/>
@@ -1384,7 +1384,7 @@
                 <w:noProof/>
                 <w:webHidden/>
               </w:rPr>
-              <w:instrText xml:space="preserve"> PAGEREF _Toc164086712 \h </w:instrText>
+              <w:instrText xml:space="preserve"> PAGEREF _Toc164241847 \h </w:instrText>
             </w:r>
             <w:r>
               <w:rPr>
@@ -1404,7 +1404,7 @@
                 <w:noProof/>
                 <w:webHidden/>
               </w:rPr>
-              <w:t>11</w:t>
+              <w:t>10</w:t>
             </w:r>
             <w:r>
               <w:rPr>
@@ -1429,7 +1429,7 @@
               <w14:ligatures w14:val="standardContextual"/>
             </w:rPr>
           </w:pPr>
-          <w:hyperlink w:anchor="_Toc164086713" w:history="1">
+          <w:hyperlink w:anchor="_Toc164241848" w:history="1">
             <w:r>
               <w:rPr>
                 <w:rStyle w:val="Hyperlink"/>
@@ -1456,7 +1456,7 @@
                 <w:noProof/>
                 <w:webHidden/>
               </w:rPr>
-              <w:instrText xml:space="preserve"> PAGEREF _Toc164086713 \h </w:instrText>
+              <w:instrText xml:space="preserve"> PAGEREF _Toc164241848 \h </w:instrText>
             </w:r>
             <w:r>
               <w:rPr>
@@ -1476,7 +1476,7 @@
                 <w:noProof/>
                 <w:webHidden/>
               </w:rPr>
-              <w:t>13</w:t>
+              <w:t>12</w:t>
             </w:r>
             <w:r>
               <w:rPr>
@@ -1501,7 +1501,7 @@
               <w14:ligatures w14:val="standardContextual"/>
             </w:rPr>
           </w:pPr>
-          <w:hyperlink w:anchor="_Toc164086714" w:history="1">
+          <w:hyperlink w:anchor="_Toc164241849" w:history="1">
             <w:r>
               <w:rPr>
                 <w:rStyle w:val="Hyperlink"/>
@@ -1528,7 +1528,7 @@
                 <w:noProof/>
                 <w:webHidden/>
               </w:rPr>
-              <w:instrText xml:space="preserve"> PAGEREF _Toc164086714 \h </w:instrText>
+              <w:instrText xml:space="preserve"> PAGEREF _Toc164241849 \h </w:instrText>
             </w:r>
             <w:r>
               <w:rPr>
@@ -1548,7 +1548,7 @@
                 <w:noProof/>
                 <w:webHidden/>
               </w:rPr>
-              <w:t>13</w:t>
+              <w:t>12</w:t>
             </w:r>
             <w:r>
               <w:rPr>
@@ -1573,7 +1573,7 @@
               <w14:ligatures w14:val="standardContextual"/>
             </w:rPr>
           </w:pPr>
-          <w:hyperlink w:anchor="_Toc164086715" w:history="1">
+          <w:hyperlink w:anchor="_Toc164241850" w:history="1">
             <w:r>
               <w:rPr>
                 <w:rStyle w:val="Hyperlink"/>
@@ -1600,7 +1600,7 @@
                 <w:noProof/>
                 <w:webHidden/>
               </w:rPr>
-              <w:instrText xml:space="preserve"> PAGEREF _Toc164086715 \h </w:instrText>
+              <w:instrText xml:space="preserve"> PAGEREF _Toc164241850 \h </w:instrText>
             </w:r>
             <w:r>
               <w:rPr>
@@ -1620,7 +1620,7 @@
                 <w:noProof/>
                 <w:webHidden/>
               </w:rPr>
-              <w:t>14</w:t>
+              <w:t>13</w:t>
             </w:r>
             <w:r>
               <w:rPr>
@@ -1645,7 +1645,7 @@
               <w14:ligatures w14:val="standardContextual"/>
             </w:rPr>
           </w:pPr>
-          <w:hyperlink w:anchor="_Toc164086716" w:history="1">
+          <w:hyperlink w:anchor="_Toc164241851" w:history="1">
             <w:r>
               <w:rPr>
                 <w:rStyle w:val="Hyperlink"/>
@@ -1672,7 +1672,7 @@
                 <w:noProof/>
                 <w:webHidden/>
               </w:rPr>
-              <w:instrText xml:space="preserve"> PAGEREF _Toc164086716 \h </w:instrText>
+              <w:instrText xml:space="preserve"> PAGEREF _Toc164241851 \h </w:instrText>
             </w:r>
             <w:r>
               <w:rPr>
@@ -1692,7 +1692,7 @@
                 <w:noProof/>
                 <w:webHidden/>
               </w:rPr>
-              <w:t>15</w:t>
+              <w:t>14</w:t>
             </w:r>
             <w:r>
               <w:rPr>
@@ -1717,7 +1717,7 @@
               <w14:ligatures w14:val="standardContextual"/>
             </w:rPr>
           </w:pPr>
-          <w:hyperlink w:anchor="_Toc164086717" w:history="1">
+          <w:hyperlink w:anchor="_Toc164241852" w:history="1">
             <w:r>
               <w:rPr>
                 <w:rStyle w:val="Hyperlink"/>
@@ -1744,7 +1744,7 @@
                 <w:noProof/>
                 <w:webHidden/>
               </w:rPr>
-              <w:instrText xml:space="preserve"> PAGEREF _Toc164086717 \h </w:instrText>
+              <w:instrText xml:space="preserve"> PAGEREF _Toc164241852 \h </w:instrText>
             </w:r>
             <w:r>
               <w:rPr>
@@ -1764,7 +1764,7 @@
                 <w:noProof/>
                 <w:webHidden/>
               </w:rPr>
-              <w:t>18</w:t>
+              <w:t>17</w:t>
             </w:r>
             <w:r>
               <w:rPr>
@@ -1789,7 +1789,7 @@
               <w14:ligatures w14:val="standardContextual"/>
             </w:rPr>
           </w:pPr>
-          <w:hyperlink w:anchor="_Toc164086718" w:history="1">
+          <w:hyperlink w:anchor="_Toc164241853" w:history="1">
             <w:r>
               <w:rPr>
                 <w:rStyle w:val="Hyperlink"/>
@@ -1816,7 +1816,7 @@
                 <w:noProof/>
                 <w:webHidden/>
               </w:rPr>
-              <w:instrText xml:space="preserve"> PAGEREF _Toc164086718 \h </w:instrText>
+              <w:instrText xml:space="preserve"> PAGEREF _Toc164241853 \h </w:instrText>
             </w:r>
             <w:r>
               <w:rPr>
@@ -1836,7 +1836,7 @@
                 <w:noProof/>
                 <w:webHidden/>
               </w:rPr>
-              <w:t>19</w:t>
+              <w:t>18</w:t>
             </w:r>
             <w:r>
               <w:rPr>
@@ -1861,7 +1861,7 @@
               <w14:ligatures w14:val="standardContextual"/>
             </w:rPr>
           </w:pPr>
-          <w:hyperlink w:anchor="_Toc164086719" w:history="1">
+          <w:hyperlink w:anchor="_Toc164241854" w:history="1">
             <w:r>
               <w:rPr>
                 <w:rStyle w:val="Hyperlink"/>
@@ -1888,7 +1888,7 @@
                 <w:noProof/>
                 <w:webHidden/>
               </w:rPr>
-              <w:instrText xml:space="preserve"> PAGEREF _Toc164086719 \h </w:instrText>
+              <w:instrText xml:space="preserve"> PAGEREF _Toc164241854 \h </w:instrText>
             </w:r>
             <w:r>
               <w:rPr>
@@ -1908,7 +1908,7 @@
                 <w:noProof/>
                 <w:webHidden/>
               </w:rPr>
-              <w:t>19</w:t>
+              <w:t>18</w:t>
             </w:r>
             <w:r>
               <w:rPr>
@@ -1933,7 +1933,7 @@
               <w14:ligatures w14:val="standardContextual"/>
             </w:rPr>
           </w:pPr>
-          <w:hyperlink w:anchor="_Toc164086720" w:history="1">
+          <w:hyperlink w:anchor="_Toc164241855" w:history="1">
             <w:r>
               <w:rPr>
                 <w:rStyle w:val="Hyperlink"/>
@@ -1960,7 +1960,7 @@
                 <w:noProof/>
                 <w:webHidden/>
               </w:rPr>
-              <w:instrText xml:space="preserve"> PAGEREF _Toc164086720 \h </w:instrText>
+              <w:instrText xml:space="preserve"> PAGEREF _Toc164241855 \h </w:instrText>
             </w:r>
             <w:r>
               <w:rPr>
@@ -1980,7 +1980,7 @@
                 <w:noProof/>
                 <w:webHidden/>
               </w:rPr>
-              <w:t>19</w:t>
+              <w:t>18</w:t>
             </w:r>
             <w:r>
               <w:rPr>
@@ -2005,7 +2005,7 @@
               <w14:ligatures w14:val="standardContextual"/>
             </w:rPr>
           </w:pPr>
-          <w:hyperlink w:anchor="_Toc164086721" w:history="1">
+          <w:hyperlink w:anchor="_Toc164241856" w:history="1">
             <w:r>
               <w:rPr>
                 <w:rStyle w:val="Hyperlink"/>
@@ -2032,7 +2032,7 @@
                 <w:noProof/>
                 <w:webHidden/>
               </w:rPr>
-              <w:instrText xml:space="preserve"> PAGEREF _Toc164086721 \h </w:instrText>
+              <w:instrText xml:space="preserve"> PAGEREF _Toc164241856 \h </w:instrText>
             </w:r>
             <w:r>
               <w:rPr>
@@ -2052,7 +2052,7 @@
                 <w:noProof/>
                 <w:webHidden/>
               </w:rPr>
-              <w:t>19</w:t>
+              <w:t>18</w:t>
             </w:r>
             <w:r>
               <w:rPr>
@@ -2077,7 +2077,7 @@
               <w14:ligatures w14:val="standardContextual"/>
             </w:rPr>
           </w:pPr>
-          <w:hyperlink w:anchor="_Toc164086722" w:history="1">
+          <w:hyperlink w:anchor="_Toc164241857" w:history="1">
             <w:r>
               <w:rPr>
                 <w:rStyle w:val="Hyperlink"/>
@@ -2104,7 +2104,7 @@
                 <w:noProof/>
                 <w:webHidden/>
               </w:rPr>
-              <w:instrText xml:space="preserve"> PAGEREF _Toc164086722 \h </w:instrText>
+              <w:instrText xml:space="preserve"> PAGEREF _Toc164241857 \h </w:instrText>
             </w:r>
             <w:r>
               <w:rPr>
@@ -2124,7 +2124,7 @@
                 <w:noProof/>
                 <w:webHidden/>
               </w:rPr>
-              <w:t>20</w:t>
+              <w:t>19</w:t>
             </w:r>
             <w:r>
               <w:rPr>
@@ -2149,7 +2149,7 @@
               <w14:ligatures w14:val="standardContextual"/>
             </w:rPr>
           </w:pPr>
-          <w:hyperlink w:anchor="_Toc164086723" w:history="1">
+          <w:hyperlink w:anchor="_Toc164241858" w:history="1">
             <w:r>
               <w:rPr>
                 <w:rStyle w:val="Hyperlink"/>
@@ -2176,7 +2176,7 @@
                 <w:noProof/>
                 <w:webHidden/>
               </w:rPr>
-              <w:instrText xml:space="preserve"> PAGEREF _Toc164086723 \h </w:instrText>
+              <w:instrText xml:space="preserve"> PAGEREF _Toc164241858 \h </w:instrText>
             </w:r>
             <w:r>
               <w:rPr>
@@ -2196,7 +2196,7 @@
                 <w:noProof/>
                 <w:webHidden/>
               </w:rPr>
-              <w:t>21</w:t>
+              <w:t>20</w:t>
             </w:r>
             <w:r>
               <w:rPr>
@@ -2221,7 +2221,7 @@
               <w14:ligatures w14:val="standardContextual"/>
             </w:rPr>
           </w:pPr>
-          <w:hyperlink w:anchor="_Toc164086724" w:history="1">
+          <w:hyperlink w:anchor="_Toc164241859" w:history="1">
             <w:r>
               <w:rPr>
                 <w:rStyle w:val="Hyperlink"/>
@@ -2248,7 +2248,7 @@
                 <w:noProof/>
                 <w:webHidden/>
               </w:rPr>
-              <w:instrText xml:space="preserve"> PAGEREF _Toc164086724 \h </w:instrText>
+              <w:instrText xml:space="preserve"> PAGEREF _Toc164241859 \h </w:instrText>
             </w:r>
             <w:r>
               <w:rPr>
@@ -2268,7 +2268,7 @@
                 <w:noProof/>
                 <w:webHidden/>
               </w:rPr>
-              <w:t>22</w:t>
+              <w:t>21</w:t>
             </w:r>
             <w:r>
               <w:rPr>
@@ -2293,7 +2293,7 @@
               <w14:ligatures w14:val="standardContextual"/>
             </w:rPr>
           </w:pPr>
-          <w:hyperlink w:anchor="_Toc164086725" w:history="1">
+          <w:hyperlink w:anchor="_Toc164241860" w:history="1">
             <w:r>
               <w:rPr>
                 <w:rStyle w:val="Hyperlink"/>
@@ -2320,7 +2320,7 @@
                 <w:noProof/>
                 <w:webHidden/>
               </w:rPr>
-              <w:instrText xml:space="preserve"> PAGEREF _Toc164086725 \h </w:instrText>
+              <w:instrText xml:space="preserve"> PAGEREF _Toc164241860 \h </w:instrText>
             </w:r>
             <w:r>
               <w:rPr>
@@ -2340,7 +2340,7 @@
                 <w:noProof/>
                 <w:webHidden/>
               </w:rPr>
-              <w:t>23</w:t>
+              <w:t>22</w:t>
             </w:r>
             <w:r>
               <w:rPr>
@@ -2365,7 +2365,7 @@
               <w14:ligatures w14:val="standardContextual"/>
             </w:rPr>
           </w:pPr>
-          <w:hyperlink w:anchor="_Toc164086726" w:history="1">
+          <w:hyperlink w:anchor="_Toc164241861" w:history="1">
             <w:r>
               <w:rPr>
                 <w:rStyle w:val="Hyperlink"/>
@@ -2392,7 +2392,7 @@
                 <w:noProof/>
                 <w:webHidden/>
               </w:rPr>
-              <w:instrText xml:space="preserve"> PAGEREF _Toc164086726 \h </w:instrText>
+              <w:instrText xml:space="preserve"> PAGEREF _Toc164241861 \h </w:instrText>
             </w:r>
             <w:r>
               <w:rPr>
@@ -2412,7 +2412,7 @@
                 <w:noProof/>
                 <w:webHidden/>
               </w:rPr>
-              <w:t>24</w:t>
+              <w:t>23</w:t>
             </w:r>
             <w:r>
               <w:rPr>
@@ -2443,7 +2443,7 @@
           <w:tab w:val="center" w:pos="4309"/>
         </w:tabs>
       </w:pPr>
-      <w:bookmarkStart w:id="0" w:name="_Toc164086696"/>
+      <w:bookmarkStart w:id="0" w:name="_Toc164241831"/>
       <w:r>
         <w:lastRenderedPageBreak/>
         <w:t>Indledning</w:t>
@@ -2496,7 +2496,7 @@
       <w:pPr>
         <w:pStyle w:val="Overskrift1"/>
       </w:pPr>
-      <w:bookmarkStart w:id="1" w:name="_Toc164086697"/>
+      <w:bookmarkStart w:id="1" w:name="_Toc164241832"/>
       <w:r>
         <w:t>Læsevejledning</w:t>
       </w:r>
@@ -2532,7 +2532,7 @@
       <w:pPr>
         <w:pStyle w:val="Overskrift1"/>
       </w:pPr>
-      <w:bookmarkStart w:id="2" w:name="_Toc164086698"/>
+      <w:bookmarkStart w:id="2" w:name="_Toc164241833"/>
       <w:r>
         <w:lastRenderedPageBreak/>
         <w:t>Case</w:t>
@@ -2564,7 +2564,7 @@
       <w:pPr>
         <w:pStyle w:val="Overskrift1"/>
       </w:pPr>
-      <w:bookmarkStart w:id="3" w:name="_Toc164086699"/>
+      <w:bookmarkStart w:id="3" w:name="_Toc164241834"/>
       <w:r>
         <w:t>Problemformulering</w:t>
       </w:r>
@@ -2584,7 +2584,7 @@
       <w:pPr>
         <w:pStyle w:val="Overskrift1"/>
       </w:pPr>
-      <w:bookmarkStart w:id="4" w:name="_Toc164086700"/>
+      <w:bookmarkStart w:id="4" w:name="_Toc164241835"/>
       <w:r>
         <w:lastRenderedPageBreak/>
         <w:t>Arkitektur</w:t>
@@ -2720,7 +2720,7 @@
       <w:pPr>
         <w:pStyle w:val="Overskrift1"/>
       </w:pPr>
-      <w:bookmarkStart w:id="5" w:name="_Toc164086701"/>
+      <w:bookmarkStart w:id="5" w:name="_Toc164241836"/>
       <w:r>
         <w:lastRenderedPageBreak/>
         <w:t>Teknisk produktdokumentation</w:t>
@@ -2739,7 +2739,7 @@
           <w:bCs/>
         </w:rPr>
       </w:pPr>
-      <w:bookmarkStart w:id="6" w:name="_Toc164086702"/>
+      <w:bookmarkStart w:id="6" w:name="_Toc164241837"/>
       <w:r>
         <w:rPr>
           <w:rStyle w:val="Overskrift2Tegn"/>
@@ -2757,7 +2757,7 @@
       <w:pPr>
         <w:pStyle w:val="Overskrift3"/>
       </w:pPr>
-      <w:bookmarkStart w:id="7" w:name="_Toc164086703"/>
+      <w:bookmarkStart w:id="7" w:name="_Toc164241838"/>
       <w:r>
         <w:t>Laravel Blade</w:t>
       </w:r>
@@ -2778,7 +2778,7 @@
       <w:pPr>
         <w:pStyle w:val="Overskrift3"/>
       </w:pPr>
-      <w:bookmarkStart w:id="8" w:name="_Toc164086704"/>
+      <w:bookmarkStart w:id="8" w:name="_Toc164241839"/>
       <w:r>
         <w:t>Bootstrap</w:t>
       </w:r>
@@ -2793,7 +2793,7 @@
       <w:pPr>
         <w:pStyle w:val="Overskrift2"/>
       </w:pPr>
-      <w:bookmarkStart w:id="9" w:name="_Toc164086705"/>
+      <w:bookmarkStart w:id="9" w:name="_Toc164241840"/>
       <w:r>
         <w:t>Backend</w:t>
       </w:r>
@@ -2856,7 +2856,7 @@
           <w:bCs/>
         </w:rPr>
       </w:pPr>
-      <w:bookmarkStart w:id="10" w:name="_Toc164086706"/>
+      <w:bookmarkStart w:id="10" w:name="_Toc164241841"/>
       <w:r>
         <w:rPr>
           <w:rStyle w:val="Overskrift2Tegn"/>
@@ -2959,7 +2959,7 @@
       <w:pPr>
         <w:pStyle w:val="Overskrift1"/>
       </w:pPr>
-      <w:bookmarkStart w:id="11" w:name="_Toc164086707"/>
+      <w:bookmarkStart w:id="11" w:name="_Toc164241842"/>
       <w:r>
         <w:lastRenderedPageBreak/>
         <w:t>Server</w:t>
@@ -2996,7 +2996,7 @@
       <w:pPr>
         <w:pStyle w:val="Overskrift1"/>
       </w:pPr>
-      <w:bookmarkStart w:id="12" w:name="_Toc164086708"/>
+      <w:bookmarkStart w:id="12" w:name="_Toc164241843"/>
       <w:r>
         <w:t>Versionsstyring</w:t>
       </w:r>
@@ -3032,7 +3032,7 @@
       <w:pPr>
         <w:pStyle w:val="Overskrift1"/>
       </w:pPr>
-      <w:bookmarkStart w:id="13" w:name="_Toc164086709"/>
+      <w:bookmarkStart w:id="13" w:name="_Toc164241844"/>
       <w:r>
         <w:lastRenderedPageBreak/>
         <w:t>Kravspecifikation</w:t>
@@ -3048,7 +3048,7 @@
       <w:pPr>
         <w:pStyle w:val="Overskrift2"/>
       </w:pPr>
-      <w:bookmarkStart w:id="14" w:name="_Toc164086710"/>
+      <w:bookmarkStart w:id="14" w:name="_Toc164241845"/>
       <w:r>
         <w:t>Frontend</w:t>
       </w:r>
@@ -4026,7 +4026,7 @@
       <w:pPr>
         <w:pStyle w:val="Overskrift2"/>
       </w:pPr>
-      <w:bookmarkStart w:id="15" w:name="_Toc164086711"/>
+      <w:bookmarkStart w:id="15" w:name="_Toc164241846"/>
       <w:r>
         <w:lastRenderedPageBreak/>
         <w:t>Database</w:t>
@@ -5392,7 +5392,7 @@
       <w:pPr>
         <w:pStyle w:val="Overskrift2"/>
       </w:pPr>
-      <w:bookmarkStart w:id="16" w:name="_Toc164086712"/>
+      <w:bookmarkStart w:id="16" w:name="_Toc164241847"/>
       <w:r>
         <w:t>Backend</w:t>
       </w:r>
@@ -7532,7 +7532,7 @@
       <w:pPr>
         <w:pStyle w:val="Overskrift1"/>
       </w:pPr>
-      <w:bookmarkStart w:id="17" w:name="_Toc164086713"/>
+      <w:bookmarkStart w:id="17" w:name="_Toc164241848"/>
       <w:r>
         <w:lastRenderedPageBreak/>
         <w:t>Testspecifikation</w:t>
@@ -7548,7 +7548,7 @@
       <w:pPr>
         <w:pStyle w:val="Overskrift2"/>
       </w:pPr>
-      <w:bookmarkStart w:id="18" w:name="_Toc164086714"/>
+      <w:bookmarkStart w:id="18" w:name="_Toc164241849"/>
       <w:r>
         <w:t>Frontend</w:t>
       </w:r>
@@ -8687,7 +8687,7 @@
       <w:pPr>
         <w:pStyle w:val="Overskrift2"/>
       </w:pPr>
-      <w:bookmarkStart w:id="20" w:name="_Toc164086715"/>
+      <w:bookmarkStart w:id="20" w:name="_Toc164241850"/>
       <w:r>
         <w:t>Database</w:t>
       </w:r>
@@ -10282,7 +10282,7 @@
       <w:pPr>
         <w:pStyle w:val="Overskrift2"/>
       </w:pPr>
-      <w:bookmarkStart w:id="21" w:name="_Toc164086716"/>
+      <w:bookmarkStart w:id="21" w:name="_Toc164241851"/>
       <w:r>
         <w:t>Backend</w:t>
       </w:r>
@@ -12690,7 +12690,7 @@
       <w:pPr>
         <w:pStyle w:val="Overskrift1"/>
       </w:pPr>
-      <w:bookmarkStart w:id="22" w:name="_Toc164086717"/>
+      <w:bookmarkStart w:id="22" w:name="_Toc164241852"/>
       <w:r>
         <w:lastRenderedPageBreak/>
         <w:t>Sikkerhed</w:t>
@@ -12756,7 +12756,7 @@
       <w:pPr>
         <w:pStyle w:val="Overskrift1"/>
       </w:pPr>
-      <w:bookmarkStart w:id="23" w:name="_Toc164086718"/>
+      <w:bookmarkStart w:id="23" w:name="_Toc164241853"/>
       <w:r>
         <w:lastRenderedPageBreak/>
         <w:t>Test</w:t>
@@ -12835,7 +12835,7 @@
       <w:pPr>
         <w:pStyle w:val="Overskrift2"/>
       </w:pPr>
-      <w:bookmarkStart w:id="24" w:name="_Toc164086719"/>
+      <w:bookmarkStart w:id="24" w:name="_Toc164241854"/>
       <w:r>
         <w:t>Laravel Applikationstest Workflow</w:t>
       </w:r>
@@ -12857,7 +12857,7 @@
       <w:pPr>
         <w:pStyle w:val="Overskrift2"/>
       </w:pPr>
-      <w:bookmarkStart w:id="25" w:name="_Toc164086720"/>
+      <w:bookmarkStart w:id="25" w:name="_Toc164241855"/>
       <w:r>
         <w:t>Tredjeparts biblioteker sikkerhedstest</w:t>
       </w:r>
@@ -12887,7 +12887,7 @@
       <w:pPr>
         <w:pStyle w:val="Overskrift2"/>
       </w:pPr>
-      <w:bookmarkStart w:id="26" w:name="_Toc164086721"/>
+      <w:bookmarkStart w:id="26" w:name="_Toc164241856"/>
       <w:r>
         <w:t>Larastan workflow</w:t>
       </w:r>
@@ -12922,7 +12922,7 @@
       <w:pPr>
         <w:pStyle w:val="Overskrift1"/>
       </w:pPr>
-      <w:bookmarkStart w:id="27" w:name="_Toc164086722"/>
+      <w:bookmarkStart w:id="27" w:name="_Toc164241857"/>
       <w:r>
         <w:lastRenderedPageBreak/>
         <w:t>Installationsvejledning</w:t>
@@ -12938,7 +12938,7 @@
       <w:pPr>
         <w:pStyle w:val="Overskrift1"/>
       </w:pPr>
-      <w:bookmarkStart w:id="28" w:name="_Toc164086723"/>
+      <w:bookmarkStart w:id="28" w:name="_Toc164241858"/>
       <w:r>
         <w:lastRenderedPageBreak/>
         <w:t>Brugervejledning</w:t>
@@ -12954,7 +12954,7 @@
       <w:pPr>
         <w:pStyle w:val="Overskrift1"/>
       </w:pPr>
-      <w:bookmarkStart w:id="29" w:name="_Toc164086724"/>
+      <w:bookmarkStart w:id="29" w:name="_Toc164241859"/>
       <w:r>
         <w:lastRenderedPageBreak/>
         <w:t>Konklusion</w:t>
@@ -12970,7 +12970,7 @@
       <w:pPr>
         <w:pStyle w:val="Overskrift1"/>
       </w:pPr>
-      <w:bookmarkStart w:id="30" w:name="_Toc164086725"/>
+      <w:bookmarkStart w:id="30" w:name="_Toc164241860"/>
       <w:r>
         <w:lastRenderedPageBreak/>
         <w:t>Referencer</w:t>
@@ -13035,7 +13035,7 @@
       <w:pPr>
         <w:pStyle w:val="Overskrift1"/>
       </w:pPr>
-      <w:bookmarkStart w:id="31" w:name="_Toc164086726"/>
+      <w:bookmarkStart w:id="31" w:name="_Toc164241861"/>
       <w:r>
         <w:lastRenderedPageBreak/>
         <w:t>Bilag</w:t>

</xml_diff>

<commit_message>
opdatering af produktrapport afsnit: sikkerhed, tilføjelse af .env beskrivelse hertil.
</commit_message>
<xml_diff>
--- a/Assets/Documents/Produktrapport.docx
+++ b/Assets/Documents/Produktrapport.docx
@@ -12734,6 +12734,14 @@
       </w:r>
     </w:p>
     <w:p>
+      <w:r>
+        <w:t>HTTPS giver også brugerne tillid til, at webshoppen er autentisk og legitim, da det er forbundet med et SSL-certifikat, der bekræfter webstedets identitet</w:t>
+      </w:r>
+      <w:r>
+        <w:t>, hvilket også bidrager til en god brugeroplevelse.</w:t>
+      </w:r>
+    </w:p>
+    <w:p>
       <w:pPr>
         <w:rPr>
           <w:rFonts w:asciiTheme="majorHAnsi" w:eastAsiaTheme="majorEastAsia" w:hAnsiTheme="majorHAnsi" w:cstheme="majorBidi"/>
@@ -12743,10 +12751,11 @@
         </w:rPr>
       </w:pPr>
       <w:r>
-        <w:t>HTTPS giver også brugerne tillid til, at webshoppen er autentisk og legitim, da det er forbundet med et SSL-certifikat, der bekræfter webstedets identitet</w:t>
-      </w:r>
-      <w:r>
-        <w:t>, hvilket også bidrager til en god brugeroplevelse.</w:t>
+        <w:t>Projektet benytter en environment fil (.env), som favner projektet af flere sikkerhedsmæssige årsager, her isoleres konfigurationsnøgler ved at adskille oplysninger fra kodebasen som blandt andet API nøgler, MYSQL-adgang og Stripe nøglen.</w:t>
+      </w:r>
+      <w:r>
+        <w:br/>
+        <w:t xml:space="preserve">Det reducerer fejlrisikoen for utilsigtet eksponering af oplysninger, .env filen er eksempelvis heller ikke en del af versionsstyringen, men skal opsætte på ny ved hver installation.  </w:t>
       </w:r>
       <w:r>
         <w:br w:type="page"/>

</xml_diff>

<commit_message>
opdateret produktrapport afsnit sikkerhed med paswword hashing.
</commit_message>
<xml_diff>
--- a/Assets/Documents/Produktrapport.docx
+++ b/Assets/Documents/Produktrapport.docx
@@ -12434,6 +12434,17 @@
     </w:p>
     <w:p>
       <w:r>
+        <w:t>Passwords bliver sikret med bcrypt algoritmen, som tilføjer en unik 'salt' til hver adgangskode for at øge tilfældigheden og sikkerheden. Dette sikrer, at selv om to brugere har samme adgangskode, vil deres hashes - eller digitale signaturer - være forskellige. Denne metode hjælper med at beskytte passwords mod hacking.</w:t>
+      </w:r>
+      <w:r>
+        <w:t xml:space="preserve"> </w:t>
+      </w:r>
+      <w:r>
+        <w:t xml:space="preserve">  </w:t>
+      </w:r>
+    </w:p>
+    <w:p>
+      <w:r>
         <w:t>Laravel’s indbyggede Middlewares giver mulighed for at filtrere og håndtere indgående anmodninger, hvor brugeren sendes hen ift. Rolle eller ip-adresse, eksempelvis hvis webshoppens administration ikke skal være tilgængelig via udenlandsk ip-adresse.</w:t>
       </w:r>
       <w:r>
@@ -12457,8 +12468,9 @@
         <w:br/>
         <w:t>Ved at bruge HTTPS sikres følsomme oplysninger, såsom adgangskoder og betalingsoplysninger.</w:t>
       </w:r>
-    </w:p>
-    <w:p>
+      <w:r>
+        <w:t xml:space="preserve"> </w:t>
+      </w:r>
       <w:r>
         <w:t>HTTPS giver også brugerne tillid til, at webshoppen er autentisk og legitim, da det er forbundet med et SSL-certifikat, der bekræfter webstedets identitet</w:t>
       </w:r>
@@ -12486,15 +12498,7 @@
       </w:r>
       <w:r>
         <w:br/>
-        <w:t>Det reducerer fejlrisikoen for utilsigtet eksponering af oplysninger</w:t>
-      </w:r>
-      <w:proofErr w:type="gramStart"/>
-      <w:r>
-        <w:t>, .env</w:t>
-      </w:r>
-      <w:proofErr w:type="gramEnd"/>
-      <w:r>
-        <w:t xml:space="preserve"> filen er eksempelvis heller ikke en del af versionsstyringen, men skal opsætte på ny ved hver installation.  </w:t>
+        <w:t xml:space="preserve">Det reducerer fejlrisikoen for utilsigtet eksponering af oplysninger, .env filen er eksempelvis heller ikke en del af versionsstyringen, men skal opsætte på ny ved hver installation.  </w:t>
       </w:r>
       <w:r>
         <w:br w:type="page"/>
@@ -15498,7 +15502,6 @@
   <w:style w:type="character" w:default="1" w:styleId="Standardskrifttypeiafsnit">
     <w:name w:val="Default Paragraph Font"/>
     <w:uiPriority w:val="1"/>
-    <w:semiHidden/>
     <w:unhideWhenUsed/>
   </w:style>
   <w:style w:type="table" w:default="1" w:styleId="Tabel-Normal">

</xml_diff>

<commit_message>
Tilføjet brugervejledning for forbruger samt administrator til produktrapport.
</commit_message>
<xml_diff>
--- a/Assets/Documents/Produktrapport.docx
+++ b/Assets/Documents/Produktrapport.docx
@@ -1,6 +1,6 @@
 
 <file path=word/document.xml><?xml version="1.0" encoding="utf-8"?>
-<w:document xmlns:wpc="http://schemas.microsoft.com/office/word/2010/wordprocessingCanvas" xmlns:cx="http://schemas.microsoft.com/office/drawing/2014/chartex" xmlns:cx1="http://schemas.microsoft.com/office/drawing/2015/9/8/chartex" xmlns:cx2="http://schemas.microsoft.com/office/drawing/2015/10/21/chartex" xmlns:cx3="http://schemas.microsoft.com/office/drawing/2016/5/9/chartex" xmlns:cx4="http://schemas.microsoft.com/office/drawing/2016/5/10/chartex" xmlns:cx5="http://schemas.microsoft.com/office/drawing/2016/5/11/chartex" xmlns:cx6="http://schemas.microsoft.com/office/drawing/2016/5/12/chartex" xmlns:cx7="http://schemas.microsoft.com/office/drawing/2016/5/13/chartex" xmlns:cx8="http://schemas.microsoft.com/office/drawing/2016/5/14/chartex" xmlns:mc="http://schemas.openxmlformats.org/markup-compatibility/2006" xmlns:aink="http://schemas.microsoft.com/office/drawing/2016/ink" xmlns:am3d="http://schemas.microsoft.com/office/drawing/2017/model3d" xmlns:o="urn:schemas-microsoft-com:office:office" xmlns:oel="http://schemas.microsoft.com/office/2019/extlst" xmlns:r="http://schemas.openxmlformats.org/officeDocument/2006/relationships" xmlns:m="http://schemas.openxmlformats.org/officeDocument/2006/math" xmlns:v="urn:schemas-microsoft-com:vml" xmlns:wp14="http://schemas.microsoft.com/office/word/2010/wordprocessingDrawing" xmlns:wp="http://schemas.openxmlformats.org/drawingml/2006/wordprocessingDrawing" xmlns:w10="urn:schemas-microsoft-com:office:word" xmlns:w="http://schemas.openxmlformats.org/wordprocessingml/2006/main" xmlns:w14="http://schemas.microsoft.com/office/word/2010/wordml" xmlns:w15="http://schemas.microsoft.com/office/word/2012/wordml" xmlns:w16cex="http://schemas.microsoft.com/office/word/2018/wordml/cex" xmlns:w16cid="http://schemas.microsoft.com/office/word/2016/wordml/cid" xmlns:w16="http://schemas.microsoft.com/office/word/2018/wordml" xmlns:w16sdtdh="http://schemas.microsoft.com/office/word/2020/wordml/sdtdatahash" xmlns:w16se="http://schemas.microsoft.com/office/word/2015/wordml/symex" xmlns:wpg="http://schemas.microsoft.com/office/word/2010/wordprocessingGroup" xmlns:wpi="http://schemas.microsoft.com/office/word/2010/wordprocessingInk" xmlns:wne="http://schemas.microsoft.com/office/word/2006/wordml" xmlns:wps="http://schemas.microsoft.com/office/word/2010/wordprocessingShape" mc:Ignorable="w14 w15 w16se w16cid w16 w16cex w16sdtdh wp14">
+<w:document xmlns:wpc="http://schemas.microsoft.com/office/word/2010/wordprocessingCanvas" xmlns:cx="http://schemas.microsoft.com/office/drawing/2014/chartex" xmlns:cx1="http://schemas.microsoft.com/office/drawing/2015/9/8/chartex" xmlns:cx2="http://schemas.microsoft.com/office/drawing/2015/10/21/chartex" xmlns:cx3="http://schemas.microsoft.com/office/drawing/2016/5/9/chartex" xmlns:cx4="http://schemas.microsoft.com/office/drawing/2016/5/10/chartex" xmlns:cx5="http://schemas.microsoft.com/office/drawing/2016/5/11/chartex" xmlns:cx6="http://schemas.microsoft.com/office/drawing/2016/5/12/chartex" xmlns:cx7="http://schemas.microsoft.com/office/drawing/2016/5/13/chartex" xmlns:cx8="http://schemas.microsoft.com/office/drawing/2016/5/14/chartex" xmlns:mc="http://schemas.openxmlformats.org/markup-compatibility/2006" xmlns:aink="http://schemas.microsoft.com/office/drawing/2016/ink" xmlns:am3d="http://schemas.microsoft.com/office/drawing/2017/model3d" xmlns:o="urn:schemas-microsoft-com:office:office" xmlns:oel="http://schemas.microsoft.com/office/2019/extlst" xmlns:r="http://schemas.openxmlformats.org/officeDocument/2006/relationships" xmlns:m="http://schemas.openxmlformats.org/officeDocument/2006/math" xmlns:v="urn:schemas-microsoft-com:vml" xmlns:wp14="http://schemas.microsoft.com/office/word/2010/wordprocessingDrawing" xmlns:wp="http://schemas.openxmlformats.org/drawingml/2006/wordprocessingDrawing" xmlns:w10="urn:schemas-microsoft-com:office:word" xmlns:w="http://schemas.openxmlformats.org/wordprocessingml/2006/main" xmlns:w14="http://schemas.microsoft.com/office/word/2010/wordml" xmlns:w15="http://schemas.microsoft.com/office/word/2012/wordml" xmlns:w16cex="http://schemas.microsoft.com/office/word/2018/wordml/cex" xmlns:w16cid="http://schemas.microsoft.com/office/word/2016/wordml/cid" xmlns:w16="http://schemas.microsoft.com/office/word/2018/wordml" xmlns:w16du="http://schemas.microsoft.com/office/word/2023/wordml/word16du" xmlns:w16sdtdh="http://schemas.microsoft.com/office/word/2020/wordml/sdtdatahash" xmlns:w16se="http://schemas.microsoft.com/office/word/2015/wordml/symex" xmlns:wpg="http://schemas.microsoft.com/office/word/2010/wordprocessingGroup" xmlns:wpi="http://schemas.microsoft.com/office/word/2010/wordprocessingInk" xmlns:wne="http://schemas.microsoft.com/office/word/2006/wordml" xmlns:wps="http://schemas.microsoft.com/office/word/2010/wordprocessingShape" mc:Ignorable="w14 w15 w16se w16cid w16 w16cex w16sdtdh w16du wp14">
   <w:body>
     <w:p>
       <w:pPr>
@@ -2197,6 +2197,11 @@
       </w:r>
     </w:p>
     <w:p>
+      <w:pPr>
+        <w:rPr>
+          <w:rStyle w:val="Hyperlink"/>
+        </w:rPr>
+      </w:pPr>
       <w:r>
         <w:t>Under læsningen kan det være en fordel at have adgang til projektet, det findes frit tilgængeligt via GitHub url:</w:t>
       </w:r>
@@ -2212,7 +2217,37 @@
         </w:r>
       </w:hyperlink>
     </w:p>
-    <w:p/>
+    <w:p>
+      <w:pPr>
+        <w:rPr>
+          <w:color w:val="993E21" w:themeColor="hyperlink"/>
+        </w:rPr>
+      </w:pPr>
+      <w:r>
+        <w:t xml:space="preserve">Det er også muligt at tilgå webshoppen online via url: </w:t>
+      </w:r>
+      <w:hyperlink r:id="rId10" w:history="1">
+        <w:r>
+          <w:rPr>
+            <w:rStyle w:val="Hyperlink"/>
+          </w:rPr>
+          <w:t>http://128.199.39.171/</w:t>
+        </w:r>
+      </w:hyperlink>
+      <w:r>
+        <w:t xml:space="preserve"> </w:t>
+      </w:r>
+      <w:r>
+        <w:br/>
+        <w:t xml:space="preserve">Guide til brug af webshoppen findes </w:t>
+      </w:r>
+      <w:r>
+        <w:t xml:space="preserve">på </w:t>
+      </w:r>
+      <w:r>
+        <w:t>side 2131254.</w:t>
+      </w:r>
+    </w:p>
     <w:p>
       <w:pPr>
         <w:pStyle w:val="Overskrift1"/>
@@ -2632,7 +2667,7 @@
                     <pic:cNvPicPr/>
                   </pic:nvPicPr>
                   <pic:blipFill>
-                    <a:blip r:embed="rId10"/>
+                    <a:blip r:embed="rId11"/>
                     <a:stretch>
                       <a:fillRect/>
                     </a:stretch>
@@ -2673,7 +2708,55 @@
     </w:p>
     <w:p>
       <w:r>
-        <w:t>Webshoppens servermiljø er sat op ved hjælp af Laravel Sail på en Ubuntu-server, som kører lokalt via WSL2 (Windows Subsystem for Linux 2). Dette miljø udnytter Docker til at skabe en ensartet udviklingsplatform, hvor alle nødvendige komponenter er containeriserede.</w:t>
+        <w:t xml:space="preserve">Projektet er opsat og udviklet på en lokalt </w:t>
+      </w:r>
+      <w:r>
+        <w:t>U</w:t>
+      </w:r>
+      <w:r>
+        <w:t>buntu server, herefter pakket som en container og flyttet til en online web server i form af en Ubuntu 22.04, i dette afsnit beskrives begge miljøer samt opsætning.</w:t>
+      </w:r>
+    </w:p>
+    <w:p>
+      <w:pPr>
+        <w:rPr>
+          <w:b/>
+          <w:bCs/>
+          <w:sz w:val="24"/>
+          <w:szCs w:val="24"/>
+        </w:rPr>
+      </w:pPr>
+      <w:r>
+        <w:rPr>
+          <w:b/>
+          <w:bCs/>
+          <w:sz w:val="24"/>
+          <w:szCs w:val="24"/>
+        </w:rPr>
+        <w:t>Udviklingsmiljø</w:t>
+      </w:r>
+    </w:p>
+    <w:p>
+      <w:r>
+        <w:t xml:space="preserve">Webshoppens </w:t>
+      </w:r>
+      <w:r>
+        <w:t>udviklingsmiljø</w:t>
+      </w:r>
+      <w:r>
+        <w:t xml:space="preserve"> er sat op ved hjælp af Laravel Sail på en</w:t>
+      </w:r>
+      <w:r>
+        <w:t xml:space="preserve"> lokal</w:t>
+      </w:r>
+      <w:r>
+        <w:t xml:space="preserve"> Ubuntu-server, som kører</w:t>
+      </w:r>
+      <w:r>
+        <w:t xml:space="preserve"> </w:t>
+      </w:r>
+      <w:r>
+        <w:t>via WSL2 (Windows Subsystem for Linux 2). Dette miljø udnytter Docker til at skabe en ensartet udviklingsplatform, hvor alle nødvendige komponenter er containeriserede.</w:t>
       </w:r>
     </w:p>
     <w:p>
@@ -2712,11 +2795,132 @@
       </w:r>
     </w:p>
     <w:p>
+      <w:r>
+        <w:t>Guide til opsætning af lokalmiljø kan findes på side 213123123.</w:t>
+      </w:r>
+    </w:p>
+    <w:p>
+      <w:pPr>
+        <w:rPr>
+          <w:b/>
+          <w:bCs/>
+          <w:sz w:val="24"/>
+          <w:szCs w:val="24"/>
+        </w:rPr>
+      </w:pPr>
+      <w:bookmarkStart w:id="12" w:name="_Toc164241843"/>
+      <w:r>
+        <w:rPr>
+          <w:b/>
+          <w:bCs/>
+          <w:sz w:val="24"/>
+          <w:szCs w:val="24"/>
+        </w:rPr>
+        <w:t>Online web-server</w:t>
+      </w:r>
+    </w:p>
+    <w:p>
+      <w:r>
+        <w:t>Webshoppens live servermiljø er opsat på en såkaldt ”Droplet” oprettet på D</w:t>
+      </w:r>
+      <w:r>
+        <w:t>igital</w:t>
+      </w:r>
+      <w:r>
+        <w:t>O</w:t>
+      </w:r>
+      <w:r>
+        <w:t>cean</w:t>
+      </w:r>
+      <w:r>
+        <w:t>, som kører Ubuntu 22.04, dropletten er konfigureret til at spejle det lokale udviklingsmiljø, hvilket sikrer en sømløs overgang fra udvikling til drift.</w:t>
+      </w:r>
+    </w:p>
+    <w:p>
+      <w:r>
+        <w:t xml:space="preserve">Efterfølgende ændres konfigurationen i </w:t>
+      </w:r>
+      <w:r>
+        <w:t>Laravel’s</w:t>
+      </w:r>
+      <w:r>
+        <w:t xml:space="preserve"> miljøvariabel fra </w:t>
+      </w:r>
+      <w:r>
+        <w:t>Development</w:t>
+      </w:r>
+      <w:r>
+        <w:t xml:space="preserve"> til </w:t>
+      </w:r>
+      <w:r>
+        <w:t>Production</w:t>
+      </w:r>
+      <w:r>
+        <w:t xml:space="preserve">, samt npm køres som live fremfor </w:t>
+      </w:r>
+      <w:r>
+        <w:t>Development</w:t>
+      </w:r>
+      <w:r>
+        <w:t xml:space="preserve">, dette påvirker flere aspekter af webshoppens adfærd og ydeevne, der vises blandt andet ikke fejlbeskeder længere da debug deaktiveres under produktion, caching aktiveres for at forbedre applikationens respons samt nedsætte </w:t>
+      </w:r>
+      <w:r>
+        <w:t>belastningen</w:t>
+      </w:r>
+      <w:r>
+        <w:t xml:space="preserve"> </w:t>
+      </w:r>
+      <w:r>
+        <w:t>af</w:t>
+      </w:r>
+      <w:r>
+        <w:t xml:space="preserve"> server</w:t>
+      </w:r>
+      <w:r>
+        <w:t xml:space="preserve"> ressourcer</w:t>
+      </w:r>
+      <w:r>
+        <w:t>.</w:t>
+      </w:r>
+    </w:p>
+    <w:p>
+      <w:r>
+        <w:t xml:space="preserve">Css og JavaScript filer komprimeres og caches på serveren som ”minifed” versioner, hvilket reducerer leveringstiden for levering til klienten, samt indlæsningstiden for klienten, hvilket giver en bedre og hurtigere brugeroplevelse for forbrugere af siden. </w:t>
+      </w:r>
+    </w:p>
+    <w:p>
+      <w:r>
+        <w:t xml:space="preserve">Web-serveren kan tilgås via url: </w:t>
+      </w:r>
+      <w:hyperlink r:id="rId12" w:history="1">
+        <w:r>
+          <w:rPr>
+            <w:rStyle w:val="Hyperlink"/>
+          </w:rPr>
+          <w:t>http://128.199.39.171/</w:t>
+        </w:r>
+      </w:hyperlink>
+      <w:r>
+        <w:t xml:space="preserve"> </w:t>
+      </w:r>
+      <w:r>
+        <w:br/>
+        <w:t>Brugervejledning af webshoppen findes på side 213123123.</w:t>
+      </w:r>
+      <w:r>
+        <w:rPr>
+          <w:b/>
+          <w:bCs/>
+        </w:rPr>
+        <w:br w:type="page"/>
+      </w:r>
+    </w:p>
+    <w:p>
       <w:pPr>
         <w:pStyle w:val="Overskrift1"/>
       </w:pPr>
-      <w:bookmarkStart w:id="12" w:name="_Toc164241843"/>
-      <w:r>
+      <w:r>
+        <w:lastRenderedPageBreak/>
         <w:t>Versionsstyring</w:t>
       </w:r>
       <w:bookmarkEnd w:id="12"/>
@@ -5143,10 +5347,10 @@
         <w:tblLook w:val="04A0" w:firstRow="1" w:lastRow="0" w:firstColumn="1" w:lastColumn="0" w:noHBand="0" w:noVBand="1"/>
       </w:tblPr>
       <w:tblGrid>
-        <w:gridCol w:w="737"/>
-        <w:gridCol w:w="4684"/>
-        <w:gridCol w:w="1415"/>
-        <w:gridCol w:w="1869"/>
+        <w:gridCol w:w="580"/>
+        <w:gridCol w:w="5707"/>
+        <w:gridCol w:w="1042"/>
+        <w:gridCol w:w="1376"/>
       </w:tblGrid>
       <w:tr>
         <w:trPr>
@@ -7090,7 +7294,7 @@
           </w:tcPr>
           <w:p>
             <w:r>
-              <w:t>Sikkerhed</w:t>
+              <w:t>Filtrering af bøger</w:t>
             </w:r>
           </w:p>
         </w:tc>
@@ -7164,7 +7368,110 @@
           </w:tcPr>
           <w:p>
             <w:r>
-              <w:t>B19</w:t>
+              <w:t>B1</w:t>
+            </w:r>
+            <w:r>
+              <w:t>9</w:t>
+            </w:r>
+          </w:p>
+        </w:tc>
+        <w:tc>
+          <w:tcPr>
+            <w:tcW w:w="0" w:type="auto"/>
+            <w:tcBorders>
+              <w:top w:val="single" w:sz="8" w:space="0" w:color="C8AD73"/>
+              <w:left w:val="single" w:sz="8" w:space="0" w:color="C8AD73"/>
+              <w:bottom w:val="single" w:sz="8" w:space="0" w:color="C8AD73"/>
+              <w:right w:val="single" w:sz="8" w:space="0" w:color="C8AD73"/>
+            </w:tcBorders>
+            <w:tcMar>
+              <w:top w:w="100" w:type="dxa"/>
+              <w:left w:w="100" w:type="dxa"/>
+              <w:bottom w:w="100" w:type="dxa"/>
+              <w:right w:w="100" w:type="dxa"/>
+            </w:tcMar>
+            <w:vAlign w:val="center"/>
+          </w:tcPr>
+          <w:p>
+            <w:r>
+              <w:t>Sikkerhed</w:t>
+            </w:r>
+          </w:p>
+        </w:tc>
+        <w:tc>
+          <w:tcPr>
+            <w:tcW w:w="0" w:type="auto"/>
+            <w:tcBorders>
+              <w:top w:val="single" w:sz="8" w:space="0" w:color="C8AD73"/>
+              <w:left w:val="single" w:sz="8" w:space="0" w:color="C8AD73"/>
+              <w:bottom w:val="single" w:sz="8" w:space="0" w:color="C8AD73"/>
+              <w:right w:val="single" w:sz="8" w:space="0" w:color="C8AD73"/>
+            </w:tcBorders>
+            <w:tcMar>
+              <w:top w:w="100" w:type="dxa"/>
+              <w:left w:w="100" w:type="dxa"/>
+              <w:bottom w:w="100" w:type="dxa"/>
+              <w:right w:w="100" w:type="dxa"/>
+            </w:tcMar>
+            <w:vAlign w:val="center"/>
+          </w:tcPr>
+          <w:p>
+            <w:r>
+              <w:t>Høj</w:t>
+            </w:r>
+          </w:p>
+        </w:tc>
+        <w:tc>
+          <w:tcPr>
+            <w:tcW w:w="0" w:type="auto"/>
+            <w:tcBorders>
+              <w:top w:val="single" w:sz="8" w:space="0" w:color="C8AD73"/>
+              <w:left w:val="single" w:sz="8" w:space="0" w:color="C8AD73"/>
+              <w:bottom w:val="single" w:sz="8" w:space="0" w:color="C8AD73"/>
+              <w:right w:val="single" w:sz="8" w:space="0" w:color="C8AD73"/>
+            </w:tcBorders>
+            <w:tcMar>
+              <w:top w:w="100" w:type="dxa"/>
+              <w:left w:w="100" w:type="dxa"/>
+              <w:bottom w:w="100" w:type="dxa"/>
+              <w:right w:w="100" w:type="dxa"/>
+            </w:tcMar>
+            <w:vAlign w:val="center"/>
+          </w:tcPr>
+          <w:p>
+            <w:r>
+              <w:t>Funktionel</w:t>
+            </w:r>
+          </w:p>
+        </w:tc>
+      </w:tr>
+      <w:tr>
+        <w:trPr>
+          <w:trHeight w:val="697"/>
+        </w:trPr>
+        <w:tc>
+          <w:tcPr>
+            <w:tcW w:w="0" w:type="auto"/>
+            <w:tcBorders>
+              <w:top w:val="single" w:sz="8" w:space="0" w:color="C8AD73"/>
+              <w:left w:val="single" w:sz="8" w:space="0" w:color="C8AD73"/>
+              <w:bottom w:val="single" w:sz="8" w:space="0" w:color="C8AD73"/>
+              <w:right w:val="single" w:sz="8" w:space="0" w:color="C8AD73"/>
+            </w:tcBorders>
+            <w:tcMar>
+              <w:top w:w="100" w:type="dxa"/>
+              <w:left w:w="100" w:type="dxa"/>
+              <w:bottom w:w="100" w:type="dxa"/>
+              <w:right w:w="100" w:type="dxa"/>
+            </w:tcMar>
+            <w:vAlign w:val="center"/>
+          </w:tcPr>
+          <w:p>
+            <w:r>
+              <w:t>B</w:t>
+            </w:r>
+            <w:r>
+              <w:t>20</w:t>
             </w:r>
           </w:p>
         </w:tc>
@@ -7210,7 +7517,104 @@
           </w:tcPr>
           <w:p>
             <w:r>
-              <w:t>Middel</w:t>
+              <w:t>Høj</w:t>
+            </w:r>
+          </w:p>
+        </w:tc>
+        <w:tc>
+          <w:tcPr>
+            <w:tcW w:w="0" w:type="auto"/>
+            <w:tcBorders>
+              <w:top w:val="single" w:sz="8" w:space="0" w:color="C8AD73"/>
+              <w:left w:val="single" w:sz="8" w:space="0" w:color="C8AD73"/>
+              <w:bottom w:val="single" w:sz="8" w:space="0" w:color="C8AD73"/>
+              <w:right w:val="single" w:sz="8" w:space="0" w:color="C8AD73"/>
+            </w:tcBorders>
+            <w:tcMar>
+              <w:top w:w="100" w:type="dxa"/>
+              <w:left w:w="100" w:type="dxa"/>
+              <w:bottom w:w="100" w:type="dxa"/>
+              <w:right w:w="100" w:type="dxa"/>
+            </w:tcMar>
+            <w:vAlign w:val="center"/>
+          </w:tcPr>
+          <w:p>
+            <w:r>
+              <w:t>Funktionel</w:t>
+            </w:r>
+          </w:p>
+        </w:tc>
+      </w:tr>
+      <w:tr>
+        <w:trPr>
+          <w:trHeight w:val="697"/>
+        </w:trPr>
+        <w:tc>
+          <w:tcPr>
+            <w:tcW w:w="0" w:type="auto"/>
+            <w:tcBorders>
+              <w:top w:val="single" w:sz="8" w:space="0" w:color="C8AD73"/>
+              <w:left w:val="single" w:sz="8" w:space="0" w:color="C8AD73"/>
+              <w:bottom w:val="single" w:sz="8" w:space="0" w:color="C8AD73"/>
+              <w:right w:val="single" w:sz="8" w:space="0" w:color="C8AD73"/>
+            </w:tcBorders>
+            <w:tcMar>
+              <w:top w:w="100" w:type="dxa"/>
+              <w:left w:w="100" w:type="dxa"/>
+              <w:bottom w:w="100" w:type="dxa"/>
+              <w:right w:w="100" w:type="dxa"/>
+            </w:tcMar>
+            <w:vAlign w:val="center"/>
+          </w:tcPr>
+          <w:p>
+            <w:r>
+              <w:t>B21</w:t>
+            </w:r>
+          </w:p>
+        </w:tc>
+        <w:tc>
+          <w:tcPr>
+            <w:tcW w:w="0" w:type="auto"/>
+            <w:tcBorders>
+              <w:top w:val="single" w:sz="8" w:space="0" w:color="C8AD73"/>
+              <w:left w:val="single" w:sz="8" w:space="0" w:color="C8AD73"/>
+              <w:bottom w:val="single" w:sz="8" w:space="0" w:color="C8AD73"/>
+              <w:right w:val="single" w:sz="8" w:space="0" w:color="C8AD73"/>
+            </w:tcBorders>
+            <w:tcMar>
+              <w:top w:w="100" w:type="dxa"/>
+              <w:left w:w="100" w:type="dxa"/>
+              <w:bottom w:w="100" w:type="dxa"/>
+              <w:right w:w="100" w:type="dxa"/>
+            </w:tcMar>
+            <w:vAlign w:val="center"/>
+          </w:tcPr>
+          <w:p>
+            <w:r>
+              <w:t>Mulighed for download af alle hændelser i Excel format</w:t>
+            </w:r>
+          </w:p>
+        </w:tc>
+        <w:tc>
+          <w:tcPr>
+            <w:tcW w:w="0" w:type="auto"/>
+            <w:tcBorders>
+              <w:top w:val="single" w:sz="8" w:space="0" w:color="C8AD73"/>
+              <w:left w:val="single" w:sz="8" w:space="0" w:color="C8AD73"/>
+              <w:bottom w:val="single" w:sz="8" w:space="0" w:color="C8AD73"/>
+              <w:right w:val="single" w:sz="8" w:space="0" w:color="C8AD73"/>
+            </w:tcBorders>
+            <w:tcMar>
+              <w:top w:w="100" w:type="dxa"/>
+              <w:left w:w="100" w:type="dxa"/>
+              <w:bottom w:w="100" w:type="dxa"/>
+              <w:right w:w="100" w:type="dxa"/>
+            </w:tcMar>
+            <w:vAlign w:val="center"/>
+          </w:tcPr>
+          <w:p>
+            <w:r>
+              <w:t>Høj</w:t>
             </w:r>
           </w:p>
         </w:tc>
@@ -10033,8 +10437,8 @@
         <w:tblLook w:val="04A0" w:firstRow="1" w:lastRow="0" w:firstColumn="1" w:lastColumn="0" w:noHBand="0" w:noVBand="1"/>
       </w:tblPr>
       <w:tblGrid>
-        <w:gridCol w:w="521"/>
-        <w:gridCol w:w="5334"/>
+        <w:gridCol w:w="557"/>
+        <w:gridCol w:w="5298"/>
         <w:gridCol w:w="839"/>
         <w:gridCol w:w="1152"/>
         <w:gridCol w:w="752"/>
@@ -12219,7 +12623,7 @@
           </w:tcPr>
           <w:p>
             <w:r>
-              <w:t>Der er begrænsning af adgang til beskyttede ressourcer og funktioner baseret på brugerens rolle samt inputvalidering for at forhindre SQL-injektioner, XSS og lignende former for angreb, alle forms er beskyttet med CSRF beskyttelse</w:t>
+              <w:t>Korrekt visning af bøger ved valg af filtrering samt valg af kombineret filtrering ved tjek i flere muligheder.</w:t>
             </w:r>
           </w:p>
         </w:tc>
@@ -12312,7 +12716,129 @@
           </w:tcPr>
           <w:p>
             <w:r>
-              <w:t>B19</w:t>
+              <w:t>B1</w:t>
+            </w:r>
+            <w:r>
+              <w:t>9</w:t>
+            </w:r>
+          </w:p>
+        </w:tc>
+        <w:tc>
+          <w:tcPr>
+            <w:tcW w:w="0" w:type="auto"/>
+            <w:tcBorders>
+              <w:top w:val="single" w:sz="8" w:space="0" w:color="C8AD73"/>
+              <w:left w:val="single" w:sz="8" w:space="0" w:color="C8AD73"/>
+              <w:bottom w:val="single" w:sz="8" w:space="0" w:color="C8AD73"/>
+              <w:right w:val="single" w:sz="8" w:space="0" w:color="C8AD73"/>
+            </w:tcBorders>
+            <w:tcMar>
+              <w:top w:w="100" w:type="dxa"/>
+              <w:left w:w="100" w:type="dxa"/>
+              <w:bottom w:w="100" w:type="dxa"/>
+              <w:right w:w="100" w:type="dxa"/>
+            </w:tcMar>
+            <w:vAlign w:val="center"/>
+          </w:tcPr>
+          <w:p>
+            <w:r>
+              <w:t>Der er begrænsning af adgang til beskyttede ressourcer og funktioner baseret på brugerens rolle samt inputvalidering for at forhindre SQL-injektioner, XSS og lignende former for angreb, alle forms er beskyttet med CSRF beskyttelse</w:t>
+            </w:r>
+          </w:p>
+        </w:tc>
+        <w:tc>
+          <w:tcPr>
+            <w:tcW w:w="0" w:type="auto"/>
+            <w:tcBorders>
+              <w:top w:val="single" w:sz="8" w:space="0" w:color="C8AD73"/>
+              <w:left w:val="single" w:sz="8" w:space="0" w:color="C8AD73"/>
+              <w:bottom w:val="single" w:sz="8" w:space="0" w:color="C8AD73"/>
+              <w:right w:val="single" w:sz="8" w:space="0" w:color="C8AD73"/>
+            </w:tcBorders>
+            <w:tcMar>
+              <w:top w:w="100" w:type="dxa"/>
+              <w:left w:w="100" w:type="dxa"/>
+              <w:bottom w:w="100" w:type="dxa"/>
+              <w:right w:w="100" w:type="dxa"/>
+            </w:tcMar>
+            <w:vAlign w:val="center"/>
+          </w:tcPr>
+          <w:p>
+            <w:r>
+              <w:t>Ja</w:t>
+            </w:r>
+          </w:p>
+        </w:tc>
+        <w:tc>
+          <w:tcPr>
+            <w:tcW w:w="0" w:type="auto"/>
+            <w:tcBorders>
+              <w:top w:val="single" w:sz="8" w:space="0" w:color="C8AD73"/>
+              <w:left w:val="single" w:sz="8" w:space="0" w:color="C8AD73"/>
+              <w:bottom w:val="single" w:sz="8" w:space="0" w:color="C8AD73"/>
+              <w:right w:val="single" w:sz="8" w:space="0" w:color="C8AD73"/>
+            </w:tcBorders>
+            <w:tcMar>
+              <w:top w:w="100" w:type="dxa"/>
+              <w:left w:w="100" w:type="dxa"/>
+              <w:bottom w:w="100" w:type="dxa"/>
+              <w:right w:w="100" w:type="dxa"/>
+            </w:tcMar>
+            <w:vAlign w:val="center"/>
+          </w:tcPr>
+          <w:p>
+            <w:r>
+              <w:t>Ja</w:t>
+            </w:r>
+          </w:p>
+        </w:tc>
+        <w:tc>
+          <w:tcPr>
+            <w:tcW w:w="0" w:type="auto"/>
+            <w:tcBorders>
+              <w:top w:val="single" w:sz="8" w:space="0" w:color="C8AD73"/>
+              <w:left w:val="single" w:sz="8" w:space="0" w:color="C8AD73"/>
+              <w:bottom w:val="single" w:sz="8" w:space="0" w:color="C8AD73"/>
+              <w:right w:val="single" w:sz="8" w:space="0" w:color="C8AD73"/>
+            </w:tcBorders>
+            <w:tcMar>
+              <w:top w:w="100" w:type="dxa"/>
+              <w:left w:w="100" w:type="dxa"/>
+              <w:bottom w:w="100" w:type="dxa"/>
+              <w:right w:w="100" w:type="dxa"/>
+            </w:tcMar>
+            <w:vAlign w:val="center"/>
+          </w:tcPr>
+          <w:p/>
+        </w:tc>
+      </w:tr>
+      <w:tr>
+        <w:trPr>
+          <w:trHeight w:val="720"/>
+        </w:trPr>
+        <w:tc>
+          <w:tcPr>
+            <w:tcW w:w="0" w:type="auto"/>
+            <w:tcBorders>
+              <w:top w:val="single" w:sz="8" w:space="0" w:color="C8AD73"/>
+              <w:left w:val="single" w:sz="8" w:space="0" w:color="C8AD73"/>
+              <w:bottom w:val="single" w:sz="8" w:space="0" w:color="C8AD73"/>
+              <w:right w:val="single" w:sz="8" w:space="0" w:color="C8AD73"/>
+            </w:tcBorders>
+            <w:tcMar>
+              <w:top w:w="100" w:type="dxa"/>
+              <w:left w:w="100" w:type="dxa"/>
+              <w:bottom w:w="100" w:type="dxa"/>
+              <w:right w:w="100" w:type="dxa"/>
+            </w:tcMar>
+            <w:vAlign w:val="center"/>
+          </w:tcPr>
+          <w:p>
+            <w:r>
+              <w:t>B</w:t>
+            </w:r>
+            <w:r>
+              <w:t>20</w:t>
             </w:r>
           </w:p>
         </w:tc>
@@ -12336,6 +12862,122 @@
           <w:p>
             <w:r>
               <w:t xml:space="preserve">Efter sletning af ethvert objekt som forfatter, sprog eller udgiver, skal det slettede objekt kunne gendannes fra administratorpanel. </w:t>
+            </w:r>
+          </w:p>
+        </w:tc>
+        <w:tc>
+          <w:tcPr>
+            <w:tcW w:w="0" w:type="auto"/>
+            <w:tcBorders>
+              <w:top w:val="single" w:sz="8" w:space="0" w:color="C8AD73"/>
+              <w:left w:val="single" w:sz="8" w:space="0" w:color="C8AD73"/>
+              <w:bottom w:val="single" w:sz="8" w:space="0" w:color="C8AD73"/>
+              <w:right w:val="single" w:sz="8" w:space="0" w:color="C8AD73"/>
+            </w:tcBorders>
+            <w:tcMar>
+              <w:top w:w="100" w:type="dxa"/>
+              <w:left w:w="100" w:type="dxa"/>
+              <w:bottom w:w="100" w:type="dxa"/>
+              <w:right w:w="100" w:type="dxa"/>
+            </w:tcMar>
+            <w:vAlign w:val="center"/>
+          </w:tcPr>
+          <w:p>
+            <w:r>
+              <w:t>Ja</w:t>
+            </w:r>
+          </w:p>
+        </w:tc>
+        <w:tc>
+          <w:tcPr>
+            <w:tcW w:w="0" w:type="auto"/>
+            <w:tcBorders>
+              <w:top w:val="single" w:sz="8" w:space="0" w:color="C8AD73"/>
+              <w:left w:val="single" w:sz="8" w:space="0" w:color="C8AD73"/>
+              <w:bottom w:val="single" w:sz="8" w:space="0" w:color="C8AD73"/>
+              <w:right w:val="single" w:sz="8" w:space="0" w:color="C8AD73"/>
+            </w:tcBorders>
+            <w:tcMar>
+              <w:top w:w="100" w:type="dxa"/>
+              <w:left w:w="100" w:type="dxa"/>
+              <w:bottom w:w="100" w:type="dxa"/>
+              <w:right w:w="100" w:type="dxa"/>
+            </w:tcMar>
+            <w:vAlign w:val="center"/>
+          </w:tcPr>
+          <w:p>
+            <w:r>
+              <w:t>Ja</w:t>
+            </w:r>
+          </w:p>
+        </w:tc>
+        <w:tc>
+          <w:tcPr>
+            <w:tcW w:w="0" w:type="auto"/>
+            <w:tcBorders>
+              <w:top w:val="single" w:sz="8" w:space="0" w:color="C8AD73"/>
+              <w:left w:val="single" w:sz="8" w:space="0" w:color="C8AD73"/>
+              <w:bottom w:val="single" w:sz="8" w:space="0" w:color="C8AD73"/>
+              <w:right w:val="single" w:sz="8" w:space="0" w:color="C8AD73"/>
+            </w:tcBorders>
+            <w:tcMar>
+              <w:top w:w="100" w:type="dxa"/>
+              <w:left w:w="100" w:type="dxa"/>
+              <w:bottom w:w="100" w:type="dxa"/>
+              <w:right w:w="100" w:type="dxa"/>
+            </w:tcMar>
+            <w:vAlign w:val="center"/>
+          </w:tcPr>
+          <w:p/>
+        </w:tc>
+      </w:tr>
+      <w:tr>
+        <w:trPr>
+          <w:trHeight w:val="720"/>
+        </w:trPr>
+        <w:tc>
+          <w:tcPr>
+            <w:tcW w:w="0" w:type="auto"/>
+            <w:tcBorders>
+              <w:top w:val="single" w:sz="8" w:space="0" w:color="C8AD73"/>
+              <w:left w:val="single" w:sz="8" w:space="0" w:color="C8AD73"/>
+              <w:bottom w:val="single" w:sz="8" w:space="0" w:color="C8AD73"/>
+              <w:right w:val="single" w:sz="8" w:space="0" w:color="C8AD73"/>
+            </w:tcBorders>
+            <w:tcMar>
+              <w:top w:w="100" w:type="dxa"/>
+              <w:left w:w="100" w:type="dxa"/>
+              <w:bottom w:w="100" w:type="dxa"/>
+              <w:right w:w="100" w:type="dxa"/>
+            </w:tcMar>
+            <w:vAlign w:val="center"/>
+          </w:tcPr>
+          <w:p>
+            <w:r>
+              <w:t>B21</w:t>
+            </w:r>
+          </w:p>
+        </w:tc>
+        <w:tc>
+          <w:tcPr>
+            <w:tcW w:w="0" w:type="auto"/>
+            <w:tcBorders>
+              <w:top w:val="single" w:sz="8" w:space="0" w:color="C8AD73"/>
+              <w:left w:val="single" w:sz="8" w:space="0" w:color="C8AD73"/>
+              <w:bottom w:val="single" w:sz="8" w:space="0" w:color="C8AD73"/>
+              <w:right w:val="single" w:sz="8" w:space="0" w:color="C8AD73"/>
+            </w:tcBorders>
+            <w:tcMar>
+              <w:top w:w="100" w:type="dxa"/>
+              <w:left w:w="100" w:type="dxa"/>
+              <w:bottom w:w="100" w:type="dxa"/>
+              <w:right w:w="100" w:type="dxa"/>
+            </w:tcMar>
+            <w:vAlign w:val="center"/>
+          </w:tcPr>
+          <w:p>
+            <w:r>
+              <w:t>Der bliver aktivt downloadet en korrekt Excel fil med liste over alle hændelser i systemet.</w:t>
             </w:r>
           </w:p>
         </w:tc>
@@ -12619,7 +13261,7 @@
       <w:r>
         <w:t xml:space="preserve">Larastan har ikke en officiel website men er open source og kan findes på </w:t>
       </w:r>
-      <w:hyperlink r:id="rId11" w:history="1">
+      <w:hyperlink r:id="rId13" w:history="1">
         <w:r>
           <w:rPr>
             <w:rStyle w:val="Hyperlink"/>
@@ -12630,7 +13272,7 @@
       <w:r>
         <w:t xml:space="preserve"> - Larastan er baseret på PHPStan som kan tilgås via </w:t>
       </w:r>
-      <w:hyperlink r:id="rId12" w:history="1">
+      <w:hyperlink r:id="rId14" w:history="1">
         <w:r>
           <w:rPr>
             <w:rStyle w:val="Hyperlink"/>
@@ -12658,6 +13300,19 @@
     </w:p>
     <w:p>
       <w:r>
+        <w:t xml:space="preserve">I guiden gennemgås hvordan lokalmiljøet opsættes på en Windows / Linux maskine, det er også muligt at springe denne del over og gå direkte til live versionen af webshoppen på url: </w:t>
+      </w:r>
+      <w:hyperlink r:id="rId15" w:history="1">
+        <w:r>
+          <w:rPr>
+            <w:rStyle w:val="Hyperlink"/>
+          </w:rPr>
+          <w:t>http://128.199.39.171/</w:t>
+        </w:r>
+      </w:hyperlink>
+    </w:p>
+    <w:p>
+      <w:r>
         <w:t>For at begynde med skal du sikre dig, at dit system opfylder de nødvendige krav:</w:t>
       </w:r>
     </w:p>
@@ -12803,7 +13458,7 @@
       <w:r>
         <w:t xml:space="preserve">git clone </w:t>
       </w:r>
-      <w:hyperlink r:id="rId13" w:history="1">
+      <w:hyperlink r:id="rId16" w:history="1">
         <w:r>
           <w:rPr>
             <w:rStyle w:val="Hyperlink"/>
@@ -13132,7 +13787,7 @@
       <w:pPr>
         <w:pStyle w:val="Listeafsnit"/>
       </w:pPr>
-      <w:hyperlink r:id="rId14" w:history="1">
+      <w:hyperlink r:id="rId17" w:history="1">
         <w:r>
           <w:rPr>
             <w:rStyle w:val="Hyperlink"/>
@@ -13168,23 +13823,1770 @@
         <w:t>Forbrugermanual</w:t>
       </w:r>
     </w:p>
+    <w:p>
+      <w:r>
+        <w:t>Forsiden byder på en oversigt af bøger samt en navigationsmenu og en søgefunktionalitet for hurtig at finde den ønskede bog.</w:t>
+      </w:r>
+    </w:p>
+    <w:p>
+      <w:r>
+        <w:t xml:space="preserve">Naviger til søgefeltet og skriv eksempelvis ”Fangen fra Azkaban”, afslut ved klik på Enter. </w:t>
+      </w:r>
+    </w:p>
+    <w:p>
+      <w:r>
+        <w:rPr>
+          <w:noProof/>
+        </w:rPr>
+        <w:drawing>
+          <wp:inline distT="0" distB="0" distL="0" distR="0" wp14:anchorId="791E34E1" wp14:editId="44E0EF08">
+            <wp:extent cx="5467350" cy="4533900"/>
+            <wp:effectExtent l="0" t="0" r="0" b="0"/>
+            <wp:docPr id="999424393" name="Billede 1"/>
+            <wp:cNvGraphicFramePr>
+              <a:graphicFrameLocks xmlns:a="http://schemas.openxmlformats.org/drawingml/2006/main" noChangeAspect="1"/>
+            </wp:cNvGraphicFramePr>
+            <a:graphic xmlns:a="http://schemas.openxmlformats.org/drawingml/2006/main">
+              <a:graphicData uri="http://schemas.openxmlformats.org/drawingml/2006/picture">
+                <pic:pic xmlns:pic="http://schemas.openxmlformats.org/drawingml/2006/picture">
+                  <pic:nvPicPr>
+                    <pic:cNvPr id="0" name="Picture 1"/>
+                    <pic:cNvPicPr>
+                      <a:picLocks noChangeAspect="1" noChangeArrowheads="1"/>
+                    </pic:cNvPicPr>
+                  </pic:nvPicPr>
+                  <pic:blipFill>
+                    <a:blip r:embed="rId18">
+                      <a:extLst>
+                        <a:ext uri="{28A0092B-C50C-407E-A947-70E740481C1C}">
+                          <a14:useLocalDpi xmlns:a14="http://schemas.microsoft.com/office/drawing/2010/main" val="0"/>
+                        </a:ext>
+                      </a:extLst>
+                    </a:blip>
+                    <a:srcRect/>
+                    <a:stretch>
+                      <a:fillRect/>
+                    </a:stretch>
+                  </pic:blipFill>
+                  <pic:spPr bwMode="auto">
+                    <a:xfrm>
+                      <a:off x="0" y="0"/>
+                      <a:ext cx="5467350" cy="4533900"/>
+                    </a:xfrm>
+                    <a:prstGeom prst="rect">
+                      <a:avLst/>
+                    </a:prstGeom>
+                    <a:noFill/>
+                    <a:ln>
+                      <a:noFill/>
+                    </a:ln>
+                  </pic:spPr>
+                </pic:pic>
+              </a:graphicData>
+            </a:graphic>
+          </wp:inline>
+        </w:drawing>
+      </w:r>
+    </w:p>
+    <w:p>
+      <w:r>
+        <w:br w:type="page"/>
+      </w:r>
+    </w:p>
+    <w:p>
+      <w:r>
+        <w:lastRenderedPageBreak/>
+        <w:t>Det er også muligt at navigere til menupunktet ”Bøger”, her kan bøger filtreres på format eller tilstand, samt søges frem fra søgefeltet. Vælg ”Hardback” og derefter klik på den ønskede bog:</w:t>
+      </w:r>
+    </w:p>
+    <w:p>
+      <w:r>
+        <w:rPr>
+          <w:noProof/>
+        </w:rPr>
+        <w:drawing>
+          <wp:inline distT="0" distB="0" distL="0" distR="0" wp14:anchorId="067FC7C7" wp14:editId="7FD72AC8">
+            <wp:extent cx="5467350" cy="5514975"/>
+            <wp:effectExtent l="0" t="0" r="0" b="9525"/>
+            <wp:docPr id="1793725757" name="Billede 2"/>
+            <wp:cNvGraphicFramePr>
+              <a:graphicFrameLocks xmlns:a="http://schemas.openxmlformats.org/drawingml/2006/main" noChangeAspect="1"/>
+            </wp:cNvGraphicFramePr>
+            <a:graphic xmlns:a="http://schemas.openxmlformats.org/drawingml/2006/main">
+              <a:graphicData uri="http://schemas.openxmlformats.org/drawingml/2006/picture">
+                <pic:pic xmlns:pic="http://schemas.openxmlformats.org/drawingml/2006/picture">
+                  <pic:nvPicPr>
+                    <pic:cNvPr id="0" name="Picture 2"/>
+                    <pic:cNvPicPr>
+                      <a:picLocks noChangeAspect="1" noChangeArrowheads="1"/>
+                    </pic:cNvPicPr>
+                  </pic:nvPicPr>
+                  <pic:blipFill>
+                    <a:blip r:embed="rId19">
+                      <a:extLst>
+                        <a:ext uri="{28A0092B-C50C-407E-A947-70E740481C1C}">
+                          <a14:useLocalDpi xmlns:a14="http://schemas.microsoft.com/office/drawing/2010/main" val="0"/>
+                        </a:ext>
+                      </a:extLst>
+                    </a:blip>
+                    <a:srcRect/>
+                    <a:stretch>
+                      <a:fillRect/>
+                    </a:stretch>
+                  </pic:blipFill>
+                  <pic:spPr bwMode="auto">
+                    <a:xfrm>
+                      <a:off x="0" y="0"/>
+                      <a:ext cx="5467350" cy="5514975"/>
+                    </a:xfrm>
+                    <a:prstGeom prst="rect">
+                      <a:avLst/>
+                    </a:prstGeom>
+                    <a:noFill/>
+                    <a:ln>
+                      <a:noFill/>
+                    </a:ln>
+                  </pic:spPr>
+                </pic:pic>
+              </a:graphicData>
+            </a:graphic>
+          </wp:inline>
+        </w:drawing>
+      </w:r>
+      <w:r>
+        <w:br/>
+      </w:r>
+    </w:p>
+    <w:p>
+      <w:r>
+        <w:br w:type="page"/>
+      </w:r>
+    </w:p>
+    <w:p>
+      <w:r>
+        <w:lastRenderedPageBreak/>
+        <w:t>Ved klik på bog er det muligt at se detaljer om den specifikke bog, samt vælge antal og tilføje til kurv:</w:t>
+      </w:r>
+    </w:p>
+    <w:p>
+      <w:r>
+        <w:rPr>
+          <w:noProof/>
+        </w:rPr>
+        <w:drawing>
+          <wp:inline distT="0" distB="0" distL="0" distR="0" wp14:anchorId="58667942" wp14:editId="5B4227F1">
+            <wp:extent cx="5467350" cy="3933825"/>
+            <wp:effectExtent l="0" t="0" r="0" b="9525"/>
+            <wp:docPr id="873625317" name="Billede 3"/>
+            <wp:cNvGraphicFramePr>
+              <a:graphicFrameLocks xmlns:a="http://schemas.openxmlformats.org/drawingml/2006/main" noChangeAspect="1"/>
+            </wp:cNvGraphicFramePr>
+            <a:graphic xmlns:a="http://schemas.openxmlformats.org/drawingml/2006/main">
+              <a:graphicData uri="http://schemas.openxmlformats.org/drawingml/2006/picture">
+                <pic:pic xmlns:pic="http://schemas.openxmlformats.org/drawingml/2006/picture">
+                  <pic:nvPicPr>
+                    <pic:cNvPr id="0" name="Picture 3"/>
+                    <pic:cNvPicPr>
+                      <a:picLocks noChangeAspect="1" noChangeArrowheads="1"/>
+                    </pic:cNvPicPr>
+                  </pic:nvPicPr>
+                  <pic:blipFill>
+                    <a:blip r:embed="rId20">
+                      <a:extLst>
+                        <a:ext uri="{28A0092B-C50C-407E-A947-70E740481C1C}">
+                          <a14:useLocalDpi xmlns:a14="http://schemas.microsoft.com/office/drawing/2010/main" val="0"/>
+                        </a:ext>
+                      </a:extLst>
+                    </a:blip>
+                    <a:srcRect/>
+                    <a:stretch>
+                      <a:fillRect/>
+                    </a:stretch>
+                  </pic:blipFill>
+                  <pic:spPr bwMode="auto">
+                    <a:xfrm>
+                      <a:off x="0" y="0"/>
+                      <a:ext cx="5467350" cy="3933825"/>
+                    </a:xfrm>
+                    <a:prstGeom prst="rect">
+                      <a:avLst/>
+                    </a:prstGeom>
+                    <a:noFill/>
+                    <a:ln>
+                      <a:noFill/>
+                    </a:ln>
+                  </pic:spPr>
+                </pic:pic>
+              </a:graphicData>
+            </a:graphic>
+          </wp:inline>
+        </w:drawing>
+      </w:r>
+    </w:p>
     <w:p/>
     <w:p>
+      <w:r>
+        <w:t>Ved tilføjelse til kurv, kommer en pop-up boks frem som giver mulighed for at fortsætte køb, eller gå til kurven, hvis man senere selv vil tilgå kurven er det muligt fra navigationen i øverste højre hjørne:</w:t>
+      </w:r>
+    </w:p>
+    <w:p>
+      <w:pPr>
+        <w:rPr>
+          <w:rFonts w:asciiTheme="majorHAnsi" w:eastAsiaTheme="majorEastAsia" w:hAnsiTheme="majorHAnsi" w:cstheme="majorBidi"/>
+          <w:color w:val="3F251D" w:themeColor="accent1"/>
+          <w:sz w:val="28"/>
+        </w:rPr>
+      </w:pPr>
+      <w:r>
+        <w:drawing>
+          <wp:inline distT="0" distB="0" distL="0" distR="0" wp14:anchorId="71330321" wp14:editId="4D0BEFF0">
+            <wp:extent cx="5472430" cy="2329180"/>
+            <wp:effectExtent l="0" t="0" r="0" b="0"/>
+            <wp:docPr id="1651666320" name="Billede 1"/>
+            <wp:cNvGraphicFramePr>
+              <a:graphicFrameLocks xmlns:a="http://schemas.openxmlformats.org/drawingml/2006/main" noChangeAspect="1"/>
+            </wp:cNvGraphicFramePr>
+            <a:graphic xmlns:a="http://schemas.openxmlformats.org/drawingml/2006/main">
+              <a:graphicData uri="http://schemas.openxmlformats.org/drawingml/2006/picture">
+                <pic:pic xmlns:pic="http://schemas.openxmlformats.org/drawingml/2006/picture">
+                  <pic:nvPicPr>
+                    <pic:cNvPr id="1651666320" name=""/>
+                    <pic:cNvPicPr/>
+                  </pic:nvPicPr>
+                  <pic:blipFill>
+                    <a:blip r:embed="rId21"/>
+                    <a:stretch>
+                      <a:fillRect/>
+                    </a:stretch>
+                  </pic:blipFill>
+                  <pic:spPr>
+                    <a:xfrm>
+                      <a:off x="0" y="0"/>
+                      <a:ext cx="5472430" cy="2329180"/>
+                    </a:xfrm>
+                    <a:prstGeom prst="rect">
+                      <a:avLst/>
+                    </a:prstGeom>
+                  </pic:spPr>
+                </pic:pic>
+              </a:graphicData>
+            </a:graphic>
+          </wp:inline>
+        </w:drawing>
+      </w:r>
+      <w:r>
+        <w:t xml:space="preserve"> </w:t>
+      </w:r>
+      <w:r>
+        <w:br w:type="page"/>
+      </w:r>
+    </w:p>
+    <w:p>
+      <w:r>
+        <w:lastRenderedPageBreak/>
+        <w:t>Ved klik på ”Til betaling”, føres kunden nu til betalingssiden hvor man kan udfylde oplysninger samt anvende test kortet ”4242 4242 4242 4242 – 12 / 34 - 12315” som vist på følgende billede, hvis man er logget ind på siden med en oprettet bruger, vil felterne delvist være auto-udfyldt ud fra brugeroplysninger:</w:t>
+      </w:r>
+    </w:p>
+    <w:p>
+      <w:r>
+        <w:rPr>
+          <w:noProof/>
+        </w:rPr>
+        <w:drawing>
+          <wp:inline distT="0" distB="0" distL="0" distR="0" wp14:anchorId="3536F0B4" wp14:editId="600DC3E4">
+            <wp:extent cx="5467350" cy="5524500"/>
+            <wp:effectExtent l="0" t="0" r="0" b="0"/>
+            <wp:docPr id="1446355660" name="Billede 4"/>
+            <wp:cNvGraphicFramePr>
+              <a:graphicFrameLocks xmlns:a="http://schemas.openxmlformats.org/drawingml/2006/main" noChangeAspect="1"/>
+            </wp:cNvGraphicFramePr>
+            <a:graphic xmlns:a="http://schemas.openxmlformats.org/drawingml/2006/main">
+              <a:graphicData uri="http://schemas.openxmlformats.org/drawingml/2006/picture">
+                <pic:pic xmlns:pic="http://schemas.openxmlformats.org/drawingml/2006/picture">
+                  <pic:nvPicPr>
+                    <pic:cNvPr id="0" name="Picture 4"/>
+                    <pic:cNvPicPr>
+                      <a:picLocks noChangeAspect="1" noChangeArrowheads="1"/>
+                    </pic:cNvPicPr>
+                  </pic:nvPicPr>
+                  <pic:blipFill>
+                    <a:blip r:embed="rId22">
+                      <a:extLst>
+                        <a:ext uri="{28A0092B-C50C-407E-A947-70E740481C1C}">
+                          <a14:useLocalDpi xmlns:a14="http://schemas.microsoft.com/office/drawing/2010/main" val="0"/>
+                        </a:ext>
+                      </a:extLst>
+                    </a:blip>
+                    <a:srcRect/>
+                    <a:stretch>
+                      <a:fillRect/>
+                    </a:stretch>
+                  </pic:blipFill>
+                  <pic:spPr bwMode="auto">
+                    <a:xfrm>
+                      <a:off x="0" y="0"/>
+                      <a:ext cx="5467350" cy="5524500"/>
+                    </a:xfrm>
+                    <a:prstGeom prst="rect">
+                      <a:avLst/>
+                    </a:prstGeom>
+                    <a:noFill/>
+                    <a:ln>
+                      <a:noFill/>
+                    </a:ln>
+                  </pic:spPr>
+                </pic:pic>
+              </a:graphicData>
+            </a:graphic>
+          </wp:inline>
+        </w:drawing>
+      </w:r>
+      <w:r>
+        <w:br/>
+      </w:r>
+    </w:p>
+    <w:p>
+      <w:r>
+        <w:br w:type="page"/>
+      </w:r>
+    </w:p>
+    <w:p>
+      <w:r>
+        <w:lastRenderedPageBreak/>
+        <w:t>Ved gennemført betaling vil kunden nu modtage en ordrebekræftelses side med ordrenr.:</w:t>
+      </w:r>
+    </w:p>
+    <w:p>
+      <w:r>
+        <w:rPr>
+          <w:noProof/>
+        </w:rPr>
+        <w:drawing>
+          <wp:inline distT="0" distB="0" distL="0" distR="0" wp14:anchorId="616966A1" wp14:editId="47B48394">
+            <wp:extent cx="5467350" cy="2181225"/>
+            <wp:effectExtent l="0" t="0" r="0" b="9525"/>
+            <wp:docPr id="1182638575" name="Billede 5"/>
+            <wp:cNvGraphicFramePr>
+              <a:graphicFrameLocks xmlns:a="http://schemas.openxmlformats.org/drawingml/2006/main" noChangeAspect="1"/>
+            </wp:cNvGraphicFramePr>
+            <a:graphic xmlns:a="http://schemas.openxmlformats.org/drawingml/2006/main">
+              <a:graphicData uri="http://schemas.openxmlformats.org/drawingml/2006/picture">
+                <pic:pic xmlns:pic="http://schemas.openxmlformats.org/drawingml/2006/picture">
+                  <pic:nvPicPr>
+                    <pic:cNvPr id="0" name="Picture 5"/>
+                    <pic:cNvPicPr>
+                      <a:picLocks noChangeAspect="1" noChangeArrowheads="1"/>
+                    </pic:cNvPicPr>
+                  </pic:nvPicPr>
+                  <pic:blipFill>
+                    <a:blip r:embed="rId23">
+                      <a:extLst>
+                        <a:ext uri="{28A0092B-C50C-407E-A947-70E740481C1C}">
+                          <a14:useLocalDpi xmlns:a14="http://schemas.microsoft.com/office/drawing/2010/main" val="0"/>
+                        </a:ext>
+                      </a:extLst>
+                    </a:blip>
+                    <a:srcRect/>
+                    <a:stretch>
+                      <a:fillRect/>
+                    </a:stretch>
+                  </pic:blipFill>
+                  <pic:spPr bwMode="auto">
+                    <a:xfrm>
+                      <a:off x="0" y="0"/>
+                      <a:ext cx="5467350" cy="2181225"/>
+                    </a:xfrm>
+                    <a:prstGeom prst="rect">
+                      <a:avLst/>
+                    </a:prstGeom>
+                    <a:noFill/>
+                    <a:ln>
+                      <a:noFill/>
+                    </a:ln>
+                  </pic:spPr>
+                </pic:pic>
+              </a:graphicData>
+            </a:graphic>
+          </wp:inline>
+        </w:drawing>
+      </w:r>
+    </w:p>
+    <w:p/>
+    <w:p>
+      <w:r>
+        <w:t>For oprettelse af bruger, klik på ”Bruger” i navigationen i øverste højre hjørne, herefter klik ”Ny bruger? Registrer nu.”</w:t>
+      </w:r>
+      <w:r>
+        <w:t xml:space="preserve"> og udfyld informationer, klik herefter registrer:</w:t>
+      </w:r>
+    </w:p>
+    <w:p>
+      <w:r>
+        <w:rPr>
+          <w:noProof/>
+        </w:rPr>
+        <w:drawing>
+          <wp:inline distT="0" distB="0" distL="0" distR="0" wp14:anchorId="394F15F3" wp14:editId="7C140BC4">
+            <wp:extent cx="5467350" cy="4000500"/>
+            <wp:effectExtent l="0" t="0" r="0" b="0"/>
+            <wp:docPr id="775243370" name="Billede 6"/>
+            <wp:cNvGraphicFramePr>
+              <a:graphicFrameLocks xmlns:a="http://schemas.openxmlformats.org/drawingml/2006/main" noChangeAspect="1"/>
+            </wp:cNvGraphicFramePr>
+            <a:graphic xmlns:a="http://schemas.openxmlformats.org/drawingml/2006/main">
+              <a:graphicData uri="http://schemas.openxmlformats.org/drawingml/2006/picture">
+                <pic:pic xmlns:pic="http://schemas.openxmlformats.org/drawingml/2006/picture">
+                  <pic:nvPicPr>
+                    <pic:cNvPr id="0" name="Picture 6"/>
+                    <pic:cNvPicPr>
+                      <a:picLocks noChangeAspect="1" noChangeArrowheads="1"/>
+                    </pic:cNvPicPr>
+                  </pic:nvPicPr>
+                  <pic:blipFill>
+                    <a:blip r:embed="rId24">
+                      <a:extLst>
+                        <a:ext uri="{28A0092B-C50C-407E-A947-70E740481C1C}">
+                          <a14:useLocalDpi xmlns:a14="http://schemas.microsoft.com/office/drawing/2010/main" val="0"/>
+                        </a:ext>
+                      </a:extLst>
+                    </a:blip>
+                    <a:srcRect/>
+                    <a:stretch>
+                      <a:fillRect/>
+                    </a:stretch>
+                  </pic:blipFill>
+                  <pic:spPr bwMode="auto">
+                    <a:xfrm>
+                      <a:off x="0" y="0"/>
+                      <a:ext cx="5467350" cy="4000500"/>
+                    </a:xfrm>
+                    <a:prstGeom prst="rect">
+                      <a:avLst/>
+                    </a:prstGeom>
+                    <a:noFill/>
+                    <a:ln>
+                      <a:noFill/>
+                    </a:ln>
+                  </pic:spPr>
+                </pic:pic>
+              </a:graphicData>
+            </a:graphic>
+          </wp:inline>
+        </w:drawing>
+      </w:r>
+      <w:r>
+        <w:br/>
+      </w:r>
+    </w:p>
+    <w:p>
+      <w:r>
+        <w:br w:type="page"/>
+      </w:r>
+    </w:p>
+    <w:p>
+      <w:r>
+        <w:lastRenderedPageBreak/>
+        <w:t>Efter registrering logges kunden automatisk ind på nyoprettede bruger, ellers er det muligt fra øverste højre hjørne ved klik på ”Bruger”:</w:t>
+      </w:r>
+      <w:r>
+        <w:br/>
+      </w:r>
+      <w:r>
+        <w:rPr>
+          <w:noProof/>
+        </w:rPr>
+        <w:drawing>
+          <wp:inline distT="0" distB="0" distL="0" distR="0" wp14:anchorId="35E14858" wp14:editId="7E912A82">
+            <wp:extent cx="5467350" cy="3124200"/>
+            <wp:effectExtent l="0" t="0" r="0" b="0"/>
+            <wp:docPr id="737527677" name="Billede 7"/>
+            <wp:cNvGraphicFramePr>
+              <a:graphicFrameLocks xmlns:a="http://schemas.openxmlformats.org/drawingml/2006/main" noChangeAspect="1"/>
+            </wp:cNvGraphicFramePr>
+            <a:graphic xmlns:a="http://schemas.openxmlformats.org/drawingml/2006/main">
+              <a:graphicData uri="http://schemas.openxmlformats.org/drawingml/2006/picture">
+                <pic:pic xmlns:pic="http://schemas.openxmlformats.org/drawingml/2006/picture">
+                  <pic:nvPicPr>
+                    <pic:cNvPr id="0" name="Picture 7"/>
+                    <pic:cNvPicPr>
+                      <a:picLocks noChangeAspect="1" noChangeArrowheads="1"/>
+                    </pic:cNvPicPr>
+                  </pic:nvPicPr>
+                  <pic:blipFill>
+                    <a:blip r:embed="rId25">
+                      <a:extLst>
+                        <a:ext uri="{28A0092B-C50C-407E-A947-70E740481C1C}">
+                          <a14:useLocalDpi xmlns:a14="http://schemas.microsoft.com/office/drawing/2010/main" val="0"/>
+                        </a:ext>
+                      </a:extLst>
+                    </a:blip>
+                    <a:srcRect/>
+                    <a:stretch>
+                      <a:fillRect/>
+                    </a:stretch>
+                  </pic:blipFill>
+                  <pic:spPr bwMode="auto">
+                    <a:xfrm>
+                      <a:off x="0" y="0"/>
+                      <a:ext cx="5467350" cy="3124200"/>
+                    </a:xfrm>
+                    <a:prstGeom prst="rect">
+                      <a:avLst/>
+                    </a:prstGeom>
+                    <a:noFill/>
+                    <a:ln>
+                      <a:noFill/>
+                    </a:ln>
+                  </pic:spPr>
+                </pic:pic>
+              </a:graphicData>
+            </a:graphic>
+          </wp:inline>
+        </w:drawing>
+      </w:r>
+      <w:r>
+        <w:t xml:space="preserve"> </w:t>
+      </w:r>
+    </w:p>
+    <w:p>
+      <w:r>
+        <w:t>Efterfølgende kan man ved klik på ”Bruger” i øverste højre hjørne, logge ud eller se login oplysninger:</w:t>
+      </w:r>
+    </w:p>
+    <w:p>
+      <w:r>
+        <w:rPr>
+          <w:noProof/>
+        </w:rPr>
+        <w:drawing>
+          <wp:inline distT="0" distB="0" distL="0" distR="0" wp14:anchorId="7918F0B1" wp14:editId="2E2AA9DD">
+            <wp:extent cx="5467350" cy="1971675"/>
+            <wp:effectExtent l="0" t="0" r="0" b="9525"/>
+            <wp:docPr id="1695762807" name="Billede 8"/>
+            <wp:cNvGraphicFramePr>
+              <a:graphicFrameLocks xmlns:a="http://schemas.openxmlformats.org/drawingml/2006/main" noChangeAspect="1"/>
+            </wp:cNvGraphicFramePr>
+            <a:graphic xmlns:a="http://schemas.openxmlformats.org/drawingml/2006/main">
+              <a:graphicData uri="http://schemas.openxmlformats.org/drawingml/2006/picture">
+                <pic:pic xmlns:pic="http://schemas.openxmlformats.org/drawingml/2006/picture">
+                  <pic:nvPicPr>
+                    <pic:cNvPr id="0" name="Picture 8"/>
+                    <pic:cNvPicPr>
+                      <a:picLocks noChangeAspect="1" noChangeArrowheads="1"/>
+                    </pic:cNvPicPr>
+                  </pic:nvPicPr>
+                  <pic:blipFill>
+                    <a:blip r:embed="rId26">
+                      <a:extLst>
+                        <a:ext uri="{28A0092B-C50C-407E-A947-70E740481C1C}">
+                          <a14:useLocalDpi xmlns:a14="http://schemas.microsoft.com/office/drawing/2010/main" val="0"/>
+                        </a:ext>
+                      </a:extLst>
+                    </a:blip>
+                    <a:srcRect/>
+                    <a:stretch>
+                      <a:fillRect/>
+                    </a:stretch>
+                  </pic:blipFill>
+                  <pic:spPr bwMode="auto">
+                    <a:xfrm>
+                      <a:off x="0" y="0"/>
+                      <a:ext cx="5467350" cy="1971675"/>
+                    </a:xfrm>
+                    <a:prstGeom prst="rect">
+                      <a:avLst/>
+                    </a:prstGeom>
+                    <a:noFill/>
+                    <a:ln>
+                      <a:noFill/>
+                    </a:ln>
+                  </pic:spPr>
+                </pic:pic>
+              </a:graphicData>
+            </a:graphic>
+          </wp:inline>
+        </w:drawing>
+      </w:r>
+    </w:p>
+    <w:p>
+      <w:r>
+        <w:t>Det er blandt andet muligt at logge ind på følgende test bruger som forbruger af siden:</w:t>
+      </w:r>
+    </w:p>
+    <w:p>
+      <w:r>
+        <w:t xml:space="preserve">Brugernavn: </w:t>
+      </w:r>
+      <w:r>
+        <w:rPr>
+          <w:b/>
+          <w:bCs/>
+          <w:i/>
+          <w:iCs/>
+        </w:rPr>
+        <w:t>guest@test.dk</w:t>
+      </w:r>
+    </w:p>
+    <w:p>
+      <w:r>
+        <w:t xml:space="preserve">Adgangskode: </w:t>
+      </w:r>
+      <w:r>
+        <w:rPr>
+          <w:b/>
+          <w:bCs/>
+          <w:i/>
+          <w:iCs/>
+        </w:rPr>
+        <w:t>12345</w:t>
+      </w:r>
+      <w:r>
+        <w:br w:type="page"/>
+      </w:r>
+    </w:p>
+    <w:p>
       <w:pPr>
         <w:pStyle w:val="Overskrift2"/>
       </w:pPr>
       <w:r>
+        <w:lastRenderedPageBreak/>
         <w:t>Administrator manual</w:t>
       </w:r>
+    </w:p>
+    <w:p>
+      <w:r>
+        <w:t>Logges der ind på en bruger med administrator adgange, som eksempelvis følgende test admin bruger:</w:t>
+      </w:r>
+    </w:p>
+    <w:p>
+      <w:r>
+        <w:t xml:space="preserve">Brugernavn: </w:t>
+      </w:r>
+      <w:r>
+        <w:rPr>
+          <w:b/>
+          <w:bCs/>
+          <w:i/>
+          <w:iCs/>
+        </w:rPr>
+        <w:t>admin@test.dk</w:t>
+      </w:r>
+    </w:p>
+    <w:p>
+      <w:pPr>
+        <w:rPr>
+          <w:b/>
+          <w:bCs/>
+          <w:i/>
+          <w:iCs/>
+        </w:rPr>
+      </w:pPr>
+      <w:r>
+        <w:t xml:space="preserve">Adgangskode: </w:t>
+      </w:r>
+      <w:r>
+        <w:rPr>
+          <w:b/>
+          <w:bCs/>
+          <w:i/>
+          <w:iCs/>
+        </w:rPr>
+        <w:t>12345</w:t>
+      </w:r>
+    </w:p>
+    <w:p>
+      <w:r>
+        <w:t>Føres administratoren automatisk til det såkaldte Adminpanel, her vises som forside et dashboard med oversigt over antal af entiteter på siden:</w:t>
+      </w:r>
+    </w:p>
+    <w:p>
+      <w:r>
+        <w:rPr>
+          <w:noProof/>
+        </w:rPr>
+        <w:drawing>
+          <wp:inline distT="0" distB="0" distL="0" distR="0" wp14:anchorId="202A87FD" wp14:editId="7A48069C">
+            <wp:extent cx="5467350" cy="3638550"/>
+            <wp:effectExtent l="0" t="0" r="0" b="0"/>
+            <wp:docPr id="857027869" name="Billede 9"/>
+            <wp:cNvGraphicFramePr>
+              <a:graphicFrameLocks xmlns:a="http://schemas.openxmlformats.org/drawingml/2006/main" noChangeAspect="1"/>
+            </wp:cNvGraphicFramePr>
+            <a:graphic xmlns:a="http://schemas.openxmlformats.org/drawingml/2006/main">
+              <a:graphicData uri="http://schemas.openxmlformats.org/drawingml/2006/picture">
+                <pic:pic xmlns:pic="http://schemas.openxmlformats.org/drawingml/2006/picture">
+                  <pic:nvPicPr>
+                    <pic:cNvPr id="0" name="Picture 9"/>
+                    <pic:cNvPicPr>
+                      <a:picLocks noChangeAspect="1" noChangeArrowheads="1"/>
+                    </pic:cNvPicPr>
+                  </pic:nvPicPr>
+                  <pic:blipFill>
+                    <a:blip r:embed="rId27">
+                      <a:extLst>
+                        <a:ext uri="{28A0092B-C50C-407E-A947-70E740481C1C}">
+                          <a14:useLocalDpi xmlns:a14="http://schemas.microsoft.com/office/drawing/2010/main" val="0"/>
+                        </a:ext>
+                      </a:extLst>
+                    </a:blip>
+                    <a:srcRect/>
+                    <a:stretch>
+                      <a:fillRect/>
+                    </a:stretch>
+                  </pic:blipFill>
+                  <pic:spPr bwMode="auto">
+                    <a:xfrm>
+                      <a:off x="0" y="0"/>
+                      <a:ext cx="5467350" cy="3638550"/>
+                    </a:xfrm>
+                    <a:prstGeom prst="rect">
+                      <a:avLst/>
+                    </a:prstGeom>
+                    <a:noFill/>
+                    <a:ln>
+                      <a:noFill/>
+                    </a:ln>
+                  </pic:spPr>
+                </pic:pic>
+              </a:graphicData>
+            </a:graphic>
+          </wp:inline>
+        </w:drawing>
+      </w:r>
+    </w:p>
+    <w:p>
       <w:r>
         <w:br w:type="page"/>
       </w:r>
     </w:p>
     <w:p>
+      <w:r>
+        <w:lastRenderedPageBreak/>
+        <w:t>På siden er det muligt at få overblik, oprette, redigere eller slette samt gendanne alle entiteter på siden, i følgende eksempel vises det hvordan en ny genre bliver tilføjet til siden.</w:t>
+      </w:r>
+    </w:p>
+    <w:p>
+      <w:r>
+        <w:t>Klik på ”Genrer” i venstre navigationsmenu, her vises et opret felt samt alle eksisterende generer på siden, opret nu en ny genre kaldet ”Tes</w:t>
+      </w:r>
+      <w:r>
+        <w:t>t</w:t>
+      </w:r>
+      <w:r>
+        <w:t>”:</w:t>
+      </w:r>
+    </w:p>
+    <w:p>
+      <w:r>
+        <w:drawing>
+          <wp:inline distT="0" distB="0" distL="0" distR="0" wp14:anchorId="4287211D" wp14:editId="5DD573D9">
+            <wp:extent cx="5472430" cy="6055995"/>
+            <wp:effectExtent l="0" t="0" r="0" b="1905"/>
+            <wp:docPr id="2136290996" name="Billede 1"/>
+            <wp:cNvGraphicFramePr>
+              <a:graphicFrameLocks xmlns:a="http://schemas.openxmlformats.org/drawingml/2006/main" noChangeAspect="1"/>
+            </wp:cNvGraphicFramePr>
+            <a:graphic xmlns:a="http://schemas.openxmlformats.org/drawingml/2006/main">
+              <a:graphicData uri="http://schemas.openxmlformats.org/drawingml/2006/picture">
+                <pic:pic xmlns:pic="http://schemas.openxmlformats.org/drawingml/2006/picture">
+                  <pic:nvPicPr>
+                    <pic:cNvPr id="2136290996" name=""/>
+                    <pic:cNvPicPr/>
+                  </pic:nvPicPr>
+                  <pic:blipFill>
+                    <a:blip r:embed="rId28"/>
+                    <a:stretch>
+                      <a:fillRect/>
+                    </a:stretch>
+                  </pic:blipFill>
+                  <pic:spPr>
+                    <a:xfrm>
+                      <a:off x="0" y="0"/>
+                      <a:ext cx="5472430" cy="6055995"/>
+                    </a:xfrm>
+                    <a:prstGeom prst="rect">
+                      <a:avLst/>
+                    </a:prstGeom>
+                  </pic:spPr>
+                </pic:pic>
+              </a:graphicData>
+            </a:graphic>
+          </wp:inline>
+        </w:drawing>
+      </w:r>
+    </w:p>
+    <w:p>
+      <w:r>
+        <w:br w:type="page"/>
+      </w:r>
+    </w:p>
+    <w:p>
+      <w:r>
+        <w:lastRenderedPageBreak/>
+        <w:t>Slet herefter ”</w:t>
+      </w:r>
+      <w:r>
+        <w:t>Test</w:t>
+      </w:r>
+      <w:r>
+        <w:t xml:space="preserve">” ved at klikke på den røde skraldespand til </w:t>
+      </w:r>
+      <w:r>
+        <w:t>højre</w:t>
+      </w:r>
+      <w:r>
+        <w:t xml:space="preserve"> for navnet, herefter fremgår slettede genrer i en ny sektion under de eksisterende genrer:</w:t>
+      </w:r>
+    </w:p>
+    <w:p>
+      <w:r>
+        <w:rPr>
+          <w:noProof/>
+        </w:rPr>
+        <w:drawing>
+          <wp:inline distT="0" distB="0" distL="0" distR="0" wp14:anchorId="468DB737" wp14:editId="6332CD69">
+            <wp:extent cx="5467350" cy="7410450"/>
+            <wp:effectExtent l="0" t="0" r="0" b="0"/>
+            <wp:docPr id="1751734394" name="Billede 10"/>
+            <wp:cNvGraphicFramePr>
+              <a:graphicFrameLocks xmlns:a="http://schemas.openxmlformats.org/drawingml/2006/main" noChangeAspect="1"/>
+            </wp:cNvGraphicFramePr>
+            <a:graphic xmlns:a="http://schemas.openxmlformats.org/drawingml/2006/main">
+              <a:graphicData uri="http://schemas.openxmlformats.org/drawingml/2006/picture">
+                <pic:pic xmlns:pic="http://schemas.openxmlformats.org/drawingml/2006/picture">
+                  <pic:nvPicPr>
+                    <pic:cNvPr id="0" name="Picture 10"/>
+                    <pic:cNvPicPr>
+                      <a:picLocks noChangeAspect="1" noChangeArrowheads="1"/>
+                    </pic:cNvPicPr>
+                  </pic:nvPicPr>
+                  <pic:blipFill>
+                    <a:blip r:embed="rId29">
+                      <a:extLst>
+                        <a:ext uri="{28A0092B-C50C-407E-A947-70E740481C1C}">
+                          <a14:useLocalDpi xmlns:a14="http://schemas.microsoft.com/office/drawing/2010/main" val="0"/>
+                        </a:ext>
+                      </a:extLst>
+                    </a:blip>
+                    <a:srcRect/>
+                    <a:stretch>
+                      <a:fillRect/>
+                    </a:stretch>
+                  </pic:blipFill>
+                  <pic:spPr bwMode="auto">
+                    <a:xfrm>
+                      <a:off x="0" y="0"/>
+                      <a:ext cx="5467350" cy="7410450"/>
+                    </a:xfrm>
+                    <a:prstGeom prst="rect">
+                      <a:avLst/>
+                    </a:prstGeom>
+                    <a:noFill/>
+                    <a:ln>
+                      <a:noFill/>
+                    </a:ln>
+                  </pic:spPr>
+                </pic:pic>
+              </a:graphicData>
+            </a:graphic>
+          </wp:inline>
+        </w:drawing>
+      </w:r>
+    </w:p>
+    <w:p>
+      <w:r>
+        <w:br w:type="page"/>
+      </w:r>
+    </w:p>
+    <w:p>
+      <w:r>
+        <w:lastRenderedPageBreak/>
+        <w:t xml:space="preserve">Gendan Test genren ved klik på Gendan, derefter rediger Test genre til et mere korrekt navn ved at klikke på den blå blyant til </w:t>
+      </w:r>
+      <w:r>
+        <w:t>højre</w:t>
+      </w:r>
+      <w:r>
+        <w:t xml:space="preserve"> for genren</w:t>
+      </w:r>
+      <w:r>
+        <w:t>, gem ved at klikke ”Gem Redigering”</w:t>
+      </w:r>
+      <w:r>
+        <w:t>:</w:t>
+      </w:r>
+    </w:p>
+    <w:p>
+      <w:r>
+        <w:rPr>
+          <w:noProof/>
+        </w:rPr>
+        <w:drawing>
+          <wp:inline distT="0" distB="0" distL="0" distR="0" wp14:anchorId="326531A9" wp14:editId="148CFF12">
+            <wp:extent cx="5467350" cy="6019800"/>
+            <wp:effectExtent l="0" t="0" r="0" b="0"/>
+            <wp:docPr id="2076625331" name="Billede 11"/>
+            <wp:cNvGraphicFramePr>
+              <a:graphicFrameLocks xmlns:a="http://schemas.openxmlformats.org/drawingml/2006/main" noChangeAspect="1"/>
+            </wp:cNvGraphicFramePr>
+            <a:graphic xmlns:a="http://schemas.openxmlformats.org/drawingml/2006/main">
+              <a:graphicData uri="http://schemas.openxmlformats.org/drawingml/2006/picture">
+                <pic:pic xmlns:pic="http://schemas.openxmlformats.org/drawingml/2006/picture">
+                  <pic:nvPicPr>
+                    <pic:cNvPr id="0" name="Picture 11"/>
+                    <pic:cNvPicPr>
+                      <a:picLocks noChangeAspect="1" noChangeArrowheads="1"/>
+                    </pic:cNvPicPr>
+                  </pic:nvPicPr>
+                  <pic:blipFill>
+                    <a:blip r:embed="rId30">
+                      <a:extLst>
+                        <a:ext uri="{28A0092B-C50C-407E-A947-70E740481C1C}">
+                          <a14:useLocalDpi xmlns:a14="http://schemas.microsoft.com/office/drawing/2010/main" val="0"/>
+                        </a:ext>
+                      </a:extLst>
+                    </a:blip>
+                    <a:srcRect/>
+                    <a:stretch>
+                      <a:fillRect/>
+                    </a:stretch>
+                  </pic:blipFill>
+                  <pic:spPr bwMode="auto">
+                    <a:xfrm>
+                      <a:off x="0" y="0"/>
+                      <a:ext cx="5467350" cy="6019800"/>
+                    </a:xfrm>
+                    <a:prstGeom prst="rect">
+                      <a:avLst/>
+                    </a:prstGeom>
+                    <a:noFill/>
+                    <a:ln>
+                      <a:noFill/>
+                    </a:ln>
+                  </pic:spPr>
+                </pic:pic>
+              </a:graphicData>
+            </a:graphic>
+          </wp:inline>
+        </w:drawing>
+      </w:r>
+    </w:p>
+    <w:p>
+      <w:r>
+        <w:br w:type="page"/>
+      </w:r>
+      <w:r>
+        <w:lastRenderedPageBreak/>
+        <w:t>Lav nu en ny bog med denne genre, klik på menupunktet ”Bøger” og udfyld informationerne, der er blandt andet muligt at tilføje flere genrer samt forfattere til bogen, gem bogen og se at den nu ligger under eksisterende bøger:</w:t>
+      </w:r>
+      <w:r>
+        <w:br/>
+      </w:r>
+      <w:r>
+        <w:rPr>
+          <w:noProof/>
+        </w:rPr>
+        <w:drawing>
+          <wp:inline distT="0" distB="0" distL="0" distR="0" wp14:anchorId="0144CA4E" wp14:editId="5393A23F">
+            <wp:extent cx="5467350" cy="5276850"/>
+            <wp:effectExtent l="0" t="0" r="0" b="0"/>
+            <wp:docPr id="592688327" name="Billede 14"/>
+            <wp:cNvGraphicFramePr>
+              <a:graphicFrameLocks xmlns:a="http://schemas.openxmlformats.org/drawingml/2006/main" noChangeAspect="1"/>
+            </wp:cNvGraphicFramePr>
+            <a:graphic xmlns:a="http://schemas.openxmlformats.org/drawingml/2006/main">
+              <a:graphicData uri="http://schemas.openxmlformats.org/drawingml/2006/picture">
+                <pic:pic xmlns:pic="http://schemas.openxmlformats.org/drawingml/2006/picture">
+                  <pic:nvPicPr>
+                    <pic:cNvPr id="0" name="Picture 14"/>
+                    <pic:cNvPicPr>
+                      <a:picLocks noChangeAspect="1" noChangeArrowheads="1"/>
+                    </pic:cNvPicPr>
+                  </pic:nvPicPr>
+                  <pic:blipFill>
+                    <a:blip r:embed="rId31">
+                      <a:extLst>
+                        <a:ext uri="{28A0092B-C50C-407E-A947-70E740481C1C}">
+                          <a14:useLocalDpi xmlns:a14="http://schemas.microsoft.com/office/drawing/2010/main" val="0"/>
+                        </a:ext>
+                      </a:extLst>
+                    </a:blip>
+                    <a:srcRect/>
+                    <a:stretch>
+                      <a:fillRect/>
+                    </a:stretch>
+                  </pic:blipFill>
+                  <pic:spPr bwMode="auto">
+                    <a:xfrm>
+                      <a:off x="0" y="0"/>
+                      <a:ext cx="5467350" cy="5276850"/>
+                    </a:xfrm>
+                    <a:prstGeom prst="rect">
+                      <a:avLst/>
+                    </a:prstGeom>
+                    <a:noFill/>
+                    <a:ln>
+                      <a:noFill/>
+                    </a:ln>
+                  </pic:spPr>
+                </pic:pic>
+              </a:graphicData>
+            </a:graphic>
+          </wp:inline>
+        </w:drawing>
+      </w:r>
+    </w:p>
+    <w:p>
+      <w:bookmarkStart w:id="29" w:name="_Toc164241859"/>
+      <w:r>
+        <w:br w:type="page"/>
+      </w:r>
+    </w:p>
+    <w:p>
+      <w:r>
+        <w:lastRenderedPageBreak/>
+        <w:t>Naviger til menupunktet ”Ordrer” for at se ordrer samt ændre ordre status for en specifik ordre:</w:t>
+      </w:r>
+    </w:p>
+    <w:p>
+      <w:r>
+        <w:rPr>
+          <w:noProof/>
+        </w:rPr>
+        <w:drawing>
+          <wp:inline distT="0" distB="0" distL="0" distR="0" wp14:anchorId="3802A63E" wp14:editId="2AF13E42">
+            <wp:extent cx="5467350" cy="2647950"/>
+            <wp:effectExtent l="0" t="0" r="0" b="0"/>
+            <wp:docPr id="130548943" name="Billede 15"/>
+            <wp:cNvGraphicFramePr>
+              <a:graphicFrameLocks xmlns:a="http://schemas.openxmlformats.org/drawingml/2006/main" noChangeAspect="1"/>
+            </wp:cNvGraphicFramePr>
+            <a:graphic xmlns:a="http://schemas.openxmlformats.org/drawingml/2006/main">
+              <a:graphicData uri="http://schemas.openxmlformats.org/drawingml/2006/picture">
+                <pic:pic xmlns:pic="http://schemas.openxmlformats.org/drawingml/2006/picture">
+                  <pic:nvPicPr>
+                    <pic:cNvPr id="0" name="Picture 15"/>
+                    <pic:cNvPicPr>
+                      <a:picLocks noChangeAspect="1" noChangeArrowheads="1"/>
+                    </pic:cNvPicPr>
+                  </pic:nvPicPr>
+                  <pic:blipFill>
+                    <a:blip r:embed="rId32">
+                      <a:extLst>
+                        <a:ext uri="{28A0092B-C50C-407E-A947-70E740481C1C}">
+                          <a14:useLocalDpi xmlns:a14="http://schemas.microsoft.com/office/drawing/2010/main" val="0"/>
+                        </a:ext>
+                      </a:extLst>
+                    </a:blip>
+                    <a:srcRect/>
+                    <a:stretch>
+                      <a:fillRect/>
+                    </a:stretch>
+                  </pic:blipFill>
+                  <pic:spPr bwMode="auto">
+                    <a:xfrm>
+                      <a:off x="0" y="0"/>
+                      <a:ext cx="5467350" cy="2647950"/>
+                    </a:xfrm>
+                    <a:prstGeom prst="rect">
+                      <a:avLst/>
+                    </a:prstGeom>
+                    <a:noFill/>
+                    <a:ln>
+                      <a:noFill/>
+                    </a:ln>
+                  </pic:spPr>
+                </pic:pic>
+              </a:graphicData>
+            </a:graphic>
+          </wp:inline>
+        </w:drawing>
+      </w:r>
+    </w:p>
+    <w:p>
+      <w:r>
+        <w:t>Klik på ”View” til højre for en specifik ordrer og ændre nu status til Processing, gem derefter ved at klikke opdater:</w:t>
+      </w:r>
+    </w:p>
+    <w:p>
+      <w:r>
+        <w:drawing>
+          <wp:inline distT="0" distB="0" distL="0" distR="0" wp14:anchorId="46737BF5" wp14:editId="7791C3AF">
+            <wp:extent cx="5472430" cy="4508500"/>
+            <wp:effectExtent l="0" t="0" r="0" b="6350"/>
+            <wp:docPr id="910148382" name="Billede 1"/>
+            <wp:cNvGraphicFramePr>
+              <a:graphicFrameLocks xmlns:a="http://schemas.openxmlformats.org/drawingml/2006/main" noChangeAspect="1"/>
+            </wp:cNvGraphicFramePr>
+            <a:graphic xmlns:a="http://schemas.openxmlformats.org/drawingml/2006/main">
+              <a:graphicData uri="http://schemas.openxmlformats.org/drawingml/2006/picture">
+                <pic:pic xmlns:pic="http://schemas.openxmlformats.org/drawingml/2006/picture">
+                  <pic:nvPicPr>
+                    <pic:cNvPr id="910148382" name=""/>
+                    <pic:cNvPicPr/>
+                  </pic:nvPicPr>
+                  <pic:blipFill>
+                    <a:blip r:embed="rId33"/>
+                    <a:stretch>
+                      <a:fillRect/>
+                    </a:stretch>
+                  </pic:blipFill>
+                  <pic:spPr>
+                    <a:xfrm>
+                      <a:off x="0" y="0"/>
+                      <a:ext cx="5472430" cy="4508500"/>
+                    </a:xfrm>
+                    <a:prstGeom prst="rect">
+                      <a:avLst/>
+                    </a:prstGeom>
+                  </pic:spPr>
+                </pic:pic>
+              </a:graphicData>
+            </a:graphic>
+          </wp:inline>
+        </w:drawing>
+      </w:r>
+    </w:p>
+    <w:p>
+      <w:r>
+        <w:br w:type="page"/>
+      </w:r>
+    </w:p>
+    <w:p>
+      <w:r>
+        <w:lastRenderedPageBreak/>
+        <w:t xml:space="preserve">Klik på linket under ordrer oversigten for at gå til Stripe platformen, eller tilgå den via følgende url: </w:t>
+      </w:r>
+      <w:hyperlink r:id="rId34" w:history="1">
+        <w:r>
+          <w:rPr>
+            <w:rStyle w:val="Hyperlink"/>
+          </w:rPr>
+          <w:t>https://dashboard.stripe.com/test/developers</w:t>
+        </w:r>
+      </w:hyperlink>
+    </w:p>
+    <w:p>
+      <w:r>
+        <w:t>Log ind med følgende oplysninger:</w:t>
+      </w:r>
+    </w:p>
+    <w:p>
+      <w:r>
+        <w:t xml:space="preserve">Brugernavn: </w:t>
+      </w:r>
+      <w:r>
+        <w:rPr>
+          <w:b/>
+          <w:bCs/>
+          <w:i/>
+          <w:iCs/>
+        </w:rPr>
+        <w:t>92aggerholm@gmail.com</w:t>
+      </w:r>
+    </w:p>
+    <w:p>
+      <w:r>
+        <w:t>Adgangskode:</w:t>
+      </w:r>
+      <w:r>
+        <w:t xml:space="preserve"> </w:t>
+      </w:r>
+      <w:r>
+        <w:rPr>
+          <w:b/>
+          <w:bCs/>
+          <w:i/>
+          <w:iCs/>
+        </w:rPr>
+        <w:t>!TestBruger1970</w:t>
+      </w:r>
+    </w:p>
+    <w:p>
+      <w:r>
+        <w:t>Ovenstående er selvfølgelig en test bruger og udelukkende anvendt til dette projekt, efterfølgende vil adgangen blive lukket.</w:t>
+      </w:r>
+    </w:p>
+    <w:p>
+      <w:r>
+        <w:t>Naviger nu til Payments i venstre menu og se at sidste betaling er gået ind med succes:</w:t>
+      </w:r>
+    </w:p>
+    <w:p>
+      <w:r>
+        <w:drawing>
+          <wp:inline distT="0" distB="0" distL="0" distR="0" wp14:anchorId="20F26032" wp14:editId="0DAD88F3">
+            <wp:extent cx="5472430" cy="2689860"/>
+            <wp:effectExtent l="0" t="0" r="0" b="0"/>
+            <wp:docPr id="2040931012" name="Billede 1"/>
+            <wp:cNvGraphicFramePr>
+              <a:graphicFrameLocks xmlns:a="http://schemas.openxmlformats.org/drawingml/2006/main" noChangeAspect="1"/>
+            </wp:cNvGraphicFramePr>
+            <a:graphic xmlns:a="http://schemas.openxmlformats.org/drawingml/2006/main">
+              <a:graphicData uri="http://schemas.openxmlformats.org/drawingml/2006/picture">
+                <pic:pic xmlns:pic="http://schemas.openxmlformats.org/drawingml/2006/picture">
+                  <pic:nvPicPr>
+                    <pic:cNvPr id="2040931012" name=""/>
+                    <pic:cNvPicPr/>
+                  </pic:nvPicPr>
+                  <pic:blipFill>
+                    <a:blip r:embed="rId35"/>
+                    <a:stretch>
+                      <a:fillRect/>
+                    </a:stretch>
+                  </pic:blipFill>
+                  <pic:spPr>
+                    <a:xfrm>
+                      <a:off x="0" y="0"/>
+                      <a:ext cx="5472430" cy="2689860"/>
+                    </a:xfrm>
+                    <a:prstGeom prst="rect">
+                      <a:avLst/>
+                    </a:prstGeom>
+                  </pic:spPr>
+                </pic:pic>
+              </a:graphicData>
+            </a:graphic>
+          </wp:inline>
+        </w:drawing>
+      </w:r>
+    </w:p>
+    <w:p>
+      <w:r>
+        <w:br w:type="page"/>
+      </w:r>
+    </w:p>
+    <w:p>
+      <w:r>
+        <w:lastRenderedPageBreak/>
+        <w:t>Nu hvor ordrer og entitets styring på siden er gennemgået, er det tid til at se på hændelseslog, denne del er yderst nødvendig når der er tale om en administration med flere adgange, da det giver mulighed for øjeblikkelig fejlretning samt fejlfinding ud fra sidste aktivitet. Naviger til menupunktet ”Admin Aktivitet” i venstre menu i Adminpanel, her vises de sidste 20 hændelser, samt hvem der har udført en aktivitet:</w:t>
+      </w:r>
+    </w:p>
+    <w:p>
+      <w:r>
+        <w:drawing>
+          <wp:inline distT="0" distB="0" distL="0" distR="0" wp14:anchorId="5C2AE83E" wp14:editId="0110C129">
+            <wp:extent cx="5472430" cy="5720080"/>
+            <wp:effectExtent l="0" t="0" r="0" b="0"/>
+            <wp:docPr id="883927786" name="Billede 1"/>
+            <wp:cNvGraphicFramePr>
+              <a:graphicFrameLocks xmlns:a="http://schemas.openxmlformats.org/drawingml/2006/main" noChangeAspect="1"/>
+            </wp:cNvGraphicFramePr>
+            <a:graphic xmlns:a="http://schemas.openxmlformats.org/drawingml/2006/main">
+              <a:graphicData uri="http://schemas.openxmlformats.org/drawingml/2006/picture">
+                <pic:pic xmlns:pic="http://schemas.openxmlformats.org/drawingml/2006/picture">
+                  <pic:nvPicPr>
+                    <pic:cNvPr id="883927786" name=""/>
+                    <pic:cNvPicPr/>
+                  </pic:nvPicPr>
+                  <pic:blipFill>
+                    <a:blip r:embed="rId36"/>
+                    <a:stretch>
+                      <a:fillRect/>
+                    </a:stretch>
+                  </pic:blipFill>
+                  <pic:spPr>
+                    <a:xfrm>
+                      <a:off x="0" y="0"/>
+                      <a:ext cx="5472430" cy="5720080"/>
+                    </a:xfrm>
+                    <a:prstGeom prst="rect">
+                      <a:avLst/>
+                    </a:prstGeom>
+                  </pic:spPr>
+                </pic:pic>
+              </a:graphicData>
+            </a:graphic>
+          </wp:inline>
+        </w:drawing>
+      </w:r>
+    </w:p>
+    <w:p>
+      <w:r>
+        <w:t>Ønsket en komplet liste af alle aktivitet</w:t>
+      </w:r>
+      <w:r>
+        <w:t>er downloadet i Excel format, er det muligt ved klik på ”Download ful log som Excel fil” knappen som findes under listen af hændelser:</w:t>
+      </w:r>
+    </w:p>
+    <w:p>
+      <w:r>
+        <w:drawing>
+          <wp:inline distT="0" distB="0" distL="0" distR="0" wp14:anchorId="399D7E45" wp14:editId="6A01E273">
+            <wp:extent cx="3029373" cy="1371791"/>
+            <wp:effectExtent l="0" t="0" r="0" b="0"/>
+            <wp:docPr id="1072662240" name="Billede 1"/>
+            <wp:cNvGraphicFramePr>
+              <a:graphicFrameLocks xmlns:a="http://schemas.openxmlformats.org/drawingml/2006/main" noChangeAspect="1"/>
+            </wp:cNvGraphicFramePr>
+            <a:graphic xmlns:a="http://schemas.openxmlformats.org/drawingml/2006/main">
+              <a:graphicData uri="http://schemas.openxmlformats.org/drawingml/2006/picture">
+                <pic:pic xmlns:pic="http://schemas.openxmlformats.org/drawingml/2006/picture">
+                  <pic:nvPicPr>
+                    <pic:cNvPr id="1072662240" name=""/>
+                    <pic:cNvPicPr/>
+                  </pic:nvPicPr>
+                  <pic:blipFill>
+                    <a:blip r:embed="rId37"/>
+                    <a:stretch>
+                      <a:fillRect/>
+                    </a:stretch>
+                  </pic:blipFill>
+                  <pic:spPr>
+                    <a:xfrm>
+                      <a:off x="0" y="0"/>
+                      <a:ext cx="3029373" cy="1371791"/>
+                    </a:xfrm>
+                    <a:prstGeom prst="rect">
+                      <a:avLst/>
+                    </a:prstGeom>
+                  </pic:spPr>
+                </pic:pic>
+              </a:graphicData>
+            </a:graphic>
+          </wp:inline>
+        </w:drawing>
+      </w:r>
+    </w:p>
+    <w:p>
+      <w:r>
+        <w:br w:type="page"/>
+      </w:r>
+      <w:r>
+        <w:lastRenderedPageBreak/>
+        <w:t>Sidste punkt i administrationen er import af bøger fra Excel ark, denne import er ikke så dynamisk, da test filen ligger statisk på serveren og ikke giver brugeren mulighed for at tilføje bøger til importen, et udkast af filen kan ses her:</w:t>
+      </w:r>
+    </w:p>
+    <w:p>
+      <w:r>
+        <w:drawing>
+          <wp:inline distT="0" distB="0" distL="0" distR="0" wp14:anchorId="1A74BCC5" wp14:editId="3031805B">
+            <wp:extent cx="5472430" cy="1071880"/>
+            <wp:effectExtent l="0" t="0" r="0" b="0"/>
+            <wp:docPr id="782945163" name="Billede 1"/>
+            <wp:cNvGraphicFramePr>
+              <a:graphicFrameLocks xmlns:a="http://schemas.openxmlformats.org/drawingml/2006/main" noChangeAspect="1"/>
+            </wp:cNvGraphicFramePr>
+            <a:graphic xmlns:a="http://schemas.openxmlformats.org/drawingml/2006/main">
+              <a:graphicData uri="http://schemas.openxmlformats.org/drawingml/2006/picture">
+                <pic:pic xmlns:pic="http://schemas.openxmlformats.org/drawingml/2006/picture">
+                  <pic:nvPicPr>
+                    <pic:cNvPr id="782945163" name=""/>
+                    <pic:cNvPicPr/>
+                  </pic:nvPicPr>
+                  <pic:blipFill>
+                    <a:blip r:embed="rId38"/>
+                    <a:stretch>
+                      <a:fillRect/>
+                    </a:stretch>
+                  </pic:blipFill>
+                  <pic:spPr>
+                    <a:xfrm>
+                      <a:off x="0" y="0"/>
+                      <a:ext cx="5472430" cy="1071880"/>
+                    </a:xfrm>
+                    <a:prstGeom prst="rect">
+                      <a:avLst/>
+                    </a:prstGeom>
+                  </pic:spPr>
+                </pic:pic>
+              </a:graphicData>
+            </a:graphic>
+          </wp:inline>
+        </w:drawing>
+      </w:r>
+    </w:p>
+    <w:p>
+      <w:r>
+        <w:t>Den kræver følgende kolonner og er ikke afhængig af en given rækkefølge:</w:t>
+      </w:r>
+    </w:p>
+    <w:p>
+      <w:pPr>
+        <w:pStyle w:val="Listeafsnit"/>
+        <w:numPr>
+          <w:ilvl w:val="0"/>
+          <w:numId w:val="27"/>
+        </w:numPr>
+      </w:pPr>
+      <w:r>
+        <w:t>Titel</w:t>
+      </w:r>
+    </w:p>
+    <w:p>
+      <w:pPr>
+        <w:pStyle w:val="Listeafsnit"/>
+        <w:numPr>
+          <w:ilvl w:val="0"/>
+          <w:numId w:val="27"/>
+        </w:numPr>
+      </w:pPr>
+      <w:r>
+        <w:t>Summary</w:t>
+      </w:r>
+    </w:p>
+    <w:p>
+      <w:pPr>
+        <w:pStyle w:val="Listeafsnit"/>
+        <w:numPr>
+          <w:ilvl w:val="0"/>
+          <w:numId w:val="27"/>
+        </w:numPr>
+      </w:pPr>
+      <w:r>
+        <w:t>ISBN</w:t>
+      </w:r>
+    </w:p>
+    <w:p>
+      <w:pPr>
+        <w:pStyle w:val="Listeafsnit"/>
+        <w:numPr>
+          <w:ilvl w:val="0"/>
+          <w:numId w:val="27"/>
+        </w:numPr>
+      </w:pPr>
+      <w:r>
+        <w:t>Published</w:t>
+      </w:r>
+    </w:p>
+    <w:p>
+      <w:pPr>
+        <w:pStyle w:val="Listeafsnit"/>
+        <w:numPr>
+          <w:ilvl w:val="0"/>
+          <w:numId w:val="27"/>
+        </w:numPr>
+      </w:pPr>
+      <w:r>
+        <w:t>Pages</w:t>
+      </w:r>
+    </w:p>
+    <w:p>
+      <w:pPr>
+        <w:pStyle w:val="Listeafsnit"/>
+        <w:numPr>
+          <w:ilvl w:val="0"/>
+          <w:numId w:val="27"/>
+        </w:numPr>
+      </w:pPr>
+      <w:r>
+        <w:t>Stock</w:t>
+      </w:r>
+    </w:p>
+    <w:p>
+      <w:pPr>
+        <w:pStyle w:val="Listeafsnit"/>
+        <w:numPr>
+          <w:ilvl w:val="0"/>
+          <w:numId w:val="27"/>
+        </w:numPr>
+      </w:pPr>
+      <w:r>
+        <w:t>Price</w:t>
+      </w:r>
+    </w:p>
+    <w:p>
+      <w:pPr>
+        <w:pStyle w:val="Listeafsnit"/>
+        <w:numPr>
+          <w:ilvl w:val="0"/>
+          <w:numId w:val="27"/>
+        </w:numPr>
+      </w:pPr>
+      <w:r>
+        <w:t>Image</w:t>
+      </w:r>
+    </w:p>
+    <w:p>
+      <w:pPr>
+        <w:pStyle w:val="Listeafsnit"/>
+        <w:numPr>
+          <w:ilvl w:val="0"/>
+          <w:numId w:val="27"/>
+        </w:numPr>
+      </w:pPr>
+      <w:r>
+        <w:t>Condition</w:t>
+      </w:r>
+    </w:p>
+    <w:p>
+      <w:pPr>
+        <w:pStyle w:val="Listeafsnit"/>
+        <w:numPr>
+          <w:ilvl w:val="0"/>
+          <w:numId w:val="27"/>
+        </w:numPr>
+      </w:pPr>
+      <w:r>
+        <w:t>Format</w:t>
+      </w:r>
+    </w:p>
+    <w:p>
+      <w:pPr>
+        <w:pStyle w:val="Listeafsnit"/>
+        <w:numPr>
+          <w:ilvl w:val="0"/>
+          <w:numId w:val="27"/>
+        </w:numPr>
+      </w:pPr>
+      <w:r>
+        <w:t>Publisher</w:t>
+      </w:r>
+    </w:p>
+    <w:p>
+      <w:pPr>
+        <w:pStyle w:val="Listeafsnit"/>
+        <w:numPr>
+          <w:ilvl w:val="0"/>
+          <w:numId w:val="27"/>
+        </w:numPr>
+      </w:pPr>
+      <w:r>
+        <w:t>Genre</w:t>
+      </w:r>
+    </w:p>
+    <w:p>
+      <w:pPr>
+        <w:pStyle w:val="Listeafsnit"/>
+        <w:numPr>
+          <w:ilvl w:val="0"/>
+          <w:numId w:val="27"/>
+        </w:numPr>
+      </w:pPr>
+      <w:r>
+        <w:t>Author</w:t>
+      </w:r>
+    </w:p>
+    <w:p>
+      <w:r>
+        <w:t>Såfremt alle data overholder kravene, vil bøgerne blive importeret ved klik på menupunktet ”Import bøger”:</w:t>
+      </w:r>
+    </w:p>
+    <w:p>
+      <w:r>
+        <w:drawing>
+          <wp:inline distT="0" distB="0" distL="0" distR="0" wp14:anchorId="22D8EACB" wp14:editId="2194DBD1">
+            <wp:extent cx="5472430" cy="1261745"/>
+            <wp:effectExtent l="0" t="0" r="0" b="0"/>
+            <wp:docPr id="227395366" name="Billede 1"/>
+            <wp:cNvGraphicFramePr>
+              <a:graphicFrameLocks xmlns:a="http://schemas.openxmlformats.org/drawingml/2006/main" noChangeAspect="1"/>
+            </wp:cNvGraphicFramePr>
+            <a:graphic xmlns:a="http://schemas.openxmlformats.org/drawingml/2006/main">
+              <a:graphicData uri="http://schemas.openxmlformats.org/drawingml/2006/picture">
+                <pic:pic xmlns:pic="http://schemas.openxmlformats.org/drawingml/2006/picture">
+                  <pic:nvPicPr>
+                    <pic:cNvPr id="227395366" name=""/>
+                    <pic:cNvPicPr/>
+                  </pic:nvPicPr>
+                  <pic:blipFill>
+                    <a:blip r:embed="rId39"/>
+                    <a:stretch>
+                      <a:fillRect/>
+                    </a:stretch>
+                  </pic:blipFill>
+                  <pic:spPr>
+                    <a:xfrm>
+                      <a:off x="0" y="0"/>
+                      <a:ext cx="5472430" cy="1261745"/>
+                    </a:xfrm>
+                    <a:prstGeom prst="rect">
+                      <a:avLst/>
+                    </a:prstGeom>
+                  </pic:spPr>
+                </pic:pic>
+              </a:graphicData>
+            </a:graphic>
+          </wp:inline>
+        </w:drawing>
+      </w:r>
+    </w:p>
+    <w:p>
+      <w:r>
+        <w:br w:type="page"/>
+      </w:r>
+    </w:p>
+    <w:p>
+      <w:r>
+        <w:lastRenderedPageBreak/>
+        <w:t xml:space="preserve">Efterfølgende er det muligt at gå til forsiden, enten ved at logge ud nederst til venstre, eller ved at gå til url: </w:t>
+      </w:r>
+      <w:hyperlink r:id="rId40" w:history="1">
+        <w:r>
+          <w:rPr>
+            <w:rStyle w:val="Hyperlink"/>
+          </w:rPr>
+          <w:t>http://128.199.39.171/</w:t>
+        </w:r>
+      </w:hyperlink>
+    </w:p>
+    <w:p>
+      <w:r>
+        <w:t>Her ses at der nu er tilføjet flere bøger, samt at tilstanden ”Brugt” bog nu er kommet i spil:</w:t>
+      </w:r>
+    </w:p>
+    <w:p>
+      <w:r>
+        <w:drawing>
+          <wp:inline distT="0" distB="0" distL="0" distR="0" wp14:anchorId="65946768" wp14:editId="5222138B">
+            <wp:extent cx="5472430" cy="6849110"/>
+            <wp:effectExtent l="0" t="0" r="0" b="8890"/>
+            <wp:docPr id="206716900" name="Billede 1"/>
+            <wp:cNvGraphicFramePr>
+              <a:graphicFrameLocks xmlns:a="http://schemas.openxmlformats.org/drawingml/2006/main" noChangeAspect="1"/>
+            </wp:cNvGraphicFramePr>
+            <a:graphic xmlns:a="http://schemas.openxmlformats.org/drawingml/2006/main">
+              <a:graphicData uri="http://schemas.openxmlformats.org/drawingml/2006/picture">
+                <pic:pic xmlns:pic="http://schemas.openxmlformats.org/drawingml/2006/picture">
+                  <pic:nvPicPr>
+                    <pic:cNvPr id="206716900" name=""/>
+                    <pic:cNvPicPr/>
+                  </pic:nvPicPr>
+                  <pic:blipFill>
+                    <a:blip r:embed="rId41"/>
+                    <a:stretch>
+                      <a:fillRect/>
+                    </a:stretch>
+                  </pic:blipFill>
+                  <pic:spPr>
+                    <a:xfrm>
+                      <a:off x="0" y="0"/>
+                      <a:ext cx="5472430" cy="6849110"/>
+                    </a:xfrm>
+                    <a:prstGeom prst="rect">
+                      <a:avLst/>
+                    </a:prstGeom>
+                  </pic:spPr>
+                </pic:pic>
+              </a:graphicData>
+            </a:graphic>
+          </wp:inline>
+        </w:drawing>
+      </w:r>
+    </w:p>
+    <w:p>
+      <w:r>
+        <w:br w:type="page"/>
+      </w:r>
+    </w:p>
+    <w:p>
+      <w:r>
+        <w:lastRenderedPageBreak/>
+        <w:t xml:space="preserve">Det er nu også muligt at vise funktionaliteten for at søge efter tilstande, både via søgefelt men også via filtrering på url: </w:t>
+      </w:r>
+      <w:hyperlink r:id="rId42" w:history="1">
+        <w:r>
+          <w:rPr>
+            <w:rStyle w:val="Hyperlink"/>
+          </w:rPr>
+          <w:t>http://128.199.39.171/all-books</w:t>
+        </w:r>
+      </w:hyperlink>
+    </w:p>
+    <w:p>
+      <w:r>
+        <w:t>Dette gøres ved at skrive ”brugt” i søgefeltet, eller vælge brugt under filtrering:</w:t>
+      </w:r>
+    </w:p>
+    <w:p>
+      <w:r>
+        <w:drawing>
+          <wp:inline distT="0" distB="0" distL="0" distR="0" wp14:anchorId="4520E606" wp14:editId="0AD1FAA9">
+            <wp:extent cx="5472430" cy="6026785"/>
+            <wp:effectExtent l="0" t="0" r="0" b="0"/>
+            <wp:docPr id="17223984" name="Billede 1"/>
+            <wp:cNvGraphicFramePr>
+              <a:graphicFrameLocks xmlns:a="http://schemas.openxmlformats.org/drawingml/2006/main" noChangeAspect="1"/>
+            </wp:cNvGraphicFramePr>
+            <a:graphic xmlns:a="http://schemas.openxmlformats.org/drawingml/2006/main">
+              <a:graphicData uri="http://schemas.openxmlformats.org/drawingml/2006/picture">
+                <pic:pic xmlns:pic="http://schemas.openxmlformats.org/drawingml/2006/picture">
+                  <pic:nvPicPr>
+                    <pic:cNvPr id="17223984" name=""/>
+                    <pic:cNvPicPr/>
+                  </pic:nvPicPr>
+                  <pic:blipFill>
+                    <a:blip r:embed="rId43"/>
+                    <a:stretch>
+                      <a:fillRect/>
+                    </a:stretch>
+                  </pic:blipFill>
+                  <pic:spPr>
+                    <a:xfrm>
+                      <a:off x="0" y="0"/>
+                      <a:ext cx="5472430" cy="6026785"/>
+                    </a:xfrm>
+                    <a:prstGeom prst="rect">
+                      <a:avLst/>
+                    </a:prstGeom>
+                  </pic:spPr>
+                </pic:pic>
+              </a:graphicData>
+            </a:graphic>
+          </wp:inline>
+        </w:drawing>
+      </w:r>
+    </w:p>
+    <w:p>
+      <w:r>
+        <w:t>Skulle det være nødvendigt undervejs, er der opsat nogle konfigurationsadresser som gør det muligt at teste websitet korrekt igennem, det er blandt andet følgende url:</w:t>
+      </w:r>
+    </w:p>
+    <w:p>
+      <w:r>
+        <w:t xml:space="preserve">Rydning af alle server caches: </w:t>
+      </w:r>
+      <w:r>
+        <w:br/>
+      </w:r>
+      <w:hyperlink r:id="rId44" w:history="1">
+        <w:r>
+          <w:rPr>
+            <w:rStyle w:val="Hyperlink"/>
+          </w:rPr>
+          <w:t>http://128.199.39.171/clear-caches</w:t>
+        </w:r>
+      </w:hyperlink>
+    </w:p>
+    <w:p>
+      <w:r>
+        <w:t xml:space="preserve">Link Storage, hvis manglende billeder efter redigering: </w:t>
+      </w:r>
+      <w:r>
+        <w:br/>
+      </w:r>
+      <w:hyperlink r:id="rId45" w:history="1">
+        <w:r>
+          <w:rPr>
+            <w:rStyle w:val="Hyperlink"/>
+          </w:rPr>
+          <w:t>http://128.199.39.171/link-storage</w:t>
+        </w:r>
+      </w:hyperlink>
+    </w:p>
+    <w:p>
+      <w:r>
+        <w:t xml:space="preserve">Migrering og Seeding af database på ny:  </w:t>
+      </w:r>
+      <w:r>
+        <w:br/>
+      </w:r>
+      <w:hyperlink r:id="rId46" w:history="1">
+        <w:r>
+          <w:rPr>
+            <w:rStyle w:val="Hyperlink"/>
+          </w:rPr>
+          <w:t>http://128.199.39.171/migrate-refresh-seed</w:t>
+        </w:r>
+      </w:hyperlink>
+      <w:r>
+        <w:br w:type="page"/>
+      </w:r>
+    </w:p>
+    <w:p>
       <w:pPr>
         <w:pStyle w:val="Overskrift1"/>
       </w:pPr>
-      <w:bookmarkStart w:id="29" w:name="_Toc164241859"/>
       <w:r>
         <w:lastRenderedPageBreak/>
         <w:t>Konklusion</w:t>
@@ -13306,7 +15708,7 @@
       <w:r>
         <w:br/>
       </w:r>
-      <w:hyperlink r:id="rId15" w:history="1">
+      <w:hyperlink r:id="rId47" w:history="1">
         <w:r>
           <w:rPr>
             <w:rStyle w:val="Hyperlink"/>
@@ -13336,7 +15738,7 @@
                     <pic:cNvPicPr/>
                   </pic:nvPicPr>
                   <pic:blipFill>
-                    <a:blip r:embed="rId10"/>
+                    <a:blip r:embed="rId11"/>
                     <a:stretch>
                       <a:fillRect/>
                     </a:stretch>
@@ -13378,7 +15780,7 @@
       <w:r>
         <w:br/>
       </w:r>
-      <w:hyperlink r:id="rId16" w:history="1">
+      <w:hyperlink r:id="rId48" w:history="1">
         <w:r>
           <w:rPr>
             <w:rStyle w:val="Hyperlink"/>
@@ -13408,7 +15810,7 @@
                     <pic:cNvPicPr/>
                   </pic:nvPicPr>
                   <pic:blipFill>
-                    <a:blip r:embed="rId17"/>
+                    <a:blip r:embed="rId49"/>
                     <a:stretch>
                       <a:fillRect/>
                     </a:stretch>
@@ -13431,7 +15833,7 @@
     </w:p>
     <w:p/>
     <w:sectPr>
-      <w:footerReference w:type="default" r:id="rId18"/>
+      <w:footerReference w:type="default" r:id="rId50"/>
       <w:pgSz w:w="11906" w:h="16838" w:code="9"/>
       <w:pgMar w:top="1440" w:right="1644" w:bottom="1440" w:left="1644" w:header="720" w:footer="720" w:gutter="0"/>
       <w:pgNumType w:start="0"/>
@@ -13444,7 +15846,7 @@
 </file>
 
 <file path=word/endnotes.xml><?xml version="1.0" encoding="utf-8"?>
-<w:endnotes xmlns:wpc="http://schemas.microsoft.com/office/word/2010/wordprocessingCanvas" xmlns:cx="http://schemas.microsoft.com/office/drawing/2014/chartex" xmlns:cx1="http://schemas.microsoft.com/office/drawing/2015/9/8/chartex" xmlns:cx2="http://schemas.microsoft.com/office/drawing/2015/10/21/chartex" xmlns:cx3="http://schemas.microsoft.com/office/drawing/2016/5/9/chartex" xmlns:cx4="http://schemas.microsoft.com/office/drawing/2016/5/10/chartex" xmlns:cx5="http://schemas.microsoft.com/office/drawing/2016/5/11/chartex" xmlns:cx6="http://schemas.microsoft.com/office/drawing/2016/5/12/chartex" xmlns:cx7="http://schemas.microsoft.com/office/drawing/2016/5/13/chartex" xmlns:cx8="http://schemas.microsoft.com/office/drawing/2016/5/14/chartex" xmlns:mc="http://schemas.openxmlformats.org/markup-compatibility/2006" xmlns:aink="http://schemas.microsoft.com/office/drawing/2016/ink" xmlns:am3d="http://schemas.microsoft.com/office/drawing/2017/model3d" xmlns:o="urn:schemas-microsoft-com:office:office" xmlns:oel="http://schemas.microsoft.com/office/2019/extlst" xmlns:r="http://schemas.openxmlformats.org/officeDocument/2006/relationships" xmlns:m="http://schemas.openxmlformats.org/officeDocument/2006/math" xmlns:v="urn:schemas-microsoft-com:vml" xmlns:wp14="http://schemas.microsoft.com/office/word/2010/wordprocessingDrawing" xmlns:wp="http://schemas.openxmlformats.org/drawingml/2006/wordprocessingDrawing" xmlns:w10="urn:schemas-microsoft-com:office:word" xmlns:w="http://schemas.openxmlformats.org/wordprocessingml/2006/main" xmlns:w14="http://schemas.microsoft.com/office/word/2010/wordml" xmlns:w15="http://schemas.microsoft.com/office/word/2012/wordml" xmlns:w16cex="http://schemas.microsoft.com/office/word/2018/wordml/cex" xmlns:w16cid="http://schemas.microsoft.com/office/word/2016/wordml/cid" xmlns:w16="http://schemas.microsoft.com/office/word/2018/wordml" xmlns:w16sdtdh="http://schemas.microsoft.com/office/word/2020/wordml/sdtdatahash" xmlns:w16se="http://schemas.microsoft.com/office/word/2015/wordml/symex" xmlns:wpg="http://schemas.microsoft.com/office/word/2010/wordprocessingGroup" xmlns:wpi="http://schemas.microsoft.com/office/word/2010/wordprocessingInk" xmlns:wne="http://schemas.microsoft.com/office/word/2006/wordml" xmlns:wps="http://schemas.microsoft.com/office/word/2010/wordprocessingShape" mc:Ignorable="w14 w15 w16se w16cid w16 w16cex w16sdtdh wp14">
+<w:endnotes xmlns:wpc="http://schemas.microsoft.com/office/word/2010/wordprocessingCanvas" xmlns:cx="http://schemas.microsoft.com/office/drawing/2014/chartex" xmlns:cx1="http://schemas.microsoft.com/office/drawing/2015/9/8/chartex" xmlns:cx2="http://schemas.microsoft.com/office/drawing/2015/10/21/chartex" xmlns:cx3="http://schemas.microsoft.com/office/drawing/2016/5/9/chartex" xmlns:cx4="http://schemas.microsoft.com/office/drawing/2016/5/10/chartex" xmlns:cx5="http://schemas.microsoft.com/office/drawing/2016/5/11/chartex" xmlns:cx6="http://schemas.microsoft.com/office/drawing/2016/5/12/chartex" xmlns:cx7="http://schemas.microsoft.com/office/drawing/2016/5/13/chartex" xmlns:cx8="http://schemas.microsoft.com/office/drawing/2016/5/14/chartex" xmlns:mc="http://schemas.openxmlformats.org/markup-compatibility/2006" xmlns:aink="http://schemas.microsoft.com/office/drawing/2016/ink" xmlns:am3d="http://schemas.microsoft.com/office/drawing/2017/model3d" xmlns:o="urn:schemas-microsoft-com:office:office" xmlns:oel="http://schemas.microsoft.com/office/2019/extlst" xmlns:r="http://schemas.openxmlformats.org/officeDocument/2006/relationships" xmlns:m="http://schemas.openxmlformats.org/officeDocument/2006/math" xmlns:v="urn:schemas-microsoft-com:vml" xmlns:wp14="http://schemas.microsoft.com/office/word/2010/wordprocessingDrawing" xmlns:wp="http://schemas.openxmlformats.org/drawingml/2006/wordprocessingDrawing" xmlns:w10="urn:schemas-microsoft-com:office:word" xmlns:w="http://schemas.openxmlformats.org/wordprocessingml/2006/main" xmlns:w14="http://schemas.microsoft.com/office/word/2010/wordml" xmlns:w15="http://schemas.microsoft.com/office/word/2012/wordml" xmlns:w16cex="http://schemas.microsoft.com/office/word/2018/wordml/cex" xmlns:w16cid="http://schemas.microsoft.com/office/word/2016/wordml/cid" xmlns:w16="http://schemas.microsoft.com/office/word/2018/wordml" xmlns:w16du="http://schemas.microsoft.com/office/word/2023/wordml/word16du" xmlns:w16sdtdh="http://schemas.microsoft.com/office/word/2020/wordml/sdtdatahash" xmlns:w16se="http://schemas.microsoft.com/office/word/2015/wordml/symex" xmlns:wpg="http://schemas.microsoft.com/office/word/2010/wordprocessingGroup" xmlns:wpi="http://schemas.microsoft.com/office/word/2010/wordprocessingInk" xmlns:wne="http://schemas.microsoft.com/office/word/2006/wordml" xmlns:wps="http://schemas.microsoft.com/office/word/2010/wordprocessingShape" mc:Ignorable="w14 w15 w16se w16cid w16 w16cex w16sdtdh w16du wp14">
   <w:endnote w:type="separator" w:id="-1">
     <w:p>
       <w:pPr>
@@ -13469,7 +15871,7 @@
 </file>
 
 <file path=word/footer1.xml><?xml version="1.0" encoding="utf-8"?>
-<w:ftr xmlns:wpc="http://schemas.microsoft.com/office/word/2010/wordprocessingCanvas" xmlns:cx="http://schemas.microsoft.com/office/drawing/2014/chartex" xmlns:cx1="http://schemas.microsoft.com/office/drawing/2015/9/8/chartex" xmlns:cx2="http://schemas.microsoft.com/office/drawing/2015/10/21/chartex" xmlns:cx3="http://schemas.microsoft.com/office/drawing/2016/5/9/chartex" xmlns:cx4="http://schemas.microsoft.com/office/drawing/2016/5/10/chartex" xmlns:cx5="http://schemas.microsoft.com/office/drawing/2016/5/11/chartex" xmlns:cx6="http://schemas.microsoft.com/office/drawing/2016/5/12/chartex" xmlns:cx7="http://schemas.microsoft.com/office/drawing/2016/5/13/chartex" xmlns:cx8="http://schemas.microsoft.com/office/drawing/2016/5/14/chartex" xmlns:mc="http://schemas.openxmlformats.org/markup-compatibility/2006" xmlns:aink="http://schemas.microsoft.com/office/drawing/2016/ink" xmlns:am3d="http://schemas.microsoft.com/office/drawing/2017/model3d" xmlns:o="urn:schemas-microsoft-com:office:office" xmlns:oel="http://schemas.microsoft.com/office/2019/extlst" xmlns:r="http://schemas.openxmlformats.org/officeDocument/2006/relationships" xmlns:m="http://schemas.openxmlformats.org/officeDocument/2006/math" xmlns:v="urn:schemas-microsoft-com:vml" xmlns:wp14="http://schemas.microsoft.com/office/word/2010/wordprocessingDrawing" xmlns:wp="http://schemas.openxmlformats.org/drawingml/2006/wordprocessingDrawing" xmlns:w10="urn:schemas-microsoft-com:office:word" xmlns:w="http://schemas.openxmlformats.org/wordprocessingml/2006/main" xmlns:w14="http://schemas.microsoft.com/office/word/2010/wordml" xmlns:w15="http://schemas.microsoft.com/office/word/2012/wordml" xmlns:w16cex="http://schemas.microsoft.com/office/word/2018/wordml/cex" xmlns:w16cid="http://schemas.microsoft.com/office/word/2016/wordml/cid" xmlns:w16="http://schemas.microsoft.com/office/word/2018/wordml" xmlns:w16sdtdh="http://schemas.microsoft.com/office/word/2020/wordml/sdtdatahash" xmlns:w16se="http://schemas.microsoft.com/office/word/2015/wordml/symex" xmlns:wpg="http://schemas.microsoft.com/office/word/2010/wordprocessingGroup" xmlns:wpi="http://schemas.microsoft.com/office/word/2010/wordprocessingInk" xmlns:wne="http://schemas.microsoft.com/office/word/2006/wordml" xmlns:wps="http://schemas.microsoft.com/office/word/2010/wordprocessingShape" mc:Ignorable="w14 w15 w16se w16cid w16 w16cex w16sdtdh wp14">
+<w:ftr xmlns:wpc="http://schemas.microsoft.com/office/word/2010/wordprocessingCanvas" xmlns:cx="http://schemas.microsoft.com/office/drawing/2014/chartex" xmlns:cx1="http://schemas.microsoft.com/office/drawing/2015/9/8/chartex" xmlns:cx2="http://schemas.microsoft.com/office/drawing/2015/10/21/chartex" xmlns:cx3="http://schemas.microsoft.com/office/drawing/2016/5/9/chartex" xmlns:cx4="http://schemas.microsoft.com/office/drawing/2016/5/10/chartex" xmlns:cx5="http://schemas.microsoft.com/office/drawing/2016/5/11/chartex" xmlns:cx6="http://schemas.microsoft.com/office/drawing/2016/5/12/chartex" xmlns:cx7="http://schemas.microsoft.com/office/drawing/2016/5/13/chartex" xmlns:cx8="http://schemas.microsoft.com/office/drawing/2016/5/14/chartex" xmlns:mc="http://schemas.openxmlformats.org/markup-compatibility/2006" xmlns:aink="http://schemas.microsoft.com/office/drawing/2016/ink" xmlns:am3d="http://schemas.microsoft.com/office/drawing/2017/model3d" xmlns:o="urn:schemas-microsoft-com:office:office" xmlns:oel="http://schemas.microsoft.com/office/2019/extlst" xmlns:r="http://schemas.openxmlformats.org/officeDocument/2006/relationships" xmlns:m="http://schemas.openxmlformats.org/officeDocument/2006/math" xmlns:v="urn:schemas-microsoft-com:vml" xmlns:wp14="http://schemas.microsoft.com/office/word/2010/wordprocessingDrawing" xmlns:wp="http://schemas.openxmlformats.org/drawingml/2006/wordprocessingDrawing" xmlns:w10="urn:schemas-microsoft-com:office:word" xmlns:w="http://schemas.openxmlformats.org/wordprocessingml/2006/main" xmlns:w14="http://schemas.microsoft.com/office/word/2010/wordml" xmlns:w15="http://schemas.microsoft.com/office/word/2012/wordml" xmlns:w16cex="http://schemas.microsoft.com/office/word/2018/wordml/cex" xmlns:w16cid="http://schemas.microsoft.com/office/word/2016/wordml/cid" xmlns:w16="http://schemas.microsoft.com/office/word/2018/wordml" xmlns:w16du="http://schemas.microsoft.com/office/word/2023/wordml/word16du" xmlns:w16sdtdh="http://schemas.microsoft.com/office/word/2020/wordml/sdtdatahash" xmlns:w16se="http://schemas.microsoft.com/office/word/2015/wordml/symex" xmlns:wpg="http://schemas.microsoft.com/office/word/2010/wordprocessingGroup" xmlns:wpi="http://schemas.microsoft.com/office/word/2010/wordprocessingInk" xmlns:wne="http://schemas.microsoft.com/office/word/2006/wordml" xmlns:wps="http://schemas.microsoft.com/office/word/2010/wordprocessingShape" mc:Ignorable="w14 w15 w16se w16cid w16 w16cex w16sdtdh w16du wp14">
   <w:p>
     <w:pPr>
       <w:pStyle w:val="Sidefod"/>
@@ -13515,7 +15917,7 @@
 </file>
 
 <file path=word/footnotes.xml><?xml version="1.0" encoding="utf-8"?>
-<w:footnotes xmlns:wpc="http://schemas.microsoft.com/office/word/2010/wordprocessingCanvas" xmlns:cx="http://schemas.microsoft.com/office/drawing/2014/chartex" xmlns:cx1="http://schemas.microsoft.com/office/drawing/2015/9/8/chartex" xmlns:cx2="http://schemas.microsoft.com/office/drawing/2015/10/21/chartex" xmlns:cx3="http://schemas.microsoft.com/office/drawing/2016/5/9/chartex" xmlns:cx4="http://schemas.microsoft.com/office/drawing/2016/5/10/chartex" xmlns:cx5="http://schemas.microsoft.com/office/drawing/2016/5/11/chartex" xmlns:cx6="http://schemas.microsoft.com/office/drawing/2016/5/12/chartex" xmlns:cx7="http://schemas.microsoft.com/office/drawing/2016/5/13/chartex" xmlns:cx8="http://schemas.microsoft.com/office/drawing/2016/5/14/chartex" xmlns:mc="http://schemas.openxmlformats.org/markup-compatibility/2006" xmlns:aink="http://schemas.microsoft.com/office/drawing/2016/ink" xmlns:am3d="http://schemas.microsoft.com/office/drawing/2017/model3d" xmlns:o="urn:schemas-microsoft-com:office:office" xmlns:oel="http://schemas.microsoft.com/office/2019/extlst" xmlns:r="http://schemas.openxmlformats.org/officeDocument/2006/relationships" xmlns:m="http://schemas.openxmlformats.org/officeDocument/2006/math" xmlns:v="urn:schemas-microsoft-com:vml" xmlns:wp14="http://schemas.microsoft.com/office/word/2010/wordprocessingDrawing" xmlns:wp="http://schemas.openxmlformats.org/drawingml/2006/wordprocessingDrawing" xmlns:w10="urn:schemas-microsoft-com:office:word" xmlns:w="http://schemas.openxmlformats.org/wordprocessingml/2006/main" xmlns:w14="http://schemas.microsoft.com/office/word/2010/wordml" xmlns:w15="http://schemas.microsoft.com/office/word/2012/wordml" xmlns:w16cex="http://schemas.microsoft.com/office/word/2018/wordml/cex" xmlns:w16cid="http://schemas.microsoft.com/office/word/2016/wordml/cid" xmlns:w16="http://schemas.microsoft.com/office/word/2018/wordml" xmlns:w16sdtdh="http://schemas.microsoft.com/office/word/2020/wordml/sdtdatahash" xmlns:w16se="http://schemas.microsoft.com/office/word/2015/wordml/symex" xmlns:wpg="http://schemas.microsoft.com/office/word/2010/wordprocessingGroup" xmlns:wpi="http://schemas.microsoft.com/office/word/2010/wordprocessingInk" xmlns:wne="http://schemas.microsoft.com/office/word/2006/wordml" xmlns:wps="http://schemas.microsoft.com/office/word/2010/wordprocessingShape" mc:Ignorable="w14 w15 w16se w16cid w16 w16cex w16sdtdh wp14">
+<w:footnotes xmlns:wpc="http://schemas.microsoft.com/office/word/2010/wordprocessingCanvas" xmlns:cx="http://schemas.microsoft.com/office/drawing/2014/chartex" xmlns:cx1="http://schemas.microsoft.com/office/drawing/2015/9/8/chartex" xmlns:cx2="http://schemas.microsoft.com/office/drawing/2015/10/21/chartex" xmlns:cx3="http://schemas.microsoft.com/office/drawing/2016/5/9/chartex" xmlns:cx4="http://schemas.microsoft.com/office/drawing/2016/5/10/chartex" xmlns:cx5="http://schemas.microsoft.com/office/drawing/2016/5/11/chartex" xmlns:cx6="http://schemas.microsoft.com/office/drawing/2016/5/12/chartex" xmlns:cx7="http://schemas.microsoft.com/office/drawing/2016/5/13/chartex" xmlns:cx8="http://schemas.microsoft.com/office/drawing/2016/5/14/chartex" xmlns:mc="http://schemas.openxmlformats.org/markup-compatibility/2006" xmlns:aink="http://schemas.microsoft.com/office/drawing/2016/ink" xmlns:am3d="http://schemas.microsoft.com/office/drawing/2017/model3d" xmlns:o="urn:schemas-microsoft-com:office:office" xmlns:oel="http://schemas.microsoft.com/office/2019/extlst" xmlns:r="http://schemas.openxmlformats.org/officeDocument/2006/relationships" xmlns:m="http://schemas.openxmlformats.org/officeDocument/2006/math" xmlns:v="urn:schemas-microsoft-com:vml" xmlns:wp14="http://schemas.microsoft.com/office/word/2010/wordprocessingDrawing" xmlns:wp="http://schemas.openxmlformats.org/drawingml/2006/wordprocessingDrawing" xmlns:w10="urn:schemas-microsoft-com:office:word" xmlns:w="http://schemas.openxmlformats.org/wordprocessingml/2006/main" xmlns:w14="http://schemas.microsoft.com/office/word/2010/wordml" xmlns:w15="http://schemas.microsoft.com/office/word/2012/wordml" xmlns:w16cex="http://schemas.microsoft.com/office/word/2018/wordml/cex" xmlns:w16cid="http://schemas.microsoft.com/office/word/2016/wordml/cid" xmlns:w16="http://schemas.microsoft.com/office/word/2018/wordml" xmlns:w16du="http://schemas.microsoft.com/office/word/2023/wordml/word16du" xmlns:w16sdtdh="http://schemas.microsoft.com/office/word/2020/wordml/sdtdatahash" xmlns:w16se="http://schemas.microsoft.com/office/word/2015/wordml/symex" xmlns:wpg="http://schemas.microsoft.com/office/word/2010/wordprocessingGroup" xmlns:wpi="http://schemas.microsoft.com/office/word/2010/wordprocessingInk" xmlns:wne="http://schemas.microsoft.com/office/word/2006/wordml" xmlns:wps="http://schemas.microsoft.com/office/word/2010/wordprocessingShape" mc:Ignorable="w14 w15 w16se w16cid w16 w16cex w16sdtdh w16du wp14">
   <w:footnote w:type="separator" w:id="-1">
     <w:p>
       <w:pPr>
@@ -13540,7 +15942,7 @@
 </file>
 
 <file path=word/numbering.xml><?xml version="1.0" encoding="utf-8"?>
-<w:numbering xmlns:wpc="http://schemas.microsoft.com/office/word/2010/wordprocessingCanvas" xmlns:cx="http://schemas.microsoft.com/office/drawing/2014/chartex" xmlns:cx1="http://schemas.microsoft.com/office/drawing/2015/9/8/chartex" xmlns:cx2="http://schemas.microsoft.com/office/drawing/2015/10/21/chartex" xmlns:cx3="http://schemas.microsoft.com/office/drawing/2016/5/9/chartex" xmlns:cx4="http://schemas.microsoft.com/office/drawing/2016/5/10/chartex" xmlns:cx5="http://schemas.microsoft.com/office/drawing/2016/5/11/chartex" xmlns:cx6="http://schemas.microsoft.com/office/drawing/2016/5/12/chartex" xmlns:cx7="http://schemas.microsoft.com/office/drawing/2016/5/13/chartex" xmlns:cx8="http://schemas.microsoft.com/office/drawing/2016/5/14/chartex" xmlns:mc="http://schemas.openxmlformats.org/markup-compatibility/2006" xmlns:aink="http://schemas.microsoft.com/office/drawing/2016/ink" xmlns:am3d="http://schemas.microsoft.com/office/drawing/2017/model3d" xmlns:o="urn:schemas-microsoft-com:office:office" xmlns:oel="http://schemas.microsoft.com/office/2019/extlst" xmlns:r="http://schemas.openxmlformats.org/officeDocument/2006/relationships" xmlns:m="http://schemas.openxmlformats.org/officeDocument/2006/math" xmlns:v="urn:schemas-microsoft-com:vml" xmlns:wp14="http://schemas.microsoft.com/office/word/2010/wordprocessingDrawing" xmlns:wp="http://schemas.openxmlformats.org/drawingml/2006/wordprocessingDrawing" xmlns:w10="urn:schemas-microsoft-com:office:word" xmlns:w="http://schemas.openxmlformats.org/wordprocessingml/2006/main" xmlns:w14="http://schemas.microsoft.com/office/word/2010/wordml" xmlns:w15="http://schemas.microsoft.com/office/word/2012/wordml" xmlns:w16cex="http://schemas.microsoft.com/office/word/2018/wordml/cex" xmlns:w16cid="http://schemas.microsoft.com/office/word/2016/wordml/cid" xmlns:w16="http://schemas.microsoft.com/office/word/2018/wordml" xmlns:w16sdtdh="http://schemas.microsoft.com/office/word/2020/wordml/sdtdatahash" xmlns:w16se="http://schemas.microsoft.com/office/word/2015/wordml/symex" xmlns:wpg="http://schemas.microsoft.com/office/word/2010/wordprocessingGroup" xmlns:wpi="http://schemas.microsoft.com/office/word/2010/wordprocessingInk" xmlns:wne="http://schemas.microsoft.com/office/word/2006/wordml" xmlns:wps="http://schemas.microsoft.com/office/word/2010/wordprocessingShape" mc:Ignorable="w14 w15 w16se w16cid w16 w16cex w16sdtdh wp14">
+<w:numbering xmlns:wpc="http://schemas.microsoft.com/office/word/2010/wordprocessingCanvas" xmlns:cx="http://schemas.microsoft.com/office/drawing/2014/chartex" xmlns:cx1="http://schemas.microsoft.com/office/drawing/2015/9/8/chartex" xmlns:cx2="http://schemas.microsoft.com/office/drawing/2015/10/21/chartex" xmlns:cx3="http://schemas.microsoft.com/office/drawing/2016/5/9/chartex" xmlns:cx4="http://schemas.microsoft.com/office/drawing/2016/5/10/chartex" xmlns:cx5="http://schemas.microsoft.com/office/drawing/2016/5/11/chartex" xmlns:cx6="http://schemas.microsoft.com/office/drawing/2016/5/12/chartex" xmlns:cx7="http://schemas.microsoft.com/office/drawing/2016/5/13/chartex" xmlns:cx8="http://schemas.microsoft.com/office/drawing/2016/5/14/chartex" xmlns:mc="http://schemas.openxmlformats.org/markup-compatibility/2006" xmlns:aink="http://schemas.microsoft.com/office/drawing/2016/ink" xmlns:am3d="http://schemas.microsoft.com/office/drawing/2017/model3d" xmlns:o="urn:schemas-microsoft-com:office:office" xmlns:oel="http://schemas.microsoft.com/office/2019/extlst" xmlns:r="http://schemas.openxmlformats.org/officeDocument/2006/relationships" xmlns:m="http://schemas.openxmlformats.org/officeDocument/2006/math" xmlns:v="urn:schemas-microsoft-com:vml" xmlns:wp14="http://schemas.microsoft.com/office/word/2010/wordprocessingDrawing" xmlns:wp="http://schemas.openxmlformats.org/drawingml/2006/wordprocessingDrawing" xmlns:w10="urn:schemas-microsoft-com:office:word" xmlns:w="http://schemas.openxmlformats.org/wordprocessingml/2006/main" xmlns:w14="http://schemas.microsoft.com/office/word/2010/wordml" xmlns:w15="http://schemas.microsoft.com/office/word/2012/wordml" xmlns:w16cex="http://schemas.microsoft.com/office/word/2018/wordml/cex" xmlns:w16cid="http://schemas.microsoft.com/office/word/2016/wordml/cid" xmlns:w16="http://schemas.microsoft.com/office/word/2018/wordml" xmlns:w16du="http://schemas.microsoft.com/office/word/2023/wordml/word16du" xmlns:w16sdtdh="http://schemas.microsoft.com/office/word/2020/wordml/sdtdatahash" xmlns:w16se="http://schemas.microsoft.com/office/word/2015/wordml/symex" xmlns:wpg="http://schemas.microsoft.com/office/word/2010/wordprocessingGroup" xmlns:wpi="http://schemas.microsoft.com/office/word/2010/wordprocessingInk" xmlns:wne="http://schemas.microsoft.com/office/word/2006/wordml" xmlns:wps="http://schemas.microsoft.com/office/word/2010/wordprocessingShape" mc:Ignorable="w14 w15 w16se w16cid w16 w16cex w16sdtdh w16du wp14">
   <w:abstractNum w:abstractNumId="0" w15:restartNumberingAfterBreak="0">
     <w:nsid w:val="FFFFFF7C"/>
     <w:multiLevelType w:val="singleLevel"/>
@@ -14340,6 +16742,119 @@
     </w:lvl>
   </w:abstractNum>
   <w:abstractNum w:abstractNumId="17" w15:restartNumberingAfterBreak="0">
+    <w:nsid w:val="43764D50"/>
+    <w:multiLevelType w:val="hybridMultilevel"/>
+    <w:tmpl w:val="5BE84330"/>
+    <w:lvl w:ilvl="0" w:tplc="04060001">
+      <w:start w:val="1"/>
+      <w:numFmt w:val="bullet"/>
+      <w:lvlText w:val=""/>
+      <w:lvlJc w:val="left"/>
+      <w:pPr>
+        <w:ind w:left="720" w:hanging="360"/>
+      </w:pPr>
+      <w:rPr>
+        <w:rFonts w:ascii="Symbol" w:hAnsi="Symbol" w:hint="default"/>
+      </w:rPr>
+    </w:lvl>
+    <w:lvl w:ilvl="1" w:tplc="04060003" w:tentative="1">
+      <w:start w:val="1"/>
+      <w:numFmt w:val="bullet"/>
+      <w:lvlText w:val="o"/>
+      <w:lvlJc w:val="left"/>
+      <w:pPr>
+        <w:ind w:left="1440" w:hanging="360"/>
+      </w:pPr>
+      <w:rPr>
+        <w:rFonts w:ascii="Courier New" w:hAnsi="Courier New" w:cs="Courier New" w:hint="default"/>
+      </w:rPr>
+    </w:lvl>
+    <w:lvl w:ilvl="2" w:tplc="04060005" w:tentative="1">
+      <w:start w:val="1"/>
+      <w:numFmt w:val="bullet"/>
+      <w:lvlText w:val=""/>
+      <w:lvlJc w:val="left"/>
+      <w:pPr>
+        <w:ind w:left="2160" w:hanging="360"/>
+      </w:pPr>
+      <w:rPr>
+        <w:rFonts w:ascii="Wingdings" w:hAnsi="Wingdings" w:hint="default"/>
+      </w:rPr>
+    </w:lvl>
+    <w:lvl w:ilvl="3" w:tplc="04060001" w:tentative="1">
+      <w:start w:val="1"/>
+      <w:numFmt w:val="bullet"/>
+      <w:lvlText w:val=""/>
+      <w:lvlJc w:val="left"/>
+      <w:pPr>
+        <w:ind w:left="2880" w:hanging="360"/>
+      </w:pPr>
+      <w:rPr>
+        <w:rFonts w:ascii="Symbol" w:hAnsi="Symbol" w:hint="default"/>
+      </w:rPr>
+    </w:lvl>
+    <w:lvl w:ilvl="4" w:tplc="04060003" w:tentative="1">
+      <w:start w:val="1"/>
+      <w:numFmt w:val="bullet"/>
+      <w:lvlText w:val="o"/>
+      <w:lvlJc w:val="left"/>
+      <w:pPr>
+        <w:ind w:left="3600" w:hanging="360"/>
+      </w:pPr>
+      <w:rPr>
+        <w:rFonts w:ascii="Courier New" w:hAnsi="Courier New" w:cs="Courier New" w:hint="default"/>
+      </w:rPr>
+    </w:lvl>
+    <w:lvl w:ilvl="5" w:tplc="04060005" w:tentative="1">
+      <w:start w:val="1"/>
+      <w:numFmt w:val="bullet"/>
+      <w:lvlText w:val=""/>
+      <w:lvlJc w:val="left"/>
+      <w:pPr>
+        <w:ind w:left="4320" w:hanging="360"/>
+      </w:pPr>
+      <w:rPr>
+        <w:rFonts w:ascii="Wingdings" w:hAnsi="Wingdings" w:hint="default"/>
+      </w:rPr>
+    </w:lvl>
+    <w:lvl w:ilvl="6" w:tplc="04060001" w:tentative="1">
+      <w:start w:val="1"/>
+      <w:numFmt w:val="bullet"/>
+      <w:lvlText w:val=""/>
+      <w:lvlJc w:val="left"/>
+      <w:pPr>
+        <w:ind w:left="5040" w:hanging="360"/>
+      </w:pPr>
+      <w:rPr>
+        <w:rFonts w:ascii="Symbol" w:hAnsi="Symbol" w:hint="default"/>
+      </w:rPr>
+    </w:lvl>
+    <w:lvl w:ilvl="7" w:tplc="04060003" w:tentative="1">
+      <w:start w:val="1"/>
+      <w:numFmt w:val="bullet"/>
+      <w:lvlText w:val="o"/>
+      <w:lvlJc w:val="left"/>
+      <w:pPr>
+        <w:ind w:left="5760" w:hanging="360"/>
+      </w:pPr>
+      <w:rPr>
+        <w:rFonts w:ascii="Courier New" w:hAnsi="Courier New" w:cs="Courier New" w:hint="default"/>
+      </w:rPr>
+    </w:lvl>
+    <w:lvl w:ilvl="8" w:tplc="04060005" w:tentative="1">
+      <w:start w:val="1"/>
+      <w:numFmt w:val="bullet"/>
+      <w:lvlText w:val=""/>
+      <w:lvlJc w:val="left"/>
+      <w:pPr>
+        <w:ind w:left="6480" w:hanging="360"/>
+      </w:pPr>
+      <w:rPr>
+        <w:rFonts w:ascii="Wingdings" w:hAnsi="Wingdings" w:hint="default"/>
+      </w:rPr>
+    </w:lvl>
+  </w:abstractNum>
+  <w:abstractNum w:abstractNumId="18" w15:restartNumberingAfterBreak="0">
     <w:nsid w:val="521003B4"/>
     <w:multiLevelType w:val="hybridMultilevel"/>
     <w:tmpl w:val="9EA6B476"/>
@@ -14452,7 +16967,7 @@
       </w:rPr>
     </w:lvl>
   </w:abstractNum>
-  <w:abstractNum w:abstractNumId="18" w15:restartNumberingAfterBreak="0">
+  <w:abstractNum w:abstractNumId="19" w15:restartNumberingAfterBreak="0">
     <w:nsid w:val="65BC2713"/>
     <w:multiLevelType w:val="multilevel"/>
     <w:tmpl w:val="04090023"/>
@@ -14539,7 +17054,7 @@
       </w:pPr>
     </w:lvl>
   </w:abstractNum>
-  <w:abstractNum w:abstractNumId="19" w15:restartNumberingAfterBreak="0">
+  <w:abstractNum w:abstractNumId="20" w15:restartNumberingAfterBreak="0">
     <w:nsid w:val="6BE0360C"/>
     <w:multiLevelType w:val="multilevel"/>
     <w:tmpl w:val="2E969558"/>
@@ -14626,7 +17141,7 @@
       </w:pPr>
     </w:lvl>
   </w:abstractNum>
-  <w:abstractNum w:abstractNumId="20" w15:restartNumberingAfterBreak="0">
+  <w:abstractNum w:abstractNumId="21" w15:restartNumberingAfterBreak="0">
     <w:nsid w:val="704A1EC9"/>
     <w:multiLevelType w:val="hybridMultilevel"/>
     <w:tmpl w:val="70D87B3A"/>
@@ -14715,7 +17230,7 @@
       </w:pPr>
     </w:lvl>
   </w:abstractNum>
-  <w:abstractNum w:abstractNumId="21" w15:restartNumberingAfterBreak="0">
+  <w:abstractNum w:abstractNumId="22" w15:restartNumberingAfterBreak="0">
     <w:nsid w:val="7E652D74"/>
     <w:multiLevelType w:val="multilevel"/>
     <w:tmpl w:val="0E0C477A"/>
@@ -14895,10 +17410,10 @@
     <w:abstractNumId w:val="13"/>
   </w:num>
   <w:num w:numId="11" w16cid:durableId="1867403432">
-    <w:abstractNumId w:val="19"/>
+    <w:abstractNumId w:val="20"/>
   </w:num>
   <w:num w:numId="12" w16cid:durableId="1752043898">
-    <w:abstractNumId w:val="18"/>
+    <w:abstractNumId w:val="19"/>
   </w:num>
   <w:num w:numId="13" w16cid:durableId="2088920176">
     <w:abstractNumId w:val="7"/>
@@ -14925,28 +17440,31 @@
     <w:abstractNumId w:val="0"/>
   </w:num>
   <w:num w:numId="21" w16cid:durableId="1292205856">
-    <w:abstractNumId w:val="20"/>
+    <w:abstractNumId w:val="21"/>
   </w:num>
   <w:num w:numId="22" w16cid:durableId="1925607892">
     <w:abstractNumId w:val="11"/>
   </w:num>
   <w:num w:numId="23" w16cid:durableId="1704212046">
-    <w:abstractNumId w:val="17"/>
+    <w:abstractNumId w:val="18"/>
   </w:num>
   <w:num w:numId="24" w16cid:durableId="851726098">
     <w:abstractNumId w:val="16"/>
   </w:num>
   <w:num w:numId="25" w16cid:durableId="865410469">
-    <w:abstractNumId w:val="21"/>
+    <w:abstractNumId w:val="22"/>
   </w:num>
   <w:num w:numId="26" w16cid:durableId="680086045">
     <w:abstractNumId w:val="14"/>
+  </w:num>
+  <w:num w:numId="27" w16cid:durableId="1743479942">
+    <w:abstractNumId w:val="17"/>
   </w:num>
 </w:numbering>
 </file>
 
 <file path=word/styles.xml><?xml version="1.0" encoding="utf-8"?>
-<w:styles xmlns:mc="http://schemas.openxmlformats.org/markup-compatibility/2006" xmlns:r="http://schemas.openxmlformats.org/officeDocument/2006/relationships" xmlns:w="http://schemas.openxmlformats.org/wordprocessingml/2006/main" xmlns:w14="http://schemas.microsoft.com/office/word/2010/wordml" xmlns:w15="http://schemas.microsoft.com/office/word/2012/wordml" xmlns:w16cex="http://schemas.microsoft.com/office/word/2018/wordml/cex" xmlns:w16cid="http://schemas.microsoft.com/office/word/2016/wordml/cid" xmlns:w16="http://schemas.microsoft.com/office/word/2018/wordml" xmlns:w16sdtdh="http://schemas.microsoft.com/office/word/2020/wordml/sdtdatahash" xmlns:w16se="http://schemas.microsoft.com/office/word/2015/wordml/symex" mc:Ignorable="w14 w15 w16se w16cid w16 w16cex w16sdtdh">
+<w:styles xmlns:mc="http://schemas.openxmlformats.org/markup-compatibility/2006" xmlns:r="http://schemas.openxmlformats.org/officeDocument/2006/relationships" xmlns:w="http://schemas.openxmlformats.org/wordprocessingml/2006/main" xmlns:w14="http://schemas.microsoft.com/office/word/2010/wordml" xmlns:w15="http://schemas.microsoft.com/office/word/2012/wordml" xmlns:w16cex="http://schemas.microsoft.com/office/word/2018/wordml/cex" xmlns:w16cid="http://schemas.microsoft.com/office/word/2016/wordml/cid" xmlns:w16="http://schemas.microsoft.com/office/word/2018/wordml" xmlns:w16du="http://schemas.microsoft.com/office/word/2023/wordml/word16du" xmlns:w16sdtdh="http://schemas.microsoft.com/office/word/2020/wordml/sdtdatahash" xmlns:w16se="http://schemas.microsoft.com/office/word/2015/wordml/symex" mc:Ignorable="w14 w15 w16se w16cid w16 w16cex w16sdtdh w16du">
   <w:docDefaults>
     <w:rPrDefault>
       <w:rPr>
@@ -15502,6 +18020,7 @@
   <w:style w:type="character" w:default="1" w:styleId="Standardskrifttypeiafsnit">
     <w:name w:val="Default Paragraph Font"/>
     <w:uiPriority w:val="1"/>
+    <w:semiHidden/>
     <w:unhideWhenUsed/>
   </w:style>
   <w:style w:type="table" w:default="1" w:styleId="Tabel-Normal">
@@ -16464,6 +18983,18 @@
       <w:contextualSpacing/>
     </w:pPr>
   </w:style>
+  <w:style w:type="character" w:styleId="BesgtLink">
+    <w:name w:val="FollowedHyperlink"/>
+    <w:basedOn w:val="Standardskrifttypeiafsnit"/>
+    <w:uiPriority w:val="99"/>
+    <w:semiHidden/>
+    <w:unhideWhenUsed/>
+    <w:rsid w:val="006E720D"/>
+    <w:rPr>
+      <w:color w:val="956400" w:themeColor="followedHyperlink"/>
+      <w:u w:val="single"/>
+    </w:rPr>
+  </w:style>
 </w:styles>
 </file>
 

</xml_diff>

<commit_message>
Færdiggørelse samt rettelse af grammatik i produktrapport.
</commit_message>
<xml_diff>
--- a/Assets/Documents/Produktrapport.docx
+++ b/Assets/Documents/Produktrapport.docx
@@ -3146,21 +3146,75 @@
     </w:p>
     <w:p>
       <w:r>
-        <w:t>Webshoppens backend er konfigureret til at benytte en SQLite database, SQLite er et letvægtsdatabasesystem hvilket er ideelt til brug for mindre til mellemstore webapplikationer som denne.</w:t>
-      </w:r>
-    </w:p>
-    <w:p>
-      <w:r>
-        <w:t>I Laravel genereres tabeller ved hjælp af migrations, hvilket giver en struktureret tilgang til håndtering af databaseændringer, databasen defineres i koden og kan opdateres til databasen ved hjælp af Artisan-kommandoer.</w:t>
+        <w:t>Webshoppens backend er konfigureret til at benytte en SQLite database</w:t>
+      </w:r>
+      <w:r>
+        <w:t>.</w:t>
+      </w:r>
+      <w:r>
+        <w:t xml:space="preserve"> SQLite er et letvægtsdatabasesystem hvilket er ideelt til brug </w:t>
+      </w:r>
+      <w:r>
+        <w:t>af</w:t>
+      </w:r>
+      <w:r>
+        <w:t xml:space="preserve"> mindre til mellemstore webapplikationer som denne.</w:t>
+      </w:r>
+    </w:p>
+    <w:p>
+      <w:r>
+        <w:t>I Laravel genereres tabeller ved hjælp af migrations, hvilket giver en struktureret tilgang til håndtering af databaseændringer</w:t>
+      </w:r>
+      <w:r>
+        <w:t>.</w:t>
+      </w:r>
+      <w:r>
+        <w:t xml:space="preserve"> </w:t>
+      </w:r>
+      <w:r>
+        <w:t>D</w:t>
+      </w:r>
+      <w:r>
+        <w:t>atabasen defineres i koden og kan opdateres til databasen ved hjælp af Artisan-kommandoer.</w:t>
       </w:r>
       <w:r>
         <w:br/>
-        <w:t>Artisan kommandoer er Laravel’s indbyggede kommando sprog som letter arbejdet for eksempelvis at slette en hel database og køre den frisk ind igen, eller opdatere en eksisterende database.</w:t>
-      </w:r>
-    </w:p>
-    <w:p>
-      <w:r>
-        <w:t xml:space="preserve">SQLite er en standard understøttelse i Laravel hvilket gør det let </w:t>
+        <w:t>Artisan</w:t>
+      </w:r>
+      <w:r>
+        <w:t>-</w:t>
+      </w:r>
+      <w:r>
+        <w:t>kommandoer er Laravel’s indbyggede kommando</w:t>
+      </w:r>
+      <w:r>
+        <w:t>-</w:t>
+      </w:r>
+      <w:r>
+        <w:t>sprog</w:t>
+      </w:r>
+      <w:r>
+        <w:t>,</w:t>
+      </w:r>
+      <w:r>
+        <w:t xml:space="preserve"> som letter arbejdet </w:t>
+      </w:r>
+      <w:r>
+        <w:t>med for</w:t>
+      </w:r>
+      <w:r>
+        <w:t xml:space="preserve"> eksempel at slette en hel database og køre den frisk ind igen, eller opdatere en eksisterende database.</w:t>
+      </w:r>
+    </w:p>
+    <w:p>
+      <w:r>
+        <w:t>SQLite er en standard understøttelse i Laravel</w:t>
+      </w:r>
+      <w:r>
+        <w:t>,</w:t>
+      </w:r>
+      <w:r>
+        <w:t xml:space="preserve"> hvilket gør det let </w:t>
       </w:r>
       <w:r>
         <w:t>at interagere med tabeller og data som PHP-objekter gennem Laravel's Eloquent ORM.</w:t>
@@ -3185,7 +3239,25 @@
           <w:rPr>
             <w:rStyle w:val="Hyperlink"/>
           </w:rPr>
-          <w:t>Findes også i bilag side 39.</w:t>
+          <w:t>Se også bilag 1 Databasediagram</w:t>
+        </w:r>
+        <w:r>
+          <w:rPr>
+            <w:rStyle w:val="Hyperlink"/>
+          </w:rPr>
+          <w:t xml:space="preserve"> side</w:t>
+        </w:r>
+        <w:r>
+          <w:rPr>
+            <w:rStyle w:val="Hyperlink"/>
+          </w:rPr>
+          <w:t xml:space="preserve"> </w:t>
+        </w:r>
+        <w:r>
+          <w:rPr>
+            <w:rStyle w:val="Hyperlink"/>
+          </w:rPr>
+          <w:t>39.</w:t>
         </w:r>
       </w:hyperlink>
     </w:p>
@@ -3265,7 +3337,19 @@
         <w:t>U</w:t>
       </w:r>
       <w:r>
-        <w:t>buntu server, herefter pakket som en container og flyttet til en online web server i form af en Ubuntu 22.04, i dette afsnit beskrives begge miljøer samt opsætning.</w:t>
+        <w:t>buntu server, herefter pakket som en container og flyttet til en online webserver i form af en Ubuntu 22.04</w:t>
+      </w:r>
+      <w:r>
+        <w:t>.</w:t>
+      </w:r>
+      <w:r>
+        <w:t xml:space="preserve"> </w:t>
+      </w:r>
+      <w:r>
+        <w:t>I</w:t>
+      </w:r>
+      <w:r>
+        <w:t xml:space="preserve"> dette afsnit beskrives begge miljøer samt opsætning.</w:t>
       </w:r>
     </w:p>
     <w:p>
@@ -3312,12 +3396,54 @@
     </w:p>
     <w:p>
       <w:r>
-        <w:t>Laravel Sail er optimeret til Laravel-applikationer og automatiserer opsætningen af Docker-miljøet. Under opsætningen kan konfigurationer tilpasses, herunder valget af web-server og database.</w:t>
-      </w:r>
-    </w:p>
-    <w:p>
-      <w:r>
-        <w:t>Sail bruger PHP til at køre applikationen, PHP er et serverside scripting sprog, her har man under opsætningen selv mulighed for at vælge hvilken version af PHP der skal tages i brug, ellers bruger opsætningen som standard den seneste stabile</w:t>
+        <w:t>Laravel Sail er optimeret til Laravel-applikationer og automatiserer opsætningen af Docker-miljøet. Under opsætningen kan konfigurationer tilpasses, herunder valget af webserver og database.</w:t>
+      </w:r>
+    </w:p>
+    <w:p>
+      <w:r>
+        <w:t>Sail bruger PHP til at køre applikationen</w:t>
+      </w:r>
+      <w:r>
+        <w:t>.</w:t>
+      </w:r>
+      <w:r>
+        <w:t xml:space="preserve"> PHP er et serverside scripting sprog</w:t>
+      </w:r>
+      <w:r>
+        <w:t>.</w:t>
+      </w:r>
+      <w:r>
+        <w:t xml:space="preserve"> </w:t>
+      </w:r>
+      <w:r>
+        <w:t>H</w:t>
+      </w:r>
+      <w:r>
+        <w:t>er har man under opsætningen selv mulighed for at vælge</w:t>
+      </w:r>
+      <w:r>
+        <w:t>,</w:t>
+      </w:r>
+      <w:r>
+        <w:t xml:space="preserve"> hvilken version af PHP</w:t>
+      </w:r>
+      <w:r>
+        <w:t>,</w:t>
+      </w:r>
+      <w:r>
+        <w:t xml:space="preserve"> der skal tages i brug</w:t>
+      </w:r>
+      <w:r>
+        <w:t>.</w:t>
+      </w:r>
+      <w:r>
+        <w:t xml:space="preserve"> </w:t>
+      </w:r>
+      <w:r>
+        <w:t>E</w:t>
+      </w:r>
+      <w:r>
+        <w:t>llers bruger opsætningen som standard den seneste stabile</w:t>
       </w:r>
       <w:r>
         <w:t xml:space="preserve"> (LTS)</w:t>
@@ -3331,12 +3457,33 @@
     </w:p>
     <w:p>
       <w:r>
-        <w:t>Nginx bliver benyttet som web-server samt reverse proxy, det vil sige at Nginx står for at levere indhold til klienter, men også at håndtere anmodninger fra klienter til applikationen.</w:t>
-      </w:r>
-    </w:p>
-    <w:p>
-      <w:r>
-        <w:t>Xdebug et værktøj til fejlfinding i PHP-kode</w:t>
+        <w:t>Nginx bliver benyttet som webserver samt reverse proxy</w:t>
+      </w:r>
+      <w:r>
+        <w:t>.</w:t>
+      </w:r>
+      <w:r>
+        <w:t xml:space="preserve"> </w:t>
+      </w:r>
+      <w:r>
+        <w:t>D</w:t>
+      </w:r>
+      <w:r>
+        <w:t>et vil sige at Nginx står for at levere indhold til klienter, men også at håndtere anmodninger fra klienter til applikationen.</w:t>
+      </w:r>
+    </w:p>
+    <w:p>
+      <w:r>
+        <w:t>Xdebug</w:t>
+      </w:r>
+      <w:r>
+        <w:t xml:space="preserve"> er</w:t>
+      </w:r>
+      <w:r>
+        <w:t xml:space="preserve"> et værktøj til fejlfinding i PHP-kode</w:t>
+      </w:r>
+      <w:r>
+        <w:t>,</w:t>
       </w:r>
       <w:r>
         <w:t xml:space="preserve"> som</w:t>
@@ -3391,7 +3538,7 @@
     </w:p>
     <w:p>
       <w:r>
-        <w:t>Webshoppens live servermiljø er opsat på en såkaldt ”Droplet” oprettet på D</w:t>
+        <w:t>Webshoppens live servermiljø er opsat på en såkaldt Droplet oprettet på D</w:t>
       </w:r>
       <w:r>
         <w:t>igital</w:t>
@@ -3403,7 +3550,19 @@
         <w:t>cean</w:t>
       </w:r>
       <w:r>
-        <w:t>, som kører Ubuntu 22.04, dropletten er konfigureret til at spejle det lokale udviklingsmiljø, hvilket sikrer en sømløs overgang fra udvikling til drift.</w:t>
+        <w:t>, som kører Ubuntu 22.04</w:t>
+      </w:r>
+      <w:r>
+        <w:t>.</w:t>
+      </w:r>
+      <w:r>
+        <w:t xml:space="preserve"> </w:t>
+      </w:r>
+      <w:r>
+        <w:t>D</w:t>
+      </w:r>
+      <w:r>
+        <w:t>ropletten er konfigureret til at spejle det lokale udviklingsmiljø, hvilket sikrer en sømløs overgang fra udvikling til drift.</w:t>
       </w:r>
     </w:p>
     <w:p>
@@ -3426,13 +3585,52 @@
         <w:t>Production</w:t>
       </w:r>
       <w:r>
-        <w:t xml:space="preserve">, samt npm køres som live fremfor </w:t>
+        <w:t xml:space="preserve">, samt </w:t>
+      </w:r>
+      <w:r>
+        <w:t>NPM</w:t>
+      </w:r>
+      <w:r>
+        <w:t xml:space="preserve"> køres som live fremfor </w:t>
       </w:r>
       <w:r>
         <w:t>Development</w:t>
       </w:r>
       <w:r>
-        <w:t xml:space="preserve">, dette påvirker flere aspekter af webshoppens adfærd og ydeevne, der vises blandt andet ikke fejlbeskeder længere da debug deaktiveres under produktion, caching aktiveres for at forbedre applikationens respons samt nedsætte </w:t>
+        <w:t>. D</w:t>
+      </w:r>
+      <w:r>
+        <w:t>ette påvirker flere aspekter af webshoppens adfærd og ydeevne</w:t>
+      </w:r>
+      <w:r>
+        <w:t>.</w:t>
+      </w:r>
+      <w:r>
+        <w:t xml:space="preserve"> </w:t>
+      </w:r>
+      <w:r>
+        <w:t>D</w:t>
+      </w:r>
+      <w:r>
+        <w:t>er vises blandt andet ikke fejlbeskeder længere</w:t>
+      </w:r>
+      <w:r>
+        <w:t>,</w:t>
+      </w:r>
+      <w:r>
+        <w:t xml:space="preserve"> da debug deaktiveres under produktion</w:t>
+      </w:r>
+      <w:r>
+        <w:t>.</w:t>
+      </w:r>
+      <w:r>
+        <w:t xml:space="preserve"> </w:t>
+      </w:r>
+      <w:r>
+        <w:t>C</w:t>
+      </w:r>
+      <w:r>
+        <w:t xml:space="preserve">aching aktiveres for at forbedre applikationens respons samt nedsætte </w:t>
       </w:r>
       <w:r>
         <w:t>belastningen</w:t>
@@ -3455,7 +3653,19 @@
     </w:p>
     <w:p>
       <w:r>
-        <w:t xml:space="preserve">Css og JavaScript filer komprimeres og caches på serveren som ”minifed” versioner, hvilket reducerer leveringstiden for levering til klienten, samt indlæsningstiden for klienten, hvilket giver en bedre og hurtigere brugeroplevelse for forbrugere af siden. </w:t>
+        <w:t>C</w:t>
+      </w:r>
+      <w:r>
+        <w:t>SS</w:t>
+      </w:r>
+      <w:r>
+        <w:t xml:space="preserve"> og JavaScript filer komprimeres og caches på serveren som minifed</w:t>
+      </w:r>
+      <w:r>
+        <w:t>-</w:t>
+      </w:r>
+      <w:r>
+        <w:t xml:space="preserve">versioner, hvilket reducerer leveringstiden for levering til klienten, samt indlæsningstiden for klienten, hvilket giver en bedre og hurtigere brugeroplevelse for forbrugere af siden. </w:t>
       </w:r>
     </w:p>
     <w:p>
@@ -3471,7 +3681,7 @@
         </w:r>
       </w:hyperlink>
       <w:r>
-        <w:t xml:space="preserve"> </w:t>
+        <w:t>.</w:t>
       </w:r>
       <w:r>
         <w:br/>
@@ -3482,7 +3692,13 @@
           <w:rPr>
             <w:rStyle w:val="Hyperlink"/>
           </w:rPr>
-          <w:t xml:space="preserve">side </w:t>
+          <w:t>side</w:t>
+        </w:r>
+        <w:r>
+          <w:rPr>
+            <w:rStyle w:val="Hyperlink"/>
+          </w:rPr>
+          <w:t xml:space="preserve"> </w:t>
         </w:r>
         <w:r>
           <w:rPr>
@@ -3521,7 +3737,31 @@
         <w:t>Projektet anvender G</w:t>
       </w:r>
       <w:r>
-        <w:t>it som versionsstyringsteknologi, valget er grundet Gits pålidelighed og effektive måde at administrere og opretholde en velorganiseret og pålidelig kodehistorik.</w:t>
+        <w:t>it som versionsstyringsteknologi</w:t>
+      </w:r>
+      <w:r>
+        <w:t>.</w:t>
+      </w:r>
+      <w:r>
+        <w:t xml:space="preserve"> </w:t>
+      </w:r>
+      <w:r>
+        <w:t>V</w:t>
+      </w:r>
+      <w:r>
+        <w:t>alget er</w:t>
+      </w:r>
+      <w:r>
+        <w:t>,</w:t>
+      </w:r>
+      <w:r>
+        <w:t xml:space="preserve"> grundet Gits pålidelighed og effektive måde at administrere og opretholde</w:t>
+      </w:r>
+      <w:r>
+        <w:t>,</w:t>
+      </w:r>
+      <w:r>
+        <w:t xml:space="preserve"> en velorganiseret og pålidelig kodehistorik.</w:t>
       </w:r>
     </w:p>
     <w:p>
@@ -3529,7 +3769,10 @@
         <w:t>Der anvendes GitHub som platform til visuelt at danne overblik over projektet samt at vedligeholde diverse pipelines, også kaldet GitHub Actions</w:t>
       </w:r>
       <w:r>
-        <w:t xml:space="preserve"> / Workflows</w:t>
+        <w:t>/Workflows</w:t>
+      </w:r>
+      <w:r>
+        <w:t>,</w:t>
       </w:r>
       <w:r>
         <w:t xml:space="preserve"> som projektet benytter til tests og at finde kendte sikkerhedsbrud i koden samt i inkluderede tredjeparts biblioteker.</w:t>
@@ -3541,7 +3784,19 @@
           <w:rPr>
             <w:rStyle w:val="Hyperlink"/>
           </w:rPr>
-          <w:t xml:space="preserve">Se bilag: </w:t>
+          <w:t>Se bilag</w:t>
+        </w:r>
+        <w:r>
+          <w:rPr>
+            <w:rStyle w:val="Hyperlink"/>
+          </w:rPr>
+          <w:t xml:space="preserve"> 2</w:t>
+        </w:r>
+        <w:r>
+          <w:rPr>
+            <w:rStyle w:val="Hyperlink"/>
+          </w:rPr>
+          <w:t xml:space="preserve"> </w:t>
         </w:r>
         <w:r>
           <w:rPr>
@@ -3553,13 +3808,37 @@
           <w:rPr>
             <w:rStyle w:val="Hyperlink"/>
           </w:rPr>
-          <w:t xml:space="preserve"> Repository s. </w:t>
+          <w:t xml:space="preserve"> </w:t>
         </w:r>
         <w:r>
           <w:rPr>
             <w:rStyle w:val="Hyperlink"/>
           </w:rPr>
-          <w:t>41</w:t>
+          <w:t>Repository s</w:t>
+        </w:r>
+        <w:r>
+          <w:rPr>
+            <w:rStyle w:val="Hyperlink"/>
+          </w:rPr>
+          <w:t>ide</w:t>
+        </w:r>
+        <w:r>
+          <w:rPr>
+            <w:rStyle w:val="Hyperlink"/>
+          </w:rPr>
+          <w:t xml:space="preserve"> </w:t>
+        </w:r>
+        <w:r>
+          <w:rPr>
+            <w:rStyle w:val="Hyperlink"/>
+          </w:rPr>
+          <w:t>4</w:t>
+        </w:r>
+        <w:r>
+          <w:rPr>
+            <w:rStyle w:val="Hyperlink"/>
+          </w:rPr>
+          <w:t>0</w:t>
         </w:r>
       </w:hyperlink>
     </w:p>
@@ -3589,7 +3868,25 @@
     </w:p>
     <w:p>
       <w:r>
-        <w:t>Kravspecifikation opdelt i henholdsvis Frontend, Backend og Database.</w:t>
+        <w:t xml:space="preserve">Kravspecifikation opdelt i henholdsvis </w:t>
+      </w:r>
+      <w:r>
+        <w:t>f</w:t>
+      </w:r>
+      <w:r>
+        <w:t xml:space="preserve">rontend, </w:t>
+      </w:r>
+      <w:r>
+        <w:t>b</w:t>
+      </w:r>
+      <w:r>
+        <w:t xml:space="preserve">ackend og </w:t>
+      </w:r>
+      <w:r>
+        <w:t>d</w:t>
+      </w:r>
+      <w:r>
+        <w:t>atabase.</w:t>
       </w:r>
     </w:p>
     <w:p>
@@ -3604,7 +3901,13 @@
     </w:p>
     <w:p>
       <w:r>
-        <w:t xml:space="preserve">Frontend delen af projektet skal sikre overskuelig og brugervenlig præsentation for sidens kunder, samt give medarbejdere adgang til et struktureret </w:t>
+        <w:t>Frontend</w:t>
+      </w:r>
+      <w:r>
+        <w:t>-</w:t>
+      </w:r>
+      <w:r>
+        <w:t xml:space="preserve">delen af projektet skal sikre overskuelig og brugervenlig præsentation for sidens kunder, samt give medarbejdere adgang til et struktureret </w:t>
       </w:r>
       <w:r>
         <w:t>administratorpanel</w:t>
@@ -8289,7 +8592,25 @@
     </w:p>
     <w:p>
       <w:r>
-        <w:t>Testspecifikation opdelt i henholdsvis Frontend, Backend og Database.</w:t>
+        <w:t xml:space="preserve">Testspecifikation opdelt i henholdsvis </w:t>
+      </w:r>
+      <w:r>
+        <w:t>f</w:t>
+      </w:r>
+      <w:r>
+        <w:t xml:space="preserve">rontend, </w:t>
+      </w:r>
+      <w:r>
+        <w:t>b</w:t>
+      </w:r>
+      <w:r>
+        <w:t xml:space="preserve">ackend og </w:t>
+      </w:r>
+      <w:r>
+        <w:t>d</w:t>
+      </w:r>
+      <w:r>
+        <w:t>atabase.</w:t>
       </w:r>
     </w:p>
     <w:p>
@@ -9237,7 +9558,15 @@
           </w:tcPr>
           <w:p>
             <w:r>
-              <w:t>Webshoppen reagerer korrekt på forskellige enheder, herunder desktopcomputere, bærbare computere, tablets og smartphones</w:t>
+              <w:t xml:space="preserve">Webshoppen reagerer korrekt på forskellige enheder, herunder desktop, </w:t>
+            </w:r>
+            <w:proofErr w:type="spellStart"/>
+            <w:r>
+              <w:t>laptop</w:t>
+            </w:r>
+            <w:proofErr w:type="spellEnd"/>
+            <w:r>
+              <w:t>, tablets og smartphones</w:t>
             </w:r>
           </w:p>
         </w:tc>
@@ -9354,7 +9683,7 @@
           </w:tcPr>
           <w:p>
             <w:r>
-              <w:t>Der anvendes HTTPS-protokollen for at kryptere kommunikationen mellem webbrowseren og web-serveren</w:t>
+              <w:t>Der anvendes HTTPS-protokollen for at kryptere kommunikationen mellem webbrowseren og webserveren</w:t>
             </w:r>
           </w:p>
         </w:tc>
@@ -9449,7 +9778,13 @@
         <w:t xml:space="preserve"> testkrav</w:t>
       </w:r>
       <w:r>
-        <w:t xml:space="preserve"> for at verificere at databasen understøtter webshoppen og opfylder de krav som er nødvendige for at kunne levere data.</w:t>
+        <w:t xml:space="preserve"> for at verificere at databasen understøtter webshoppen og opfylder de krav</w:t>
+      </w:r>
+      <w:r>
+        <w:t>,</w:t>
+      </w:r>
+      <w:r>
+        <w:t xml:space="preserve"> som er nødvendige for at kunne levere data.</w:t>
       </w:r>
     </w:p>
     <w:tbl>
@@ -9648,7 +9983,16 @@
           </w:tcPr>
           <w:p>
             <w:r>
-              <w:t>brugertabelen indeholder alle nødvendige felter til lagring af brugeroplysninger</w:t>
+              <w:t>B</w:t>
+            </w:r>
+            <w:r>
+              <w:t>rugertabel</w:t>
+            </w:r>
+            <w:r>
+              <w:t>l</w:t>
+            </w:r>
+            <w:r>
+              <w:t>en indeholder alle nødvendige felter til lagring af brugeroplysninger</w:t>
             </w:r>
           </w:p>
         </w:tc>
@@ -9890,7 +10234,7 @@
           </w:tcPr>
           <w:p>
             <w:r>
-              <w:t>Indeholder alle nødvendige felter til lagring af bog formater</w:t>
+              <w:t>Indeholder alle nødvendige felter til lagring af bogformater</w:t>
             </w:r>
           </w:p>
         </w:tc>
@@ -10011,7 +10355,7 @@
           </w:tcPr>
           <w:p>
             <w:r>
-              <w:t>Indeholder alle nødvendige felter til lagring af bog tilstande</w:t>
+              <w:t>Indeholder alle nødvendige felter til lagring af bogtilstande</w:t>
             </w:r>
           </w:p>
         </w:tc>
@@ -10134,6 +10478,9 @@
             <w:r>
               <w:t>Indeholder alle nødvendige felter til lagring af genre</w:t>
             </w:r>
+            <w:r>
+              <w:t>r</w:t>
+            </w:r>
           </w:p>
         </w:tc>
         <w:tc>
@@ -10604,7 +10951,25 @@
           </w:tcPr>
           <w:p>
             <w:r>
-              <w:t>Indeholder bog id og genre id for at lave en bog-genre relation</w:t>
+              <w:t xml:space="preserve">Indeholder bog </w:t>
+            </w:r>
+            <w:r>
+              <w:t>ID</w:t>
+            </w:r>
+            <w:r>
+              <w:t xml:space="preserve"> og genre </w:t>
+            </w:r>
+            <w:r>
+              <w:t>ID</w:t>
+            </w:r>
+            <w:r>
+              <w:t xml:space="preserve"> for at lave en bog-genre</w:t>
+            </w:r>
+            <w:r>
+              <w:t>-</w:t>
+            </w:r>
+            <w:r>
+              <w:t>relation</w:t>
             </w:r>
           </w:p>
         </w:tc>
@@ -10721,7 +11086,25 @@
           </w:tcPr>
           <w:p>
             <w:r>
-              <w:t>Indeholder bog id og forfatter id for at lave en bog-forfatter relation</w:t>
+              <w:t xml:space="preserve">Indeholder bog </w:t>
+            </w:r>
+            <w:r>
+              <w:t>ID</w:t>
+            </w:r>
+            <w:r>
+              <w:t xml:space="preserve"> og forfatter </w:t>
+            </w:r>
+            <w:r>
+              <w:t>ID</w:t>
+            </w:r>
+            <w:r>
+              <w:t xml:space="preserve"> for at lave en bog-forfatter</w:t>
+            </w:r>
+            <w:r>
+              <w:t>-</w:t>
+            </w:r>
+            <w:r>
+              <w:t>relation</w:t>
             </w:r>
           </w:p>
         </w:tc>
@@ -10837,7 +11220,7 @@
           </w:tcPr>
           <w:p>
             <w:r>
-              <w:t>Indeholder alle nødvendige felter til lagring af administrator aktiviteter</w:t>
+              <w:t>Indeholder alle nødvendige felter til lagring af administratoraktiviteter</w:t>
             </w:r>
           </w:p>
         </w:tc>
@@ -11240,7 +11623,10 @@
           </w:tcPr>
           <w:p>
             <w:r>
-              <w:t>backend håndterer alle typer fejl og undtagelser korrekt samt logger hændelsesaktivitet til databasen.</w:t>
+              <w:t>B</w:t>
+            </w:r>
+            <w:r>
+              <w:t>ackend håndterer alle typer fejl og undtagelser korrekt samt logger hændelsesaktivitet til databasen</w:t>
             </w:r>
           </w:p>
         </w:tc>
@@ -11361,7 +11747,22 @@
           </w:tcPr>
           <w:p>
             <w:r>
-              <w:t>brugere kan logge ind ved brug af brugernavn/adgangskode og systemet kan skelne mellem normal bruger og administrator brugere</w:t>
+              <w:t>B</w:t>
+            </w:r>
+            <w:r>
+              <w:t>rugere kan logge ind ved brug af brugernavn/adgangskode og systemet kan skelne mellem normal</w:t>
+            </w:r>
+            <w:r>
+              <w:t>e</w:t>
+            </w:r>
+            <w:r>
+              <w:t xml:space="preserve"> bruger</w:t>
+            </w:r>
+            <w:r>
+              <w:t>e</w:t>
+            </w:r>
+            <w:r>
+              <w:t xml:space="preserve"> og administrator brugere</w:t>
             </w:r>
           </w:p>
         </w:tc>
@@ -11482,7 +11883,7 @@
           </w:tcPr>
           <w:p>
             <w:r>
-              <w:t>API 'er til frontend er korrekt implementeret og leverer data som vises på websitet samt håndtere fejl korrekt og returnere passende fejl/succes beskeder</w:t>
+              <w:t>API'er til frontend er korrekt implementeret og leverer data som vises på websitet samt håndtere fejl korrekt og returnere passende fejl/succes beskeder</w:t>
             </w:r>
           </w:p>
         </w:tc>
@@ -11603,7 +12004,19 @@
           </w:tcPr>
           <w:p>
             <w:r>
-              <w:t>Administrationspanelet indeholder alle nødvendige funktioner og værktøjer til at administrere bøger, kunder, ordrer osv. Samt se hændelseslog for admin aktivitet</w:t>
+              <w:t>Administrationspanelet indeholder alle nødvendige funktioner og værktøjer til at administrere bøger, kunder, ordrer osv.</w:t>
+            </w:r>
+            <w:r>
+              <w:t>,</w:t>
+            </w:r>
+            <w:r>
+              <w:t xml:space="preserve"> </w:t>
+            </w:r>
+            <w:r>
+              <w:t>s</w:t>
+            </w:r>
+            <w:r>
+              <w:t>amt se hændelseslog for admin aktivitet</w:t>
             </w:r>
           </w:p>
         </w:tc>
@@ -12777,7 +13190,13 @@
           </w:tcPr>
           <w:p>
             <w:r>
-              <w:t>Mulighed for at give brugere administrator adgang samt at fratage admin privileger igen</w:t>
+              <w:t>Mulighed for at give bruger administrator adgang samt at fratage admin</w:t>
+            </w:r>
+            <w:r>
+              <w:t>-</w:t>
+            </w:r>
+            <w:r>
+              <w:t>privileger igen</w:t>
             </w:r>
           </w:p>
         </w:tc>
@@ -13010,7 +13429,25 @@
           </w:tcPr>
           <w:p>
             <w:r>
-              <w:t>Alle admin aktiviteter logges til hændelsesloggen og vises korrekt i admin panelet med brugernavn samt hvilken aktivitet der er foretaget</w:t>
+              <w:t>Alle admin</w:t>
+            </w:r>
+            <w:r>
+              <w:t>-</w:t>
+            </w:r>
+            <w:r>
+              <w:t>aktiviteter logges til hændelsesloggen og vises korrekt i admin</w:t>
+            </w:r>
+            <w:r>
+              <w:t>-</w:t>
+            </w:r>
+            <w:r>
+              <w:t>panelet med brugernavn samt hvilken aktivitet</w:t>
+            </w:r>
+            <w:r>
+              <w:t>,</w:t>
+            </w:r>
+            <w:r>
+              <w:t xml:space="preserve"> der er foretaget</w:t>
             </w:r>
           </w:p>
         </w:tc>
@@ -13361,7 +13798,19 @@
           </w:tcPr>
           <w:p>
             <w:r>
-              <w:t>Der er begrænsning af adgang til beskyttede ressourcer og funktioner baseret på brugerens rolle samt inputvalidering for at forhindre SQL-injektioner, XSS og lignende former for angreb, alle forms er beskyttet med CSRF beskyttelse</w:t>
+              <w:t>Der er begrænsning af adgang til beskyttede ressourcer og funktioner baseret på brugerens rolle samt inputvalidering for at forhindre SQL-injektioner, XSS og lignende former for angreb</w:t>
+            </w:r>
+            <w:r>
+              <w:t>.</w:t>
+            </w:r>
+            <w:r>
+              <w:t xml:space="preserve"> </w:t>
+            </w:r>
+            <w:r>
+              <w:t>A</w:t>
+            </w:r>
+            <w:r>
+              <w:t>lle forms er beskyttet med CSRF beskyttelse</w:t>
             </w:r>
           </w:p>
         </w:tc>
@@ -13685,12 +14134,36 @@
     </w:p>
     <w:p>
       <w:r>
-        <w:t>Sikkerhed udgør en fundamental del af enhver udviklingsproces, især når der er involveret brugerlogin med opbevaring af følsomme oplysninger. Det åbner op for en lang række muligheder for hackere at udnytte, og derfor er det af afgørende betydning at implementere effektive sikkerhedsforanstaltninger for at beskytte mod potentielle trusler. Webshoppen tager dette ansvar alvorligt og benytter en række værktøjer og teknologier til at opretholde en høj sikkerhed.</w:t>
-      </w:r>
-    </w:p>
-    <w:p>
-      <w:r>
-        <w:t>En central del af sikkerheden er adgangskontrol, som administreres gennem brug af forskellige roller og tilladelser. Dette sikrer, at hver bruger kun har adgang til de funktioner og ressourcer, der er relevante for deres rolle i systemet. Samtidig anvendes CSRF-tokens til at forhindre Cross-Site Request Forgery (CSRF), som er et angreb hvor uautoriserede handlinger kan udføres af en bruger, der er blevet narret til at udføre en handling på en anden hjemmeside, eksempelvis en falsk hjemmeside eller en forklædt url.</w:t>
+        <w:t>Sikkerhed udgør en fundamental del af enhver udviklingsproces, især når der er involveret brugerlogin med opbevaring af følsomme oplysninger. Det åbner op for en lang række muligheder for hackere at udnytte</w:t>
+      </w:r>
+      <w:r>
+        <w:t>.</w:t>
+      </w:r>
+      <w:r>
+        <w:t xml:space="preserve"> </w:t>
+      </w:r>
+      <w:r>
+        <w:t>D</w:t>
+      </w:r>
+      <w:r>
+        <w:t>erfor er det af afgørende betydning at implementere effektive sikkerhedsforanstaltninger for at beskytte mod potentielle trusler. Webshoppen tager dette ansvar alvorligt og benytter en række værktøjer og teknologier til at opretholde en høj sikkerhed.</w:t>
+      </w:r>
+    </w:p>
+    <w:p>
+      <w:r>
+        <w:t xml:space="preserve">En central del af sikkerheden er adgangskontrol, som administreres gennem brug af forskellige roller og tilladelser. Dette sikrer, at hver bruger kun har adgang til de funktioner og ressourcer, der er relevante for deres rolle i systemet. Samtidig anvendes CSRF-tokens til at forhindre Cross-Site Request Forgery (CSRF), </w:t>
+      </w:r>
+      <w:r>
+        <w:t>hvilket</w:t>
+      </w:r>
+      <w:r>
+        <w:t xml:space="preserve"> er et angreb</w:t>
+      </w:r>
+      <w:r>
+        <w:t>,</w:t>
+      </w:r>
+      <w:r>
+        <w:t xml:space="preserve"> hvor uautoriserede handlinger kan udføres af en bruger, der er blevet narret til at udføre en handling på en anden hjemmeside, eksempelvis en falsk hjemmeside eller en forklædt url.</w:t>
       </w:r>
     </w:p>
     <w:p>
@@ -13706,7 +14179,31 @@
     </w:p>
     <w:p>
       <w:r>
-        <w:t>Laravel’s indbyggede Middlewares giver mulighed for at filtrere og håndtere indgående anmodninger, hvor brugeren sendes hen ift. Rolle eller ip-adresse, eksempelvis hvis webshoppens administration ikke skal være tilgængelig via udenlandsk ip-adresse.</w:t>
+        <w:t xml:space="preserve">Laravel’s indbyggede Middlewares giver mulighed for at filtrere og håndtere indgående anmodninger, hvor brugeren sendes hen ift. </w:t>
+      </w:r>
+      <w:r>
+        <w:t>r</w:t>
+      </w:r>
+      <w:r>
+        <w:t xml:space="preserve">olle eller </w:t>
+      </w:r>
+      <w:r>
+        <w:t>IP</w:t>
+      </w:r>
+      <w:r>
+        <w:t>-adresse</w:t>
+      </w:r>
+      <w:r>
+        <w:t>. E</w:t>
+      </w:r>
+      <w:r>
+        <w:t xml:space="preserve">ksempelvis hvis webshoppens administration ikke skal være tilgængelig via udenlandsk </w:t>
+      </w:r>
+      <w:r>
+        <w:t>IP</w:t>
+      </w:r>
+      <w:r>
+        <w:t>-adresse.</w:t>
       </w:r>
       <w:r>
         <w:br/>
@@ -13718,15 +14215,46 @@
     </w:p>
     <w:p>
       <w:r>
-        <w:t>Et vigtigt sikkerhedsaspekt er beskyttelse mod SQL-injektioner, en almindelig form for angreb hvor hackere indsætter SQL kode igennem inputfelter, dette forhindres gennem en kombination af Laravel’s indbyggede SQL-Injektionsbeskyttelse og inputvalidering samt rense data (også kaldet at data-sanitizing) i Controllers inden data bruges til eksempelvis at oprette eller opdatere data på siden.</w:t>
-      </w:r>
-    </w:p>
-    <w:p>
-      <w:r>
-        <w:t>Ved go-live af webshoppen vil der skulle benyttes HTTPS (Hypertext Transfer Protocol Secure) som er en afgørende faktor for at overholde høj sikkerhedsstandard. HTTPS er en krypteret protokol som sikrer at kommunikationen mellem brugerens browser og web-serveren er krypteret og dermed beskyttet mod potentielle angreb eller aflytninger af data under kommunikation mellem browser og web-serveren.</w:t>
-      </w:r>
-      <w:r>
-        <w:br/>
+        <w:t>Et vigtigt sikkerhedsaspekt er beskyttelse mod SQL-injektioner</w:t>
+      </w:r>
+      <w:r>
+        <w:t>. E</w:t>
+      </w:r>
+      <w:r>
+        <w:t>n almindelig form for angreb hvor hackere indsætter SQL kode igennem inputfelter</w:t>
+      </w:r>
+      <w:r>
+        <w:t>.</w:t>
+      </w:r>
+      <w:r>
+        <w:t xml:space="preserve"> </w:t>
+      </w:r>
+      <w:r>
+        <w:t>D</w:t>
+      </w:r>
+      <w:r>
+        <w:t>ette forhindres gennem en kombination af Laravel’s indbyggede SQL-</w:t>
+      </w:r>
+      <w:r>
+        <w:t>i</w:t>
+      </w:r>
+      <w:r>
+        <w:t>njektionsbeskyttelse og inputvalidering samt rense data (også kaldet data-sanitizing) i Controllers inden data bruges til eksempelvis at oprette eller opdatere data på siden.</w:t>
+      </w:r>
+    </w:p>
+    <w:p>
+      <w:r>
+        <w:t>Ved go-live af webshoppen vil der skulle benyttes HTTPS (Hypertext Transfer Protocol Secure) som er en afgørende faktor for at overholde høj sikkerhedsstandard. HTTPS er en krypteret protokol</w:t>
+      </w:r>
+      <w:r>
+        <w:t>,</w:t>
+      </w:r>
+      <w:r>
+        <w:t xml:space="preserve"> som sikrer at kommunikationen mellem brugerens browser og webserveren er krypteret og dermed beskyttet mod potentielle angreb eller aflytninger af data under kommunikation mellem browser og webserveren.</w:t>
+      </w:r>
+    </w:p>
+    <w:p>
+      <w:r>
         <w:t>Ved at bruge HTTPS sikres følsomme oplysninger, såsom adgangskoder og betalingsoplysninger.</w:t>
       </w:r>
       <w:r>
@@ -13755,11 +14283,35 @@
         <w:t>g</w:t>
       </w:r>
       <w:r>
-        <w:t>avner projektet af flere sikkerhedsmæssige årsager, her isoleres konfigurationsnøgler ved at adskille oplysninger fra kodebasen som blandt andet API nøgler, MYSQL-adgang og Stripe nøglen.</w:t>
+        <w:t>avner projektet af flere sikkerhedsmæssige årsager</w:t>
+      </w:r>
+      <w:r>
+        <w:t>.</w:t>
+      </w:r>
+      <w:r>
+        <w:t xml:space="preserve"> </w:t>
+      </w:r>
+      <w:r>
+        <w:t>H</w:t>
+      </w:r>
+      <w:r>
+        <w:t>er isoleres konfigurationsnøgler ved at adskille oplysninger fra kodebasen som blandt andet API</w:t>
+      </w:r>
+      <w:r>
+        <w:t>-</w:t>
+      </w:r>
+      <w:r>
+        <w:t>nøgler, MYSQL-adgang og Stripe nøglen.</w:t>
       </w:r>
       <w:r>
         <w:br/>
-        <w:t xml:space="preserve">Det reducerer fejlrisikoen for utilsigtet eksponering af oplysninger, .env filen er eksempelvis heller ikke en del af versionsstyringen, men skal opsætte på ny ved hver installation.  </w:t>
+        <w:t>Det reducerer fejlrisikoen for utilsigtet eksponering af oplysninger</w:t>
+      </w:r>
+      <w:r>
+        <w:t>. Eksempelvis er</w:t>
+      </w:r>
+      <w:r>
+        <w:t xml:space="preserve"> .env filen eksempelvis heller ikke en del af versionsstyringen, men skal opsætte på ny ved hver installation.  </w:t>
       </w:r>
       <w:r>
         <w:br w:type="page"/>
@@ -13778,28 +14330,76 @@
     </w:p>
     <w:p>
       <w:r>
-        <w:t>Webshoppen er opsat med en testproces for at sikre en høj kvalitet, sikkerhed og forhindrer nedbrud. Der er implementeret tre GitHub Action</w:t>
-      </w:r>
-      <w:r>
-        <w:t>-workflows for at automatisere testprocessen og sikre at kodebasen forbliver stabil og pålidelig efter enhver ændring.</w:t>
+        <w:t>Webshoppen er opsat med en testproces for at sikre en høj kvalitet, sikkerhed og forhindre nedbrud. Der er implementeret tre GitHub Action</w:t>
+      </w:r>
+      <w:r>
+        <w:t>-workflows for at automatisere testprocessen og sikre</w:t>
+      </w:r>
+      <w:r>
+        <w:t>,</w:t>
+      </w:r>
+      <w:r>
+        <w:t xml:space="preserve"> at kodebasen forbliver stabil og pålidelig efter enhver ændring.</w:t>
       </w:r>
     </w:p>
     <w:p>
       <w:r>
         <w:t>(</w:t>
       </w:r>
-      <w:hyperlink w:anchor="Workflow_runs" w:history="1">
+      <w:hyperlink w:anchor="Bilag_3" w:history="1">
         <w:r>
           <w:rPr>
             <w:rStyle w:val="Hyperlink"/>
           </w:rPr>
-          <w:t xml:space="preserve">Se bilag: Workflow Runs, s. </w:t>
+          <w:t>Se bilag</w:t>
         </w:r>
         <w:r>
           <w:rPr>
             <w:rStyle w:val="Hyperlink"/>
           </w:rPr>
-          <w:t>40</w:t>
+          <w:t xml:space="preserve"> 3</w:t>
+        </w:r>
+        <w:r>
+          <w:rPr>
+            <w:rStyle w:val="Hyperlink"/>
+          </w:rPr>
+          <w:t xml:space="preserve"> </w:t>
+        </w:r>
+        <w:r>
+          <w:rPr>
+            <w:rStyle w:val="Hyperlink"/>
+          </w:rPr>
+          <w:t>W</w:t>
+        </w:r>
+        <w:r>
+          <w:rPr>
+            <w:rStyle w:val="Hyperlink"/>
+          </w:rPr>
+          <w:t>orkf</w:t>
+        </w:r>
+        <w:r>
+          <w:rPr>
+            <w:rStyle w:val="Hyperlink"/>
+          </w:rPr>
+          <w:t>l</w:t>
+        </w:r>
+        <w:r>
+          <w:rPr>
+            <w:rStyle w:val="Hyperlink"/>
+          </w:rPr>
+          <w:t xml:space="preserve">ow Runs, s. </w:t>
+        </w:r>
+        <w:r>
+          <w:rPr>
+            <w:rStyle w:val="Hyperlink"/>
+          </w:rPr>
+          <w:t>4</w:t>
+        </w:r>
+        <w:r>
+          <w:rPr>
+            <w:rStyle w:val="Hyperlink"/>
+          </w:rPr>
+          <w:t>1</w:t>
         </w:r>
       </w:hyperlink>
       <w:r>
@@ -13830,13 +14430,37 @@
         <w:br/>
       </w:r>
       <w:r>
-        <w:t>Først installeres alle tredjeparts biblioteker ved hjælp af composer og NPM, Derefter oprettes der forbindelse til en SQLite</w:t>
+        <w:t xml:space="preserve">Først installeres alle tredjeparts biblioteker ved hjælp af </w:t>
+      </w:r>
+      <w:r>
+        <w:t>C</w:t>
+      </w:r>
+      <w:r>
+        <w:t>omposer og NPM</w:t>
+      </w:r>
+      <w:r>
+        <w:t>.</w:t>
+      </w:r>
+      <w:r>
+        <w:t xml:space="preserve"> Derefter oprettes der forbindelse til en SQLite</w:t>
       </w:r>
       <w:r>
         <w:t xml:space="preserve"> test</w:t>
       </w:r>
       <w:r>
-        <w:t xml:space="preserve"> database, efterfølgende migreres der til databasen, alle PHPunit tests køres. Såfremt alt kører igennem med succes, meldes der gennemført workflow tilbage.</w:t>
+        <w:t xml:space="preserve"> database, efterfølgende migreres der til databasen</w:t>
+      </w:r>
+      <w:r>
+        <w:t>.</w:t>
+      </w:r>
+      <w:r>
+        <w:t xml:space="preserve"> </w:t>
+      </w:r>
+      <w:r>
+        <w:t>A</w:t>
+      </w:r>
+      <w:r>
+        <w:t>lle PHPunit tests køres. Såfremt alt kører igennem med succes, meldes der gennemført workflow tilbage.</w:t>
       </w:r>
     </w:p>
     <w:p>
@@ -13858,7 +14482,31 @@
         <w:t xml:space="preserve">Kørslen </w:t>
       </w:r>
       <w:r>
-        <w:t>starter med at scanne alle tredjeparts biblioteker for kendte sikkerhedsbrud, efterfølgende kontrolleres det om der i projektet benyttes forældede versioner samt sikrer at de versioner som benyttes, er sikkerhedsmæssigt opdateret.</w:t>
+        <w:t>starter med at scanne alle tredjepartsbiblioteker for kendte sikkerhedsbrud</w:t>
+      </w:r>
+      <w:r>
+        <w:t>.</w:t>
+      </w:r>
+      <w:r>
+        <w:t xml:space="preserve"> </w:t>
+      </w:r>
+      <w:r>
+        <w:t>E</w:t>
+      </w:r>
+      <w:r>
+        <w:t>fterfølgende kontrolleres det om der i projektet benyttes forældede versioner samt sikrer</w:t>
+      </w:r>
+      <w:r>
+        <w:t>,</w:t>
+      </w:r>
+      <w:r>
+        <w:t xml:space="preserve"> at de versioner</w:t>
+      </w:r>
+      <w:r>
+        <w:t>,</w:t>
+      </w:r>
+      <w:r>
+        <w:t xml:space="preserve"> som benyttes, er sikkerhedsmæssigt opdateret.</w:t>
       </w:r>
     </w:p>
     <w:p>
@@ -13873,7 +14521,19 @@
     </w:p>
     <w:p>
       <w:r>
-        <w:t>Larastan er en udvidelse af Phpstan, tilpasset Laravel miljøet, det er et PHP analyseværktøj som benyttes til at opdage fejl og potentielle problemer i Laravel koden og PHP-koden</w:t>
+        <w:t>Larastan er en udvidelse af P</w:t>
+      </w:r>
+      <w:r>
+        <w:t>HPS</w:t>
+      </w:r>
+      <w:r>
+        <w:t>tan, tilpasset Laravel miljøet, det er et PHP</w:t>
+      </w:r>
+      <w:r>
+        <w:t>-</w:t>
+      </w:r>
+      <w:r>
+        <w:t>analyseværktøj som benyttes til at opdage fejl og potentielle problemer i Laravel koden og PHP-koden</w:t>
       </w:r>
       <w:r>
         <w:t>.</w:t>
@@ -13881,12 +14541,24 @@
     </w:p>
     <w:p>
       <w:r>
-        <w:t>Udvidelsen er tilpasset til at forstå Laravel specifikke elementer som Eloquent ORM ‘en, migrationer og mange andre indbyggede funktioner.</w:t>
-      </w:r>
-    </w:p>
-    <w:p>
-      <w:r>
-        <w:t>Dette workflow installerer alle tredjeparts biblioteker, validerer PHP-koden for eventuelle syntaksfejl, efterfølgende køres der en dybdegående analyse af kodebasen for at identificere potentielle problemer eller brug af indbyggede forældede PHP-funktionaliteter, der tjekkers også for kendte sikkerheds fejl eller fejllogikker i koden.</w:t>
+        <w:t>Udvidelsen er tilpasset til at forstå Laravel specifikke elementer som Eloquent ORM‘en, migrationer og mange andre indbyggede funktioner.</w:t>
+      </w:r>
+    </w:p>
+    <w:p>
+      <w:r>
+        <w:t>Dette workflow installerer alle tredjepartsbiblioteker, validerer PHP-koden for eventuelle syntaksfejl</w:t>
+      </w:r>
+      <w:r>
+        <w:t>.</w:t>
+      </w:r>
+      <w:r>
+        <w:t xml:space="preserve"> </w:t>
+      </w:r>
+      <w:r>
+        <w:t>E</w:t>
+      </w:r>
+      <w:r>
+        <w:t>fterfølgende køres der en dybdegående analyse af kodebasen for at identificere potentielle problemer eller brug af indbyggede forældede PHP-funktionaliteter, der tjekkes også for kendte sikkerhedsfejl eller fejllogikker i koden.</w:t>
       </w:r>
       <w:r>
         <w:br/>
@@ -13906,7 +14578,16 @@
         </w:r>
       </w:hyperlink>
       <w:r>
-        <w:t xml:space="preserve"> - Larastan er baseret på PHPStan som kan tilgås via </w:t>
+        <w:t xml:space="preserve">. </w:t>
+      </w:r>
+      <w:r>
+        <w:t>Larastan er baseret på PHPStan</w:t>
+      </w:r>
+      <w:r>
+        <w:t>,</w:t>
+      </w:r>
+      <w:r>
+        <w:t xml:space="preserve"> som kan tilgås via </w:t>
       </w:r>
       <w:hyperlink r:id="rId15" w:history="1">
         <w:r>
@@ -13917,7 +14598,7 @@
         </w:r>
       </w:hyperlink>
       <w:r>
-        <w:t xml:space="preserve"> </w:t>
+        <w:t>.</w:t>
       </w:r>
       <w:r>
         <w:br w:type="page"/>
@@ -13938,7 +14619,19 @@
     </w:p>
     <w:p>
       <w:r>
-        <w:t xml:space="preserve">I guiden gennemgås hvordan lokalmiljøet opsættes på en Windows / Linux maskine, det er også muligt at springe denne del over og gå direkte til live versionen af webshoppen på url: </w:t>
+        <w:t>I guiden gennemgås</w:t>
+      </w:r>
+      <w:r>
+        <w:t>,</w:t>
+      </w:r>
+      <w:r>
+        <w:t xml:space="preserve"> hvordan lokalmiljøet opsættes på en Windows/Linux maskine</w:t>
+      </w:r>
+      <w:r>
+        <w:t>. D</w:t>
+      </w:r>
+      <w:r>
+        <w:t xml:space="preserve">et er også muligt at springe denne del over og gå direkte til live versionen af webshoppen på url: </w:t>
       </w:r>
       <w:hyperlink r:id="rId16" w:history="1">
         <w:r>
@@ -13948,10 +14641,25 @@
           <w:t>http://128.199.39.171/</w:t>
         </w:r>
       </w:hyperlink>
-    </w:p>
-    <w:p>
-      <w:r>
-        <w:t>For at begynde med skal du sikre dig, at dit system opfylder de nødvendige krav:</w:t>
+      <w:r>
+        <w:rPr>
+          <w:rStyle w:val="Hyperlink"/>
+        </w:rPr>
+        <w:t>.</w:t>
+      </w:r>
+    </w:p>
+    <w:p>
+      <w:r>
+        <w:t>Til</w:t>
+      </w:r>
+      <w:r>
+        <w:t xml:space="preserve"> at begynde med</w:t>
+      </w:r>
+      <w:r>
+        <w:t>,</w:t>
+      </w:r>
+      <w:r>
+        <w:t xml:space="preserve"> skal du sikre dig, at dit system opfylder de nødvendige krav:</w:t>
       </w:r>
     </w:p>
     <w:p>
@@ -14038,7 +14746,14 @@
           <w:b/>
           <w:bCs/>
         </w:rPr>
-        <w:t>Node.js og npm</w:t>
+        <w:t xml:space="preserve">Node.js og </w:t>
+      </w:r>
+      <w:r>
+        <w:rPr>
+          <w:b/>
+          <w:bCs/>
+        </w:rPr>
+        <w:t>NPM</w:t>
       </w:r>
       <w:r>
         <w:t>: Til frontend afhængighedshåndtering</w:t>
@@ -14194,7 +14909,15 @@
         <w:pStyle w:val="Listeafsnit"/>
       </w:pPr>
       <w:r>
-        <w:t>~ cp .env.example .env</w:t>
+        <w:t xml:space="preserve">~ </w:t>
+      </w:r>
+      <w:proofErr w:type="gramStart"/>
+      <w:r>
+        <w:t>cp .env</w:t>
+      </w:r>
+      <w:proofErr w:type="gramEnd"/>
+      <w:r>
+        <w:t>.example .env</w:t>
       </w:r>
     </w:p>
     <w:p>
@@ -14214,8 +14937,13 @@
         <w:pStyle w:val="Listeafsnit"/>
       </w:pPr>
       <w:r>
-        <w:t>~ php artisan key:generate</w:t>
-      </w:r>
+        <w:t xml:space="preserve">~ php artisan </w:t>
+      </w:r>
+      <w:proofErr w:type="spellStart"/>
+      <w:r>
+        <w:t>key:generate</w:t>
+      </w:r>
+      <w:proofErr w:type="spellEnd"/>
     </w:p>
     <w:p>
       <w:pPr>
@@ -14226,15 +14954,60 @@
         </w:numPr>
       </w:pPr>
       <w:r>
-        <w:t>Start docker containers i ”detached mode” med sail kommando:</w:t>
+        <w:t xml:space="preserve">Start </w:t>
+      </w:r>
+      <w:proofErr w:type="spellStart"/>
+      <w:r>
+        <w:t>docker</w:t>
+      </w:r>
+      <w:proofErr w:type="spellEnd"/>
+      <w:r>
+        <w:t xml:space="preserve"> containers i ”</w:t>
+      </w:r>
+      <w:proofErr w:type="spellStart"/>
+      <w:r>
+        <w:t>detached</w:t>
+      </w:r>
+      <w:proofErr w:type="spellEnd"/>
+      <w:r>
+        <w:t xml:space="preserve"> mode” med </w:t>
+      </w:r>
+      <w:proofErr w:type="spellStart"/>
+      <w:r>
+        <w:t>sail</w:t>
+      </w:r>
+      <w:proofErr w:type="spellEnd"/>
+      <w:r>
+        <w:t xml:space="preserve"> kommando:</w:t>
       </w:r>
     </w:p>
     <w:p>
       <w:pPr>
         <w:pStyle w:val="Listeafsnit"/>
       </w:pPr>
-      <w:r>
-        <w:t>~ ./vendor/bin/sail up -d</w:t>
+      <w:proofErr w:type="gramStart"/>
+      <w:r>
+        <w:t>~ .</w:t>
+      </w:r>
+      <w:proofErr w:type="gramEnd"/>
+      <w:r>
+        <w:t>/</w:t>
+      </w:r>
+      <w:proofErr w:type="spellStart"/>
+      <w:r>
+        <w:t>vendor</w:t>
+      </w:r>
+      <w:proofErr w:type="spellEnd"/>
+      <w:r>
+        <w:t>/bin/</w:t>
+      </w:r>
+      <w:proofErr w:type="spellStart"/>
+      <w:r>
+        <w:t>sail</w:t>
+      </w:r>
+      <w:proofErr w:type="spellEnd"/>
+      <w:r>
+        <w:t xml:space="preserve"> up -d</w:t>
       </w:r>
     </w:p>
     <w:p>
@@ -14253,9 +15026,32 @@
       <w:pPr>
         <w:pStyle w:val="Listeafsnit"/>
       </w:pPr>
-      <w:r>
-        <w:t>~ .vendor/bin/sail artisan migrate</w:t>
-      </w:r>
+      <w:proofErr w:type="gramStart"/>
+      <w:r>
+        <w:t>~ .</w:t>
+      </w:r>
+      <w:proofErr w:type="spellStart"/>
+      <w:r>
+        <w:t>vendor</w:t>
+      </w:r>
+      <w:proofErr w:type="spellEnd"/>
+      <w:proofErr w:type="gramEnd"/>
+      <w:r>
+        <w:t>/bin/</w:t>
+      </w:r>
+      <w:proofErr w:type="spellStart"/>
+      <w:r>
+        <w:t>sail</w:t>
+      </w:r>
+      <w:proofErr w:type="spellEnd"/>
+      <w:r>
+        <w:t xml:space="preserve"> artisan </w:t>
+      </w:r>
+      <w:proofErr w:type="spellStart"/>
+      <w:r>
+        <w:t>migrate</w:t>
+      </w:r>
+      <w:proofErr w:type="spellEnd"/>
     </w:p>
     <w:p>
       <w:pPr>
@@ -14273,9 +15069,32 @@
       <w:pPr>
         <w:pStyle w:val="Listeafsnit"/>
       </w:pPr>
-      <w:r>
-        <w:t>~ .vendor/bin/sail artisan db:seed</w:t>
-      </w:r>
+      <w:proofErr w:type="gramStart"/>
+      <w:r>
+        <w:t>~ .</w:t>
+      </w:r>
+      <w:proofErr w:type="spellStart"/>
+      <w:r>
+        <w:t>vendor</w:t>
+      </w:r>
+      <w:proofErr w:type="spellEnd"/>
+      <w:proofErr w:type="gramEnd"/>
+      <w:r>
+        <w:t>/bin/</w:t>
+      </w:r>
+      <w:proofErr w:type="spellStart"/>
+      <w:r>
+        <w:t>sail</w:t>
+      </w:r>
+      <w:proofErr w:type="spellEnd"/>
+      <w:r>
+        <w:t xml:space="preserve"> artisan </w:t>
+      </w:r>
+      <w:proofErr w:type="spellStart"/>
+      <w:r>
+        <w:t>db:seed</w:t>
+      </w:r>
+      <w:proofErr w:type="spellEnd"/>
     </w:p>
     <w:p>
       <w:pPr>
@@ -14306,7 +15125,15 @@
         </w:numPr>
       </w:pPr>
       <w:r>
-        <w:t>Tilgå nu webshoppen via computerens localhost adresse på følgende url:</w:t>
+        <w:t xml:space="preserve">Tilgå nu webshoppen via computerens </w:t>
+      </w:r>
+      <w:proofErr w:type="spellStart"/>
+      <w:r>
+        <w:t>localhost</w:t>
+      </w:r>
+      <w:proofErr w:type="spellEnd"/>
+      <w:r>
+        <w:t xml:space="preserve"> adresse på følgende url:</w:t>
       </w:r>
     </w:p>
     <w:p>
@@ -14340,7 +15167,13 @@
     </w:p>
     <w:p>
       <w:r>
-        <w:t>I dette afsnit beskrives hvordan websitet benyttes og hvordan der navigeres i henholdsvis frontend for forbrugeren samt i administrationspanelet for medarbejdere.</w:t>
+        <w:t>I dette afsnit beskrives hvordan websitet benyttes</w:t>
+      </w:r>
+      <w:r>
+        <w:t>,</w:t>
+      </w:r>
+      <w:r>
+        <w:t xml:space="preserve"> og hvordan der navigeres i henholdsvis frontend for forbrugeren samt i administrationspanelet for medarbejdere.</w:t>
       </w:r>
     </w:p>
     <w:p>
@@ -14360,7 +15193,19 @@
     </w:p>
     <w:p>
       <w:r>
-        <w:t xml:space="preserve">Naviger til søgefeltet og skriv eksempelvis ”Fangen fra Azkaban”, afslut ved klik på Enter. </w:t>
+        <w:t>Naviger til søgefeltet og skriv eksempelvis ”Fangen fra Azkaban”</w:t>
+      </w:r>
+      <w:r>
+        <w:t>.</w:t>
+      </w:r>
+      <w:r>
+        <w:t xml:space="preserve"> </w:t>
+      </w:r>
+      <w:r>
+        <w:t>A</w:t>
+      </w:r>
+      <w:r>
+        <w:t xml:space="preserve">fslut ved klik på Enter. </w:t>
       </w:r>
     </w:p>
     <w:p>
@@ -14426,7 +15271,19 @@
     <w:p>
       <w:r>
         <w:lastRenderedPageBreak/>
-        <w:t>Det er også muligt at navigere til menupunktet ”Bøger”, her kan bøger filtreres på format eller tilstand, samt søges frem fra søgefeltet. Vælg ”Hardback” og derefter klik på den ønskede bog:</w:t>
+        <w:t>Det er også muligt at navigere til menupunktet ”Bøger”</w:t>
+      </w:r>
+      <w:r>
+        <w:t>.</w:t>
+      </w:r>
+      <w:r>
+        <w:t xml:space="preserve"> </w:t>
+      </w:r>
+      <w:r>
+        <w:t>H</w:t>
+      </w:r>
+      <w:r>
+        <w:t>er kan bøger filtreres på format eller tilstand, samt søges frem fra søgefeltet. Vælg ”Hardback” og derefter klik på den ønskede bog:</w:t>
       </w:r>
     </w:p>
     <w:p>
@@ -14556,7 +15413,19 @@
     <w:p/>
     <w:p>
       <w:r>
-        <w:t>Ved tilføjelse til kurv, kommer en pop-up boks frem som giver mulighed for at fortsætte køb, eller gå til kurven, hvis man senere selv vil tilgå kurven er det muligt fra navigationen i øverste højre hjørne:</w:t>
+        <w:t xml:space="preserve">Ved tilføjelse til kurv, kommer en pop-up boks frem som giver mulighed for at </w:t>
+      </w:r>
+      <w:r>
+        <w:t>shoppe videre</w:t>
+      </w:r>
+      <w:r>
+        <w:t>, eller gå til kurven</w:t>
+      </w:r>
+      <w:r>
+        <w:t>. H</w:t>
+      </w:r>
+      <w:r>
+        <w:t>vis man senere selv vil tilgå kurven er det muligt fra navigationen i øverste højre hjørne:</w:t>
       </w:r>
     </w:p>
     <w:p>
@@ -14617,7 +15486,13 @@
     <w:p>
       <w:r>
         <w:lastRenderedPageBreak/>
-        <w:t>Ved klik på ”Til betaling”, føres kunden nu til betalingssiden hvor man kan udfylde oplysninger samt anvende test kortet ”4242 4242 4242 4242 – 12 / 34 - 12315” som vist på følgende billede, hvis man er logget ind på siden med en oprettet bruger, vil felterne delvist være auto-udfyldt ud fra brugeroplysninger:</w:t>
+        <w:t>Ved klik på ”Til betaling”, føres kunden nu til betalingssiden hvor man kan udfylde oplysninger samt anvende test kortet ”4242 4242 4242 4242 – 12 / 34 - 12315” som vist på følgende billede</w:t>
+      </w:r>
+      <w:r>
+        <w:t>. H</w:t>
+      </w:r>
+      <w:r>
+        <w:t>vis man er logget ind på siden med en oprettet bruger, vil felterne delvist være auto-udfyldt ud fra brugeroplysninger:</w:t>
       </w:r>
     </w:p>
     <w:p>
@@ -14686,7 +15561,7 @@
     <w:p>
       <w:r>
         <w:lastRenderedPageBreak/>
-        <w:t>Ved gennemført betaling vil kunden nu modtage en ordrebekræftelses side med ordrenr.:</w:t>
+        <w:t>Ved gennemført betaling vil kunden nu modtage en ordrebekræftelsesside med ordrenr.:</w:t>
       </w:r>
     </w:p>
     <w:p>
@@ -14747,10 +15622,34 @@
     <w:p/>
     <w:p>
       <w:r>
-        <w:t>For oprettelse af bruger, klik på ”Bruger” i navigationen i øverste højre hjørne, herefter klik ”Ny bruger? Registrer nu.”</w:t>
-      </w:r>
-      <w:r>
-        <w:t xml:space="preserve"> og udfyld informationer, klik herefter registrer:</w:t>
+        <w:t>For oprettelse af bruger, klik på ”Bruger” i navigationen i øverste højre hjørne</w:t>
+      </w:r>
+      <w:r>
+        <w:t>.</w:t>
+      </w:r>
+      <w:r>
+        <w:t xml:space="preserve"> </w:t>
+      </w:r>
+      <w:r>
+        <w:t>H</w:t>
+      </w:r>
+      <w:r>
+        <w:t>erefter klik ”Ny bruger? Registrer nu.”</w:t>
+      </w:r>
+      <w:r>
+        <w:t xml:space="preserve"> og udfyld informationer</w:t>
+      </w:r>
+      <w:r>
+        <w:t>.</w:t>
+      </w:r>
+      <w:r>
+        <w:t xml:space="preserve"> </w:t>
+      </w:r>
+      <w:r>
+        <w:t>K</w:t>
+      </w:r>
+      <w:r>
+        <w:t>lik herefter registrer:</w:t>
       </w:r>
     </w:p>
     <w:p>
@@ -14819,7 +15718,25 @@
     <w:p>
       <w:r>
         <w:lastRenderedPageBreak/>
-        <w:t>Efter registrering logges kunden automatisk ind på nyoprettede bruger, ellers er det muligt fra øverste højre hjørne ved klik på ”Bruger”:</w:t>
+        <w:t>Efter registrering logges kunden automatisk ind på</w:t>
+      </w:r>
+      <w:r>
+        <w:t xml:space="preserve"> den</w:t>
+      </w:r>
+      <w:r>
+        <w:t xml:space="preserve"> nyoprettede bruger</w:t>
+      </w:r>
+      <w:r>
+        <w:t>.</w:t>
+      </w:r>
+      <w:r>
+        <w:t xml:space="preserve"> </w:t>
+      </w:r>
+      <w:r>
+        <w:t>E</w:t>
+      </w:r>
+      <w:r>
+        <w:t>llers er det muligt fra øverste højre hjørne ved klik på ”Bruger”:</w:t>
       </w:r>
       <w:r>
         <w:br/>
@@ -14883,7 +15800,7 @@
     </w:p>
     <w:p>
       <w:r>
-        <w:t>Efterfølgende kan man ved klik på ”Bruger” i øverste højre hjørne, logge ud eller se login oplysninger:</w:t>
+        <w:t>Efterfølgende kan man ved klik på ”Bruger” i øverste højre hjørne logge ud eller se login oplysninger:</w:t>
       </w:r>
     </w:p>
     <w:p>
@@ -15031,7 +15948,22 @@
     </w:p>
     <w:p>
       <w:r>
-        <w:t>Føres administratoren automatisk til det såkaldte Adminpanel, her vises som forside et dashboard med oversigt over antal af entiteter på siden:</w:t>
+        <w:t>Her f</w:t>
+      </w:r>
+      <w:r>
+        <w:t>øres administratoren automatisk til det såkaldte Adminpanel</w:t>
+      </w:r>
+      <w:r>
+        <w:t>.</w:t>
+      </w:r>
+      <w:r>
+        <w:t xml:space="preserve"> </w:t>
+      </w:r>
+      <w:r>
+        <w:t>H</w:t>
+      </w:r>
+      <w:r>
+        <w:t>er vises som forside et dashboard med oversigt over antal af entiteter på siden:</w:t>
       </w:r>
     </w:p>
     <w:p>
@@ -15097,12 +16029,42 @@
     <w:p>
       <w:r>
         <w:lastRenderedPageBreak/>
-        <w:t>På siden er det muligt at få overblik, oprette, redigere eller slette samt gendanne alle entiteter på siden, i følgende eksempel vises det hvordan en ny genre bliver tilføjet til siden.</w:t>
-      </w:r>
-    </w:p>
-    <w:p>
-      <w:r>
-        <w:t>Klik på ”Genrer” i venstre navigationsmenu, her vises et opret felt samt alle eksisterende generer på siden, opret nu en ny genre kaldet ”Tes</w:t>
+        <w:t>På siden er det muligt at få overblik, oprette, redigere eller slette samt gendanne alle entiteter på siden</w:t>
+      </w:r>
+      <w:r>
+        <w:t>.</w:t>
+      </w:r>
+      <w:r>
+        <w:t xml:space="preserve"> </w:t>
+      </w:r>
+      <w:r>
+        <w:t>I</w:t>
+      </w:r>
+      <w:r>
+        <w:t xml:space="preserve"> følgende eksempel vises det</w:t>
+      </w:r>
+      <w:r>
+        <w:t>,</w:t>
+      </w:r>
+      <w:r>
+        <w:t xml:space="preserve"> hvordan en ny genre bliver tilføjet til siden.</w:t>
+      </w:r>
+    </w:p>
+    <w:p>
+      <w:r>
+        <w:t>Klik på ”Genrer” i venstre navigationsmenu</w:t>
+      </w:r>
+      <w:r>
+        <w:t>.</w:t>
+      </w:r>
+      <w:r>
+        <w:t xml:space="preserve"> </w:t>
+      </w:r>
+      <w:r>
+        <w:t>H</w:t>
+      </w:r>
+      <w:r>
+        <w:t>er vises et opret felt samt alle eksisterende generer på siden, opret nu en ny genre kaldet ”Tes</w:t>
       </w:r>
       <w:r>
         <w:t>t</w:t>
@@ -15173,7 +16135,19 @@
         <w:t>højre</w:t>
       </w:r>
       <w:r>
-        <w:t xml:space="preserve"> for navnet, herefter fremgår slettede genrer i en ny sektion under de eksisterende genrer:</w:t>
+        <w:t xml:space="preserve"> for navnet</w:t>
+      </w:r>
+      <w:r>
+        <w:t>.</w:t>
+      </w:r>
+      <w:r>
+        <w:t xml:space="preserve"> </w:t>
+      </w:r>
+      <w:r>
+        <w:t>H</w:t>
+      </w:r>
+      <w:r>
+        <w:t>erefter fremgår slettede genrer i en ny sektion under de eksisterende genrer:</w:t>
       </w:r>
     </w:p>
     <w:p>
@@ -15248,7 +16222,16 @@
         <w:t xml:space="preserve"> for genren</w:t>
       </w:r>
       <w:r>
-        <w:t>, gem ved at klikke ”Gem Redigering”</w:t>
+        <w:t>.</w:t>
+      </w:r>
+      <w:r>
+        <w:t xml:space="preserve"> </w:t>
+      </w:r>
+      <w:r>
+        <w:t>G</w:t>
+      </w:r>
+      <w:r>
+        <w:t>em ved at klikke ”Gem Redigering”</w:t>
       </w:r>
       <w:r>
         <w:t>:</w:t>
@@ -15315,7 +16298,25 @@
       </w:r>
       <w:r>
         <w:lastRenderedPageBreak/>
-        <w:t>Lav nu en ny bog med denne genre, klik på menupunktet ”Bøger” og udfyld informationerne, der er blandt andet muligt at tilføje flere genrer samt forfattere til bogen, gem bogen og se at den nu ligger under eksisterende bøger:</w:t>
+        <w:t>Lav nu en ny bog med denne genre, klik på menupunktet ”Bøger” og udfyld informationerne</w:t>
+      </w:r>
+      <w:r>
+        <w:t>.</w:t>
+      </w:r>
+      <w:r>
+        <w:t xml:space="preserve"> </w:t>
+      </w:r>
+      <w:r>
+        <w:t>D</w:t>
+      </w:r>
+      <w:r>
+        <w:t>e</w:t>
+      </w:r>
+      <w:r>
+        <w:t>t</w:t>
+      </w:r>
+      <w:r>
+        <w:t xml:space="preserve"> er blandt andet muligt at tilføje flere genrer samt forfattere til bogen, gem bogen og se at den nu ligger under eksisterende bøger:</w:t>
       </w:r>
       <w:r>
         <w:br/>
@@ -15382,7 +16383,7 @@
     <w:p>
       <w:r>
         <w:lastRenderedPageBreak/>
-        <w:t>Naviger til menupunktet ”Ordrer” for at se ordrer samt ændre ordre status for en specifik ordre:</w:t>
+        <w:t>Naviger til menupunktet ”Ordrer” for at se ordrer samt ændre ordrestatus for en specifik ordre:</w:t>
       </w:r>
     </w:p>
     <w:p>
@@ -15495,7 +16496,7 @@
     <w:p>
       <w:r>
         <w:lastRenderedPageBreak/>
-        <w:t xml:space="preserve">Klik på linket under ordrer oversigten for at gå til Stripe platformen, eller tilgå den via følgende url: </w:t>
+        <w:t xml:space="preserve">Klik på linket under ordreroversigten for at gå til Stripe platformen, eller tilgå den via følgende url: </w:t>
       </w:r>
       <w:hyperlink r:id="rId35" w:history="1">
         <w:r>
@@ -15505,6 +16506,12 @@
           <w:t>https://dashboard.stripe.com/test/developers</w:t>
         </w:r>
       </w:hyperlink>
+      <w:r>
+        <w:rPr>
+          <w:rStyle w:val="Hyperlink"/>
+        </w:rPr>
+        <w:t>.</w:t>
+      </w:r>
     </w:p>
     <w:p>
       <w:r>
@@ -15527,7 +16534,11 @@
     </w:p>
     <w:p>
       <w:r>
-        <w:t>Adgangskode:</w:t>
+        <w:t>Adgangskode</w:t>
+      </w:r>
+      <w:proofErr w:type="gramStart"/>
+      <w:r>
+        <w:t>:</w:t>
       </w:r>
       <w:r>
         <w:t xml:space="preserve"> </w:t>
@@ -15539,7 +16550,17 @@
           <w:i/>
           <w:iCs/>
         </w:rPr>
-        <w:t>!TestBruger1970</w:t>
+        <w:t>!TestBruger</w:t>
+      </w:r>
+      <w:proofErr w:type="gramEnd"/>
+      <w:r>
+        <w:rPr>
+          <w:b/>
+          <w:bCs/>
+          <w:i/>
+          <w:iCs/>
+        </w:rPr>
+        <w:t>1970</w:t>
       </w:r>
     </w:p>
     <w:p>
@@ -15602,7 +16623,19 @@
     <w:p>
       <w:r>
         <w:lastRenderedPageBreak/>
-        <w:t>Nu hvor ordrer og entitets styring på siden er gennemgået, er det tid til at se på hændelseslog, denne del er yderst nødvendig når der er tale om en administration med flere adgange, da det giver mulighed for øjeblikkelig fejlretning samt fejlfinding ud fra sidste aktivitet. Naviger til menupunktet ”Admin Aktivitet” i venstre menu i Adminpanel, her vises de sidste 20 hændelser, samt hvem der har udført en aktivitet:</w:t>
+        <w:t>Nu hvor ordrer og entitets styring på siden er gennemgået, er det tid til at se på hændelseslog</w:t>
+      </w:r>
+      <w:r>
+        <w:t>.</w:t>
+      </w:r>
+      <w:r>
+        <w:t xml:space="preserve"> </w:t>
+      </w:r>
+      <w:r>
+        <w:t>D</w:t>
+      </w:r>
+      <w:r>
+        <w:t>enne del er yderst nødvendig når der er tale om en administration med flere adgange, da det giver mulighed for øjeblikkelig fejlretning samt fejlfinding ud fra sidste aktivitet. Naviger til menupunktet ”Admin Aktivitet” i venstre menu i Adminpanel, her vises de sidste 20 hændelser, samt hvem der har udført en aktivitet:</w:t>
       </w:r>
     </w:p>
     <w:p>
@@ -15652,7 +16685,25 @@
         <w:t>Ønsket en komplet liste af alle aktivitet</w:t>
       </w:r>
       <w:r>
-        <w:t>er downloadet i Excel format, er det muligt ved klik på ”Download ful log som Excel fil” knappen som findes under listen af hændelser:</w:t>
+        <w:t xml:space="preserve">er downloadet i Excel format, er det muligt ved klik på ”Download </w:t>
+      </w:r>
+      <w:r>
+        <w:t>f</w:t>
+      </w:r>
+      <w:r>
+        <w:t>ul</w:t>
+      </w:r>
+      <w:r>
+        <w:t>d</w:t>
+      </w:r>
+      <w:r>
+        <w:t xml:space="preserve"> </w:t>
+      </w:r>
+      <w:r>
+        <w:t>L</w:t>
+      </w:r>
+      <w:r>
+        <w:t>og som Excel fil” knappen som findes under listen af hændelser:</w:t>
       </w:r>
     </w:p>
     <w:p>
@@ -15703,7 +16754,19 @@
       </w:r>
       <w:r>
         <w:lastRenderedPageBreak/>
-        <w:t>Sidste punkt i administrationen er import af bøger fra Excel ark, denne import er ikke så dynamisk, da test filen ligger statisk på serveren og ikke giver brugeren mulighed for at tilføje bøger til importen, et udkast af filen kan ses her:</w:t>
+        <w:t>Sidste punkt i administrationen er import af bøger fra Excel ark</w:t>
+      </w:r>
+      <w:r>
+        <w:t>.</w:t>
+      </w:r>
+      <w:r>
+        <w:t xml:space="preserve"> </w:t>
+      </w:r>
+      <w:r>
+        <w:t>D</w:t>
+      </w:r>
+      <w:r>
+        <w:t>enne import er ikke så dynamisk, da test filen ligger statisk på serveren og ikke giver brugeren mulighed for at tilføje bøger til importen, et udkast af filen kan ses her:</w:t>
       </w:r>
     </w:p>
     <w:p>
@@ -15974,10 +17037,22 @@
           <w:t>http://128.199.39.171/</w:t>
         </w:r>
       </w:hyperlink>
-    </w:p>
-    <w:p>
-      <w:r>
-        <w:t>Her ses at der nu er tilføjet flere bøger, samt at tilstanden ”Brugt” bog nu er kommet i spil:</w:t>
+      <w:r>
+        <w:rPr>
+          <w:rStyle w:val="Hyperlink"/>
+        </w:rPr>
+        <w:t>.</w:t>
+      </w:r>
+    </w:p>
+    <w:p>
+      <w:r>
+        <w:t>Her ses at der nu er tilføjet flere bøger, samt at tilstanden ”Brugt bog</w:t>
+      </w:r>
+      <w:r>
+        <w:t>”</w:t>
+      </w:r>
+      <w:r>
+        <w:t xml:space="preserve"> nu er kommet i spil:</w:t>
       </w:r>
     </w:p>
     <w:p>
@@ -16171,49 +17246,147 @@
         <w:t xml:space="preserve"> tillader vedligeholdelse af alle entiteter. Det er muligt at søge efter bøger baseret på søgeord, genrer eller tilstande og at filtrere resultater på bogsiden. Brugere kan registrere sig, logge ind og gennemføre køb, mens administratorer kan tilgå et dedikeret Adminpanel</w:t>
       </w:r>
       <w:r>
+        <w:t>.</w:t>
+      </w:r>
+      <w:r>
+        <w:t xml:space="preserve"> Her kan de overvåge </w:t>
+      </w:r>
+      <w:r>
+        <w:t xml:space="preserve">Admin </w:t>
+      </w:r>
+      <w:r>
+        <w:t>hændelse</w:t>
+      </w:r>
+      <w:r>
+        <w:t>r</w:t>
+      </w:r>
+      <w:r>
+        <w:t>, se og tilpasse ordrestatusser</w:t>
+      </w:r>
+      <w:r>
+        <w:t>. Admin kan desuden</w:t>
+      </w:r>
+      <w:r>
+        <w:t xml:space="preserve"> </w:t>
+      </w:r>
+      <w:r>
+        <w:t>tilgå</w:t>
+      </w:r>
+      <w:r>
+        <w:t xml:space="preserve"> betalingsplatformen Stripe for detaljeret overvågning af transaktioner.</w:t>
+      </w:r>
+    </w:p>
+    <w:p>
+      <w:r>
+        <w:t xml:space="preserve">Import af bøger bør udvides til at kunne importere </w:t>
+      </w:r>
+      <w:r>
+        <w:t>u</w:t>
+      </w:r>
+      <w:r>
+        <w:t>dgivere, forfattere, genrer og lignende</w:t>
+      </w:r>
+      <w:r>
+        <w:t>.</w:t>
+      </w:r>
+      <w:r>
+        <w:t xml:space="preserve"> </w:t>
+      </w:r>
+      <w:r>
+        <w:t>D</w:t>
+      </w:r>
+      <w:r>
+        <w:t>er bør opsættes en import motor, hvor administratoren har mulighed for at indsætte fil i Adminpanel, samt vælge hvilken type import der er tale om, og mappe ”header” felterne direkte i Adminpanel</w:t>
+      </w:r>
+      <w:r>
+        <w:t>. P</w:t>
+      </w:r>
+      <w:r>
+        <w:t>å denne måde giver det administratoren mere frihed til at berige siden, såfremt data er valid</w:t>
+      </w:r>
+      <w:r>
+        <w:t>.</w:t>
+      </w:r>
+      <w:r>
+        <w:t xml:space="preserve"> </w:t>
+      </w:r>
+      <w:r>
+        <w:t>M</w:t>
+      </w:r>
+      <w:r>
+        <w:t xml:space="preserve">ed nuværende opsætning af fejlbeskeder ved </w:t>
+      </w:r>
+      <w:r>
+        <w:t>uhåndterbare</w:t>
+      </w:r>
+      <w:r>
+        <w:t xml:space="preserve"> data, vil administratoren få klar besked om hvilke felt</w:t>
+      </w:r>
+      <w:r>
         <w:t>,</w:t>
       </w:r>
       <w:r>
-        <w:t xml:space="preserve"> Her kan de overvåge </w:t>
-      </w:r>
-      <w:r>
-        <w:t xml:space="preserve">Admin </w:t>
-      </w:r>
-      <w:r>
-        <w:t>hændelse</w:t>
-      </w:r>
-      <w:r>
-        <w:t>r</w:t>
-      </w:r>
-      <w:r>
-        <w:t>, se og tilpasse ordrestatusser</w:t>
-      </w:r>
-      <w:r>
-        <w:t>. Admin kan desuden</w:t>
+        <w:t xml:space="preserve"> der giver problem, samt hvilken fejl</w:t>
+      </w:r>
+      <w:r>
+        <w:t>,</w:t>
+      </w:r>
+      <w:r>
+        <w:t xml:space="preserve"> der er opstået.</w:t>
+      </w:r>
+    </w:p>
+    <w:p>
+      <w:r>
+        <w:t>Til trods for disse avancerede funktioner er der visse mangler. Webshoppen er ikke fuldt responsiv på mobile enheder, og den understøtter ikke Cascade deleting med soft deletes. Disse funktioner er blevet nedprioriteret for at prioritere yderligere funktionalitet.</w:t>
+      </w:r>
+    </w:p>
+    <w:p>
+      <w:r>
+        <w:t>På den positive side er systemet designet med høj fejltolerance. Administratorer har mulighed for at slette og gendanne entiteter, hvilket forbedrer systemets robusthed. På frontend vises brugte bøger med et tydeligt skråbanner</w:t>
+      </w:r>
+      <w:r>
+        <w:t>.</w:t>
+      </w:r>
+    </w:p>
+    <w:p>
+      <w:r>
+        <w:t>For at forbedre webshoppen yderligere og sikre en optimal brugeroplevelse</w:t>
+      </w:r>
+      <w:r>
+        <w:t xml:space="preserve"> er der nogle nøgleområder som bør forbedres i fremtiden</w:t>
+      </w:r>
+      <w:r>
+        <w:t>.</w:t>
       </w:r>
       <w:r>
         <w:t xml:space="preserve"> </w:t>
       </w:r>
       <w:r>
-        <w:t>tilgå</w:t>
-      </w:r>
-      <w:r>
-        <w:t xml:space="preserve"> betalingsplatformen Stripe for detaljeret overvågning af transaktioner.</w:t>
-      </w:r>
-    </w:p>
-    <w:p>
-      <w:r>
-        <w:t>Import af bøger bør udvides til at kunne importere Udgivere, forfattere, genrer og lignende, der bør opsættes en import motor, hvor administratoren har mulighed for at indsætte fil i Adminpanel, samt vælge hvilken type import der er tale om, og mappe ”header” felterne direkte i admin Adminpanel, på denne måde giver det administratoren mere frihed til at berige siden, såfremt data er valid, med nuværende opsætning af fejlbeskeder ved uhåndterbar data, vil administratoren få klar besked om hvilke felt der giver problem, samt hvilken fejl der er opstået.</w:t>
-      </w:r>
-    </w:p>
-    <w:p>
-      <w:r>
-        <w:t>Til trods for disse avancerede funktioner er der visse mangler. Webshoppen er ikke fuldt responsiv på mobile enheder, og den understøtter ikke Cascade deleting med soft deletes. Disse funktioner er blevet nedprioriteret for at prioritere yderligere funktionalitet.</w:t>
-      </w:r>
-    </w:p>
-    <w:p>
-      <w:r>
-        <w:t>På den positive side er systemet designet med høj fejltolerance. Administratorer har mulighed for at slette og gendanne entiteter, hvilket forbedrer systemets robusthed. På frontend vises brugte bøger med et tydeligt skråbanner</w:t>
+        <w:t>H</w:t>
+      </w:r>
+      <w:r>
+        <w:t xml:space="preserve">er er der blandt andet tale at </w:t>
+      </w:r>
+      <w:r>
+        <w:t>implementere avanceret søgefunktionalitet</w:t>
+      </w:r>
+      <w:r>
+        <w:t xml:space="preserve"> i administrationen for at ø</w:t>
+      </w:r>
+      <w:r>
+        <w:t>g</w:t>
+      </w:r>
+      <w:r>
+        <w:t>e brugervenligheden og effektiviteten for administratorer, således de hurtigt kan lokalisere og redigere specifikke bøger. Ligeledes vil det gavne forbrugeren at få udvidet filtreringen af bøger til forfattere, udgivere, priser mm.</w:t>
+      </w:r>
+      <w:r>
+        <w:t xml:space="preserve"> på</w:t>
+      </w:r>
+      <w:r>
+        <w:t xml:space="preserve"> frontenden for at forstærke den samlede købsoplevelse for kunder</w:t>
+      </w:r>
+      <w:r>
+        <w:t>/brugere</w:t>
       </w:r>
       <w:r>
         <w:t>.</w:t>
@@ -16221,29 +17394,24 @@
     </w:p>
     <w:p>
       <w:r>
-        <w:t>For at forbedre webshoppen yderligere og sikre en optimal brugeroplevelse</w:t>
-      </w:r>
-      <w:r>
-        <w:t xml:space="preserve"> er der nogle nøgleområder som bør forbedres i fremtiden, her er der blandt andet tale at </w:t>
-      </w:r>
-      <w:r>
-        <w:t>implementere avanceret søgefunktionalitet</w:t>
-      </w:r>
-      <w:r>
-        <w:t xml:space="preserve"> i administrationen for at øje brugervenligheden og effektiviteten for administratorer, således de hurtigt kan lokalisere og redigere specifikke bøger. Ligeledes vil det gavne forbrugeren at få udvidet filtreringen af bøger til forfattere, udgivere, priser mm. </w:t>
-      </w:r>
-      <w:r>
-        <w:t>På frontenden for at forstærke den samlede købsoplevelse for kunder.</w:t>
-      </w:r>
-    </w:p>
-    <w:p>
-      <w:r>
-        <w:t xml:space="preserve">Det nuværende design af webshoppen giver plads til forbedringer for at kunne tiltrække og fastholde kunder, der bør nok investeres i en professionel designer som kan levere et mere tiltalende og moderne layout. </w:t>
-      </w:r>
-    </w:p>
-    <w:p>
-      <w:r>
-        <w:t>Grundet projektets ridsramme har der heller ikke været fokuseret nok på den fordel som blade templating tilbyder med komponent baseret kodning og genanvendelse, her kunne en hel del af koden væres sparret ved at være defineret og kaldt som komponenter fremfor duplikeret kode.</w:t>
+        <w:t>Det nuværende design af webshoppen giver plads til forbedringer for at kunne tiltrække og fastholde kunder</w:t>
+      </w:r>
+      <w:r>
+        <w:t>.</w:t>
+      </w:r>
+      <w:r>
+        <w:t xml:space="preserve"> </w:t>
+      </w:r>
+      <w:r>
+        <w:t>D</w:t>
+      </w:r>
+      <w:r>
+        <w:t xml:space="preserve">er bør nok investeres i en professionel designer som kan levere et mere tiltalende og moderne layout. </w:t>
+      </w:r>
+    </w:p>
+    <w:p>
+      <w:r>
+        <w:t>Grundet projektets ridsramme har der heller ikke været fokuseret nok på den fordel som blade templating tilbyder med komponent baseret kodning og genanvendelse, her kunne en hel del af koden være sparret ved at være defineret og kaldt som komponenter fremfor duplikeret kode.</w:t>
       </w:r>
       <w:r>
         <w:br w:type="page"/>
@@ -16262,6 +17430,13 @@
     </w:p>
     <w:p>
       <w:bookmarkStart w:id="35" w:name="Database_diagram"/>
+      <w:r>
+        <w:rPr>
+          <w:sz w:val="28"/>
+          <w:szCs w:val="28"/>
+        </w:rPr>
+        <w:t xml:space="preserve">Bilag 1: </w:t>
+      </w:r>
       <w:r>
         <w:rPr>
           <w:sz w:val="28"/>
@@ -16335,15 +17510,140 @@
     </w:p>
     <w:p>
       <w:bookmarkStart w:id="36" w:name="Workflow_runs"/>
+      <w:bookmarkStart w:id="37" w:name="GitHub_Repository"/>
       <w:r>
         <w:rPr>
           <w:sz w:val="28"/>
           <w:szCs w:val="28"/>
         </w:rPr>
         <w:lastRenderedPageBreak/>
+        <w:t>Bilag 2: GitHub</w:t>
+      </w:r>
+      <w:r>
+        <w:rPr>
+          <w:sz w:val="28"/>
+          <w:szCs w:val="28"/>
+        </w:rPr>
+        <w:t xml:space="preserve"> </w:t>
+      </w:r>
+      <w:r>
+        <w:rPr>
+          <w:sz w:val="28"/>
+          <w:szCs w:val="28"/>
+        </w:rPr>
+        <w:t>Repository</w:t>
+      </w:r>
+      <w:bookmarkEnd w:id="37"/>
+      <w:r>
+        <w:br/>
+        <w:t xml:space="preserve">Kan også </w:t>
+      </w:r>
+      <w:r>
+        <w:t>tilgås</w:t>
+      </w:r>
+      <w:r>
+        <w:t xml:space="preserve"> </w:t>
+      </w:r>
+      <w:r>
+        <w:t>direkte</w:t>
+      </w:r>
+      <w:r>
+        <w:t xml:space="preserve"> </w:t>
+      </w:r>
+      <w:r>
+        <w:t xml:space="preserve">via </w:t>
+      </w:r>
+      <w:r>
+        <w:t>url:</w:t>
+      </w:r>
+      <w:r>
+        <w:br/>
+      </w:r>
+      <w:hyperlink r:id="rId49" w:history="1">
+        <w:r>
+          <w:rPr>
+            <w:rStyle w:val="Hyperlink"/>
+          </w:rPr>
+          <w:t>https://github.com/MichaelAggerholm/Apprentice_Test</w:t>
+        </w:r>
+      </w:hyperlink>
+    </w:p>
+    <w:p>
+      <w:r>
+        <w:rPr>
+          <w:noProof/>
+        </w:rPr>
+        <w:drawing>
+          <wp:inline distT="0" distB="0" distL="0" distR="0" wp14:anchorId="2F131BDF" wp14:editId="0B211773">
+            <wp:extent cx="5472430" cy="3636010"/>
+            <wp:effectExtent l="0" t="0" r="0" b="2540"/>
+            <wp:docPr id="1334250432" name="Billede 1"/>
+            <wp:cNvGraphicFramePr>
+              <a:graphicFrameLocks xmlns:a="http://schemas.openxmlformats.org/drawingml/2006/main" noChangeAspect="1"/>
+            </wp:cNvGraphicFramePr>
+            <a:graphic xmlns:a="http://schemas.openxmlformats.org/drawingml/2006/main">
+              <a:graphicData uri="http://schemas.openxmlformats.org/drawingml/2006/picture">
+                <pic:pic xmlns:pic="http://schemas.openxmlformats.org/drawingml/2006/picture">
+                  <pic:nvPicPr>
+                    <pic:cNvPr id="1334250432" name=""/>
+                    <pic:cNvPicPr/>
+                  </pic:nvPicPr>
+                  <pic:blipFill>
+                    <a:blip r:embed="rId50"/>
+                    <a:stretch>
+                      <a:fillRect/>
+                    </a:stretch>
+                  </pic:blipFill>
+                  <pic:spPr>
+                    <a:xfrm>
+                      <a:off x="0" y="0"/>
+                      <a:ext cx="5472430" cy="3636010"/>
+                    </a:xfrm>
+                    <a:prstGeom prst="rect">
+                      <a:avLst/>
+                    </a:prstGeom>
+                  </pic:spPr>
+                </pic:pic>
+              </a:graphicData>
+            </a:graphic>
+          </wp:inline>
+        </w:drawing>
+      </w:r>
+    </w:p>
+    <w:p>
+      <w:pPr>
+        <w:rPr>
+          <w:sz w:val="28"/>
+          <w:szCs w:val="28"/>
+        </w:rPr>
+      </w:pPr>
+      <w:r>
+        <w:rPr>
+          <w:sz w:val="28"/>
+          <w:szCs w:val="28"/>
+        </w:rPr>
+        <w:br w:type="page"/>
+      </w:r>
+    </w:p>
+    <w:p>
+      <w:bookmarkStart w:id="38" w:name="Bilag_3"/>
+      <w:r>
+        <w:rPr>
+          <w:sz w:val="28"/>
+          <w:szCs w:val="28"/>
+        </w:rPr>
+        <w:lastRenderedPageBreak/>
+        <w:t xml:space="preserve">Bilag 3: </w:t>
+      </w:r>
+      <w:r>
+        <w:rPr>
+          <w:sz w:val="28"/>
+          <w:szCs w:val="28"/>
+        </w:rPr>
         <w:t>Workflow runs</w:t>
       </w:r>
       <w:bookmarkEnd w:id="36"/>
+      <w:bookmarkEnd w:id="38"/>
       <w:r>
         <w:br/>
         <w:t>Kan også findes via GitHub url:</w:t>
@@ -16351,7 +17651,7 @@
       <w:r>
         <w:br/>
       </w:r>
-      <w:hyperlink r:id="rId49" w:history="1">
+      <w:hyperlink r:id="rId51" w:history="1">
         <w:r>
           <w:rPr>
             <w:rStyle w:val="Hyperlink"/>
@@ -16381,7 +17681,7 @@
                     <pic:cNvPicPr/>
                   </pic:nvPicPr>
                   <pic:blipFill>
-                    <a:blip r:embed="rId50"/>
+                    <a:blip r:embed="rId52"/>
                     <a:stretch>
                       <a:fillRect/>
                     </a:stretch>
@@ -16402,112 +17702,7 @@
         </w:drawing>
       </w:r>
     </w:p>
-    <w:p>
-      <w:r>
-        <w:br w:type="page"/>
-      </w:r>
-    </w:p>
-    <w:p>
-      <w:bookmarkStart w:id="37" w:name="GitHub_Repository"/>
-      <w:r>
-        <w:rPr>
-          <w:sz w:val="28"/>
-          <w:szCs w:val="28"/>
-        </w:rPr>
-        <w:lastRenderedPageBreak/>
-        <w:t>GitHub</w:t>
-      </w:r>
-      <w:r>
-        <w:rPr>
-          <w:sz w:val="28"/>
-          <w:szCs w:val="28"/>
-        </w:rPr>
-        <w:t xml:space="preserve"> </w:t>
-      </w:r>
-      <w:r>
-        <w:rPr>
-          <w:sz w:val="28"/>
-          <w:szCs w:val="28"/>
-        </w:rPr>
-        <w:t>Repository</w:t>
-      </w:r>
-      <w:bookmarkEnd w:id="37"/>
-      <w:r>
-        <w:br/>
-        <w:t xml:space="preserve">Kan også </w:t>
-      </w:r>
-      <w:r>
-        <w:t>tilgås</w:t>
-      </w:r>
-      <w:r>
-        <w:t xml:space="preserve"> </w:t>
-      </w:r>
-      <w:r>
-        <w:t>direkte</w:t>
-      </w:r>
-      <w:r>
-        <w:t xml:space="preserve"> </w:t>
-      </w:r>
-      <w:r>
-        <w:t xml:space="preserve">via </w:t>
-      </w:r>
-      <w:r>
-        <w:t>url:</w:t>
-      </w:r>
-      <w:r>
-        <w:br/>
-      </w:r>
-      <w:hyperlink r:id="rId51" w:history="1">
-        <w:r>
-          <w:rPr>
-            <w:rStyle w:val="Hyperlink"/>
-          </w:rPr>
-          <w:t>https://github.com/MichaelAggerholm/Apprentice_Test</w:t>
-        </w:r>
-      </w:hyperlink>
-    </w:p>
-    <w:p>
-      <w:r>
-        <w:rPr>
-          <w:noProof/>
-        </w:rPr>
-        <w:drawing>
-          <wp:inline distT="0" distB="0" distL="0" distR="0" wp14:anchorId="2AE2E957" wp14:editId="1841E31F">
-            <wp:extent cx="5472430" cy="3636010"/>
-            <wp:effectExtent l="0" t="0" r="0" b="2540"/>
-            <wp:docPr id="1334250432" name="Billede 1"/>
-            <wp:cNvGraphicFramePr>
-              <a:graphicFrameLocks xmlns:a="http://schemas.openxmlformats.org/drawingml/2006/main" noChangeAspect="1"/>
-            </wp:cNvGraphicFramePr>
-            <a:graphic xmlns:a="http://schemas.openxmlformats.org/drawingml/2006/main">
-              <a:graphicData uri="http://schemas.openxmlformats.org/drawingml/2006/picture">
-                <pic:pic xmlns:pic="http://schemas.openxmlformats.org/drawingml/2006/picture">
-                  <pic:nvPicPr>
-                    <pic:cNvPr id="1334250432" name=""/>
-                    <pic:cNvPicPr/>
-                  </pic:nvPicPr>
-                  <pic:blipFill>
-                    <a:blip r:embed="rId52"/>
-                    <a:stretch>
-                      <a:fillRect/>
-                    </a:stretch>
-                  </pic:blipFill>
-                  <pic:spPr>
-                    <a:xfrm>
-                      <a:off x="0" y="0"/>
-                      <a:ext cx="5472430" cy="3636010"/>
-                    </a:xfrm>
-                    <a:prstGeom prst="rect">
-                      <a:avLst/>
-                    </a:prstGeom>
-                  </pic:spPr>
-                </pic:pic>
-              </a:graphicData>
-            </a:graphic>
-          </wp:inline>
-        </w:drawing>
-      </w:r>
-    </w:p>
+    <w:p/>
     <w:sectPr>
       <w:footerReference w:type="default" r:id="rId53"/>
       <w:pgSz w:w="11906" w:h="16838" w:code="9"/>

</xml_diff>